<commit_message>
Actualización de trabajo escrito. Extracción y estructuración de Datos
</commit_message>
<xml_diff>
--- a/Trabajo de Grado - David Mejía Estrada.docx
+++ b/Trabajo de Grado - David Mejía Estrada.docx
@@ -7752,7 +7752,7 @@
     <w:p>
       <w:pPr>
         <w:pStyle w:val="Textoindependiente"/>
-        <w:spacing w:before="195" w:after="240" w:line="360" w:lineRule="auto"/>
+        <w:spacing w:before="195" w:line="360" w:lineRule="auto"/>
         <w:ind w:right="124"/>
         <w:jc w:val="both"/>
         <w:rPr>
@@ -7999,7 +7999,7 @@
     <w:p>
       <w:pPr>
         <w:pStyle w:val="Textoindependiente"/>
-        <w:spacing w:before="195" w:after="240" w:line="360" w:lineRule="auto"/>
+        <w:spacing w:before="195" w:line="360" w:lineRule="auto"/>
         <w:ind w:right="124"/>
         <w:jc w:val="both"/>
         <w:rPr>
@@ -8074,7 +8074,14 @@
           <w:rFonts w:ascii="Times New Roman" w:hAnsi="Times New Roman" w:cs="Times New Roman"/>
           <w:lang w:val="es-CO"/>
         </w:rPr>
-        <w:t xml:space="preserve">. Sin embargo, con los años aparecieron problemas de mayor envergadura, y con la aparición de las redes neuronales profundas, los algoritmos RL comienzan a ser más complejos, eficientes y útiles para resolver los problemas más </w:t>
+        <w:t>. Sin embargo, con los años aparecieron problemas de mayor envergadura, y con la aparición de las redes neuronales profundas, los algoritmos RL comienzan a ser más complejos, eficientes y útiles para resolver los problemas más</w:t>
+      </w:r>
+      <w:r>
+        <w:rPr>
+          <w:rFonts w:ascii="Times New Roman" w:hAnsi="Times New Roman" w:cs="Times New Roman"/>
+          <w:lang w:val="es-CO"/>
+        </w:rPr>
+        <w:t xml:space="preserve"> </w:t>
       </w:r>
       <w:r>
         <w:rPr>
@@ -8151,7 +8158,7 @@
       <w:pPr>
         <w:pStyle w:val="Textoindependiente"/>
         <w:spacing w:before="195" w:after="240" w:line="360" w:lineRule="auto"/>
-        <w:ind w:left="-119" w:right="124"/>
+        <w:ind w:right="124"/>
         <w:jc w:val="both"/>
         <w:rPr>
           <w:rFonts w:ascii="Times New Roman" w:hAnsi="Times New Roman" w:cs="Times New Roman"/>
@@ -10371,7 +10378,7 @@
     <w:p>
       <w:pPr>
         <w:pStyle w:val="Textoindependiente"/>
-        <w:spacing w:before="195" w:after="240" w:line="360" w:lineRule="auto"/>
+        <w:spacing w:before="195" w:line="360" w:lineRule="auto"/>
         <w:ind w:left="480" w:right="124"/>
         <w:jc w:val="both"/>
         <w:rPr>
@@ -10418,7 +10425,7 @@
     <w:p>
       <w:pPr>
         <w:pStyle w:val="Textoindependiente"/>
-        <w:spacing w:before="195" w:after="240" w:line="360" w:lineRule="auto"/>
+        <w:spacing w:before="195" w:line="360" w:lineRule="auto"/>
         <w:ind w:left="480" w:right="124"/>
         <w:jc w:val="both"/>
         <w:rPr>
@@ -10520,7 +10527,7 @@
     <w:p>
       <w:pPr>
         <w:pStyle w:val="Textoindependiente"/>
-        <w:spacing w:before="195" w:after="240" w:line="360" w:lineRule="auto"/>
+        <w:spacing w:before="195" w:line="360" w:lineRule="auto"/>
         <w:ind w:left="480" w:right="124"/>
         <w:jc w:val="both"/>
         <w:rPr>
@@ -10790,7 +10797,7 @@
     <w:p>
       <w:pPr>
         <w:pStyle w:val="Textoindependiente"/>
-        <w:spacing w:before="195" w:after="240" w:line="360" w:lineRule="auto"/>
+        <w:spacing w:before="195" w:line="360" w:lineRule="auto"/>
         <w:ind w:left="480" w:right="124"/>
         <w:jc w:val="both"/>
         <w:rPr>
@@ -10900,7 +10907,7 @@
     <w:p>
       <w:pPr>
         <w:pStyle w:val="Textoindependiente"/>
-        <w:spacing w:before="195" w:after="240" w:line="360" w:lineRule="auto"/>
+        <w:spacing w:before="195" w:line="360" w:lineRule="auto"/>
         <w:ind w:left="480" w:right="124"/>
         <w:jc w:val="both"/>
         <w:rPr>
@@ -10987,16 +10994,7 @@
               <w:noProof/>
               <w:lang w:val="es-CO"/>
             </w:rPr>
-            <w:t xml:space="preserve">(Li y </w:t>
-          </w:r>
-          <w:r>
-            <w:rPr>
-              <w:rFonts w:ascii="Times New Roman" w:hAnsi="Times New Roman" w:cs="Times New Roman"/>
-              <w:noProof/>
-              <w:lang w:val="es-CO"/>
-            </w:rPr>
-            <w:lastRenderedPageBreak/>
-            <w:t>otros, 2019)</w:t>
+            <w:t>(Li y otros, 2019)</w:t>
           </w:r>
           <w:r>
             <w:rPr>
@@ -11012,7 +11010,15 @@
           <w:rFonts w:ascii="Times New Roman" w:hAnsi="Times New Roman" w:cs="Times New Roman"/>
           <w:lang w:val="es-CO"/>
         </w:rPr>
-        <w:t>, lo que representa una ventaja, específicamente, para los problemas relacionados con trading, debido a que las acciones que el agente actor puede tomar cumplen esa condición determinística: Compra, venta, mantener la posición,</w:t>
+        <w:t xml:space="preserve">, lo que representa una ventaja, específicamente, para los problemas </w:t>
+      </w:r>
+      <w:r>
+        <w:rPr>
+          <w:rFonts w:ascii="Times New Roman" w:hAnsi="Times New Roman" w:cs="Times New Roman"/>
+          <w:lang w:val="es-CO"/>
+        </w:rPr>
+        <w:lastRenderedPageBreak/>
+        <w:t>relacionados con trading, debido a que las acciones que el agente actor puede tomar cumplen esa condición determinística: Compra, venta, mantener la posición,</w:t>
       </w:r>
       <w:r>
         <w:rPr>
@@ -11110,7 +11116,7 @@
     <w:p>
       <w:pPr>
         <w:pStyle w:val="Textoindependiente"/>
-        <w:spacing w:before="195" w:after="240" w:line="360" w:lineRule="auto"/>
+        <w:spacing w:before="195" w:line="360" w:lineRule="auto"/>
         <w:ind w:left="480" w:right="124"/>
         <w:jc w:val="both"/>
         <w:rPr>
@@ -12893,15 +12899,7 @@
           <w:rFonts w:ascii="Times New Roman" w:hAnsi="Times New Roman" w:cs="Times New Roman"/>
           <w:lang w:val="es-CO"/>
         </w:rPr>
-        <w:t xml:space="preserve">, asegurando así que la política sea relativamente similar a la política antigua. El valor </w:t>
-      </w:r>
-      <w:r>
-        <w:rPr>
-          <w:rFonts w:ascii="Times New Roman" w:hAnsi="Times New Roman" w:cs="Times New Roman"/>
-          <w:lang w:val="es-CO"/>
-        </w:rPr>
-        <w:lastRenderedPageBreak/>
-        <w:t xml:space="preserve">de </w:t>
+        <w:t xml:space="preserve">, asegurando así que la política sea relativamente similar a la política antigua. El valor de </w:t>
       </w:r>
       <m:oMath>
         <m:r>
@@ -12917,7 +12915,15 @@
           <w:rFonts w:ascii="Times New Roman" w:hAnsi="Times New Roman" w:cs="Times New Roman"/>
           <w:lang w:val="es-CO"/>
         </w:rPr>
-        <w:t xml:space="preserve"> es considerado un parámetro importante para que un modelo de PPO escoja políticas más o menos similares a las anteriores; con un mayor </w:t>
+        <w:t xml:space="preserve"> es considerado un parámetro importante para que un modelo de PPO escoja </w:t>
+      </w:r>
+      <w:r>
+        <w:rPr>
+          <w:rFonts w:ascii="Times New Roman" w:hAnsi="Times New Roman" w:cs="Times New Roman"/>
+          <w:lang w:val="es-CO"/>
+        </w:rPr>
+        <w:lastRenderedPageBreak/>
+        <w:t xml:space="preserve">políticas más o menos similares a las anteriores; con un mayor </w:t>
       </w:r>
       <m:oMath>
         <m:r>
@@ -13045,7 +13051,7 @@
     <w:p>
       <w:pPr>
         <w:pStyle w:val="Textoindependiente"/>
-        <w:spacing w:before="7" w:after="240" w:line="360" w:lineRule="auto"/>
+        <w:spacing w:before="7" w:line="360" w:lineRule="auto"/>
         <w:jc w:val="both"/>
         <w:rPr>
           <w:rFonts w:ascii="Times New Roman" w:hAnsi="Times New Roman" w:cs="Times New Roman"/>
@@ -13146,7 +13152,7 @@
     <w:p>
       <w:pPr>
         <w:pStyle w:val="Textoindependiente"/>
-        <w:spacing w:before="7" w:after="240" w:line="360" w:lineRule="auto"/>
+        <w:spacing w:before="240" w:after="240" w:line="360" w:lineRule="auto"/>
         <w:jc w:val="both"/>
         <w:rPr>
           <w:rFonts w:ascii="Times New Roman" w:hAnsi="Times New Roman" w:cs="Times New Roman"/>
@@ -13330,7 +13336,14 @@
           <w:rFonts w:ascii="Times New Roman" w:hAnsi="Times New Roman" w:cs="Times New Roman"/>
           <w:lang w:val="es-CO"/>
         </w:rPr>
-        <w:t xml:space="preserve"> con bonos soberanos convencionales </w:t>
+        <w:t xml:space="preserve"> con bonos soberanos convencionales emitidos por el gobierno colombiano</w:t>
+      </w:r>
+      <w:r>
+        <w:rPr>
+          <w:rFonts w:ascii="Times New Roman" w:hAnsi="Times New Roman" w:cs="Times New Roman"/>
+          <w:lang w:val="es-CO"/>
+        </w:rPr>
+        <w:t xml:space="preserve"> conocidos como Títulos de Tesorería Clase B, o </w:t>
       </w:r>
       <w:r>
         <w:rPr>
@@ -13338,14 +13351,7 @@
           <w:lang w:val="es-CO"/>
         </w:rPr>
         <w:lastRenderedPageBreak/>
-        <w:t>emitidos por el gobierno colombiano</w:t>
-      </w:r>
-      <w:r>
-        <w:rPr>
-          <w:rFonts w:ascii="Times New Roman" w:hAnsi="Times New Roman" w:cs="Times New Roman"/>
-          <w:lang w:val="es-CO"/>
-        </w:rPr>
-        <w:t xml:space="preserve"> conocidos como Títulos de Tesorería Clase B, o simplemente, TES Clase B. Si</w:t>
+        <w:t>simplemente, TES Clase B. Si</w:t>
       </w:r>
       <w:r>
         <w:rPr>
@@ -13575,7 +13581,21 @@
           <w:rFonts w:ascii="Times New Roman" w:hAnsi="Times New Roman" w:cs="Times New Roman"/>
           <w:lang w:val="es-CO"/>
         </w:rPr>
-        <w:t xml:space="preserve">en base 100 por </w:t>
+        <w:t>en base 100</w:t>
+      </w:r>
+      <w:r>
+        <w:rPr>
+          <w:rFonts w:ascii="Times New Roman" w:hAnsi="Times New Roman" w:cs="Times New Roman"/>
+          <w:lang w:val="es-CO"/>
+        </w:rPr>
+        <w:t xml:space="preserve"> o base 1</w:t>
+      </w:r>
+      <w:r>
+        <w:rPr>
+          <w:rFonts w:ascii="Times New Roman" w:hAnsi="Times New Roman" w:cs="Times New Roman"/>
+          <w:lang w:val="es-CO"/>
+        </w:rPr>
+        <w:t xml:space="preserve"> por </w:t>
       </w:r>
       <w:r>
         <w:rPr>
@@ -14164,7 +14184,7 @@
                 <w:szCs w:val="22"/>
                 <w:lang w:val="es-CO"/>
               </w:rPr>
-              <m:t>=100</m:t>
+              <m:t>=1</m:t>
             </m:r>
           </m:num>
           <m:den>
@@ -14431,7 +14451,7 @@
     <w:p>
       <w:pPr>
         <w:pStyle w:val="Textoindependiente"/>
-        <w:spacing w:before="7" w:after="240" w:line="360" w:lineRule="auto"/>
+        <w:spacing w:after="240" w:line="360" w:lineRule="auto"/>
         <w:jc w:val="both"/>
         <w:rPr>
           <w:rFonts w:ascii="Times New Roman" w:hAnsi="Times New Roman" w:cs="Times New Roman"/>
@@ -14443,7 +14463,7 @@
           <w:rFonts w:ascii="Times New Roman" w:hAnsi="Times New Roman" w:cs="Times New Roman"/>
           <w:lang w:val="es-CO"/>
         </w:rPr>
-        <w:t xml:space="preserve">Dado que el PL asume que la negociación se da exactamente en la fecha de emisión o en la fecha de pago de un cupón, se hace necesario recalcular el precio justo de la transacción cuando esta se encuentra por fuera de las fechas anteriormente descritas. Esto es importante porque para esas fechas no exactas, el PL no toma en cuenta el valor de los intereses que se han causado sobre el siguiente cupón, y que, teóricamente, le pertenecen a la parte vendedora </w:t>
+        <w:t xml:space="preserve">Dado que el PL asume que la negociación se da exactamente en la fecha de emisión o en la fecha de pago de un cupón, se hace necesario recalcular el precio justo de la transacción cuando esta se encuentra por fuera de las fechas anteriormente descritas. Esto es importante porque para esas fechas no exactas, el PL no toma en cuenta el valor de los intereses que se han causado sobre el siguiente cupón, y que, teóricamente, le pertenecen a la parte vendedora en la transacción dado que ha mantenido el título durante esos días adicionales a la fecha de </w:t>
       </w:r>
       <w:r>
         <w:rPr>
@@ -14451,7 +14471,7 @@
           <w:lang w:val="es-CO"/>
         </w:rPr>
         <w:lastRenderedPageBreak/>
-        <w:t xml:space="preserve">en la transacción dado que ha mantenido el título durante esos días adicionales a la fecha de pago del último cupón. Es así como en la ecuación (10) se calcula el Precio Sucio (PS) del título como el valor futuro del PL a los </w:t>
+        <w:t xml:space="preserve">pago del último cupón. Es así como en la ecuación (10) se calcula el Precio Sucio (PS) del título como el valor futuro del PL a los </w:t>
       </w:r>
       <w:r>
         <w:rPr>
@@ -14514,7 +14534,7 @@
     <w:p>
       <w:pPr>
         <w:pStyle w:val="Textoindependiente"/>
-        <w:spacing w:before="7" w:after="240" w:line="360" w:lineRule="auto"/>
+        <w:spacing w:after="240" w:line="360" w:lineRule="auto"/>
         <w:jc w:val="both"/>
         <w:rPr>
           <w:rFonts w:ascii="Times New Roman" w:hAnsi="Times New Roman" w:cs="Times New Roman"/>
@@ -14651,7 +14671,7 @@
     <w:p>
       <w:pPr>
         <w:pStyle w:val="Textoindependiente"/>
-        <w:spacing w:before="7" w:after="240" w:line="360" w:lineRule="auto"/>
+        <w:spacing w:after="240" w:line="360" w:lineRule="auto"/>
         <w:jc w:val="both"/>
         <w:rPr>
           <w:rFonts w:ascii="Times New Roman" w:hAnsi="Times New Roman" w:cs="Times New Roman"/>
@@ -15292,14 +15312,7 @@
           <w:rFonts w:ascii="Times New Roman" w:hAnsi="Times New Roman" w:cs="Times New Roman"/>
           <w:lang w:val="es-CO"/>
         </w:rPr>
-        <w:t xml:space="preserve"> YTM de mercado implica un cambio</w:t>
-      </w:r>
-      <w:r>
-        <w:rPr>
-          <w:rFonts w:ascii="Times New Roman" w:hAnsi="Times New Roman" w:cs="Times New Roman"/>
-          <w:lang w:val="es-CO"/>
-        </w:rPr>
-        <w:t xml:space="preserve"> </w:t>
+        <w:t xml:space="preserve"> YTM de mercado implica un cambio </w:t>
       </w:r>
       <w:r>
         <w:rPr>
@@ -15391,17 +15404,7 @@
             <w:szCs w:val="22"/>
             <w:lang w:val="es-CO"/>
           </w:rPr>
-          <m:t>DM</m:t>
-        </m:r>
-        <m:r>
-          <w:rPr>
-            <w:rFonts w:ascii="Cambria Math" w:hAnsi="Cambria Math" w:cs="Times New Roman"/>
-            <w:color w:val="000000"/>
-            <w:sz w:val="22"/>
-            <w:szCs w:val="22"/>
-            <w:lang w:val="es-CO"/>
-          </w:rPr>
-          <m:t>od</m:t>
+          <m:t>DMod</m:t>
         </m:r>
         <m:r>
           <w:rPr>
@@ -15493,14 +15496,7 @@
           <w:rFonts w:ascii="Times New Roman" w:hAnsi="Times New Roman" w:cs="Times New Roman"/>
           <w:lang w:val="es-CO"/>
         </w:rPr>
-        <w:t>1</w:t>
-      </w:r>
-      <w:r>
-        <w:rPr>
-          <w:rFonts w:ascii="Times New Roman" w:hAnsi="Times New Roman" w:cs="Times New Roman"/>
-          <w:lang w:val="es-CO"/>
-        </w:rPr>
-        <w:t>2</w:t>
+        <w:t>12</w:t>
       </w:r>
       <w:r>
         <w:rPr>
@@ -15530,7 +15526,21 @@
           <w:rFonts w:ascii="Times New Roman" w:hAnsi="Times New Roman" w:cs="Times New Roman"/>
           <w:lang w:val="es-CO"/>
         </w:rPr>
-        <w:t>Convexidad, ecuación (12):</w:t>
+        <w:t>Convexidad, ecuación (1</w:t>
+      </w:r>
+      <w:r>
+        <w:rPr>
+          <w:rFonts w:ascii="Times New Roman" w:hAnsi="Times New Roman" w:cs="Times New Roman"/>
+          <w:lang w:val="es-CO"/>
+        </w:rPr>
+        <w:t>3</w:t>
+      </w:r>
+      <w:r>
+        <w:rPr>
+          <w:rFonts w:ascii="Times New Roman" w:hAnsi="Times New Roman" w:cs="Times New Roman"/>
+          <w:lang w:val="es-CO"/>
+        </w:rPr>
+        <w:t>):</w:t>
       </w:r>
     </w:p>
     <w:p>
@@ -16041,7 +16051,14 @@
           <w:rFonts w:ascii="Times New Roman" w:hAnsi="Times New Roman" w:cs="Times New Roman"/>
           <w:lang w:val="es-CO"/>
         </w:rPr>
-        <w:t>12</w:t>
+        <w:t>1</w:t>
+      </w:r>
+      <w:r>
+        <w:rPr>
+          <w:rFonts w:ascii="Times New Roman" w:hAnsi="Times New Roman" w:cs="Times New Roman"/>
+          <w:lang w:val="es-CO"/>
+        </w:rPr>
+        <w:t>3</w:t>
       </w:r>
       <w:r>
         <w:rPr>
@@ -16108,57 +16125,7 @@
             <w:szCs w:val="22"/>
             <w:lang w:val="es-CO"/>
           </w:rPr>
-          <m:t>=</m:t>
-        </m:r>
-        <m:r>
-          <w:rPr>
-            <w:rFonts w:ascii="Cambria Math" w:hAnsi="Cambria Math" w:cs="Arial"/>
-            <w:color w:val="000000"/>
-            <w:sz w:val="22"/>
-            <w:szCs w:val="22"/>
-            <w:lang w:val="es-CO"/>
-          </w:rPr>
-          <m:t>(-</m:t>
-        </m:r>
-        <m:r>
-          <w:rPr>
-            <w:rFonts w:ascii="Cambria Math" w:hAnsi="Cambria Math" w:cs="Arial"/>
-            <w:color w:val="000000"/>
-            <w:sz w:val="22"/>
-            <w:szCs w:val="22"/>
-            <w:lang w:val="es-CO"/>
-          </w:rPr>
-          <m:t>DMod ×</m:t>
-        </m:r>
-        <m:r>
-          <w:rPr>
-            <w:rFonts w:ascii="Cambria Math" w:hAnsi="Cambria Math" w:cs="Arial"/>
-            <w:color w:val="000000"/>
-            <w:sz w:val="22"/>
-            <w:szCs w:val="22"/>
-            <w:lang w:val="es-CO"/>
-          </w:rPr>
-          <m:t>∆</m:t>
-        </m:r>
-        <m:r>
-          <w:rPr>
-            <w:rFonts w:ascii="Cambria Math" w:hAnsi="Cambria Math" w:cs="Arial"/>
-            <w:color w:val="000000"/>
-            <w:sz w:val="22"/>
-            <w:szCs w:val="22"/>
-            <w:lang w:val="es-CO"/>
-          </w:rPr>
-          <m:t>YTM</m:t>
-        </m:r>
-        <m:r>
-          <w:rPr>
-            <w:rFonts w:ascii="Cambria Math" w:hAnsi="Cambria Math" w:cs="Arial"/>
-            <w:color w:val="000000"/>
-            <w:sz w:val="22"/>
-            <w:szCs w:val="22"/>
-            <w:lang w:val="es-CO"/>
-          </w:rPr>
-          <m:t>)+</m:t>
+          <m:t>=(-DMod ×∆YTM)+</m:t>
         </m:r>
         <m:sSup>
           <m:sSupPr>
@@ -16230,17 +16197,7 @@
                 <w:szCs w:val="22"/>
                 <w:lang w:val="es-CO"/>
               </w:rPr>
-              <m:t>×CVX×</m:t>
-            </m:r>
-            <m:r>
-              <w:rPr>
-                <w:rFonts w:ascii="Cambria Math" w:hAnsi="Cambria Math" w:cs="Arial"/>
-                <w:color w:val="000000"/>
-                <w:sz w:val="22"/>
-                <w:szCs w:val="22"/>
-                <w:lang w:val="es-CO"/>
-              </w:rPr>
-              <m:t>∆YTM</m:t>
+              <m:t>×CVX×∆YTM</m:t>
             </m:r>
           </m:e>
           <m:sup>
@@ -16294,7 +16251,14 @@
           <w:rFonts w:ascii="Times New Roman" w:hAnsi="Times New Roman" w:cs="Times New Roman"/>
           <w:lang w:val="es-CO"/>
         </w:rPr>
-        <w:t>13</w:t>
+        <w:t>1</w:t>
+      </w:r>
+      <w:r>
+        <w:rPr>
+          <w:rFonts w:ascii="Times New Roman" w:hAnsi="Times New Roman" w:cs="Times New Roman"/>
+          <w:lang w:val="es-CO"/>
+        </w:rPr>
+        <w:t>4</w:t>
       </w:r>
       <w:r>
         <w:rPr>
@@ -16328,7 +16292,21 @@
           <w:lang w:val="es-CO"/>
         </w:rPr>
         <w:lastRenderedPageBreak/>
-        <w:t xml:space="preserve">ecuación (13). Nótese que, el segundo término de </w:t>
+        <w:t>ecuación (1</w:t>
+      </w:r>
+      <w:r>
+        <w:rPr>
+          <w:rFonts w:ascii="Times New Roman" w:hAnsi="Times New Roman" w:cs="Times New Roman"/>
+          <w:lang w:val="es-CO"/>
+        </w:rPr>
+        <w:t>4</w:t>
+      </w:r>
+      <w:r>
+        <w:rPr>
+          <w:rFonts w:ascii="Times New Roman" w:hAnsi="Times New Roman" w:cs="Times New Roman"/>
+          <w:lang w:val="es-CO"/>
+        </w:rPr>
+        <w:t xml:space="preserve">). Nótese que, el segundo término de </w:t>
       </w:r>
       <w:r>
         <w:rPr>
@@ -16440,6 +16418,7 @@
       <w:r>
         <w:rPr>
           <w:rFonts w:ascii="Times New Roman" w:hAnsi="Times New Roman" w:cs="Times New Roman"/>
+          <w:noProof/>
           <w:lang w:val="es-CO"/>
         </w:rPr>
         <w:drawing>
@@ -16531,7 +16510,7 @@
           <w:rFonts w:ascii="Times New Roman" w:hAnsi="Times New Roman" w:cs="Times New Roman"/>
           <w:lang w:val="es-CO"/>
         </w:rPr>
-        <w:t>4</w:t>
+        <w:t>5</w:t>
       </w:r>
       <w:r>
         <w:rPr>
@@ -16862,17 +16841,7 @@
             <w:szCs w:val="22"/>
             <w:lang w:val="es-CO"/>
           </w:rPr>
-          <m:t>= -DMod ×PL×</m:t>
-        </m:r>
-        <m:r>
-          <w:rPr>
-            <w:rFonts w:ascii="Cambria Math" w:hAnsi="Cambria Math" w:cs="Arial"/>
-            <w:color w:val="000000"/>
-            <w:sz w:val="22"/>
-            <w:szCs w:val="22"/>
-            <w:lang w:val="es-CO"/>
-          </w:rPr>
-          <m:t>0.01%</m:t>
+          <m:t>= -DMod ×PL×0.01%</m:t>
         </m:r>
       </m:oMath>
       <w:r>
@@ -16923,7 +16892,7 @@
           <w:rFonts w:ascii="Times New Roman" w:hAnsi="Times New Roman" w:cs="Times New Roman"/>
           <w:lang w:val="es-CO"/>
         </w:rPr>
-        <w:t>4</w:t>
+        <w:t>5</w:t>
       </w:r>
       <w:r>
         <w:rPr>
@@ -17235,21 +17204,7 @@
           <w:rFonts w:ascii="Times New Roman" w:hAnsi="Times New Roman" w:cs="Times New Roman"/>
           <w:lang w:val="es-CO"/>
         </w:rPr>
-        <w:t xml:space="preserve"> de rendimientos </w:t>
-      </w:r>
-      <w:r>
-        <w:rPr>
-          <w:rFonts w:ascii="Times New Roman" w:hAnsi="Times New Roman" w:cs="Times New Roman"/>
-          <w:lang w:val="es-CO"/>
-        </w:rPr>
-        <w:t>(Figura 4)</w:t>
-      </w:r>
-      <w:r>
-        <w:rPr>
-          <w:rFonts w:ascii="Times New Roman" w:hAnsi="Times New Roman" w:cs="Times New Roman"/>
-          <w:lang w:val="es-CO"/>
-        </w:rPr>
-        <w:t xml:space="preserve">: </w:t>
+        <w:t xml:space="preserve"> de rendimientos (Figura 4): </w:t>
       </w:r>
     </w:p>
     <w:p>
@@ -17334,14 +17289,7 @@
           <w:rFonts w:ascii="Times New Roman" w:hAnsi="Times New Roman" w:cs="Times New Roman"/>
           <w:lang w:val="es-CO"/>
         </w:rPr>
-        <w:t xml:space="preserve"> </w:t>
-      </w:r>
-      <w:r>
-        <w:rPr>
-          <w:rFonts w:ascii="Times New Roman" w:hAnsi="Times New Roman" w:cs="Times New Roman"/>
-          <w:lang w:val="es-CO"/>
-        </w:rPr>
-        <w:t>plazo son similares a l</w:t>
+        <w:t xml:space="preserve"> plazo son similares a l</w:t>
       </w:r>
       <w:r>
         <w:rPr>
@@ -17387,21 +17335,7 @@
           <w:rFonts w:ascii="Times New Roman" w:hAnsi="Times New Roman" w:cs="Times New Roman"/>
           <w:lang w:val="es-CO"/>
         </w:rPr>
-        <w:t xml:space="preserve"> </w:t>
-      </w:r>
-      <w:r>
-        <w:rPr>
-          <w:rFonts w:ascii="Times New Roman" w:hAnsi="Times New Roman" w:cs="Times New Roman"/>
-          <w:lang w:val="es-CO"/>
-        </w:rPr>
-        <w:t>Las tasas de interés</w:t>
-      </w:r>
-      <w:r>
-        <w:rPr>
-          <w:rFonts w:ascii="Times New Roman" w:hAnsi="Times New Roman" w:cs="Times New Roman"/>
-          <w:lang w:val="es-CO"/>
-        </w:rPr>
-        <w:t xml:space="preserve"> a</w:t>
+        <w:t xml:space="preserve"> Las tasas de interés a</w:t>
       </w:r>
       <w:r>
         <w:rPr>
@@ -17462,14 +17396,7 @@
           <w:rFonts w:ascii="Times New Roman" w:hAnsi="Times New Roman" w:cs="Times New Roman"/>
           <w:lang w:val="es-CO"/>
         </w:rPr>
-        <w:t>Formas de la curva de rendimientos</w:t>
-      </w:r>
-      <w:r>
-        <w:rPr>
-          <w:rFonts w:ascii="Times New Roman" w:hAnsi="Times New Roman" w:cs="Times New Roman"/>
-          <w:lang w:val="es-CO"/>
-        </w:rPr>
-        <w:t>.</w:t>
+        <w:t>Formas de la curva de rendimientos.</w:t>
       </w:r>
     </w:p>
     <w:p>
@@ -17486,6 +17413,7 @@
       <w:r>
         <w:rPr>
           <w:rFonts w:ascii="Times New Roman" w:hAnsi="Times New Roman" w:cs="Times New Roman"/>
+          <w:noProof/>
           <w:lang w:val="es-CO"/>
         </w:rPr>
         <w:lastRenderedPageBreak/>
@@ -17657,21 +17585,7 @@
           <w:rFonts w:ascii="Times New Roman" w:hAnsi="Times New Roman" w:cs="Times New Roman"/>
           <w:lang w:val="es-CO"/>
         </w:rPr>
-        <w:t>l</w:t>
-      </w:r>
-      <w:r>
-        <w:rPr>
-          <w:rFonts w:ascii="Times New Roman" w:hAnsi="Times New Roman" w:cs="Times New Roman"/>
-          <w:lang w:val="es-CO"/>
-        </w:rPr>
-        <w:t>as tasas de interés</w:t>
-      </w:r>
-      <w:r>
-        <w:rPr>
-          <w:rFonts w:ascii="Times New Roman" w:hAnsi="Times New Roman" w:cs="Times New Roman"/>
-          <w:lang w:val="es-CO"/>
-        </w:rPr>
-        <w:t xml:space="preserve"> a</w:t>
+        <w:t>las tasas de interés a</w:t>
       </w:r>
       <w:r>
         <w:rPr>
@@ -17754,14 +17668,7 @@
           <w:rFonts w:ascii="Times New Roman" w:hAnsi="Times New Roman" w:cs="Times New Roman"/>
           <w:lang w:val="es-CO"/>
         </w:rPr>
-        <w:t xml:space="preserve"> </w:t>
-      </w:r>
-      <w:r>
-        <w:rPr>
-          <w:rFonts w:ascii="Times New Roman" w:hAnsi="Times New Roman" w:cs="Times New Roman"/>
-          <w:lang w:val="es-CO"/>
-        </w:rPr>
-        <w:t xml:space="preserve">a largo y a corto plazo aumenta. Ocurre cuando </w:t>
+        <w:t xml:space="preserve"> a largo y a corto plazo aumenta. Ocurre cuando </w:t>
       </w:r>
       <w:r>
         <w:rPr>
@@ -17775,14 +17682,7 @@
           <w:rFonts w:ascii="Times New Roman" w:hAnsi="Times New Roman" w:cs="Times New Roman"/>
           <w:lang w:val="es-CO"/>
         </w:rPr>
-        <w:t xml:space="preserve"> </w:t>
-      </w:r>
-      <w:r>
-        <w:rPr>
-          <w:rFonts w:ascii="Times New Roman" w:hAnsi="Times New Roman" w:cs="Times New Roman"/>
-          <w:lang w:val="es-CO"/>
-        </w:rPr>
-        <w:t xml:space="preserve">a corto plazo bajan mientras que </w:t>
+        <w:t xml:space="preserve"> a corto plazo bajan mientras que </w:t>
       </w:r>
       <w:r>
         <w:rPr>
@@ -17796,14 +17696,7 @@
           <w:rFonts w:ascii="Times New Roman" w:hAnsi="Times New Roman" w:cs="Times New Roman"/>
           <w:lang w:val="es-CO"/>
         </w:rPr>
-        <w:t xml:space="preserve"> </w:t>
-      </w:r>
-      <w:r>
-        <w:rPr>
-          <w:rFonts w:ascii="Times New Roman" w:hAnsi="Times New Roman" w:cs="Times New Roman"/>
-          <w:lang w:val="es-CO"/>
-        </w:rPr>
-        <w:t xml:space="preserve">a largo plazo suben, o cuando </w:t>
+        <w:t xml:space="preserve"> a largo plazo suben, o cuando </w:t>
       </w:r>
       <w:r>
         <w:rPr>
@@ -17817,14 +17710,7 @@
           <w:rFonts w:ascii="Times New Roman" w:hAnsi="Times New Roman" w:cs="Times New Roman"/>
           <w:lang w:val="es-CO"/>
         </w:rPr>
-        <w:t xml:space="preserve"> </w:t>
-      </w:r>
-      <w:r>
-        <w:rPr>
-          <w:rFonts w:ascii="Times New Roman" w:hAnsi="Times New Roman" w:cs="Times New Roman"/>
-          <w:lang w:val="es-CO"/>
-        </w:rPr>
-        <w:t xml:space="preserve">a corto plazo suben menos que el incremento de </w:t>
+        <w:t xml:space="preserve"> a corto plazo suben menos que el incremento de </w:t>
       </w:r>
       <w:r>
         <w:rPr>
@@ -18115,7 +18001,7 @@
           <w:sz w:val="24"/>
           <w:szCs w:val="24"/>
         </w:rPr>
-        <w:t>MARCO TEÓRICO</w:t>
+        <w:t>MODELACIÓN</w:t>
       </w:r>
     </w:p>
     <w:p>
@@ -18156,16 +18042,48 @@
           <w:bCs/>
           <w:lang w:val="es-CO"/>
         </w:rPr>
-        <w:t xml:space="preserve"> </w:t>
-      </w:r>
-      <w:r>
-        <w:rPr>
-          <w:rFonts w:ascii="Times New Roman" w:hAnsi="Times New Roman" w:cs="Times New Roman"/>
+        <w:t xml:space="preserve"> Descripción y Exploración de los Datos</w:t>
+      </w:r>
+    </w:p>
+    <w:p>
+      <w:pPr>
+        <w:rPr>
+          <w:rFonts w:ascii="Times New Roman" w:eastAsia="LM Roman 12" w:hAnsi="Times New Roman" w:cs="Times New Roman"/>
           <w:b/>
           <w:bCs/>
-          <w:lang w:val="es-CO"/>
-        </w:rPr>
-        <w:t>Descripción y Exploración de los Datos</w:t>
+          <w:sz w:val="24"/>
+          <w:szCs w:val="24"/>
+        </w:rPr>
+      </w:pPr>
+      <w:r>
+        <w:rPr>
+          <w:rFonts w:ascii="Times New Roman" w:eastAsia="LM Roman 12" w:hAnsi="Times New Roman" w:cs="Times New Roman"/>
+          <w:b/>
+          <w:bCs/>
+          <w:sz w:val="24"/>
+          <w:szCs w:val="24"/>
+        </w:rPr>
+        <w:t>A</w:t>
+      </w:r>
+      <w:r>
+        <w:rPr>
+          <w:rFonts w:ascii="Times New Roman" w:eastAsia="LM Roman 12" w:hAnsi="Times New Roman" w:cs="Times New Roman"/>
+          <w:b/>
+          <w:bCs/>
+          <w:sz w:val="24"/>
+          <w:szCs w:val="24"/>
+        </w:rPr>
+        <w:t xml:space="preserve">. </w:t>
+      </w:r>
+      <w:r>
+        <w:rPr>
+          <w:rFonts w:ascii="Times New Roman" w:eastAsia="LM Roman 12" w:hAnsi="Times New Roman" w:cs="Times New Roman"/>
+          <w:b/>
+          <w:bCs/>
+          <w:sz w:val="24"/>
+          <w:szCs w:val="24"/>
+        </w:rPr>
+        <w:t>Recolección de los Datos</w:t>
       </w:r>
     </w:p>
     <w:p>
@@ -18176,74 +18094,1225 @@
         <w:jc w:val="both"/>
         <w:rPr>
           <w:rFonts w:ascii="Times New Roman" w:hAnsi="Times New Roman" w:cs="Times New Roman"/>
+          <w:lang w:val="es-CO"/>
+        </w:rPr>
+      </w:pPr>
+      <w:r>
+        <w:rPr>
+          <w:rFonts w:ascii="Times New Roman" w:hAnsi="Times New Roman" w:cs="Times New Roman"/>
+          <w:lang w:val="es-CO"/>
+        </w:rPr>
+        <w:t>Los datos recopilados corresponden a los cierres individuales de operaciones de compraventa o simultáneas registrados en el mercado de renta fija soberana de títulos de tesorería (TES)</w:t>
+      </w:r>
+      <w:r>
+        <w:rPr>
+          <w:rFonts w:ascii="Times New Roman" w:hAnsi="Times New Roman" w:cs="Times New Roman"/>
+          <w:lang w:val="es-CO"/>
+        </w:rPr>
+        <w:t xml:space="preserve"> entre enero de 2015 y diciembre de 2022</w:t>
+      </w:r>
+      <w:r>
+        <w:rPr>
+          <w:rFonts w:ascii="Times New Roman" w:hAnsi="Times New Roman" w:cs="Times New Roman"/>
+          <w:lang w:val="es-CO"/>
+        </w:rPr>
+        <w:t xml:space="preserve"> a través del SEN</w:t>
+      </w:r>
+      <w:r>
+        <w:rPr>
+          <w:rFonts w:ascii="Times New Roman" w:hAnsi="Times New Roman" w:cs="Times New Roman"/>
+          <w:lang w:val="es-CO"/>
+        </w:rPr>
+        <w:t xml:space="preserve"> (Sistema Electrónico de Negociación)</w:t>
+      </w:r>
+      <w:r>
+        <w:rPr>
+          <w:rFonts w:ascii="Times New Roman" w:hAnsi="Times New Roman" w:cs="Times New Roman"/>
+          <w:lang w:val="es-CO"/>
+        </w:rPr>
+        <w:t>, administrado por el Banco de la República</w:t>
+      </w:r>
+      <w:r>
+        <w:rPr>
+          <w:rFonts w:ascii="Times New Roman" w:hAnsi="Times New Roman" w:cs="Times New Roman"/>
+          <w:lang w:val="es-CO"/>
+        </w:rPr>
+        <w:t xml:space="preserve"> </w:t>
+      </w:r>
+      <w:sdt>
+        <w:sdtPr>
+          <w:rPr>
+            <w:rFonts w:ascii="Times New Roman" w:hAnsi="Times New Roman" w:cs="Times New Roman"/>
+            <w:lang w:val="es-CO"/>
+          </w:rPr>
+          <w:id w:val="-159305257"/>
+          <w:citation/>
+        </w:sdtPr>
+        <w:sdtContent>
+          <w:r>
+            <w:rPr>
+              <w:rFonts w:ascii="Times New Roman" w:hAnsi="Times New Roman" w:cs="Times New Roman"/>
+              <w:lang w:val="es-CO"/>
+            </w:rPr>
+            <w:fldChar w:fldCharType="begin"/>
+          </w:r>
+          <w:r>
+            <w:rPr>
+              <w:rFonts w:ascii="Times New Roman" w:hAnsi="Times New Roman" w:cs="Times New Roman"/>
+              <w:lang w:val="es-CO"/>
+            </w:rPr>
+            <w:instrText xml:space="preserve">CITATION Ban22 \n  \t  \l 9226 </w:instrText>
+          </w:r>
+          <w:r>
+            <w:rPr>
+              <w:rFonts w:ascii="Times New Roman" w:hAnsi="Times New Roman" w:cs="Times New Roman"/>
+              <w:lang w:val="es-CO"/>
+            </w:rPr>
+            <w:fldChar w:fldCharType="separate"/>
+          </w:r>
+          <w:r>
+            <w:rPr>
+              <w:rFonts w:ascii="Times New Roman" w:hAnsi="Times New Roman" w:cs="Times New Roman"/>
+              <w:noProof/>
+              <w:lang w:val="es-CO"/>
+            </w:rPr>
+            <w:t>(2022)</w:t>
+          </w:r>
+          <w:r>
+            <w:rPr>
+              <w:rFonts w:ascii="Times New Roman" w:hAnsi="Times New Roman" w:cs="Times New Roman"/>
+              <w:lang w:val="es-CO"/>
+            </w:rPr>
+            <w:fldChar w:fldCharType="end"/>
+          </w:r>
+        </w:sdtContent>
+      </w:sdt>
+      <w:r>
+        <w:rPr>
+          <w:rFonts w:ascii="Times New Roman" w:hAnsi="Times New Roman" w:cs="Times New Roman"/>
+          <w:lang w:val="es-CO"/>
+        </w:rPr>
+        <w:t xml:space="preserve">. </w:t>
+      </w:r>
+    </w:p>
+    <w:p>
+      <w:pPr>
+        <w:rPr>
+          <w:rFonts w:ascii="Times New Roman" w:eastAsia="LM Roman 12" w:hAnsi="Times New Roman" w:cs="Times New Roman"/>
           <w:b/>
           <w:bCs/>
-        </w:rPr>
-      </w:pPr>
-      <w:r>
-        <w:rPr>
-          <w:rFonts w:ascii="Times New Roman" w:hAnsi="Times New Roman" w:cs="Times New Roman"/>
-          <w:lang w:val="es-CO"/>
-        </w:rPr>
-        <w:t xml:space="preserve">expectativas sobre los movimientos de la curva. Por ejemplo, cuando un inversor espera un aplanamiento, probablemente financiará compras de bonos a largo plazo con ventas en corto de bonos a corto plazo. Si espera lo contrario, es decir, un empinamiento, entonces financiará compras de bonos a corto plazo con ventas en corto de bonos a largo plazo. La proporción entre las posiciones cortas y largas será la necesaria para que </w:t>
-      </w:r>
-      <w:r>
-        <w:rPr>
-          <w:rFonts w:ascii="Times New Roman" w:hAnsi="Times New Roman" w:cs="Times New Roman"/>
-          <w:lang w:val="es-CO"/>
-        </w:rPr>
-        <w:t>el</w:t>
-      </w:r>
-      <w:r>
-        <w:rPr>
-          <w:rFonts w:ascii="Times New Roman" w:hAnsi="Times New Roman" w:cs="Times New Roman"/>
-          <w:lang w:val="es-CO"/>
-        </w:rPr>
-        <w:t xml:space="preserve"> DV01 de</w:t>
-      </w:r>
-      <w:r>
-        <w:rPr>
-          <w:rFonts w:ascii="Times New Roman" w:hAnsi="Times New Roman" w:cs="Times New Roman"/>
-          <w:lang w:val="es-CO"/>
-        </w:rPr>
-        <w:t>l portafolio completo</w:t>
-      </w:r>
-      <w:r>
-        <w:rPr>
-          <w:rFonts w:ascii="Times New Roman" w:hAnsi="Times New Roman" w:cs="Times New Roman"/>
-          <w:lang w:val="es-CO"/>
-        </w:rPr>
-        <w:t xml:space="preserve"> sea igual o cercan</w:t>
-      </w:r>
-      <w:r>
-        <w:rPr>
-          <w:rFonts w:ascii="Times New Roman" w:hAnsi="Times New Roman" w:cs="Times New Roman"/>
-          <w:lang w:val="es-CO"/>
-        </w:rPr>
-        <w:t>o</w:t>
-      </w:r>
-      <w:r>
-        <w:rPr>
-          <w:rFonts w:ascii="Times New Roman" w:hAnsi="Times New Roman" w:cs="Times New Roman"/>
-          <w:lang w:val="es-CO"/>
-        </w:rPr>
-        <w:t xml:space="preserve"> a cero</w:t>
-      </w:r>
-      <w:r>
-        <w:rPr>
-          <w:rFonts w:ascii="Times New Roman" w:hAnsi="Times New Roman" w:cs="Times New Roman"/>
-          <w:lang w:val="es-CO"/>
-        </w:rPr>
-        <w:t xml:space="preserve">, es decir, </w:t>
-      </w:r>
-      <w:r>
-        <w:rPr>
-          <w:rFonts w:ascii="Times New Roman" w:hAnsi="Times New Roman" w:cs="Times New Roman"/>
+          <w:sz w:val="24"/>
+          <w:szCs w:val="24"/>
+        </w:rPr>
+      </w:pPr>
+      <w:r>
+        <w:rPr>
+          <w:rFonts w:ascii="Times New Roman" w:eastAsia="LM Roman 12" w:hAnsi="Times New Roman" w:cs="Times New Roman"/>
           <w:b/>
           <w:bCs/>
-        </w:rPr>
-        <w:br w:type="page"/>
-      </w:r>
+          <w:sz w:val="24"/>
+          <w:szCs w:val="24"/>
+        </w:rPr>
+        <w:t>B</w:t>
+      </w:r>
+      <w:r>
+        <w:rPr>
+          <w:rFonts w:ascii="Times New Roman" w:eastAsia="LM Roman 12" w:hAnsi="Times New Roman" w:cs="Times New Roman"/>
+          <w:b/>
+          <w:bCs/>
+          <w:sz w:val="24"/>
+          <w:szCs w:val="24"/>
+        </w:rPr>
+        <w:t xml:space="preserve">. </w:t>
+      </w:r>
+      <w:r>
+        <w:rPr>
+          <w:rFonts w:ascii="Times New Roman" w:eastAsia="LM Roman 12" w:hAnsi="Times New Roman" w:cs="Times New Roman"/>
+          <w:b/>
+          <w:bCs/>
+          <w:sz w:val="24"/>
+          <w:szCs w:val="24"/>
+        </w:rPr>
+        <w:t>Procesamiento y Estructuración de los Datos</w:t>
+      </w:r>
+    </w:p>
+    <w:p>
+      <w:pPr>
+        <w:pStyle w:val="Textoindependiente"/>
+        <w:spacing w:before="195" w:after="240" w:line="360" w:lineRule="auto"/>
+        <w:ind w:right="124"/>
+        <w:jc w:val="both"/>
+        <w:rPr>
+          <w:rFonts w:ascii="Times New Roman" w:hAnsi="Times New Roman" w:cs="Times New Roman"/>
+          <w:lang w:val="es-CO"/>
+        </w:rPr>
+      </w:pPr>
+      <w:r>
+        <w:rPr>
+          <w:rFonts w:ascii="Times New Roman" w:hAnsi="Times New Roman" w:cs="Times New Roman"/>
+          <w:lang w:val="es-CO"/>
+        </w:rPr>
+        <w:t>Cada uno de los registros, corresponde</w:t>
+      </w:r>
+      <w:r>
+        <w:rPr>
+          <w:rFonts w:ascii="Times New Roman" w:hAnsi="Times New Roman" w:cs="Times New Roman"/>
+          <w:lang w:val="es-CO"/>
+        </w:rPr>
+        <w:t xml:space="preserve"> </w:t>
+      </w:r>
+      <w:r>
+        <w:rPr>
+          <w:rFonts w:ascii="Times New Roman" w:hAnsi="Times New Roman" w:cs="Times New Roman"/>
+          <w:lang w:val="es-CO"/>
+        </w:rPr>
+        <w:t>a una transacción pactada entre dos contrapartes</w:t>
+      </w:r>
+      <w:r>
+        <w:rPr>
+          <w:rFonts w:ascii="Times New Roman" w:hAnsi="Times New Roman" w:cs="Times New Roman"/>
+          <w:lang w:val="es-CO"/>
+        </w:rPr>
+        <w:t>, de las cuales solo se tomaron en cuenta las operaciones en la r</w:t>
+      </w:r>
+      <w:r>
+        <w:rPr>
+          <w:rFonts w:ascii="Times New Roman" w:hAnsi="Times New Roman" w:cs="Times New Roman"/>
+          <w:lang w:val="es-CO"/>
+        </w:rPr>
+        <w:t xml:space="preserve">ueda de contado, </w:t>
+      </w:r>
+      <w:r>
+        <w:rPr>
+          <w:rFonts w:ascii="Times New Roman" w:hAnsi="Times New Roman" w:cs="Times New Roman"/>
+          <w:lang w:val="es-CO"/>
+        </w:rPr>
+        <w:t>en la cual</w:t>
+      </w:r>
+      <w:r>
+        <w:rPr>
+          <w:rFonts w:ascii="Times New Roman" w:hAnsi="Times New Roman" w:cs="Times New Roman"/>
+          <w:lang w:val="es-CO"/>
+        </w:rPr>
+        <w:t xml:space="preserve"> se encuentran las compraventas efectivas entre las dos contrapartes sobre TES a un precio determinado por ellas, con cumplimiento el mismo día.</w:t>
+      </w:r>
+      <w:r>
+        <w:rPr>
+          <w:rFonts w:ascii="Times New Roman" w:hAnsi="Times New Roman" w:cs="Times New Roman"/>
+          <w:lang w:val="es-CO"/>
+        </w:rPr>
+        <w:t xml:space="preserve"> No se tienen en cuenta las operaciones de la rueda de simultáneas por ser estas operaciones de liquidez, es decir, préstamos entre agentes del mercado garantizados con TES, por lo cual estas operaciones no aportan a la formación de precios del mercado. Las transacciones son agrupadas por título y por día, ponderando la YTM negociada por los montos individuales de giro de cada una de las transacciones intradías de cada título.</w:t>
+      </w:r>
+      <w:r>
+        <w:rPr>
+          <w:rFonts w:ascii="Times New Roman" w:hAnsi="Times New Roman" w:cs="Times New Roman"/>
+          <w:lang w:val="es-CO"/>
+        </w:rPr>
+        <w:t xml:space="preserve"> </w:t>
+      </w:r>
+    </w:p>
+    <w:p>
+      <w:pPr>
+        <w:pStyle w:val="Textoindependiente"/>
+        <w:spacing w:before="240" w:after="240" w:line="360" w:lineRule="auto"/>
+        <w:ind w:right="124"/>
+        <w:jc w:val="both"/>
+        <w:rPr>
+          <w:rFonts w:ascii="Times New Roman" w:hAnsi="Times New Roman" w:cs="Times New Roman"/>
+          <w:lang w:val="es-CO"/>
+        </w:rPr>
+      </w:pPr>
+      <w:r>
+        <w:rPr>
+          <w:rFonts w:ascii="Times New Roman" w:hAnsi="Times New Roman" w:cs="Times New Roman"/>
+          <w:lang w:val="es-CO"/>
+        </w:rPr>
+        <w:t>Es muy importante tener en cuenta que cuando un título no se negocia durante un día bursátil, entonces este se valora utilizando la última YTM negociada, por lo que este será el método para rellenar datos faltantes, teniendo en cuenta, claro, si el título ya fue emitido y no ha madurado. Con esta consideración, el set de datos inicial, cuya estructura se evidencia en la tabla 1, queda con cinco columnas, así:</w:t>
+      </w:r>
+    </w:p>
+    <w:p>
+      <w:pPr>
+        <w:pStyle w:val="Textoindependiente"/>
+        <w:numPr>
+          <w:ilvl w:val="0"/>
+          <w:numId w:val="19"/>
+        </w:numPr>
+        <w:spacing w:before="240" w:line="360" w:lineRule="auto"/>
+        <w:ind w:right="124"/>
+        <w:jc w:val="both"/>
+        <w:rPr>
+          <w:rFonts w:ascii="Times New Roman" w:hAnsi="Times New Roman" w:cs="Times New Roman"/>
+          <w:lang w:val="es-CO"/>
+        </w:rPr>
+      </w:pPr>
+      <w:r>
+        <w:rPr>
+          <w:rFonts w:ascii="Times New Roman" w:hAnsi="Times New Roman" w:cs="Times New Roman"/>
+          <w:lang w:val="es-CO"/>
+        </w:rPr>
+        <w:t>Fecha</w:t>
+      </w:r>
+      <w:r>
+        <w:rPr>
+          <w:rFonts w:ascii="Times New Roman" w:hAnsi="Times New Roman" w:cs="Times New Roman"/>
+          <w:lang w:val="es-CO"/>
+        </w:rPr>
+        <w:t xml:space="preserve">: </w:t>
+      </w:r>
+      <w:r>
+        <w:rPr>
+          <w:rFonts w:ascii="Times New Roman" w:hAnsi="Times New Roman" w:cs="Times New Roman"/>
+          <w:lang w:val="es-CO"/>
+        </w:rPr>
+        <w:t xml:space="preserve">Fecha </w:t>
+      </w:r>
+      <w:r>
+        <w:rPr>
+          <w:rFonts w:ascii="Times New Roman" w:hAnsi="Times New Roman" w:cs="Times New Roman"/>
+          <w:lang w:val="es-CO"/>
+        </w:rPr>
+        <w:t xml:space="preserve">a la cual un título tiene una tasa cualquiera promedio ponderada. </w:t>
+      </w:r>
+    </w:p>
+    <w:p>
+      <w:pPr>
+        <w:pStyle w:val="Textoindependiente"/>
+        <w:numPr>
+          <w:ilvl w:val="0"/>
+          <w:numId w:val="19"/>
+        </w:numPr>
+        <w:spacing w:before="240" w:line="360" w:lineRule="auto"/>
+        <w:ind w:right="124"/>
+        <w:jc w:val="both"/>
+        <w:rPr>
+          <w:rFonts w:ascii="Times New Roman" w:hAnsi="Times New Roman" w:cs="Times New Roman"/>
+          <w:lang w:val="es-CO"/>
+        </w:rPr>
+      </w:pPr>
+      <w:r>
+        <w:rPr>
+          <w:rFonts w:ascii="Times New Roman" w:hAnsi="Times New Roman" w:cs="Times New Roman"/>
+          <w:lang w:val="es-CO"/>
+        </w:rPr>
+        <w:t>Instrumento: Se refiere al nemotécnico del título negociado.</w:t>
+      </w:r>
+      <w:r>
+        <w:rPr>
+          <w:rStyle w:val="Refdenotaalpie"/>
+          <w:rFonts w:ascii="Times New Roman" w:hAnsi="Times New Roman" w:cs="Times New Roman"/>
+          <w:lang w:val="es-CO"/>
+        </w:rPr>
+        <w:footnoteReference w:id="5"/>
+      </w:r>
+      <w:r>
+        <w:rPr>
+          <w:rFonts w:ascii="Times New Roman" w:hAnsi="Times New Roman" w:cs="Times New Roman"/>
+          <w:lang w:val="es-CO"/>
+        </w:rPr>
+        <w:t xml:space="preserve"> </w:t>
+      </w:r>
+    </w:p>
+    <w:p>
+      <w:pPr>
+        <w:pStyle w:val="Textoindependiente"/>
+        <w:numPr>
+          <w:ilvl w:val="0"/>
+          <w:numId w:val="19"/>
+        </w:numPr>
+        <w:spacing w:before="240" w:line="360" w:lineRule="auto"/>
+        <w:ind w:right="124"/>
+        <w:jc w:val="both"/>
+        <w:rPr>
+          <w:rFonts w:ascii="Times New Roman" w:hAnsi="Times New Roman" w:cs="Times New Roman"/>
+          <w:lang w:val="es-CO"/>
+        </w:rPr>
+      </w:pPr>
+      <w:r>
+        <w:rPr>
+          <w:rFonts w:ascii="Times New Roman" w:hAnsi="Times New Roman" w:cs="Times New Roman"/>
+          <w:lang w:val="es-CO"/>
+        </w:rPr>
+        <w:lastRenderedPageBreak/>
+        <w:t>Tasa</w:t>
+      </w:r>
+      <w:r>
+        <w:rPr>
+          <w:rFonts w:ascii="Times New Roman" w:hAnsi="Times New Roman" w:cs="Times New Roman"/>
+          <w:lang w:val="es-CO"/>
+        </w:rPr>
+        <w:t>:</w:t>
+      </w:r>
+      <w:r>
+        <w:rPr>
+          <w:rFonts w:ascii="Times New Roman" w:hAnsi="Times New Roman" w:cs="Times New Roman"/>
+          <w:lang w:val="es-CO"/>
+        </w:rPr>
+        <w:t xml:space="preserve"> Se refiere la tasa promedio ponderada negociada para un título en cierta fecha.</w:t>
+      </w:r>
+    </w:p>
+    <w:p>
+      <w:pPr>
+        <w:pStyle w:val="Textoindependiente"/>
+        <w:numPr>
+          <w:ilvl w:val="0"/>
+          <w:numId w:val="19"/>
+        </w:numPr>
+        <w:spacing w:before="240" w:line="360" w:lineRule="auto"/>
+        <w:ind w:right="124"/>
+        <w:jc w:val="both"/>
+        <w:rPr>
+          <w:rFonts w:ascii="Times New Roman" w:hAnsi="Times New Roman" w:cs="Times New Roman"/>
+          <w:lang w:val="es-CO"/>
+        </w:rPr>
+      </w:pPr>
+      <w:proofErr w:type="spellStart"/>
+      <w:r>
+        <w:rPr>
+          <w:rFonts w:ascii="Times New Roman" w:hAnsi="Times New Roman" w:cs="Times New Roman"/>
+          <w:lang w:val="es-CO"/>
+        </w:rPr>
+        <w:t>Fecha_Ems</w:t>
+      </w:r>
+      <w:proofErr w:type="spellEnd"/>
+      <w:r>
+        <w:rPr>
+          <w:rFonts w:ascii="Times New Roman" w:hAnsi="Times New Roman" w:cs="Times New Roman"/>
+          <w:lang w:val="es-CO"/>
+        </w:rPr>
+        <w:t xml:space="preserve">: </w:t>
+      </w:r>
+      <w:r>
+        <w:rPr>
+          <w:rFonts w:ascii="Times New Roman" w:hAnsi="Times New Roman" w:cs="Times New Roman"/>
+          <w:lang w:val="es-CO"/>
+        </w:rPr>
+        <w:t>Es la fecha de emisión del título.</w:t>
+      </w:r>
+    </w:p>
+    <w:p>
+      <w:pPr>
+        <w:pStyle w:val="Textoindependiente"/>
+        <w:numPr>
+          <w:ilvl w:val="0"/>
+          <w:numId w:val="19"/>
+        </w:numPr>
+        <w:spacing w:before="240" w:line="360" w:lineRule="auto"/>
+        <w:ind w:right="124"/>
+        <w:jc w:val="both"/>
+        <w:rPr>
+          <w:rFonts w:ascii="Times New Roman" w:hAnsi="Times New Roman" w:cs="Times New Roman"/>
+          <w:lang w:val="es-CO"/>
+        </w:rPr>
+      </w:pPr>
+      <w:proofErr w:type="spellStart"/>
+      <w:r>
+        <w:rPr>
+          <w:rFonts w:ascii="Times New Roman" w:hAnsi="Times New Roman" w:cs="Times New Roman"/>
+          <w:lang w:val="es-CO"/>
+        </w:rPr>
+        <w:t>Fecha_Vto</w:t>
+      </w:r>
+      <w:proofErr w:type="spellEnd"/>
+      <w:r>
+        <w:rPr>
+          <w:rFonts w:ascii="Times New Roman" w:hAnsi="Times New Roman" w:cs="Times New Roman"/>
+          <w:lang w:val="es-CO"/>
+        </w:rPr>
+        <w:t>: Es la fecha de vencimiento del título.</w:t>
+      </w:r>
+    </w:p>
+    <w:p>
+      <w:pPr>
+        <w:pStyle w:val="Textoindependiente"/>
+        <w:spacing w:before="195" w:after="240"/>
+        <w:ind w:right="124"/>
+        <w:jc w:val="center"/>
+        <w:rPr>
+          <w:rFonts w:ascii="Times New Roman" w:hAnsi="Times New Roman" w:cs="Times New Roman"/>
+          <w:lang w:val="es-CO"/>
+        </w:rPr>
+      </w:pPr>
+      <w:r>
+        <w:rPr>
+          <w:rFonts w:ascii="Times New Roman" w:hAnsi="Times New Roman" w:cs="Times New Roman"/>
+          <w:lang w:val="es-CO"/>
+        </w:rPr>
+        <w:t>Tabla 1. Primeros dos días del data set inicial, limpio de datos faltantes y que será utilizado para obtener campos calculados necesarios para el análisis.</w:t>
+      </w:r>
+    </w:p>
+    <w:p>
+      <w:pPr>
+        <w:pStyle w:val="Textoindependiente"/>
+        <w:spacing w:before="195" w:after="240"/>
+        <w:ind w:right="124"/>
+        <w:jc w:val="center"/>
+        <w:rPr>
+          <w:rFonts w:ascii="Times New Roman" w:hAnsi="Times New Roman" w:cs="Times New Roman"/>
+          <w:lang w:val="es-CO"/>
+        </w:rPr>
+      </w:pPr>
+      <w:r>
+        <w:drawing>
+          <wp:inline distT="0" distB="0" distL="0" distR="0" wp14:anchorId="47832E95" wp14:editId="472CC745">
+            <wp:extent cx="3668997" cy="2971800"/>
+            <wp:effectExtent l="0" t="0" r="8255" b="0"/>
+            <wp:docPr id="974855121" name="Imagen 3"/>
+            <wp:cNvGraphicFramePr>
+              <a:graphicFrameLocks xmlns:a="http://schemas.openxmlformats.org/drawingml/2006/main" noChangeAspect="1"/>
+            </wp:cNvGraphicFramePr>
+            <a:graphic xmlns:a="http://schemas.openxmlformats.org/drawingml/2006/main">
+              <a:graphicData uri="http://schemas.openxmlformats.org/drawingml/2006/picture">
+                <pic:pic xmlns:pic="http://schemas.openxmlformats.org/drawingml/2006/picture">
+                  <pic:nvPicPr>
+                    <pic:cNvPr id="0" name="Picture 3"/>
+                    <pic:cNvPicPr>
+                      <a:picLocks noChangeAspect="1" noChangeArrowheads="1"/>
+                    </pic:cNvPicPr>
+                  </pic:nvPicPr>
+                  <pic:blipFill>
+                    <a:blip r:embed="rId15">
+                      <a:extLst>
+                        <a:ext uri="{28A0092B-C50C-407E-A947-70E740481C1C}">
+                          <a14:useLocalDpi xmlns:a14="http://schemas.microsoft.com/office/drawing/2010/main" val="0"/>
+                        </a:ext>
+                      </a:extLst>
+                    </a:blip>
+                    <a:srcRect/>
+                    <a:stretch>
+                      <a:fillRect/>
+                    </a:stretch>
+                  </pic:blipFill>
+                  <pic:spPr bwMode="auto">
+                    <a:xfrm>
+                      <a:off x="0" y="0"/>
+                      <a:ext cx="3691334" cy="2989892"/>
+                    </a:xfrm>
+                    <a:prstGeom prst="rect">
+                      <a:avLst/>
+                    </a:prstGeom>
+                    <a:noFill/>
+                    <a:ln>
+                      <a:noFill/>
+                    </a:ln>
+                  </pic:spPr>
+                </pic:pic>
+              </a:graphicData>
+            </a:graphic>
+          </wp:inline>
+        </w:drawing>
+      </w:r>
+    </w:p>
+    <w:p>
+      <w:pPr>
+        <w:pStyle w:val="Textoindependiente"/>
+        <w:spacing w:before="195" w:after="240" w:line="360" w:lineRule="auto"/>
+        <w:ind w:right="124"/>
+        <w:jc w:val="both"/>
+        <w:rPr>
+          <w:rFonts w:ascii="Times New Roman" w:hAnsi="Times New Roman" w:cs="Times New Roman"/>
+          <w:lang w:val="es-CO"/>
+        </w:rPr>
+      </w:pPr>
+      <w:r>
+        <w:rPr>
+          <w:rFonts w:ascii="Times New Roman" w:hAnsi="Times New Roman" w:cs="Times New Roman"/>
+          <w:lang w:val="es-CO"/>
+        </w:rPr>
+        <w:t xml:space="preserve">Los datos faciales de los títulos se utilizan posteriormente para agregar las siguientes columnas </w:t>
+      </w:r>
+      <w:proofErr w:type="gramStart"/>
+      <w:r>
+        <w:rPr>
+          <w:rFonts w:ascii="Times New Roman" w:hAnsi="Times New Roman" w:cs="Times New Roman"/>
+          <w:lang w:val="es-CO"/>
+        </w:rPr>
+        <w:t>al data</w:t>
+      </w:r>
+      <w:proofErr w:type="gramEnd"/>
+      <w:r>
+        <w:rPr>
+          <w:rFonts w:ascii="Times New Roman" w:hAnsi="Times New Roman" w:cs="Times New Roman"/>
+          <w:lang w:val="es-CO"/>
+        </w:rPr>
+        <w:t xml:space="preserve"> set</w:t>
+      </w:r>
+      <w:r>
+        <w:rPr>
+          <w:rFonts w:ascii="Times New Roman" w:hAnsi="Times New Roman" w:cs="Times New Roman"/>
+          <w:lang w:val="es-CO"/>
+        </w:rPr>
+        <w:t>, así</w:t>
+      </w:r>
+      <w:r>
+        <w:rPr>
+          <w:rFonts w:ascii="Times New Roman" w:hAnsi="Times New Roman" w:cs="Times New Roman"/>
+          <w:lang w:val="es-CO"/>
+        </w:rPr>
+        <w:t>:</w:t>
+      </w:r>
+    </w:p>
+    <w:p>
+      <w:pPr>
+        <w:pStyle w:val="Textoindependiente"/>
+        <w:numPr>
+          <w:ilvl w:val="0"/>
+          <w:numId w:val="19"/>
+        </w:numPr>
+        <w:spacing w:before="240" w:line="360" w:lineRule="auto"/>
+        <w:ind w:right="124"/>
+        <w:jc w:val="both"/>
+        <w:rPr>
+          <w:rFonts w:ascii="Times New Roman" w:hAnsi="Times New Roman" w:cs="Times New Roman"/>
+          <w:lang w:val="es-CO"/>
+        </w:rPr>
+      </w:pPr>
+      <w:proofErr w:type="spellStart"/>
+      <w:r>
+        <w:rPr>
+          <w:rFonts w:ascii="Times New Roman" w:hAnsi="Times New Roman" w:cs="Times New Roman"/>
+          <w:lang w:val="es-CO"/>
+        </w:rPr>
+        <w:t>Días_vto</w:t>
+      </w:r>
+      <w:proofErr w:type="spellEnd"/>
+      <w:r>
+        <w:rPr>
+          <w:rFonts w:ascii="Times New Roman" w:hAnsi="Times New Roman" w:cs="Times New Roman"/>
+          <w:lang w:val="es-CO"/>
+        </w:rPr>
+        <w:t xml:space="preserve">: </w:t>
+      </w:r>
+      <w:r>
+        <w:rPr>
+          <w:rFonts w:ascii="Times New Roman" w:hAnsi="Times New Roman" w:cs="Times New Roman"/>
+          <w:lang w:val="es-CO"/>
+        </w:rPr>
+        <w:t xml:space="preserve">Son los días al vencimiento del título negociado y se calculan como la diferencia en días entre las columnas </w:t>
+      </w:r>
+      <w:proofErr w:type="spellStart"/>
+      <w:r>
+        <w:rPr>
+          <w:rFonts w:ascii="Times New Roman" w:hAnsi="Times New Roman" w:cs="Times New Roman"/>
+          <w:lang w:val="es-CO"/>
+        </w:rPr>
+        <w:t>Fecha_Vto</w:t>
+      </w:r>
+      <w:proofErr w:type="spellEnd"/>
+      <w:r>
+        <w:rPr>
+          <w:rFonts w:ascii="Times New Roman" w:hAnsi="Times New Roman" w:cs="Times New Roman"/>
+          <w:lang w:val="es-CO"/>
+        </w:rPr>
+        <w:t xml:space="preserve"> y Fecha.</w:t>
+      </w:r>
+    </w:p>
+    <w:p>
+      <w:pPr>
+        <w:pStyle w:val="Textoindependiente"/>
+        <w:numPr>
+          <w:ilvl w:val="0"/>
+          <w:numId w:val="19"/>
+        </w:numPr>
+        <w:spacing w:before="240" w:line="360" w:lineRule="auto"/>
+        <w:ind w:right="124"/>
+        <w:jc w:val="both"/>
+        <w:rPr>
+          <w:rFonts w:ascii="Times New Roman" w:hAnsi="Times New Roman" w:cs="Times New Roman"/>
+          <w:lang w:val="es-CO"/>
+        </w:rPr>
+      </w:pPr>
+      <w:r>
+        <w:rPr>
+          <w:rFonts w:ascii="Times New Roman" w:hAnsi="Times New Roman" w:cs="Times New Roman"/>
+          <w:lang w:val="es-CO"/>
+        </w:rPr>
+        <w:t>PL</w:t>
+      </w:r>
+      <w:r>
+        <w:rPr>
+          <w:rFonts w:ascii="Times New Roman" w:hAnsi="Times New Roman" w:cs="Times New Roman"/>
+          <w:lang w:val="es-CO"/>
+        </w:rPr>
+        <w:t xml:space="preserve">: </w:t>
+      </w:r>
+      <w:r>
+        <w:rPr>
+          <w:rFonts w:ascii="Times New Roman" w:hAnsi="Times New Roman" w:cs="Times New Roman"/>
+          <w:lang w:val="es-CO"/>
+        </w:rPr>
+        <w:t>Precio Limpio del título negociado en base 1, usando la ecuación (9)</w:t>
+      </w:r>
+      <w:r>
+        <w:rPr>
+          <w:rFonts w:ascii="Times New Roman" w:hAnsi="Times New Roman" w:cs="Times New Roman"/>
+          <w:lang w:val="es-CO"/>
+        </w:rPr>
+        <w:t>.</w:t>
+      </w:r>
+    </w:p>
+    <w:p>
+      <w:pPr>
+        <w:pStyle w:val="Textoindependiente"/>
+        <w:numPr>
+          <w:ilvl w:val="0"/>
+          <w:numId w:val="19"/>
+        </w:numPr>
+        <w:spacing w:before="240" w:line="360" w:lineRule="auto"/>
+        <w:ind w:right="124"/>
+        <w:jc w:val="both"/>
+        <w:rPr>
+          <w:rFonts w:ascii="Times New Roman" w:hAnsi="Times New Roman" w:cs="Times New Roman"/>
+          <w:lang w:val="es-CO"/>
+        </w:rPr>
+      </w:pPr>
+      <w:r>
+        <w:rPr>
+          <w:rFonts w:ascii="Times New Roman" w:hAnsi="Times New Roman" w:cs="Times New Roman"/>
+          <w:lang w:val="es-CO"/>
+        </w:rPr>
+        <w:t>PS</w:t>
+      </w:r>
+      <w:r>
+        <w:rPr>
+          <w:rFonts w:ascii="Times New Roman" w:hAnsi="Times New Roman" w:cs="Times New Roman"/>
+          <w:lang w:val="es-CO"/>
+        </w:rPr>
+        <w:t xml:space="preserve">: </w:t>
+      </w:r>
+      <w:r>
+        <w:rPr>
+          <w:rFonts w:ascii="Times New Roman" w:hAnsi="Times New Roman" w:cs="Times New Roman"/>
+          <w:lang w:val="es-CO"/>
+        </w:rPr>
+        <w:t>Precio Limpio del título negociado</w:t>
+      </w:r>
+      <w:r>
+        <w:rPr>
+          <w:rFonts w:ascii="Times New Roman" w:hAnsi="Times New Roman" w:cs="Times New Roman"/>
+          <w:lang w:val="es-CO"/>
+        </w:rPr>
+        <w:t xml:space="preserve"> en base 1</w:t>
+      </w:r>
+      <w:r>
+        <w:rPr>
+          <w:rFonts w:ascii="Times New Roman" w:hAnsi="Times New Roman" w:cs="Times New Roman"/>
+          <w:lang w:val="es-CO"/>
+        </w:rPr>
+        <w:t xml:space="preserve">, usando la ecuación </w:t>
+      </w:r>
+      <w:r>
+        <w:rPr>
+          <w:rFonts w:ascii="Times New Roman" w:hAnsi="Times New Roman" w:cs="Times New Roman"/>
+          <w:lang w:val="es-CO"/>
+        </w:rPr>
+        <w:t>(10).</w:t>
+      </w:r>
+    </w:p>
+    <w:p>
+      <w:pPr>
+        <w:pStyle w:val="Textoindependiente"/>
+        <w:numPr>
+          <w:ilvl w:val="0"/>
+          <w:numId w:val="19"/>
+        </w:numPr>
+        <w:spacing w:before="240" w:line="360" w:lineRule="auto"/>
+        <w:ind w:right="124"/>
+        <w:jc w:val="both"/>
+        <w:rPr>
+          <w:rFonts w:ascii="Times New Roman" w:hAnsi="Times New Roman" w:cs="Times New Roman"/>
+          <w:lang w:val="es-CO"/>
+        </w:rPr>
+      </w:pPr>
+      <w:proofErr w:type="spellStart"/>
+      <w:r>
+        <w:rPr>
+          <w:rFonts w:ascii="Times New Roman" w:hAnsi="Times New Roman" w:cs="Times New Roman"/>
+          <w:lang w:val="es-CO"/>
+        </w:rPr>
+        <w:t>Dmac</w:t>
+      </w:r>
+      <w:proofErr w:type="spellEnd"/>
+      <w:r>
+        <w:rPr>
+          <w:rFonts w:ascii="Times New Roman" w:hAnsi="Times New Roman" w:cs="Times New Roman"/>
+          <w:lang w:val="es-CO"/>
+        </w:rPr>
+        <w:t xml:space="preserve">: </w:t>
+      </w:r>
+      <w:r>
+        <w:rPr>
+          <w:rFonts w:ascii="Times New Roman" w:hAnsi="Times New Roman" w:cs="Times New Roman"/>
+          <w:lang w:val="es-CO"/>
+        </w:rPr>
+        <w:t xml:space="preserve">Duración de </w:t>
+      </w:r>
+      <w:proofErr w:type="spellStart"/>
+      <w:r>
+        <w:rPr>
+          <w:rFonts w:ascii="Times New Roman" w:hAnsi="Times New Roman" w:cs="Times New Roman"/>
+          <w:lang w:val="es-CO"/>
+        </w:rPr>
+        <w:t>Macaulay</w:t>
+      </w:r>
+      <w:proofErr w:type="spellEnd"/>
+      <w:r>
+        <w:rPr>
+          <w:rFonts w:ascii="Times New Roman" w:hAnsi="Times New Roman" w:cs="Times New Roman"/>
+          <w:lang w:val="es-CO"/>
+        </w:rPr>
+        <w:t xml:space="preserve"> del título negociado, usando la ecuación (1</w:t>
+      </w:r>
+      <w:r>
+        <w:rPr>
+          <w:rFonts w:ascii="Times New Roman" w:hAnsi="Times New Roman" w:cs="Times New Roman"/>
+          <w:lang w:val="es-CO"/>
+        </w:rPr>
+        <w:t>1</w:t>
+      </w:r>
+      <w:r>
+        <w:rPr>
+          <w:rFonts w:ascii="Times New Roman" w:hAnsi="Times New Roman" w:cs="Times New Roman"/>
+          <w:lang w:val="es-CO"/>
+        </w:rPr>
+        <w:t>).</w:t>
+      </w:r>
+    </w:p>
+    <w:p>
+      <w:pPr>
+        <w:pStyle w:val="Textoindependiente"/>
+        <w:numPr>
+          <w:ilvl w:val="0"/>
+          <w:numId w:val="19"/>
+        </w:numPr>
+        <w:spacing w:before="240" w:line="360" w:lineRule="auto"/>
+        <w:ind w:right="124"/>
+        <w:jc w:val="both"/>
+        <w:rPr>
+          <w:rFonts w:ascii="Times New Roman" w:hAnsi="Times New Roman" w:cs="Times New Roman"/>
+          <w:lang w:val="es-CO"/>
+        </w:rPr>
+      </w:pPr>
+      <w:proofErr w:type="spellStart"/>
+      <w:r>
+        <w:rPr>
+          <w:rFonts w:ascii="Times New Roman" w:hAnsi="Times New Roman" w:cs="Times New Roman"/>
+          <w:lang w:val="es-CO"/>
+        </w:rPr>
+        <w:t>Dmac</w:t>
+      </w:r>
+      <w:proofErr w:type="spellEnd"/>
+      <w:r>
+        <w:rPr>
+          <w:rFonts w:ascii="Times New Roman" w:hAnsi="Times New Roman" w:cs="Times New Roman"/>
+          <w:lang w:val="es-CO"/>
+        </w:rPr>
+        <w:t xml:space="preserve">: </w:t>
+      </w:r>
+      <w:r>
+        <w:rPr>
+          <w:rFonts w:ascii="Times New Roman" w:hAnsi="Times New Roman" w:cs="Times New Roman"/>
+          <w:lang w:val="es-CO"/>
+        </w:rPr>
+        <w:t xml:space="preserve">Duración </w:t>
+      </w:r>
+      <w:r>
+        <w:rPr>
+          <w:rFonts w:ascii="Times New Roman" w:hAnsi="Times New Roman" w:cs="Times New Roman"/>
+          <w:lang w:val="es-CO"/>
+        </w:rPr>
+        <w:t xml:space="preserve">Modificada </w:t>
+      </w:r>
+      <w:r>
+        <w:rPr>
+          <w:rFonts w:ascii="Times New Roman" w:hAnsi="Times New Roman" w:cs="Times New Roman"/>
+          <w:lang w:val="es-CO"/>
+        </w:rPr>
+        <w:t>del título negociado, usando la ecuación (1</w:t>
+      </w:r>
+      <w:r>
+        <w:rPr>
+          <w:rFonts w:ascii="Times New Roman" w:hAnsi="Times New Roman" w:cs="Times New Roman"/>
+          <w:lang w:val="es-CO"/>
+        </w:rPr>
+        <w:t>2</w:t>
+      </w:r>
+      <w:r>
+        <w:rPr>
+          <w:rFonts w:ascii="Times New Roman" w:hAnsi="Times New Roman" w:cs="Times New Roman"/>
+          <w:lang w:val="es-CO"/>
+        </w:rPr>
+        <w:t>).</w:t>
+      </w:r>
+    </w:p>
+    <w:p>
+      <w:pPr>
+        <w:pStyle w:val="Textoindependiente"/>
+        <w:numPr>
+          <w:ilvl w:val="0"/>
+          <w:numId w:val="19"/>
+        </w:numPr>
+        <w:spacing w:before="240" w:line="360" w:lineRule="auto"/>
+        <w:ind w:right="124"/>
+        <w:jc w:val="both"/>
+        <w:rPr>
+          <w:rFonts w:ascii="Times New Roman" w:hAnsi="Times New Roman" w:cs="Times New Roman"/>
+          <w:lang w:val="es-CO"/>
+        </w:rPr>
+      </w:pPr>
+      <w:r>
+        <w:rPr>
+          <w:rFonts w:ascii="Times New Roman" w:hAnsi="Times New Roman" w:cs="Times New Roman"/>
+          <w:lang w:val="es-CO"/>
+        </w:rPr>
+        <w:lastRenderedPageBreak/>
+        <w:t>DV01</w:t>
+      </w:r>
+      <w:r>
+        <w:rPr>
+          <w:rFonts w:ascii="Times New Roman" w:hAnsi="Times New Roman" w:cs="Times New Roman"/>
+          <w:lang w:val="es-CO"/>
+        </w:rPr>
+        <w:t xml:space="preserve">: </w:t>
+      </w:r>
+      <w:proofErr w:type="spellStart"/>
+      <w:r>
+        <w:rPr>
+          <w:rFonts w:ascii="Times New Roman" w:hAnsi="Times New Roman" w:cs="Times New Roman"/>
+          <w:lang w:val="es-CO"/>
+        </w:rPr>
+        <w:t>Dollar</w:t>
+      </w:r>
+      <w:proofErr w:type="spellEnd"/>
+      <w:r>
+        <w:rPr>
+          <w:rFonts w:ascii="Times New Roman" w:hAnsi="Times New Roman" w:cs="Times New Roman"/>
+          <w:lang w:val="es-CO"/>
+        </w:rPr>
+        <w:t xml:space="preserve"> </w:t>
+      </w:r>
+      <w:proofErr w:type="spellStart"/>
+      <w:r>
+        <w:rPr>
+          <w:rFonts w:ascii="Times New Roman" w:hAnsi="Times New Roman" w:cs="Times New Roman"/>
+          <w:lang w:val="es-CO"/>
+        </w:rPr>
+        <w:t>Duration</w:t>
+      </w:r>
+      <w:proofErr w:type="spellEnd"/>
+      <w:r>
+        <w:rPr>
+          <w:rFonts w:ascii="Times New Roman" w:hAnsi="Times New Roman" w:cs="Times New Roman"/>
+          <w:lang w:val="es-CO"/>
+        </w:rPr>
+        <w:t xml:space="preserve"> en pesos colombianos</w:t>
+      </w:r>
+      <w:r>
+        <w:rPr>
+          <w:rFonts w:ascii="Times New Roman" w:hAnsi="Times New Roman" w:cs="Times New Roman"/>
+          <w:lang w:val="es-CO"/>
+        </w:rPr>
+        <w:t xml:space="preserve"> del título negociado, usando la ecuación (1</w:t>
+      </w:r>
+      <w:r>
+        <w:rPr>
+          <w:rFonts w:ascii="Times New Roman" w:hAnsi="Times New Roman" w:cs="Times New Roman"/>
+          <w:lang w:val="es-CO"/>
+        </w:rPr>
+        <w:t>5</w:t>
+      </w:r>
+      <w:r>
+        <w:rPr>
+          <w:rFonts w:ascii="Times New Roman" w:hAnsi="Times New Roman" w:cs="Times New Roman"/>
+          <w:lang w:val="es-CO"/>
+        </w:rPr>
+        <w:t>).</w:t>
+      </w:r>
+    </w:p>
+    <w:p>
+      <w:pPr>
+        <w:pStyle w:val="Textoindependiente"/>
+        <w:numPr>
+          <w:ilvl w:val="0"/>
+          <w:numId w:val="19"/>
+        </w:numPr>
+        <w:spacing w:before="240" w:line="360" w:lineRule="auto"/>
+        <w:ind w:right="124"/>
+        <w:jc w:val="both"/>
+        <w:rPr>
+          <w:rFonts w:ascii="Times New Roman" w:hAnsi="Times New Roman" w:cs="Times New Roman"/>
+          <w:lang w:val="es-CO"/>
+        </w:rPr>
+      </w:pPr>
+      <w:r>
+        <w:rPr>
+          <w:rFonts w:ascii="Times New Roman" w:hAnsi="Times New Roman" w:cs="Times New Roman"/>
+          <w:lang w:val="es-CO"/>
+        </w:rPr>
+        <w:t>CVX</w:t>
+      </w:r>
+      <w:r>
+        <w:rPr>
+          <w:rFonts w:ascii="Times New Roman" w:hAnsi="Times New Roman" w:cs="Times New Roman"/>
+          <w:lang w:val="es-CO"/>
+        </w:rPr>
+        <w:t xml:space="preserve">: </w:t>
+      </w:r>
+      <w:r>
+        <w:rPr>
+          <w:rFonts w:ascii="Times New Roman" w:hAnsi="Times New Roman" w:cs="Times New Roman"/>
+          <w:lang w:val="es-CO"/>
+        </w:rPr>
+        <w:t xml:space="preserve">Convexidad </w:t>
+      </w:r>
+      <w:r>
+        <w:rPr>
+          <w:rFonts w:ascii="Times New Roman" w:hAnsi="Times New Roman" w:cs="Times New Roman"/>
+          <w:lang w:val="es-CO"/>
+        </w:rPr>
+        <w:t>del título negociado, usando la ecuación (1</w:t>
+      </w:r>
+      <w:r>
+        <w:rPr>
+          <w:rFonts w:ascii="Times New Roman" w:hAnsi="Times New Roman" w:cs="Times New Roman"/>
+          <w:lang w:val="es-CO"/>
+        </w:rPr>
+        <w:t>3</w:t>
+      </w:r>
+      <w:r>
+        <w:rPr>
+          <w:rFonts w:ascii="Times New Roman" w:hAnsi="Times New Roman" w:cs="Times New Roman"/>
+          <w:lang w:val="es-CO"/>
+        </w:rPr>
+        <w:t>).</w:t>
+      </w:r>
+    </w:p>
+    <w:p>
+      <w:pPr>
+        <w:pStyle w:val="Textoindependiente"/>
+        <w:spacing w:before="240" w:line="360" w:lineRule="auto"/>
+        <w:ind w:right="124"/>
+        <w:jc w:val="both"/>
+        <w:rPr>
+          <w:rFonts w:ascii="Times New Roman" w:hAnsi="Times New Roman" w:cs="Times New Roman"/>
+          <w:lang w:val="es-CO"/>
+        </w:rPr>
+      </w:pPr>
+      <w:r>
+        <w:rPr>
+          <w:rFonts w:ascii="Times New Roman" w:hAnsi="Times New Roman" w:cs="Times New Roman"/>
+          <w:lang w:val="es-CO"/>
+        </w:rPr>
+        <w:t xml:space="preserve">La estructura final de los datos se muestra en la tabla 2, en donde se muestran las columnas </w:t>
+      </w:r>
+      <w:proofErr w:type="gramStart"/>
+      <w:r>
+        <w:rPr>
+          <w:rFonts w:ascii="Times New Roman" w:hAnsi="Times New Roman" w:cs="Times New Roman"/>
+          <w:lang w:val="es-CO"/>
+        </w:rPr>
+        <w:t>del data</w:t>
+      </w:r>
+      <w:proofErr w:type="gramEnd"/>
+      <w:r>
+        <w:rPr>
+          <w:rFonts w:ascii="Times New Roman" w:hAnsi="Times New Roman" w:cs="Times New Roman"/>
+          <w:lang w:val="es-CO"/>
+        </w:rPr>
+        <w:t xml:space="preserve"> set inicial más las columnas con campos calculados.</w:t>
+      </w:r>
+    </w:p>
+    <w:p>
+      <w:pPr>
+        <w:pStyle w:val="Textoindependiente"/>
+        <w:spacing w:before="195" w:after="240"/>
+        <w:ind w:right="124"/>
+        <w:jc w:val="center"/>
+        <w:rPr>
+          <w:rFonts w:ascii="Times New Roman" w:hAnsi="Times New Roman" w:cs="Times New Roman"/>
+          <w:lang w:val="es-CO"/>
+        </w:rPr>
+      </w:pPr>
+      <w:r>
+        <w:rPr>
+          <w:rFonts w:ascii="Times New Roman" w:hAnsi="Times New Roman" w:cs="Times New Roman"/>
+          <w:lang w:val="es-CO"/>
+        </w:rPr>
+        <w:t xml:space="preserve">Tabla </w:t>
+      </w:r>
+      <w:r>
+        <w:rPr>
+          <w:rFonts w:ascii="Times New Roman" w:hAnsi="Times New Roman" w:cs="Times New Roman"/>
+          <w:lang w:val="es-CO"/>
+        </w:rPr>
+        <w:t>2</w:t>
+      </w:r>
+      <w:r>
+        <w:rPr>
+          <w:rFonts w:ascii="Times New Roman" w:hAnsi="Times New Roman" w:cs="Times New Roman"/>
+          <w:lang w:val="es-CO"/>
+        </w:rPr>
+        <w:t xml:space="preserve">. Primeros dos días </w:t>
+      </w:r>
+      <w:proofErr w:type="gramStart"/>
+      <w:r>
+        <w:rPr>
+          <w:rFonts w:ascii="Times New Roman" w:hAnsi="Times New Roman" w:cs="Times New Roman"/>
+          <w:lang w:val="es-CO"/>
+        </w:rPr>
+        <w:t>del data</w:t>
+      </w:r>
+      <w:proofErr w:type="gramEnd"/>
+      <w:r>
+        <w:rPr>
+          <w:rFonts w:ascii="Times New Roman" w:hAnsi="Times New Roman" w:cs="Times New Roman"/>
+          <w:lang w:val="es-CO"/>
+        </w:rPr>
+        <w:t xml:space="preserve"> set </w:t>
+      </w:r>
+      <w:r>
+        <w:rPr>
+          <w:rFonts w:ascii="Times New Roman" w:hAnsi="Times New Roman" w:cs="Times New Roman"/>
+          <w:lang w:val="es-CO"/>
+        </w:rPr>
+        <w:t>final</w:t>
+      </w:r>
+      <w:r>
+        <w:rPr>
+          <w:rFonts w:ascii="Times New Roman" w:hAnsi="Times New Roman" w:cs="Times New Roman"/>
+          <w:lang w:val="es-CO"/>
+        </w:rPr>
+        <w:t>, limpio de datos faltantes y que será utilizado</w:t>
+      </w:r>
+      <w:r>
+        <w:rPr>
+          <w:rFonts w:ascii="Times New Roman" w:hAnsi="Times New Roman" w:cs="Times New Roman"/>
+          <w:lang w:val="es-CO"/>
+        </w:rPr>
+        <w:t xml:space="preserve"> por los modelos para realizar operaciones de compraventa</w:t>
+      </w:r>
+      <w:r>
+        <w:rPr>
+          <w:rFonts w:ascii="Times New Roman" w:hAnsi="Times New Roman" w:cs="Times New Roman"/>
+          <w:lang w:val="es-CO"/>
+        </w:rPr>
+        <w:t>.</w:t>
+      </w:r>
+    </w:p>
+    <w:p>
+      <w:pPr>
+        <w:pStyle w:val="Textoindependiente"/>
+        <w:spacing w:before="240" w:line="360" w:lineRule="auto"/>
+        <w:ind w:right="124"/>
+        <w:jc w:val="both"/>
+        <w:rPr>
+          <w:rFonts w:ascii="Times New Roman" w:hAnsi="Times New Roman" w:cs="Times New Roman"/>
+          <w:lang w:val="es-CO"/>
+        </w:rPr>
+      </w:pPr>
+      <w:r>
+        <w:drawing>
+          <wp:inline distT="0" distB="0" distL="0" distR="0" wp14:anchorId="7E9DE28B" wp14:editId="4CC5B9D5">
+            <wp:extent cx="5612130" cy="2400935"/>
+            <wp:effectExtent l="0" t="0" r="7620" b="0"/>
+            <wp:docPr id="1312109684" name="Imagen 4"/>
+            <wp:cNvGraphicFramePr>
+              <a:graphicFrameLocks xmlns:a="http://schemas.openxmlformats.org/drawingml/2006/main" noChangeAspect="1"/>
+            </wp:cNvGraphicFramePr>
+            <a:graphic xmlns:a="http://schemas.openxmlformats.org/drawingml/2006/main">
+              <a:graphicData uri="http://schemas.openxmlformats.org/drawingml/2006/picture">
+                <pic:pic xmlns:pic="http://schemas.openxmlformats.org/drawingml/2006/picture">
+                  <pic:nvPicPr>
+                    <pic:cNvPr id="0" name="Picture 4"/>
+                    <pic:cNvPicPr>
+                      <a:picLocks noChangeAspect="1" noChangeArrowheads="1"/>
+                    </pic:cNvPicPr>
+                  </pic:nvPicPr>
+                  <pic:blipFill>
+                    <a:blip r:embed="rId16">
+                      <a:extLst>
+                        <a:ext uri="{28A0092B-C50C-407E-A947-70E740481C1C}">
+                          <a14:useLocalDpi xmlns:a14="http://schemas.microsoft.com/office/drawing/2010/main" val="0"/>
+                        </a:ext>
+                      </a:extLst>
+                    </a:blip>
+                    <a:srcRect/>
+                    <a:stretch>
+                      <a:fillRect/>
+                    </a:stretch>
+                  </pic:blipFill>
+                  <pic:spPr bwMode="auto">
+                    <a:xfrm>
+                      <a:off x="0" y="0"/>
+                      <a:ext cx="5612130" cy="2400935"/>
+                    </a:xfrm>
+                    <a:prstGeom prst="rect">
+                      <a:avLst/>
+                    </a:prstGeom>
+                    <a:noFill/>
+                    <a:ln>
+                      <a:noFill/>
+                    </a:ln>
+                  </pic:spPr>
+                </pic:pic>
+              </a:graphicData>
+            </a:graphic>
+          </wp:inline>
+        </w:drawing>
+      </w:r>
+    </w:p>
+    <w:p>
+      <w:pPr>
+        <w:spacing w:before="240"/>
+        <w:rPr>
+          <w:rFonts w:ascii="Times New Roman" w:eastAsia="LM Roman 12" w:hAnsi="Times New Roman" w:cs="Times New Roman"/>
+          <w:b/>
+          <w:bCs/>
+          <w:sz w:val="24"/>
+          <w:szCs w:val="24"/>
+        </w:rPr>
+      </w:pPr>
+      <w:r>
+        <w:rPr>
+          <w:rFonts w:ascii="Times New Roman" w:eastAsia="LM Roman 12" w:hAnsi="Times New Roman" w:cs="Times New Roman"/>
+          <w:b/>
+          <w:bCs/>
+          <w:sz w:val="24"/>
+          <w:szCs w:val="24"/>
+        </w:rPr>
+        <w:t>C</w:t>
+      </w:r>
+      <w:r>
+        <w:rPr>
+          <w:rFonts w:ascii="Times New Roman" w:eastAsia="LM Roman 12" w:hAnsi="Times New Roman" w:cs="Times New Roman"/>
+          <w:b/>
+          <w:bCs/>
+          <w:sz w:val="24"/>
+          <w:szCs w:val="24"/>
+        </w:rPr>
+        <w:t xml:space="preserve">. </w:t>
+      </w:r>
+      <w:r>
+        <w:rPr>
+          <w:rFonts w:ascii="Times New Roman" w:eastAsia="LM Roman 12" w:hAnsi="Times New Roman" w:cs="Times New Roman"/>
+          <w:b/>
+          <w:bCs/>
+          <w:sz w:val="24"/>
+          <w:szCs w:val="24"/>
+        </w:rPr>
+        <w:t>Exploración de los Datos</w:t>
+      </w:r>
+    </w:p>
+    <w:p>
+      <w:pPr>
+        <w:pStyle w:val="Textoindependiente"/>
+        <w:spacing w:before="240" w:line="360" w:lineRule="auto"/>
+        <w:ind w:right="124"/>
+        <w:jc w:val="both"/>
+        <w:rPr>
+          <w:rFonts w:ascii="Times New Roman" w:hAnsi="Times New Roman" w:cs="Times New Roman"/>
+          <w:lang w:val="es-CO"/>
+        </w:rPr>
+      </w:pPr>
     </w:p>
     <w:p>
       <w:pPr>
@@ -18404,6 +19473,7 @@
           <w:noProof/>
           <w:lang w:val="es-CO"/>
         </w:rPr>
+        <w:lastRenderedPageBreak/>
         <w:drawing>
           <wp:anchor distT="0" distB="0" distL="114300" distR="114300" simplePos="0" relativeHeight="251664384" behindDoc="0" locked="0" layoutInCell="1" allowOverlap="1" wp14:anchorId="3CCDA820" wp14:editId="0E2EF54D">
             <wp:simplePos x="0" y="0"/>
@@ -18428,7 +19498,7 @@
                     <pic:cNvPicPr/>
                   </pic:nvPicPr>
                   <pic:blipFill>
-                    <a:blip r:embed="rId15">
+                    <a:blip r:embed="rId17">
                       <a:extLst>
                         <a:ext uri="{28A0092B-C50C-407E-A947-70E740481C1C}">
                           <a14:useLocalDpi xmlns:a14="http://schemas.microsoft.com/office/drawing/2010/main" val="0"/>
@@ -18560,14 +19630,7 @@
         <w:rPr>
           <w:rFonts w:ascii="Times New Roman" w:hAnsi="Times New Roman" w:cs="Times New Roman"/>
         </w:rPr>
-        <w:t xml:space="preserve"> show the pattern in time followed by the curves from 2006 until 2018, as well as the yields per maturity and the yield spreads to three months, respectively. From these figures, we can conclude that the sovereign yield curves present a decline in level for the time of analysis, as well as a gain steepness, especially for the case of the curves of 2012 and 2014. In addition, it is important to note that the yields of maturities of 5 years are </w:t>
-      </w:r>
-      <w:r>
-        <w:rPr>
-          <w:rFonts w:ascii="Times New Roman" w:hAnsi="Times New Roman" w:cs="Times New Roman"/>
-        </w:rPr>
-        <w:lastRenderedPageBreak/>
-        <w:t>higher than the rest consistently, during the whole period, and the yields for the maturities of 7 years were lower. Finally, regarding the yield spreads it can be observed a correlation between the periods of higher spread with the international and national financial crises of 2008, 2012, and 2016.</w:t>
+        <w:t xml:space="preserve"> show the pattern in time followed by the curves from 2006 until 2018, as well as the yields per maturity and the yield spreads to three months, respectively. From these figures, we can conclude that the sovereign yield curves present a decline in level for the time of analysis, as well as a gain steepness, especially for the case of the curves of 2012 and 2014. In addition, it is important to note that the yields of maturities of 5 years are higher than the rest consistently, during the whole period, and the yields for the maturities of 7 years were lower. Finally, regarding the yield spreads it can be observed a correlation between the periods of higher spread with the international and national financial crises of 2008, 2012, and 2016.</w:t>
       </w:r>
     </w:p>
     <w:p>
@@ -18638,6 +19701,7 @@
           <w:sz w:val="24"/>
           <w:szCs w:val="24"/>
         </w:rPr>
+        <w:lastRenderedPageBreak/>
         <w:drawing>
           <wp:inline distT="0" distB="0" distL="0" distR="0" wp14:anchorId="7689E24D" wp14:editId="22BB9365">
             <wp:extent cx="5320030" cy="5320030"/>
@@ -18654,7 +19718,7 @@
                     <pic:cNvPicPr/>
                   </pic:nvPicPr>
                   <pic:blipFill>
-                    <a:blip r:embed="rId16">
+                    <a:blip r:embed="rId18">
                       <a:extLst>
                         <a:ext uri="{28A0092B-C50C-407E-A947-70E740481C1C}">
                           <a14:useLocalDpi xmlns:a14="http://schemas.microsoft.com/office/drawing/2010/main" val="0"/>
@@ -18747,6 +19811,7 @@
           <w:spacing w:val="-1"/>
           <w:lang w:val="en-US" w:eastAsia="es-CO"/>
         </w:rPr>
+        <w:lastRenderedPageBreak/>
         <w:t xml:space="preserve">Figure </w:t>
       </w:r>
       <w:r>
@@ -18780,7 +19845,7 @@
                     <pic:cNvPicPr/>
                   </pic:nvPicPr>
                   <pic:blipFill>
-                    <a:blip r:embed="rId17">
+                    <a:blip r:embed="rId19">
                       <a:extLst>
                         <a:ext uri="{28A0092B-C50C-407E-A947-70E740481C1C}">
                           <a14:useLocalDpi xmlns:a14="http://schemas.microsoft.com/office/drawing/2010/main" val="0"/>
@@ -19162,7 +20227,7 @@
                     <pic:cNvPicPr/>
                   </pic:nvPicPr>
                   <pic:blipFill>
-                    <a:blip r:embed="rId18">
+                    <a:blip r:embed="rId20">
                       <a:extLst>
                         <a:ext uri="{28A0092B-C50C-407E-A947-70E740481C1C}">
                           <a14:useLocalDpi xmlns:a14="http://schemas.microsoft.com/office/drawing/2010/main" val="0"/>
@@ -19316,7 +20381,7 @@
                     <pic:cNvPicPr/>
                   </pic:nvPicPr>
                   <pic:blipFill>
-                    <a:blip r:embed="rId19">
+                    <a:blip r:embed="rId21">
                       <a:extLst>
                         <a:ext uri="{28A0092B-C50C-407E-A947-70E740481C1C}">
                           <a14:useLocalDpi xmlns:a14="http://schemas.microsoft.com/office/drawing/2010/main" val="0"/>
@@ -19660,7 +20725,7 @@
                     <pic:cNvPicPr/>
                   </pic:nvPicPr>
                   <pic:blipFill>
-                    <a:blip r:embed="rId20">
+                    <a:blip r:embed="rId22">
                       <a:extLst>
                         <a:ext uri="{28A0092B-C50C-407E-A947-70E740481C1C}">
                           <a14:useLocalDpi xmlns:a14="http://schemas.microsoft.com/office/drawing/2010/main" val="0"/>
@@ -20041,7 +21106,7 @@
                     <pic:cNvPicPr/>
                   </pic:nvPicPr>
                   <pic:blipFill>
-                    <a:blip r:embed="rId21">
+                    <a:blip r:embed="rId23">
                       <a:extLst>
                         <a:ext uri="{28A0092B-C50C-407E-A947-70E740481C1C}">
                           <a14:useLocalDpi xmlns:a14="http://schemas.microsoft.com/office/drawing/2010/main" val="0"/>
@@ -20168,7 +21233,7 @@
                     <pic:cNvPicPr/>
                   </pic:nvPicPr>
                   <pic:blipFill>
-                    <a:blip r:embed="rId22">
+                    <a:blip r:embed="rId24">
                       <a:extLst>
                         <a:ext uri="{28A0092B-C50C-407E-A947-70E740481C1C}">
                           <a14:useLocalDpi xmlns:a14="http://schemas.microsoft.com/office/drawing/2010/main" val="0"/>
@@ -20464,7 +21529,7 @@
                     <pic:cNvPicPr/>
                   </pic:nvPicPr>
                   <pic:blipFill>
-                    <a:blip r:embed="rId23">
+                    <a:blip r:embed="rId25">
                       <a:extLst>
                         <a:ext uri="{28A0092B-C50C-407E-A947-70E740481C1C}">
                           <a14:useLocalDpi xmlns:a14="http://schemas.microsoft.com/office/drawing/2010/main" val="0"/>
@@ -20703,7 +21768,7 @@
                     <pic:cNvPicPr/>
                   </pic:nvPicPr>
                   <pic:blipFill>
-                    <a:blip r:embed="rId24">
+                    <a:blip r:embed="rId26">
                       <a:extLst>
                         <a:ext uri="{28A0092B-C50C-407E-A947-70E740481C1C}">
                           <a14:useLocalDpi xmlns:a14="http://schemas.microsoft.com/office/drawing/2010/main" val="0"/>
@@ -20914,7 +21979,7 @@
                     <pic:cNvPicPr/>
                   </pic:nvPicPr>
                   <pic:blipFill>
-                    <a:blip r:embed="rId25">
+                    <a:blip r:embed="rId27">
                       <a:extLst>
                         <a:ext uri="{28A0092B-C50C-407E-A947-70E740481C1C}">
                           <a14:useLocalDpi xmlns:a14="http://schemas.microsoft.com/office/drawing/2010/main" val="0"/>
@@ -21484,7 +22549,7 @@
                     <pic:cNvPicPr/>
                   </pic:nvPicPr>
                   <pic:blipFill>
-                    <a:blip r:embed="rId26">
+                    <a:blip r:embed="rId28">
                       <a:extLst>
                         <a:ext uri="{28A0092B-C50C-407E-A947-70E740481C1C}">
                           <a14:useLocalDpi xmlns:a14="http://schemas.microsoft.com/office/drawing/2010/main" val="0"/>
@@ -22106,7 +23171,7 @@
                     <pic:cNvPicPr/>
                   </pic:nvPicPr>
                   <pic:blipFill>
-                    <a:blip r:embed="rId27">
+                    <a:blip r:embed="rId29">
                       <a:extLst>
                         <a:ext uri="{28A0092B-C50C-407E-A947-70E740481C1C}">
                           <a14:useLocalDpi xmlns:a14="http://schemas.microsoft.com/office/drawing/2010/main" val="0"/>
@@ -22775,7 +23840,7 @@
                     <pic:cNvPicPr/>
                   </pic:nvPicPr>
                   <pic:blipFill>
-                    <a:blip r:embed="rId28">
+                    <a:blip r:embed="rId30">
                       <a:extLst>
                         <a:ext uri="{28A0092B-C50C-407E-A947-70E740481C1C}">
                           <a14:useLocalDpi xmlns:a14="http://schemas.microsoft.com/office/drawing/2010/main" val="0"/>
@@ -22841,7 +23906,7 @@
                     <pic:cNvPicPr/>
                   </pic:nvPicPr>
                   <pic:blipFill>
-                    <a:blip r:embed="rId29">
+                    <a:blip r:embed="rId31">
                       <a:extLst>
                         <a:ext uri="{28A0092B-C50C-407E-A947-70E740481C1C}">
                           <a14:useLocalDpi xmlns:a14="http://schemas.microsoft.com/office/drawing/2010/main" val="0"/>
@@ -22930,7 +23995,7 @@
                     <pic:cNvPicPr/>
                   </pic:nvPicPr>
                   <pic:blipFill>
-                    <a:blip r:embed="rId30">
+                    <a:blip r:embed="rId32">
                       <a:extLst>
                         <a:ext uri="{28A0092B-C50C-407E-A947-70E740481C1C}">
                           <a14:useLocalDpi xmlns:a14="http://schemas.microsoft.com/office/drawing/2010/main" val="0"/>
@@ -23077,7 +24142,7 @@
                     <pic:cNvPicPr/>
                   </pic:nvPicPr>
                   <pic:blipFill>
-                    <a:blip r:embed="rId31">
+                    <a:blip r:embed="rId33">
                       <a:extLst>
                         <a:ext uri="{28A0092B-C50C-407E-A947-70E740481C1C}">
                           <a14:useLocalDpi xmlns:a14="http://schemas.microsoft.com/office/drawing/2010/main" val="0"/>
@@ -23604,7 +24669,7 @@
                     <pic:cNvPicPr/>
                   </pic:nvPicPr>
                   <pic:blipFill>
-                    <a:blip r:embed="rId32">
+                    <a:blip r:embed="rId34">
                       <a:extLst>
                         <a:ext uri="{28A0092B-C50C-407E-A947-70E740481C1C}">
                           <a14:useLocalDpi xmlns:a14="http://schemas.microsoft.com/office/drawing/2010/main" val="0"/>
@@ -23745,7 +24810,7 @@
                     <pic:cNvPicPr/>
                   </pic:nvPicPr>
                   <pic:blipFill>
-                    <a:blip r:embed="rId33">
+                    <a:blip r:embed="rId35">
                       <a:extLst>
                         <a:ext uri="{28A0092B-C50C-407E-A947-70E740481C1C}">
                           <a14:useLocalDpi xmlns:a14="http://schemas.microsoft.com/office/drawing/2010/main" val="0"/>
@@ -23986,7 +25051,7 @@
                     <pic:cNvPicPr/>
                   </pic:nvPicPr>
                   <pic:blipFill>
-                    <a:blip r:embed="rId34">
+                    <a:blip r:embed="rId36">
                       <a:extLst>
                         <a:ext uri="{28A0092B-C50C-407E-A947-70E740481C1C}">
                           <a14:useLocalDpi xmlns:a14="http://schemas.microsoft.com/office/drawing/2010/main" val="0"/>
@@ -24331,7 +25396,7 @@
                     <pic:cNvPicPr/>
                   </pic:nvPicPr>
                   <pic:blipFill>
-                    <a:blip r:embed="rId35" cstate="print">
+                    <a:blip r:embed="rId37" cstate="print">
                       <a:extLst>
                         <a:ext uri="{28A0092B-C50C-407E-A947-70E740481C1C}">
                           <a14:useLocalDpi xmlns:a14="http://schemas.microsoft.com/office/drawing/2010/main" val="0"/>
@@ -24575,7 +25640,7 @@
                     <pic:cNvPicPr/>
                   </pic:nvPicPr>
                   <pic:blipFill>
-                    <a:blip r:embed="rId36" cstate="print">
+                    <a:blip r:embed="rId38" cstate="print">
                       <a:extLst>
                         <a:ext uri="{28A0092B-C50C-407E-A947-70E740481C1C}">
                           <a14:useLocalDpi xmlns:a14="http://schemas.microsoft.com/office/drawing/2010/main" val="0"/>
@@ -24663,7 +25728,7 @@
                     <pic:cNvPicPr/>
                   </pic:nvPicPr>
                   <pic:blipFill>
-                    <a:blip r:embed="rId37" cstate="print">
+                    <a:blip r:embed="rId39" cstate="print">
                       <a:extLst>
                         <a:ext uri="{28A0092B-C50C-407E-A947-70E740481C1C}">
                           <a14:useLocalDpi xmlns:a14="http://schemas.microsoft.com/office/drawing/2010/main" val="0"/>
@@ -24759,7 +25824,7 @@
                     <pic:cNvPicPr/>
                   </pic:nvPicPr>
                   <pic:blipFill>
-                    <a:blip r:embed="rId38" cstate="print">
+                    <a:blip r:embed="rId40" cstate="print">
                       <a:extLst>
                         <a:ext uri="{28A0092B-C50C-407E-A947-70E740481C1C}">
                           <a14:useLocalDpi xmlns:a14="http://schemas.microsoft.com/office/drawing/2010/main" val="0"/>
@@ -25083,7 +26148,7 @@
                     <pic:cNvPicPr/>
                   </pic:nvPicPr>
                   <pic:blipFill>
-                    <a:blip r:embed="rId39">
+                    <a:blip r:embed="rId41">
                       <a:extLst>
                         <a:ext uri="{28A0092B-C50C-407E-A947-70E740481C1C}">
                           <a14:useLocalDpi xmlns:a14="http://schemas.microsoft.com/office/drawing/2010/main" val="0"/>
@@ -25293,7 +26358,7 @@
                     <pic:cNvPicPr/>
                   </pic:nvPicPr>
                   <pic:blipFill>
-                    <a:blip r:embed="rId40">
+                    <a:blip r:embed="rId42">
                       <a:extLst>
                         <a:ext uri="{28A0092B-C50C-407E-A947-70E740481C1C}">
                           <a14:useLocalDpi xmlns:a14="http://schemas.microsoft.com/office/drawing/2010/main" val="0"/>
@@ -25443,7 +26508,7 @@
                     <pic:cNvPicPr/>
                   </pic:nvPicPr>
                   <pic:blipFill>
-                    <a:blip r:embed="rId41">
+                    <a:blip r:embed="rId43">
                       <a:extLst>
                         <a:ext uri="{28A0092B-C50C-407E-A947-70E740481C1C}">
                           <a14:useLocalDpi xmlns:a14="http://schemas.microsoft.com/office/drawing/2010/main" val="0"/>
@@ -25596,7 +26661,7 @@
                     <pic:cNvPicPr/>
                   </pic:nvPicPr>
                   <pic:blipFill>
-                    <a:blip r:embed="rId42">
+                    <a:blip r:embed="rId44">
                       <a:extLst>
                         <a:ext uri="{28A0092B-C50C-407E-A947-70E740481C1C}">
                           <a14:useLocalDpi xmlns:a14="http://schemas.microsoft.com/office/drawing/2010/main" val="0"/>
@@ -25656,7 +26721,7 @@
                     <pic:cNvPicPr/>
                   </pic:nvPicPr>
                   <pic:blipFill>
-                    <a:blip r:embed="rId43">
+                    <a:blip r:embed="rId45">
                       <a:extLst>
                         <a:ext uri="{28A0092B-C50C-407E-A947-70E740481C1C}">
                           <a14:useLocalDpi xmlns:a14="http://schemas.microsoft.com/office/drawing/2010/main" val="0"/>
@@ -25733,7 +26798,7 @@
                     <pic:cNvPicPr/>
                   </pic:nvPicPr>
                   <pic:blipFill>
-                    <a:blip r:embed="rId44">
+                    <a:blip r:embed="rId46">
                       <a:extLst>
                         <a:ext uri="{28A0092B-C50C-407E-A947-70E740481C1C}">
                           <a14:useLocalDpi xmlns:a14="http://schemas.microsoft.com/office/drawing/2010/main" val="0"/>
@@ -25946,7 +27011,7 @@
                     <pic:cNvPicPr/>
                   </pic:nvPicPr>
                   <pic:blipFill>
-                    <a:blip r:embed="rId45">
+                    <a:blip r:embed="rId47">
                       <a:extLst>
                         <a:ext uri="{28A0092B-C50C-407E-A947-70E740481C1C}">
                           <a14:useLocalDpi xmlns:a14="http://schemas.microsoft.com/office/drawing/2010/main" val="0"/>
@@ -26060,7 +27125,7 @@
                     <pic:cNvPicPr/>
                   </pic:nvPicPr>
                   <pic:blipFill>
-                    <a:blip r:embed="rId46">
+                    <a:blip r:embed="rId48">
                       <a:extLst>
                         <a:ext uri="{28A0092B-C50C-407E-A947-70E740481C1C}">
                           <a14:useLocalDpi xmlns:a14="http://schemas.microsoft.com/office/drawing/2010/main" val="0"/>
@@ -26149,7 +27214,7 @@
                     <pic:cNvPicPr/>
                   </pic:nvPicPr>
                   <pic:blipFill>
-                    <a:blip r:embed="rId47">
+                    <a:blip r:embed="rId49">
                       <a:extLst>
                         <a:ext uri="{28A0092B-C50C-407E-A947-70E740481C1C}">
                           <a14:useLocalDpi xmlns:a14="http://schemas.microsoft.com/office/drawing/2010/main" val="0"/>
@@ -27424,7 +28489,7 @@
           <w:vertAlign w:val="superscript"/>
           <w:lang w:val="es-CO"/>
         </w:rPr>
-        <w:footnoteReference w:id="5"/>
+        <w:footnoteReference w:id="6"/>
       </w:r>
       <w:r>
         <w:rPr>
@@ -27581,7 +28646,7 @@
                     <pic:cNvPicPr/>
                   </pic:nvPicPr>
                   <pic:blipFill>
-                    <a:blip r:embed="rId48" cstate="print"/>
+                    <a:blip r:embed="rId50" cstate="print"/>
                     <a:stretch>
                       <a:fillRect/>
                     </a:stretch>
@@ -27930,7 +28995,7 @@
                     <pic:cNvPicPr/>
                   </pic:nvPicPr>
                   <pic:blipFill>
-                    <a:blip r:embed="rId49" cstate="print"/>
+                    <a:blip r:embed="rId51" cstate="print"/>
                     <a:stretch>
                       <a:fillRect/>
                     </a:stretch>
@@ -29117,7 +30182,7 @@
                     <pic:cNvPicPr/>
                   </pic:nvPicPr>
                   <pic:blipFill>
-                    <a:blip r:embed="rId50" cstate="print"/>
+                    <a:blip r:embed="rId52" cstate="print"/>
                     <a:stretch>
                       <a:fillRect/>
                     </a:stretch>
@@ -29268,7 +30333,7 @@
                     <pic:cNvPicPr/>
                   </pic:nvPicPr>
                   <pic:blipFill>
-                    <a:blip r:embed="rId51" cstate="print"/>
+                    <a:blip r:embed="rId53" cstate="print"/>
                     <a:stretch>
                       <a:fillRect/>
                     </a:stretch>
@@ -29968,7 +31033,7 @@
                     <pic:cNvPicPr/>
                   </pic:nvPicPr>
                   <pic:blipFill>
-                    <a:blip r:embed="rId52" cstate="print">
+                    <a:blip r:embed="rId54" cstate="print">
                       <a:extLst>
                         <a:ext uri="{28A0092B-C50C-407E-A947-70E740481C1C}">
                           <a14:useLocalDpi xmlns:a14="http://schemas.microsoft.com/office/drawing/2010/main" val="0"/>
@@ -30893,7 +31958,7 @@
                     <pic:cNvPicPr/>
                   </pic:nvPicPr>
                   <pic:blipFill>
-                    <a:blip r:embed="rId53" cstate="print"/>
+                    <a:blip r:embed="rId55" cstate="print"/>
                     <a:stretch>
                       <a:fillRect/>
                     </a:stretch>
@@ -31217,7 +32282,7 @@
                     <pic:cNvPicPr/>
                   </pic:nvPicPr>
                   <pic:blipFill>
-                    <a:blip r:embed="rId54" cstate="print"/>
+                    <a:blip r:embed="rId56" cstate="print"/>
                     <a:stretch>
                       <a:fillRect/>
                     </a:stretch>
@@ -33724,7 +34789,7 @@
                     <pic:cNvPicPr/>
                   </pic:nvPicPr>
                   <pic:blipFill>
-                    <a:blip r:embed="rId53" cstate="print"/>
+                    <a:blip r:embed="rId55" cstate="print"/>
                     <a:stretch>
                       <a:fillRect/>
                     </a:stretch>
@@ -40104,6 +41169,39 @@
                   <w:lang w:val="en-US"/>
                 </w:rPr>
                 <w:t>(6), 26-38. https://doi.org/10.1109/MSP.2017.2743240</w:t>
+              </w:r>
+            </w:p>
+            <w:p>
+              <w:pPr>
+                <w:pStyle w:val="Bibliografa"/>
+                <w:ind w:left="720" w:hanging="720"/>
+                <w:rPr>
+                  <w:noProof/>
+                  <w:lang w:val="es-ES"/>
+                </w:rPr>
+              </w:pPr>
+              <w:r>
+                <w:rPr>
+                  <w:noProof/>
+                  <w:lang w:val="es-ES"/>
+                </w:rPr>
+                <w:t xml:space="preserve">Banco de la República. (12 de 2022). </w:t>
+              </w:r>
+              <w:r>
+                <w:rPr>
+                  <w:i/>
+                  <w:iCs/>
+                  <w:noProof/>
+                  <w:lang w:val="es-ES"/>
+                </w:rPr>
+                <w:t>Estadísticas SEN: Banco de la República.</w:t>
+              </w:r>
+              <w:r>
+                <w:rPr>
+                  <w:noProof/>
+                  <w:lang w:val="es-ES"/>
+                </w:rPr>
+                <w:t xml:space="preserve"> Banco de la República: https://www.banrep.gov.co/es/sistemas-pago/estadisticas-sen</w:t>
               </w:r>
             </w:p>
             <w:p>
@@ -40530,6 +41628,7 @@
                   <w:noProof/>
                   <w:lang w:val="es-ES"/>
                 </w:rPr>
+                <w:lastRenderedPageBreak/>
                 <w:t xml:space="preserve">Fernández-Rodrı́guez, F., González-Martel, C., &amp; Sosvilla-Rivero, S. (2000). </w:t>
               </w:r>
               <w:r>
@@ -40570,7 +41669,6 @@
                   <w:noProof/>
                   <w:lang w:val="en-US"/>
                 </w:rPr>
-                <w:lastRenderedPageBreak/>
                 <w:t xml:space="preserve">Galvani, V., &amp; Landon, S. (2013). Riding the yield curve: a spanning analysis. </w:t>
               </w:r>
               <w:r>
@@ -41007,6 +42105,7 @@
                   <w:noProof/>
                   <w:lang w:val="en-US"/>
                 </w:rPr>
+                <w:lastRenderedPageBreak/>
                 <w:t xml:space="preserve">Merton, R. C. (1973). Theory of Rational Option Pricing. </w:t>
               </w:r>
               <w:r>
@@ -41072,15 +42171,7 @@
                   <w:noProof/>
                   <w:lang w:val="en-US"/>
                 </w:rPr>
-                <w:t xml:space="preserve"> Boston: MIT Press. </w:t>
-              </w:r>
-              <w:r>
-                <w:rPr>
-                  <w:noProof/>
-                  <w:lang w:val="en-US"/>
-                </w:rPr>
-                <w:lastRenderedPageBreak/>
-                <w:t>https://proceedings.neurips.cc/paper_files/paper/1998/file/4e6cd95227cb0c280e99a195be5f6615-Paper.pdf</w:t>
+                <w:t xml:space="preserve"> Boston: MIT Press. https://proceedings.neurips.cc/paper_files/paper/1998/file/4e6cd95227cb0c280e99a195be5f6615-Paper.pdf</w:t>
               </w:r>
             </w:p>
             <w:p>
@@ -41509,6 +42600,7 @@
                   <w:noProof/>
                   <w:lang w:val="en-US"/>
                 </w:rPr>
+                <w:lastRenderedPageBreak/>
                 <w:t xml:space="preserve">Wang, X., Wang, S., Liang, X., Zhao, D., Huang, J., Xu, X., . . . Miao, Q. (2022). Deep reinforcement learning: A survey. </w:t>
               </w:r>
               <w:r>
@@ -41575,7 +42667,6 @@
                   <w:noProof/>
                   <w:lang w:val="en-US"/>
                 </w:rPr>
-                <w:lastRenderedPageBreak/>
                 <w:t xml:space="preserve">Watkins, C. J., &amp; Dayan, P. (1992). Q-Learning. </w:t>
               </w:r>
               <w:r>
@@ -43115,7 +44206,7 @@
         </w:rPr>
         <w:t xml:space="preserve">. 2010. Machine learning analysis and modeling of interest rate curves. Paper presented at the 18th European Symposium on Artificial Neural Networks ESANN, Bruges, Belgium, April 28–30; Available online: </w:t>
       </w:r>
-      <w:hyperlink r:id="rId55" w:history="1">
+      <w:hyperlink r:id="rId57" w:history="1">
         <w:r>
           <w:rPr>
             <w:rStyle w:val="Hipervnculo"/>
@@ -43851,7 +44942,7 @@
     </w:p>
     <w:p/>
     <w:sectPr>
-      <w:footerReference w:type="default" r:id="rId56"/>
+      <w:footerReference w:type="default" r:id="rId58"/>
       <w:pgSz w:w="12240" w:h="15840"/>
       <w:pgMar w:top="1417" w:right="1701" w:bottom="1417" w:left="1701" w:header="708" w:footer="708" w:gutter="0"/>
       <w:cols w:space="708"/>
@@ -44353,6 +45444,165 @@
   <w:footnote w:id="5">
     <w:p>
       <w:pPr>
+        <w:pStyle w:val="Textonotapie"/>
+        <w:jc w:val="both"/>
+        <w:rPr>
+          <w:rFonts w:ascii="Times New Roman" w:hAnsi="Times New Roman" w:cs="Times New Roman"/>
+          <w:lang w:val="es-CO"/>
+        </w:rPr>
+      </w:pPr>
+      <w:r>
+        <w:rPr>
+          <w:rStyle w:val="Refdenotaalpie"/>
+          <w:rFonts w:ascii="Times New Roman" w:hAnsi="Times New Roman" w:cs="Times New Roman"/>
+        </w:rPr>
+        <w:footnoteRef/>
+      </w:r>
+      <w:r>
+        <w:rPr>
+          <w:rFonts w:ascii="Times New Roman" w:hAnsi="Times New Roman" w:cs="Times New Roman"/>
+          <w:lang w:val="es-CO"/>
+        </w:rPr>
+        <w:t xml:space="preserve"> </w:t>
+      </w:r>
+      <w:r>
+        <w:rPr>
+          <w:rFonts w:ascii="Times New Roman" w:hAnsi="Times New Roman" w:cs="Times New Roman"/>
+          <w:lang w:val="es-CO"/>
+        </w:rPr>
+        <w:t>El nemotécnico de un TES</w:t>
+      </w:r>
+      <w:r>
+        <w:rPr>
+          <w:rFonts w:ascii="Times New Roman" w:hAnsi="Times New Roman" w:cs="Times New Roman"/>
+          <w:lang w:val="es-CO"/>
+        </w:rPr>
+        <w:t xml:space="preserve"> tiene la siguiente estructura</w:t>
+      </w:r>
+      <w:r>
+        <w:rPr>
+          <w:rFonts w:ascii="Times New Roman" w:hAnsi="Times New Roman" w:cs="Times New Roman"/>
+          <w:lang w:val="es-CO"/>
+        </w:rPr>
+        <w:t xml:space="preserve"> según la posición de sus caracteres</w:t>
+      </w:r>
+      <w:r>
+        <w:rPr>
+          <w:rFonts w:ascii="Times New Roman" w:hAnsi="Times New Roman" w:cs="Times New Roman"/>
+          <w:lang w:val="es-CO"/>
+        </w:rPr>
+        <w:t>:</w:t>
+      </w:r>
+      <w:r>
+        <w:rPr>
+          <w:rFonts w:ascii="Times New Roman" w:hAnsi="Times New Roman" w:cs="Times New Roman"/>
+          <w:lang w:val="es-CO"/>
+        </w:rPr>
+        <w:t xml:space="preserve"> </w:t>
+      </w:r>
+    </w:p>
+    <w:p>
+      <w:pPr>
+        <w:pStyle w:val="Textonotapie"/>
+        <w:jc w:val="both"/>
+        <w:rPr>
+          <w:rFonts w:ascii="Times New Roman" w:hAnsi="Times New Roman" w:cs="Times New Roman"/>
+          <w:lang w:val="es-CO"/>
+        </w:rPr>
+      </w:pPr>
+      <w:r>
+        <w:rPr>
+          <w:rFonts w:ascii="Times New Roman" w:hAnsi="Times New Roman" w:cs="Times New Roman"/>
+          <w:lang w:val="es-CO"/>
+        </w:rPr>
+        <w:t xml:space="preserve">Ejemplo </w:t>
+      </w:r>
+      <w:r>
+        <w:rPr>
+          <w:rFonts w:ascii="Times New Roman" w:hAnsi="Times New Roman" w:cs="Times New Roman"/>
+          <w:lang w:val="es-CO"/>
+        </w:rPr>
+        <w:t>TFIT16240724</w:t>
+      </w:r>
+      <w:r>
+        <w:rPr>
+          <w:rFonts w:ascii="Times New Roman" w:hAnsi="Times New Roman" w:cs="Times New Roman"/>
+          <w:lang w:val="es-CO"/>
+        </w:rPr>
+        <w:t>.</w:t>
+      </w:r>
+    </w:p>
+    <w:p>
+      <w:pPr>
+        <w:pStyle w:val="Textonotapie"/>
+        <w:jc w:val="both"/>
+        <w:rPr>
+          <w:rFonts w:ascii="Times New Roman" w:hAnsi="Times New Roman" w:cs="Times New Roman"/>
+          <w:lang w:val="es-CO"/>
+        </w:rPr>
+      </w:pPr>
+      <w:r>
+        <w:rPr>
+          <w:rFonts w:ascii="Times New Roman" w:hAnsi="Times New Roman" w:cs="Times New Roman"/>
+          <w:lang w:val="es-CO"/>
+        </w:rPr>
+        <w:t>• 1: TES Clase B.</w:t>
+      </w:r>
+    </w:p>
+    <w:p>
+      <w:pPr>
+        <w:pStyle w:val="Textonotapie"/>
+        <w:jc w:val="both"/>
+        <w:rPr>
+          <w:rFonts w:ascii="Times New Roman" w:hAnsi="Times New Roman" w:cs="Times New Roman"/>
+          <w:lang w:val="es-CO"/>
+        </w:rPr>
+      </w:pPr>
+      <w:r>
+        <w:rPr>
+          <w:rFonts w:ascii="Times New Roman" w:hAnsi="Times New Roman" w:cs="Times New Roman"/>
+          <w:lang w:val="es-CO"/>
+        </w:rPr>
+        <w:t>• 2-4: Tipo de Tasa y Amortización</w:t>
+      </w:r>
+    </w:p>
+    <w:p>
+      <w:pPr>
+        <w:pStyle w:val="Textonotapie"/>
+        <w:jc w:val="both"/>
+        <w:rPr>
+          <w:rFonts w:ascii="Times New Roman" w:hAnsi="Times New Roman" w:cs="Times New Roman"/>
+          <w:lang w:val="es-CO"/>
+        </w:rPr>
+      </w:pPr>
+      <w:r>
+        <w:rPr>
+          <w:rFonts w:ascii="Times New Roman" w:hAnsi="Times New Roman" w:cs="Times New Roman"/>
+          <w:lang w:val="es-CO"/>
+        </w:rPr>
+        <w:t>• 5-6: Años comprendidos entre la emisión y el vencimiento</w:t>
+      </w:r>
+    </w:p>
+    <w:p>
+      <w:pPr>
+        <w:pStyle w:val="Textonotapie"/>
+        <w:jc w:val="both"/>
+        <w:rPr>
+          <w:lang w:val="es-CO"/>
+        </w:rPr>
+      </w:pPr>
+      <w:r>
+        <w:rPr>
+          <w:rFonts w:ascii="Times New Roman" w:hAnsi="Times New Roman" w:cs="Times New Roman"/>
+          <w:lang w:val="es-CO"/>
+        </w:rPr>
+        <w:t>• 7-12: Fecha de vencimiento en formato DDMMA</w:t>
+      </w:r>
+    </w:p>
+  </w:footnote>
+  <w:footnote w:id="6">
+    <w:p>
+      <w:pPr>
         <w:spacing w:line="240" w:lineRule="auto"/>
         <w:ind w:left="120" w:right="116"/>
         <w:jc w:val="both"/>
@@ -44557,9 +45807,9 @@
 <file path=word/numbering.xml><?xml version="1.0" encoding="utf-8"?>
 <w:numbering xmlns:wpc="http://schemas.microsoft.com/office/word/2010/wordprocessingCanvas" xmlns:cx="http://schemas.microsoft.com/office/drawing/2014/chartex" xmlns:cx1="http://schemas.microsoft.com/office/drawing/2015/9/8/chartex" xmlns:cx2="http://schemas.microsoft.com/office/drawing/2015/10/21/chartex" xmlns:cx3="http://schemas.microsoft.com/office/drawing/2016/5/9/chartex" xmlns:cx4="http://schemas.microsoft.com/office/drawing/2016/5/10/chartex" xmlns:cx5="http://schemas.microsoft.com/office/drawing/2016/5/11/chartex" xmlns:cx6="http://schemas.microsoft.com/office/drawing/2016/5/12/chartex" xmlns:cx7="http://schemas.microsoft.com/office/drawing/2016/5/13/chartex" xmlns:cx8="http://schemas.microsoft.com/office/drawing/2016/5/14/chartex" xmlns:mc="http://schemas.openxmlformats.org/markup-compatibility/2006" xmlns:aink="http://schemas.microsoft.com/office/drawing/2016/ink" xmlns:am3d="http://schemas.microsoft.com/office/drawing/2017/model3d" xmlns:o="urn:schemas-microsoft-com:office:office" xmlns:oel="http://schemas.microsoft.com/office/2019/extlst" xmlns:r="http://schemas.openxmlformats.org/officeDocument/2006/relationships" xmlns:m="http://schemas.openxmlformats.org/officeDocument/2006/math" xmlns:v="urn:schemas-microsoft-com:vml" xmlns:wp14="http://schemas.microsoft.com/office/word/2010/wordprocessingDrawing" xmlns:wp="http://schemas.openxmlformats.org/drawingml/2006/wordprocessingDrawing" xmlns:w10="urn:schemas-microsoft-com:office:word" xmlns:w="http://schemas.openxmlformats.org/wordprocessingml/2006/main" xmlns:w14="http://schemas.microsoft.com/office/word/2010/wordml" xmlns:w15="http://schemas.microsoft.com/office/word/2012/wordml" xmlns:w16cex="http://schemas.microsoft.com/office/word/2018/wordml/cex" xmlns:w16cid="http://schemas.microsoft.com/office/word/2016/wordml/cid" xmlns:w16="http://schemas.microsoft.com/office/word/2018/wordml" xmlns:w16sdtdh="http://schemas.microsoft.com/office/word/2020/wordml/sdtdatahash" xmlns:w16se="http://schemas.microsoft.com/office/word/2015/wordml/symex" xmlns:wpg="http://schemas.microsoft.com/office/word/2010/wordprocessingGroup" xmlns:wpi="http://schemas.microsoft.com/office/word/2010/wordprocessingInk" xmlns:wne="http://schemas.microsoft.com/office/word/2006/wordml" xmlns:wps="http://schemas.microsoft.com/office/word/2010/wordprocessingShape" mc:Ignorable="w14 w15 w16se w16cid w16 w16cex w16sdtdh wp14">
   <w:abstractNum w:abstractNumId="0" w15:restartNumberingAfterBreak="0">
-    <w:nsid w:val="0E434B07"/>
+    <w:nsid w:val="0BCF326E"/>
     <w:multiLevelType w:val="hybridMultilevel"/>
-    <w:tmpl w:val="6A246D98"/>
+    <w:tmpl w:val="DCA08A84"/>
     <w:lvl w:ilvl="0" w:tplc="240A0001">
       <w:start w:val="1"/>
       <w:numFmt w:val="bullet"/>
@@ -44670,9 +45920,9 @@
     </w:lvl>
   </w:abstractNum>
   <w:abstractNum w:abstractNumId="1" w15:restartNumberingAfterBreak="0">
-    <w:nsid w:val="10CC0D0E"/>
+    <w:nsid w:val="0E434B07"/>
     <w:multiLevelType w:val="hybridMultilevel"/>
-    <w:tmpl w:val="2E503C64"/>
+    <w:tmpl w:val="6A246D98"/>
     <w:lvl w:ilvl="0" w:tplc="240A0001">
       <w:start w:val="1"/>
       <w:numFmt w:val="bullet"/>
@@ -44783,16 +46033,16 @@
     </w:lvl>
   </w:abstractNum>
   <w:abstractNum w:abstractNumId="2" w15:restartNumberingAfterBreak="0">
-    <w:nsid w:val="161A1818"/>
+    <w:nsid w:val="10CC0D0E"/>
     <w:multiLevelType w:val="hybridMultilevel"/>
-    <w:tmpl w:val="19983CDE"/>
+    <w:tmpl w:val="2E503C64"/>
     <w:lvl w:ilvl="0" w:tplc="240A0001">
       <w:start w:val="1"/>
       <w:numFmt w:val="bullet"/>
       <w:lvlText w:val=""/>
       <w:lvlJc w:val="left"/>
       <w:pPr>
-        <w:ind w:left="479" w:hanging="360"/>
+        <w:ind w:left="360" w:hanging="360"/>
       </w:pPr>
       <w:rPr>
         <w:rFonts w:ascii="Symbol" w:hAnsi="Symbol" w:hint="default"/>
@@ -44804,7 +46054,7 @@
       <w:lvlText w:val="o"/>
       <w:lvlJc w:val="left"/>
       <w:pPr>
-        <w:ind w:left="1199" w:hanging="360"/>
+        <w:ind w:left="1080" w:hanging="360"/>
       </w:pPr>
       <w:rPr>
         <w:rFonts w:ascii="Courier New" w:hAnsi="Courier New" w:cs="Courier New" w:hint="default"/>
@@ -44816,7 +46066,7 @@
       <w:lvlText w:val=""/>
       <w:lvlJc w:val="left"/>
       <w:pPr>
-        <w:ind w:left="1919" w:hanging="360"/>
+        <w:ind w:left="1800" w:hanging="360"/>
       </w:pPr>
       <w:rPr>
         <w:rFonts w:ascii="Wingdings" w:hAnsi="Wingdings" w:hint="default"/>
@@ -44828,7 +46078,7 @@
       <w:lvlText w:val=""/>
       <w:lvlJc w:val="left"/>
       <w:pPr>
-        <w:ind w:left="2639" w:hanging="360"/>
+        <w:ind w:left="2520" w:hanging="360"/>
       </w:pPr>
       <w:rPr>
         <w:rFonts w:ascii="Symbol" w:hAnsi="Symbol" w:hint="default"/>
@@ -44840,7 +46090,7 @@
       <w:lvlText w:val="o"/>
       <w:lvlJc w:val="left"/>
       <w:pPr>
-        <w:ind w:left="3359" w:hanging="360"/>
+        <w:ind w:left="3240" w:hanging="360"/>
       </w:pPr>
       <w:rPr>
         <w:rFonts w:ascii="Courier New" w:hAnsi="Courier New" w:cs="Courier New" w:hint="default"/>
@@ -44852,7 +46102,7 @@
       <w:lvlText w:val=""/>
       <w:lvlJc w:val="left"/>
       <w:pPr>
-        <w:ind w:left="4079" w:hanging="360"/>
+        <w:ind w:left="3960" w:hanging="360"/>
       </w:pPr>
       <w:rPr>
         <w:rFonts w:ascii="Wingdings" w:hAnsi="Wingdings" w:hint="default"/>
@@ -44864,7 +46114,7 @@
       <w:lvlText w:val=""/>
       <w:lvlJc w:val="left"/>
       <w:pPr>
-        <w:ind w:left="4799" w:hanging="360"/>
+        <w:ind w:left="4680" w:hanging="360"/>
       </w:pPr>
       <w:rPr>
         <w:rFonts w:ascii="Symbol" w:hAnsi="Symbol" w:hint="default"/>
@@ -44876,7 +46126,7 @@
       <w:lvlText w:val="o"/>
       <w:lvlJc w:val="left"/>
       <w:pPr>
-        <w:ind w:left="5519" w:hanging="360"/>
+        <w:ind w:left="5400" w:hanging="360"/>
       </w:pPr>
       <w:rPr>
         <w:rFonts w:ascii="Courier New" w:hAnsi="Courier New" w:cs="Courier New" w:hint="default"/>
@@ -44888,7 +46138,7 @@
       <w:lvlText w:val=""/>
       <w:lvlJc w:val="left"/>
       <w:pPr>
-        <w:ind w:left="6239" w:hanging="360"/>
+        <w:ind w:left="6120" w:hanging="360"/>
       </w:pPr>
       <w:rPr>
         <w:rFonts w:ascii="Wingdings" w:hAnsi="Wingdings" w:hint="default"/>
@@ -44896,16 +46146,16 @@
     </w:lvl>
   </w:abstractNum>
   <w:abstractNum w:abstractNumId="3" w15:restartNumberingAfterBreak="0">
-    <w:nsid w:val="2DAB2D1C"/>
+    <w:nsid w:val="161A1818"/>
     <w:multiLevelType w:val="hybridMultilevel"/>
-    <w:tmpl w:val="AB8A7D8E"/>
+    <w:tmpl w:val="19983CDE"/>
     <w:lvl w:ilvl="0" w:tplc="240A0001">
       <w:start w:val="1"/>
       <w:numFmt w:val="bullet"/>
       <w:lvlText w:val=""/>
       <w:lvlJc w:val="left"/>
       <w:pPr>
-        <w:ind w:left="720" w:hanging="360"/>
+        <w:ind w:left="479" w:hanging="360"/>
       </w:pPr>
       <w:rPr>
         <w:rFonts w:ascii="Symbol" w:hAnsi="Symbol" w:hint="default"/>
@@ -44917,7 +46167,7 @@
       <w:lvlText w:val="o"/>
       <w:lvlJc w:val="left"/>
       <w:pPr>
-        <w:ind w:left="1440" w:hanging="360"/>
+        <w:ind w:left="1199" w:hanging="360"/>
       </w:pPr>
       <w:rPr>
         <w:rFonts w:ascii="Courier New" w:hAnsi="Courier New" w:cs="Courier New" w:hint="default"/>
@@ -44929,7 +46179,7 @@
       <w:lvlText w:val=""/>
       <w:lvlJc w:val="left"/>
       <w:pPr>
-        <w:ind w:left="2160" w:hanging="360"/>
+        <w:ind w:left="1919" w:hanging="360"/>
       </w:pPr>
       <w:rPr>
         <w:rFonts w:ascii="Wingdings" w:hAnsi="Wingdings" w:hint="default"/>
@@ -44941,7 +46191,7 @@
       <w:lvlText w:val=""/>
       <w:lvlJc w:val="left"/>
       <w:pPr>
-        <w:ind w:left="2880" w:hanging="360"/>
+        <w:ind w:left="2639" w:hanging="360"/>
       </w:pPr>
       <w:rPr>
         <w:rFonts w:ascii="Symbol" w:hAnsi="Symbol" w:hint="default"/>
@@ -44953,7 +46203,7 @@
       <w:lvlText w:val="o"/>
       <w:lvlJc w:val="left"/>
       <w:pPr>
-        <w:ind w:left="3600" w:hanging="360"/>
+        <w:ind w:left="3359" w:hanging="360"/>
       </w:pPr>
       <w:rPr>
         <w:rFonts w:ascii="Courier New" w:hAnsi="Courier New" w:cs="Courier New" w:hint="default"/>
@@ -44965,7 +46215,7 @@
       <w:lvlText w:val=""/>
       <w:lvlJc w:val="left"/>
       <w:pPr>
-        <w:ind w:left="4320" w:hanging="360"/>
+        <w:ind w:left="4079" w:hanging="360"/>
       </w:pPr>
       <w:rPr>
         <w:rFonts w:ascii="Wingdings" w:hAnsi="Wingdings" w:hint="default"/>
@@ -44977,7 +46227,7 @@
       <w:lvlText w:val=""/>
       <w:lvlJc w:val="left"/>
       <w:pPr>
-        <w:ind w:left="5040" w:hanging="360"/>
+        <w:ind w:left="4799" w:hanging="360"/>
       </w:pPr>
       <w:rPr>
         <w:rFonts w:ascii="Symbol" w:hAnsi="Symbol" w:hint="default"/>
@@ -44989,7 +46239,7 @@
       <w:lvlText w:val="o"/>
       <w:lvlJc w:val="left"/>
       <w:pPr>
-        <w:ind w:left="5760" w:hanging="360"/>
+        <w:ind w:left="5519" w:hanging="360"/>
       </w:pPr>
       <w:rPr>
         <w:rFonts w:ascii="Courier New" w:hAnsi="Courier New" w:cs="Courier New" w:hint="default"/>
@@ -45001,7 +46251,7 @@
       <w:lvlText w:val=""/>
       <w:lvlJc w:val="left"/>
       <w:pPr>
-        <w:ind w:left="6480" w:hanging="360"/>
+        <w:ind w:left="6239" w:hanging="360"/>
       </w:pPr>
       <w:rPr>
         <w:rFonts w:ascii="Wingdings" w:hAnsi="Wingdings" w:hint="default"/>
@@ -45009,9 +46259,9 @@
     </w:lvl>
   </w:abstractNum>
   <w:abstractNum w:abstractNumId="4" w15:restartNumberingAfterBreak="0">
-    <w:nsid w:val="2EA9434A"/>
+    <w:nsid w:val="2DAB2D1C"/>
     <w:multiLevelType w:val="hybridMultilevel"/>
-    <w:tmpl w:val="53880598"/>
+    <w:tmpl w:val="AB8A7D8E"/>
     <w:lvl w:ilvl="0" w:tplc="240A0001">
       <w:start w:val="1"/>
       <w:numFmt w:val="bullet"/>
@@ -45122,9 +46372,9 @@
     </w:lvl>
   </w:abstractNum>
   <w:abstractNum w:abstractNumId="5" w15:restartNumberingAfterBreak="0">
-    <w:nsid w:val="31361106"/>
+    <w:nsid w:val="2EA9434A"/>
     <w:multiLevelType w:val="hybridMultilevel"/>
-    <w:tmpl w:val="A52655FC"/>
+    <w:tmpl w:val="53880598"/>
     <w:lvl w:ilvl="0" w:tplc="240A0001">
       <w:start w:val="1"/>
       <w:numFmt w:val="bullet"/>
@@ -45235,16 +46485,16 @@
     </w:lvl>
   </w:abstractNum>
   <w:abstractNum w:abstractNumId="6" w15:restartNumberingAfterBreak="0">
-    <w:nsid w:val="3B5D1FA5"/>
+    <w:nsid w:val="31361106"/>
     <w:multiLevelType w:val="hybridMultilevel"/>
-    <w:tmpl w:val="7CF443B8"/>
+    <w:tmpl w:val="A52655FC"/>
     <w:lvl w:ilvl="0" w:tplc="240A0001">
       <w:start w:val="1"/>
       <w:numFmt w:val="bullet"/>
       <w:lvlText w:val=""/>
       <w:lvlJc w:val="left"/>
       <w:pPr>
-        <w:ind w:left="3720" w:hanging="360"/>
+        <w:ind w:left="720" w:hanging="360"/>
       </w:pPr>
       <w:rPr>
         <w:rFonts w:ascii="Symbol" w:hAnsi="Symbol" w:hint="default"/>
@@ -45256,7 +46506,7 @@
       <w:lvlText w:val="o"/>
       <w:lvlJc w:val="left"/>
       <w:pPr>
-        <w:ind w:left="4440" w:hanging="360"/>
+        <w:ind w:left="1440" w:hanging="360"/>
       </w:pPr>
       <w:rPr>
         <w:rFonts w:ascii="Courier New" w:hAnsi="Courier New" w:cs="Courier New" w:hint="default"/>
@@ -45268,7 +46518,7 @@
       <w:lvlText w:val=""/>
       <w:lvlJc w:val="left"/>
       <w:pPr>
-        <w:ind w:left="5160" w:hanging="360"/>
+        <w:ind w:left="2160" w:hanging="360"/>
       </w:pPr>
       <w:rPr>
         <w:rFonts w:ascii="Wingdings" w:hAnsi="Wingdings" w:hint="default"/>
@@ -45280,7 +46530,7 @@
       <w:lvlText w:val=""/>
       <w:lvlJc w:val="left"/>
       <w:pPr>
-        <w:ind w:left="5880" w:hanging="360"/>
+        <w:ind w:left="2880" w:hanging="360"/>
       </w:pPr>
       <w:rPr>
         <w:rFonts w:ascii="Symbol" w:hAnsi="Symbol" w:hint="default"/>
@@ -45292,7 +46542,7 @@
       <w:lvlText w:val="o"/>
       <w:lvlJc w:val="left"/>
       <w:pPr>
-        <w:ind w:left="6600" w:hanging="360"/>
+        <w:ind w:left="3600" w:hanging="360"/>
       </w:pPr>
       <w:rPr>
         <w:rFonts w:ascii="Courier New" w:hAnsi="Courier New" w:cs="Courier New" w:hint="default"/>
@@ -45304,7 +46554,7 @@
       <w:lvlText w:val=""/>
       <w:lvlJc w:val="left"/>
       <w:pPr>
-        <w:ind w:left="7320" w:hanging="360"/>
+        <w:ind w:left="4320" w:hanging="360"/>
       </w:pPr>
       <w:rPr>
         <w:rFonts w:ascii="Wingdings" w:hAnsi="Wingdings" w:hint="default"/>
@@ -45316,7 +46566,7 @@
       <w:lvlText w:val=""/>
       <w:lvlJc w:val="left"/>
       <w:pPr>
-        <w:ind w:left="8040" w:hanging="360"/>
+        <w:ind w:left="5040" w:hanging="360"/>
       </w:pPr>
       <w:rPr>
         <w:rFonts w:ascii="Symbol" w:hAnsi="Symbol" w:hint="default"/>
@@ -45328,7 +46578,7 @@
       <w:lvlText w:val="o"/>
       <w:lvlJc w:val="left"/>
       <w:pPr>
-        <w:ind w:left="8760" w:hanging="360"/>
+        <w:ind w:left="5760" w:hanging="360"/>
       </w:pPr>
       <w:rPr>
         <w:rFonts w:ascii="Courier New" w:hAnsi="Courier New" w:cs="Courier New" w:hint="default"/>
@@ -45340,7 +46590,7 @@
       <w:lvlText w:val=""/>
       <w:lvlJc w:val="left"/>
       <w:pPr>
-        <w:ind w:left="9480" w:hanging="360"/>
+        <w:ind w:left="6480" w:hanging="360"/>
       </w:pPr>
       <w:rPr>
         <w:rFonts w:ascii="Wingdings" w:hAnsi="Wingdings" w:hint="default"/>
@@ -45348,6 +46598,119 @@
     </w:lvl>
   </w:abstractNum>
   <w:abstractNum w:abstractNumId="7" w15:restartNumberingAfterBreak="0">
+    <w:nsid w:val="3B5D1FA5"/>
+    <w:multiLevelType w:val="hybridMultilevel"/>
+    <w:tmpl w:val="7CF443B8"/>
+    <w:lvl w:ilvl="0" w:tplc="240A0001">
+      <w:start w:val="1"/>
+      <w:numFmt w:val="bullet"/>
+      <w:lvlText w:val=""/>
+      <w:lvlJc w:val="left"/>
+      <w:pPr>
+        <w:ind w:left="3720" w:hanging="360"/>
+      </w:pPr>
+      <w:rPr>
+        <w:rFonts w:ascii="Symbol" w:hAnsi="Symbol" w:hint="default"/>
+      </w:rPr>
+    </w:lvl>
+    <w:lvl w:ilvl="1" w:tplc="240A0003" w:tentative="1">
+      <w:start w:val="1"/>
+      <w:numFmt w:val="bullet"/>
+      <w:lvlText w:val="o"/>
+      <w:lvlJc w:val="left"/>
+      <w:pPr>
+        <w:ind w:left="4440" w:hanging="360"/>
+      </w:pPr>
+      <w:rPr>
+        <w:rFonts w:ascii="Courier New" w:hAnsi="Courier New" w:cs="Courier New" w:hint="default"/>
+      </w:rPr>
+    </w:lvl>
+    <w:lvl w:ilvl="2" w:tplc="240A0005" w:tentative="1">
+      <w:start w:val="1"/>
+      <w:numFmt w:val="bullet"/>
+      <w:lvlText w:val=""/>
+      <w:lvlJc w:val="left"/>
+      <w:pPr>
+        <w:ind w:left="5160" w:hanging="360"/>
+      </w:pPr>
+      <w:rPr>
+        <w:rFonts w:ascii="Wingdings" w:hAnsi="Wingdings" w:hint="default"/>
+      </w:rPr>
+    </w:lvl>
+    <w:lvl w:ilvl="3" w:tplc="240A0001" w:tentative="1">
+      <w:start w:val="1"/>
+      <w:numFmt w:val="bullet"/>
+      <w:lvlText w:val=""/>
+      <w:lvlJc w:val="left"/>
+      <w:pPr>
+        <w:ind w:left="5880" w:hanging="360"/>
+      </w:pPr>
+      <w:rPr>
+        <w:rFonts w:ascii="Symbol" w:hAnsi="Symbol" w:hint="default"/>
+      </w:rPr>
+    </w:lvl>
+    <w:lvl w:ilvl="4" w:tplc="240A0003" w:tentative="1">
+      <w:start w:val="1"/>
+      <w:numFmt w:val="bullet"/>
+      <w:lvlText w:val="o"/>
+      <w:lvlJc w:val="left"/>
+      <w:pPr>
+        <w:ind w:left="6600" w:hanging="360"/>
+      </w:pPr>
+      <w:rPr>
+        <w:rFonts w:ascii="Courier New" w:hAnsi="Courier New" w:cs="Courier New" w:hint="default"/>
+      </w:rPr>
+    </w:lvl>
+    <w:lvl w:ilvl="5" w:tplc="240A0005" w:tentative="1">
+      <w:start w:val="1"/>
+      <w:numFmt w:val="bullet"/>
+      <w:lvlText w:val=""/>
+      <w:lvlJc w:val="left"/>
+      <w:pPr>
+        <w:ind w:left="7320" w:hanging="360"/>
+      </w:pPr>
+      <w:rPr>
+        <w:rFonts w:ascii="Wingdings" w:hAnsi="Wingdings" w:hint="default"/>
+      </w:rPr>
+    </w:lvl>
+    <w:lvl w:ilvl="6" w:tplc="240A0001" w:tentative="1">
+      <w:start w:val="1"/>
+      <w:numFmt w:val="bullet"/>
+      <w:lvlText w:val=""/>
+      <w:lvlJc w:val="left"/>
+      <w:pPr>
+        <w:ind w:left="8040" w:hanging="360"/>
+      </w:pPr>
+      <w:rPr>
+        <w:rFonts w:ascii="Symbol" w:hAnsi="Symbol" w:hint="default"/>
+      </w:rPr>
+    </w:lvl>
+    <w:lvl w:ilvl="7" w:tplc="240A0003" w:tentative="1">
+      <w:start w:val="1"/>
+      <w:numFmt w:val="bullet"/>
+      <w:lvlText w:val="o"/>
+      <w:lvlJc w:val="left"/>
+      <w:pPr>
+        <w:ind w:left="8760" w:hanging="360"/>
+      </w:pPr>
+      <w:rPr>
+        <w:rFonts w:ascii="Courier New" w:hAnsi="Courier New" w:cs="Courier New" w:hint="default"/>
+      </w:rPr>
+    </w:lvl>
+    <w:lvl w:ilvl="8" w:tplc="240A0005" w:tentative="1">
+      <w:start w:val="1"/>
+      <w:numFmt w:val="bullet"/>
+      <w:lvlText w:val=""/>
+      <w:lvlJc w:val="left"/>
+      <w:pPr>
+        <w:ind w:left="9480" w:hanging="360"/>
+      </w:pPr>
+      <w:rPr>
+        <w:rFonts w:ascii="Wingdings" w:hAnsi="Wingdings" w:hint="default"/>
+      </w:rPr>
+    </w:lvl>
+  </w:abstractNum>
+  <w:abstractNum w:abstractNumId="8" w15:restartNumberingAfterBreak="0">
     <w:nsid w:val="4964564E"/>
     <w:multiLevelType w:val="multilevel"/>
     <w:tmpl w:val="5F48BB6C"/>
@@ -45460,7 +46823,7 @@
       </w:rPr>
     </w:lvl>
   </w:abstractNum>
-  <w:abstractNum w:abstractNumId="8" w15:restartNumberingAfterBreak="0">
+  <w:abstractNum w:abstractNumId="9" w15:restartNumberingAfterBreak="0">
     <w:nsid w:val="4F617F4A"/>
     <w:multiLevelType w:val="hybridMultilevel"/>
     <w:tmpl w:val="146CE4B0"/>
@@ -45573,7 +46936,7 @@
       </w:rPr>
     </w:lvl>
   </w:abstractNum>
-  <w:abstractNum w:abstractNumId="9" w15:restartNumberingAfterBreak="0">
+  <w:abstractNum w:abstractNumId="10" w15:restartNumberingAfterBreak="0">
     <w:nsid w:val="54161AB8"/>
     <w:multiLevelType w:val="hybridMultilevel"/>
     <w:tmpl w:val="979E2728"/>
@@ -45690,7 +47053,7 @@
       </w:rPr>
     </w:lvl>
   </w:abstractNum>
-  <w:abstractNum w:abstractNumId="10" w15:restartNumberingAfterBreak="0">
+  <w:abstractNum w:abstractNumId="11" w15:restartNumberingAfterBreak="0">
     <w:nsid w:val="555A34C2"/>
     <w:multiLevelType w:val="hybridMultilevel"/>
     <w:tmpl w:val="45C86564"/>
@@ -45807,7 +47170,7 @@
       </w:rPr>
     </w:lvl>
   </w:abstractNum>
-  <w:abstractNum w:abstractNumId="11" w15:restartNumberingAfterBreak="0">
+  <w:abstractNum w:abstractNumId="12" w15:restartNumberingAfterBreak="0">
     <w:nsid w:val="56E2562C"/>
     <w:multiLevelType w:val="hybridMultilevel"/>
     <w:tmpl w:val="587C1C26"/>
@@ -45920,7 +47283,7 @@
       </w:rPr>
     </w:lvl>
   </w:abstractNum>
-  <w:abstractNum w:abstractNumId="12" w15:restartNumberingAfterBreak="0">
+  <w:abstractNum w:abstractNumId="13" w15:restartNumberingAfterBreak="0">
     <w:nsid w:val="580615CF"/>
     <w:multiLevelType w:val="multilevel"/>
     <w:tmpl w:val="09543690"/>
@@ -46051,7 +47414,7 @@
       </w:rPr>
     </w:lvl>
   </w:abstractNum>
-  <w:abstractNum w:abstractNumId="13" w15:restartNumberingAfterBreak="0">
+  <w:abstractNum w:abstractNumId="14" w15:restartNumberingAfterBreak="0">
     <w:nsid w:val="66B45113"/>
     <w:multiLevelType w:val="hybridMultilevel"/>
     <w:tmpl w:val="119E416A"/>
@@ -46164,7 +47527,7 @@
       </w:rPr>
     </w:lvl>
   </w:abstractNum>
-  <w:abstractNum w:abstractNumId="14" w15:restartNumberingAfterBreak="0">
+  <w:abstractNum w:abstractNumId="15" w15:restartNumberingAfterBreak="0">
     <w:nsid w:val="6F2E0E4A"/>
     <w:multiLevelType w:val="hybridMultilevel"/>
     <w:tmpl w:val="58285D84"/>
@@ -46283,7 +47646,7 @@
       </w:rPr>
     </w:lvl>
   </w:abstractNum>
-  <w:abstractNum w:abstractNumId="15" w15:restartNumberingAfterBreak="0">
+  <w:abstractNum w:abstractNumId="16" w15:restartNumberingAfterBreak="0">
     <w:nsid w:val="6FF563F6"/>
     <w:multiLevelType w:val="hybridMultilevel"/>
     <w:tmpl w:val="7AF69A48"/>
@@ -46396,7 +47759,7 @@
       </w:rPr>
     </w:lvl>
   </w:abstractNum>
-  <w:abstractNum w:abstractNumId="16" w15:restartNumberingAfterBreak="0">
+  <w:abstractNum w:abstractNumId="17" w15:restartNumberingAfterBreak="0">
     <w:nsid w:val="776D54ED"/>
     <w:multiLevelType w:val="hybridMultilevel"/>
     <w:tmpl w:val="B55AF230"/>
@@ -46509,7 +47872,7 @@
       </w:rPr>
     </w:lvl>
   </w:abstractNum>
-  <w:abstractNum w:abstractNumId="17" w15:restartNumberingAfterBreak="0">
+  <w:abstractNum w:abstractNumId="18" w15:restartNumberingAfterBreak="0">
     <w:nsid w:val="7B136BC1"/>
     <w:multiLevelType w:val="hybridMultilevel"/>
     <w:tmpl w:val="4CF0E114"/>
@@ -46623,58 +47986,61 @@
     </w:lvl>
   </w:abstractNum>
   <w:num w:numId="1" w16cid:durableId="1326780000">
+    <w:abstractNumId w:val="11"/>
+  </w:num>
+  <w:num w:numId="2" w16cid:durableId="748500987">
     <w:abstractNumId w:val="10"/>
   </w:num>
-  <w:num w:numId="2" w16cid:durableId="748500987">
+  <w:num w:numId="3" w16cid:durableId="1443526484">
+    <w:abstractNumId w:val="13"/>
+  </w:num>
+  <w:num w:numId="4" w16cid:durableId="392043196">
+    <w:abstractNumId w:val="15"/>
+  </w:num>
+  <w:num w:numId="5" w16cid:durableId="1270044569">
+    <w:abstractNumId w:val="6"/>
+  </w:num>
+  <w:num w:numId="6" w16cid:durableId="1465810705">
+    <w:abstractNumId w:val="5"/>
+  </w:num>
+  <w:num w:numId="7" w16cid:durableId="2125151808">
+    <w:abstractNumId w:val="18"/>
+  </w:num>
+  <w:num w:numId="8" w16cid:durableId="1750695421">
+    <w:abstractNumId w:val="8"/>
+  </w:num>
+  <w:num w:numId="9" w16cid:durableId="1136335323">
+    <w:abstractNumId w:val="4"/>
+  </w:num>
+  <w:num w:numId="10" w16cid:durableId="2005669231">
+    <w:abstractNumId w:val="17"/>
+  </w:num>
+  <w:num w:numId="11" w16cid:durableId="1978097924">
+    <w:abstractNumId w:val="3"/>
+  </w:num>
+  <w:num w:numId="12" w16cid:durableId="192034211">
+    <w:abstractNumId w:val="14"/>
+  </w:num>
+  <w:num w:numId="13" w16cid:durableId="273023788">
+    <w:abstractNumId w:val="12"/>
+  </w:num>
+  <w:num w:numId="14" w16cid:durableId="910772133">
     <w:abstractNumId w:val="9"/>
   </w:num>
-  <w:num w:numId="3" w16cid:durableId="1443526484">
-    <w:abstractNumId w:val="12"/>
-  </w:num>
-  <w:num w:numId="4" w16cid:durableId="392043196">
-    <w:abstractNumId w:val="14"/>
-  </w:num>
-  <w:num w:numId="5" w16cid:durableId="1270044569">
-    <w:abstractNumId w:val="5"/>
-  </w:num>
-  <w:num w:numId="6" w16cid:durableId="1465810705">
-    <w:abstractNumId w:val="4"/>
-  </w:num>
-  <w:num w:numId="7" w16cid:durableId="2125151808">
-    <w:abstractNumId w:val="17"/>
-  </w:num>
-  <w:num w:numId="8" w16cid:durableId="1750695421">
+  <w:num w:numId="15" w16cid:durableId="706217464">
     <w:abstractNumId w:val="7"/>
   </w:num>
-  <w:num w:numId="9" w16cid:durableId="1136335323">
-    <w:abstractNumId w:val="3"/>
-  </w:num>
-  <w:num w:numId="10" w16cid:durableId="2005669231">
+  <w:num w:numId="16" w16cid:durableId="355423326">
     <w:abstractNumId w:val="16"/>
   </w:num>
-  <w:num w:numId="11" w16cid:durableId="1978097924">
+  <w:num w:numId="17" w16cid:durableId="1593471630">
+    <w:abstractNumId w:val="1"/>
+  </w:num>
+  <w:num w:numId="18" w16cid:durableId="665597795">
     <w:abstractNumId w:val="2"/>
   </w:num>
-  <w:num w:numId="12" w16cid:durableId="192034211">
-    <w:abstractNumId w:val="13"/>
-  </w:num>
-  <w:num w:numId="13" w16cid:durableId="273023788">
-    <w:abstractNumId w:val="11"/>
-  </w:num>
-  <w:num w:numId="14" w16cid:durableId="910772133">
-    <w:abstractNumId w:val="8"/>
-  </w:num>
-  <w:num w:numId="15" w16cid:durableId="706217464">
-    <w:abstractNumId w:val="6"/>
-  </w:num>
-  <w:num w:numId="16" w16cid:durableId="355423326">
-    <w:abstractNumId w:val="15"/>
-  </w:num>
-  <w:num w:numId="17" w16cid:durableId="1593471630">
+  <w:num w:numId="19" w16cid:durableId="886263359">
     <w:abstractNumId w:val="0"/>
-  </w:num>
-  <w:num w:numId="18" w16cid:durableId="665597795">
-    <w:abstractNumId w:val="1"/>
   </w:num>
 </w:numbering>
 </file>
@@ -48690,7 +50056,7 @@
     <b:InternetSiteTitle>Bolsa de Valores de Colombia</b:InternetSiteTitle>
     <b:URL>www.bvc.com.co</b:URL>
     <b:Year>2023</b:Year>
-    <b:RefOrder>51</b:RefOrder>
+    <b:RefOrder>52</b:RefOrder>
   </b:Source>
   <b:Source>
     <b:Tag>Bus08</b:Tag>
@@ -49468,11 +50834,27 @@
     </b:Author>
     <b:RefOrder>50</b:RefOrder>
   </b:Source>
+  <b:Source>
+    <b:Tag>Ban22</b:Tag>
+    <b:SourceType>DocumentFromInternetSite</b:SourceType>
+    <b:Guid>{B9864D4F-49BC-40D8-83FF-36D8B29F057F}</b:Guid>
+    <b:Title>Estadísticas SEN: Banco de la República</b:Title>
+    <b:Year>2022</b:Year>
+    <b:Author>
+      <b:Author>
+        <b:Corporate>Banco de la República</b:Corporate>
+      </b:Author>
+    </b:Author>
+    <b:InternetSiteTitle>Banco de la República</b:InternetSiteTitle>
+    <b:Month>12</b:Month>
+    <b:URL>https://www.banrep.gov.co/es/sistemas-pago/estadisticas-sen</b:URL>
+    <b:RefOrder>51</b:RefOrder>
+  </b:Source>
 </b:Sources>
 </file>
 
 <file path=customXml/itemProps1.xml><?xml version="1.0" encoding="utf-8"?>
-<ds:datastoreItem xmlns:ds="http://schemas.openxmlformats.org/officeDocument/2006/customXml" ds:itemID="{7510A548-3BB4-477E-B1D3-F402E2EEACA4}">
+<ds:datastoreItem xmlns:ds="http://schemas.openxmlformats.org/officeDocument/2006/customXml" ds:itemID="{27BA3D32-9516-4136-AB2D-CB088466F2B6}">
   <ds:schemaRefs>
     <ds:schemaRef ds:uri="http://schemas.openxmlformats.org/officeDocument/2006/bibliography"/>
   </ds:schemaRefs>

</xml_diff>

<commit_message>
Actualización trabajo escrito. Finalizado exploracion de datos
</commit_message>
<xml_diff>
--- a/Trabajo de Grado - David Mejía Estrada.docx
+++ b/Trabajo de Grado - David Mejía Estrada.docx
@@ -18552,6 +18552,9 @@
         </w:rPr>
       </w:pPr>
       <w:r>
+        <w:rPr>
+          <w:noProof/>
+        </w:rPr>
         <w:drawing>
           <wp:inline distT="0" distB="0" distL="0" distR="0" wp14:anchorId="47832E95" wp14:editId="472CC745">
             <wp:extent cx="3668997" cy="2971800"/>
@@ -18680,14 +18683,7 @@
           <w:rFonts w:ascii="Times New Roman" w:hAnsi="Times New Roman" w:cs="Times New Roman"/>
           <w:lang w:val="es-CO"/>
         </w:rPr>
-        <w:t xml:space="preserve">: </w:t>
-      </w:r>
-      <w:r>
-        <w:rPr>
-          <w:rFonts w:ascii="Times New Roman" w:hAnsi="Times New Roman" w:cs="Times New Roman"/>
-          <w:lang w:val="es-CO"/>
-        </w:rPr>
-        <w:t xml:space="preserve">Son los días al vencimiento del título negociado y se calculan como la diferencia en días entre las columnas </w:t>
+        <w:t xml:space="preserve">: Son los días al vencimiento del título negociado y se calculan como la diferencia en días entre las columnas </w:t>
       </w:r>
       <w:proofErr w:type="spellStart"/>
       <w:r>
@@ -18726,28 +18722,7 @@
           <w:rFonts w:ascii="Times New Roman" w:hAnsi="Times New Roman" w:cs="Times New Roman"/>
           <w:lang w:val="es-CO"/>
         </w:rPr>
-        <w:t>PL</w:t>
-      </w:r>
-      <w:r>
-        <w:rPr>
-          <w:rFonts w:ascii="Times New Roman" w:hAnsi="Times New Roman" w:cs="Times New Roman"/>
-          <w:lang w:val="es-CO"/>
-        </w:rPr>
-        <w:t xml:space="preserve">: </w:t>
-      </w:r>
-      <w:r>
-        <w:rPr>
-          <w:rFonts w:ascii="Times New Roman" w:hAnsi="Times New Roman" w:cs="Times New Roman"/>
-          <w:lang w:val="es-CO"/>
-        </w:rPr>
-        <w:t>Precio Limpio del título negociado en base 1, usando la ecuación (9)</w:t>
-      </w:r>
-      <w:r>
-        <w:rPr>
-          <w:rFonts w:ascii="Times New Roman" w:hAnsi="Times New Roman" w:cs="Times New Roman"/>
-          <w:lang w:val="es-CO"/>
-        </w:rPr>
-        <w:t>.</w:t>
+        <w:t>PL: Precio Limpio del título negociado en base 1, usando la ecuación (9).</w:t>
       </w:r>
     </w:p>
     <w:p>
@@ -18770,42 +18745,14 @@
           <w:rFonts w:ascii="Times New Roman" w:hAnsi="Times New Roman" w:cs="Times New Roman"/>
           <w:lang w:val="es-CO"/>
         </w:rPr>
-        <w:t>PS</w:t>
-      </w:r>
-      <w:r>
-        <w:rPr>
-          <w:rFonts w:ascii="Times New Roman" w:hAnsi="Times New Roman" w:cs="Times New Roman"/>
-          <w:lang w:val="es-CO"/>
-        </w:rPr>
-        <w:t xml:space="preserve">: </w:t>
-      </w:r>
-      <w:r>
-        <w:rPr>
-          <w:rFonts w:ascii="Times New Roman" w:hAnsi="Times New Roman" w:cs="Times New Roman"/>
-          <w:lang w:val="es-CO"/>
-        </w:rPr>
-        <w:t>Precio Limpio del título negociado</w:t>
-      </w:r>
-      <w:r>
-        <w:rPr>
-          <w:rFonts w:ascii="Times New Roman" w:hAnsi="Times New Roman" w:cs="Times New Roman"/>
-          <w:lang w:val="es-CO"/>
-        </w:rPr>
-        <w:t xml:space="preserve"> en base 1</w:t>
-      </w:r>
-      <w:r>
-        <w:rPr>
-          <w:rFonts w:ascii="Times New Roman" w:hAnsi="Times New Roman" w:cs="Times New Roman"/>
-          <w:lang w:val="es-CO"/>
-        </w:rPr>
-        <w:t xml:space="preserve">, usando la ecuación </w:t>
-      </w:r>
-      <w:r>
-        <w:rPr>
-          <w:rFonts w:ascii="Times New Roman" w:hAnsi="Times New Roman" w:cs="Times New Roman"/>
-          <w:lang w:val="es-CO"/>
-        </w:rPr>
-        <w:t>(10).</w:t>
+        <w:t xml:space="preserve">PS: </w:t>
+      </w:r>
+      <w:r>
+        <w:rPr>
+          <w:rFonts w:ascii="Times New Roman" w:hAnsi="Times New Roman" w:cs="Times New Roman"/>
+          <w:lang w:val="es-CO"/>
+        </w:rPr>
+        <w:t>Precio Limpio del título negociado en base 1, usando la ecuación (10).</w:t>
       </w:r>
     </w:p>
     <w:p>
@@ -18860,21 +18807,7 @@
           <w:rFonts w:ascii="Times New Roman" w:hAnsi="Times New Roman" w:cs="Times New Roman"/>
           <w:lang w:val="es-CO"/>
         </w:rPr>
-        <w:t xml:space="preserve"> del título negociado, usando la ecuación (1</w:t>
-      </w:r>
-      <w:r>
-        <w:rPr>
-          <w:rFonts w:ascii="Times New Roman" w:hAnsi="Times New Roman" w:cs="Times New Roman"/>
-          <w:lang w:val="es-CO"/>
-        </w:rPr>
-        <w:t>1</w:t>
-      </w:r>
-      <w:r>
-        <w:rPr>
-          <w:rFonts w:ascii="Times New Roman" w:hAnsi="Times New Roman" w:cs="Times New Roman"/>
-          <w:lang w:val="es-CO"/>
-        </w:rPr>
-        <w:t>).</w:t>
+        <w:t xml:space="preserve"> del título negociado, usando la ecuación (11).</w:t>
       </w:r>
     </w:p>
     <w:p>
@@ -18913,35 +18846,7 @@
           <w:rFonts w:ascii="Times New Roman" w:hAnsi="Times New Roman" w:cs="Times New Roman"/>
           <w:lang w:val="es-CO"/>
         </w:rPr>
-        <w:t xml:space="preserve">Duración </w:t>
-      </w:r>
-      <w:r>
-        <w:rPr>
-          <w:rFonts w:ascii="Times New Roman" w:hAnsi="Times New Roman" w:cs="Times New Roman"/>
-          <w:lang w:val="es-CO"/>
-        </w:rPr>
-        <w:t xml:space="preserve">Modificada </w:t>
-      </w:r>
-      <w:r>
-        <w:rPr>
-          <w:rFonts w:ascii="Times New Roman" w:hAnsi="Times New Roman" w:cs="Times New Roman"/>
-          <w:lang w:val="es-CO"/>
-        </w:rPr>
-        <w:t>del título negociado, usando la ecuación (1</w:t>
-      </w:r>
-      <w:r>
-        <w:rPr>
-          <w:rFonts w:ascii="Times New Roman" w:hAnsi="Times New Roman" w:cs="Times New Roman"/>
-          <w:lang w:val="es-CO"/>
-        </w:rPr>
-        <w:t>2</w:t>
-      </w:r>
-      <w:r>
-        <w:rPr>
-          <w:rFonts w:ascii="Times New Roman" w:hAnsi="Times New Roman" w:cs="Times New Roman"/>
-          <w:lang w:val="es-CO"/>
-        </w:rPr>
-        <w:t>).</w:t>
+        <w:t>Duración Modificada del título negociado, usando la ecuación (12).</w:t>
       </w:r>
     </w:p>
     <w:p>
@@ -19004,28 +18909,7 @@
           <w:rFonts w:ascii="Times New Roman" w:hAnsi="Times New Roman" w:cs="Times New Roman"/>
           <w:lang w:val="es-CO"/>
         </w:rPr>
-        <w:t xml:space="preserve"> en pesos colombianos</w:t>
-      </w:r>
-      <w:r>
-        <w:rPr>
-          <w:rFonts w:ascii="Times New Roman" w:hAnsi="Times New Roman" w:cs="Times New Roman"/>
-          <w:lang w:val="es-CO"/>
-        </w:rPr>
-        <w:t xml:space="preserve"> del título negociado, usando la ecuación (1</w:t>
-      </w:r>
-      <w:r>
-        <w:rPr>
-          <w:rFonts w:ascii="Times New Roman" w:hAnsi="Times New Roman" w:cs="Times New Roman"/>
-          <w:lang w:val="es-CO"/>
-        </w:rPr>
-        <w:t>5</w:t>
-      </w:r>
-      <w:r>
-        <w:rPr>
-          <w:rFonts w:ascii="Times New Roman" w:hAnsi="Times New Roman" w:cs="Times New Roman"/>
-          <w:lang w:val="es-CO"/>
-        </w:rPr>
-        <w:t>).</w:t>
+        <w:t xml:space="preserve"> en pesos colombianos del título negociado, usando la ecuación (15).</w:t>
       </w:r>
     </w:p>
     <w:p>
@@ -19062,28 +18946,7 @@
           <w:rFonts w:ascii="Times New Roman" w:hAnsi="Times New Roman" w:cs="Times New Roman"/>
           <w:lang w:val="es-CO"/>
         </w:rPr>
-        <w:t xml:space="preserve">Convexidad </w:t>
-      </w:r>
-      <w:r>
-        <w:rPr>
-          <w:rFonts w:ascii="Times New Roman" w:hAnsi="Times New Roman" w:cs="Times New Roman"/>
-          <w:lang w:val="es-CO"/>
-        </w:rPr>
-        <w:t>del título negociado, usando la ecuación (1</w:t>
-      </w:r>
-      <w:r>
-        <w:rPr>
-          <w:rFonts w:ascii="Times New Roman" w:hAnsi="Times New Roman" w:cs="Times New Roman"/>
-          <w:lang w:val="es-CO"/>
-        </w:rPr>
-        <w:t>3</w:t>
-      </w:r>
-      <w:r>
-        <w:rPr>
-          <w:rFonts w:ascii="Times New Roman" w:hAnsi="Times New Roman" w:cs="Times New Roman"/>
-          <w:lang w:val="es-CO"/>
-        </w:rPr>
-        <w:t>).</w:t>
+        <w:t>Convexidad del título negociado, usando la ecuación (13).</w:t>
       </w:r>
     </w:p>
     <w:p>
@@ -19120,6 +18983,13 @@
         </w:rPr>
         <w:t xml:space="preserve"> set inicial más las columnas con campos calculados.</w:t>
       </w:r>
+      <w:r>
+        <w:rPr>
+          <w:rFonts w:ascii="Times New Roman" w:hAnsi="Times New Roman" w:cs="Times New Roman"/>
+          <w:lang w:val="es-CO"/>
+        </w:rPr>
+        <w:t xml:space="preserve"> Es muy importante tener en cuenta que cada uno de los títulos tiene un periodo de vigencia diferente, esto es, el periodo entre su emisión y vencimiento, por lo que durante el periodo de análisis se presenta que el número de títulos diferentes varíe, dado que algunos de ellos ya vencieron o no han sido emitidos, esto es, que las series de tiempo de cada título no necesariamente tienen los siete años completos.</w:t>
+      </w:r>
     </w:p>
     <w:p>
       <w:pPr>
@@ -19137,21 +19007,7 @@
           <w:rFonts w:ascii="Times New Roman" w:hAnsi="Times New Roman" w:cs="Times New Roman"/>
           <w:lang w:val="es-CO"/>
         </w:rPr>
-        <w:t xml:space="preserve">Tabla </w:t>
-      </w:r>
-      <w:r>
-        <w:rPr>
-          <w:rFonts w:ascii="Times New Roman" w:hAnsi="Times New Roman" w:cs="Times New Roman"/>
-          <w:lang w:val="es-CO"/>
-        </w:rPr>
-        <w:t>2</w:t>
-      </w:r>
-      <w:r>
-        <w:rPr>
-          <w:rFonts w:ascii="Times New Roman" w:hAnsi="Times New Roman" w:cs="Times New Roman"/>
-          <w:lang w:val="es-CO"/>
-        </w:rPr>
-        <w:t xml:space="preserve">. Primeros dos días </w:t>
+        <w:t xml:space="preserve">Tabla 2. Primeros dos días </w:t>
       </w:r>
       <w:proofErr w:type="gramStart"/>
       <w:r>
@@ -19167,35 +19023,7 @@
           <w:rFonts w:ascii="Times New Roman" w:hAnsi="Times New Roman" w:cs="Times New Roman"/>
           <w:lang w:val="es-CO"/>
         </w:rPr>
-        <w:t xml:space="preserve"> set </w:t>
-      </w:r>
-      <w:r>
-        <w:rPr>
-          <w:rFonts w:ascii="Times New Roman" w:hAnsi="Times New Roman" w:cs="Times New Roman"/>
-          <w:lang w:val="es-CO"/>
-        </w:rPr>
-        <w:t>final</w:t>
-      </w:r>
-      <w:r>
-        <w:rPr>
-          <w:rFonts w:ascii="Times New Roman" w:hAnsi="Times New Roman" w:cs="Times New Roman"/>
-          <w:lang w:val="es-CO"/>
-        </w:rPr>
-        <w:t>, limpio de datos faltantes y que será utilizado</w:t>
-      </w:r>
-      <w:r>
-        <w:rPr>
-          <w:rFonts w:ascii="Times New Roman" w:hAnsi="Times New Roman" w:cs="Times New Roman"/>
-          <w:lang w:val="es-CO"/>
-        </w:rPr>
-        <w:t xml:space="preserve"> por los modelos para realizar operaciones de compraventa</w:t>
-      </w:r>
-      <w:r>
-        <w:rPr>
-          <w:rFonts w:ascii="Times New Roman" w:hAnsi="Times New Roman" w:cs="Times New Roman"/>
-          <w:lang w:val="es-CO"/>
-        </w:rPr>
-        <w:t>.</w:t>
+        <w:t xml:space="preserve"> set final, limpio de datos faltantes y que será utilizado por los modelos para realizar operaciones de compraventa.</w:t>
       </w:r>
     </w:p>
     <w:p>
@@ -19210,6 +19038,9 @@
         </w:rPr>
       </w:pPr>
       <w:r>
+        <w:rPr>
+          <w:noProof/>
+        </w:rPr>
         <w:drawing>
           <wp:inline distT="0" distB="0" distL="0" distR="0" wp14:anchorId="7E9DE28B" wp14:editId="4CC5B9D5">
             <wp:extent cx="5612130" cy="2400935"/>
@@ -19313,180 +19144,321 @@
           <w:lang w:val="es-CO"/>
         </w:rPr>
       </w:pPr>
-    </w:p>
-    <w:p>
-      <w:pPr>
-        <w:rPr>
-          <w:rFonts w:ascii="Times New Roman" w:eastAsia="LM Roman 12" w:hAnsi="Times New Roman" w:cs="Times New Roman"/>
-          <w:b/>
-          <w:bCs/>
-          <w:sz w:val="24"/>
-          <w:szCs w:val="24"/>
-        </w:rPr>
-      </w:pPr>
-    </w:p>
-    <w:p>
-      <w:pPr>
-        <w:pStyle w:val="Prrafodelista"/>
+      <w:r>
+        <w:rPr>
+          <w:rFonts w:ascii="Times New Roman" w:hAnsi="Times New Roman" w:cs="Times New Roman"/>
+          <w:lang w:val="es-CO"/>
+        </w:rPr>
+        <w:t xml:space="preserve">Dada la particularidad de este data set de tener series de tiempo con diferentes periodos de vigencia cada una, </w:t>
+      </w:r>
+      <w:r>
+        <w:rPr>
+          <w:rFonts w:ascii="Times New Roman" w:hAnsi="Times New Roman" w:cs="Times New Roman"/>
+          <w:lang w:val="es-CO"/>
+        </w:rPr>
+        <w:t>se propende por realizar análisis puntuales sobre los datos</w:t>
+      </w:r>
+      <w:r>
+        <w:rPr>
+          <w:rFonts w:ascii="Times New Roman" w:hAnsi="Times New Roman" w:cs="Times New Roman"/>
+          <w:lang w:val="es-CO"/>
+        </w:rPr>
+        <w:t>, divididos en dos grupos: Análisis sobre el comportamiento de las variables en la serie de tiempo de un solo título, y análisis sobre los movimientos de la curva de rendimientos.</w:t>
+      </w:r>
+    </w:p>
+    <w:p>
+      <w:pPr>
+        <w:pStyle w:val="Textoindependiente"/>
         <w:numPr>
-          <w:ilvl w:val="2"/>
-          <w:numId w:val="8"/>
+          <w:ilvl w:val="0"/>
+          <w:numId w:val="20"/>
         </w:numPr>
-        <w:spacing w:beforeLines="158" w:before="379" w:line="360" w:lineRule="auto"/>
-        <w:rPr>
-          <w:rFonts w:ascii="Times New Roman" w:eastAsia="Times New Roman" w:hAnsi="Times New Roman" w:cs="Times New Roman"/>
-          <w:b/>
-          <w:bCs/>
-          <w:color w:val="292929"/>
-          <w:spacing w:val="-1"/>
-          <w:sz w:val="24"/>
-          <w:szCs w:val="24"/>
-          <w:lang w:val="es-CO" w:eastAsia="es-CO"/>
-        </w:rPr>
-      </w:pPr>
-      <w:r>
-        <w:rPr>
-          <w:rFonts w:ascii="Times New Roman" w:hAnsi="Times New Roman" w:cs="Times New Roman"/>
-          <w:b/>
-          <w:bCs/>
-          <w:color w:val="292929"/>
-          <w:spacing w:val="-1"/>
-          <w:sz w:val="24"/>
-          <w:szCs w:val="24"/>
-          <w:shd w:val="clear" w:color="auto" w:fill="FFFFFF"/>
-          <w:lang w:val="es-CO"/>
-        </w:rPr>
-        <w:t>D</w:t>
-      </w:r>
-      <w:r>
-        <w:rPr>
-          <w:rFonts w:ascii="Times New Roman" w:eastAsia="Times New Roman" w:hAnsi="Times New Roman" w:cs="Times New Roman"/>
-          <w:b/>
-          <w:bCs/>
-          <w:color w:val="292929"/>
-          <w:spacing w:val="-1"/>
-          <w:sz w:val="24"/>
-          <w:szCs w:val="24"/>
-          <w:lang w:val="es-CO" w:eastAsia="es-CO"/>
-        </w:rPr>
-        <w:t xml:space="preserve">ata </w:t>
-      </w:r>
-      <w:proofErr w:type="spellStart"/>
-      <w:r>
-        <w:rPr>
-          <w:rFonts w:ascii="Times New Roman" w:eastAsia="Times New Roman" w:hAnsi="Times New Roman" w:cs="Times New Roman"/>
-          <w:b/>
-          <w:bCs/>
-          <w:color w:val="292929"/>
-          <w:spacing w:val="-1"/>
-          <w:sz w:val="24"/>
-          <w:szCs w:val="24"/>
-          <w:lang w:val="es-CO" w:eastAsia="es-CO"/>
-        </w:rPr>
-        <w:t>description</w:t>
-      </w:r>
-      <w:proofErr w:type="spellEnd"/>
-      <w:r>
-        <w:rPr>
-          <w:rFonts w:ascii="Times New Roman" w:eastAsia="Times New Roman" w:hAnsi="Times New Roman" w:cs="Times New Roman"/>
-          <w:b/>
-          <w:bCs/>
-          <w:color w:val="292929"/>
-          <w:spacing w:val="-1"/>
-          <w:sz w:val="24"/>
-          <w:szCs w:val="24"/>
-          <w:lang w:val="es-CO" w:eastAsia="es-CO"/>
-        </w:rPr>
-        <w:t xml:space="preserve"> and </w:t>
-      </w:r>
-      <w:proofErr w:type="spellStart"/>
-      <w:r>
-        <w:rPr>
-          <w:rFonts w:ascii="Times New Roman" w:eastAsia="Times New Roman" w:hAnsi="Times New Roman" w:cs="Times New Roman"/>
-          <w:b/>
-          <w:bCs/>
-          <w:color w:val="292929"/>
-          <w:spacing w:val="-1"/>
-          <w:sz w:val="24"/>
-          <w:szCs w:val="24"/>
-          <w:lang w:val="es-CO" w:eastAsia="es-CO"/>
-        </w:rPr>
-        <w:t>exploration</w:t>
-      </w:r>
-      <w:proofErr w:type="spellEnd"/>
-    </w:p>
-    <w:p>
-      <w:pPr>
-        <w:pStyle w:val="Textoindependiente"/>
-        <w:spacing w:beforeLines="158" w:before="379" w:line="360" w:lineRule="auto"/>
+        <w:spacing w:before="240" w:line="360" w:lineRule="auto"/>
         <w:ind w:right="124"/>
         <w:jc w:val="both"/>
         <w:rPr>
           <w:rFonts w:ascii="Times New Roman" w:hAnsi="Times New Roman" w:cs="Times New Roman"/>
-        </w:rPr>
-      </w:pPr>
-      <w:r>
-        <w:rPr>
-          <w:rFonts w:ascii="Times New Roman" w:hAnsi="Times New Roman" w:cs="Times New Roman"/>
-        </w:rPr>
-        <w:t>The data source is the spot rates of Colombian government bonds daily between 26/7/2006 to 22/2/20019. It is important to note that we also explored the contribution of other variables such as implicit inflation, market variables such as the stock market (</w:t>
+          <w:lang w:val="es-CO"/>
+        </w:rPr>
+      </w:pPr>
+      <w:r>
+        <w:rPr>
+          <w:rFonts w:ascii="Times New Roman" w:hAnsi="Times New Roman" w:cs="Times New Roman"/>
+          <w:lang w:val="es-CO"/>
+        </w:rPr>
+        <w:t xml:space="preserve">Análisis individual de títulos: Tomando como referencia el TES tasa fija con vencimiento en abril de 2028, cuyo nemotécnico es TFIT16280428, realizaremos un </w:t>
+      </w:r>
+      <w:r>
+        <w:rPr>
+          <w:rFonts w:ascii="Times New Roman" w:hAnsi="Times New Roman" w:cs="Times New Roman"/>
+          <w:lang w:val="es-CO"/>
+        </w:rPr>
+        <w:lastRenderedPageBreak/>
+        <w:t xml:space="preserve">análisis sobre el comportamiento de las variables </w:t>
+      </w:r>
+      <w:proofErr w:type="gramStart"/>
+      <w:r>
+        <w:rPr>
+          <w:rFonts w:ascii="Times New Roman" w:hAnsi="Times New Roman" w:cs="Times New Roman"/>
+          <w:lang w:val="es-CO"/>
+        </w:rPr>
+        <w:t>del data</w:t>
+      </w:r>
+      <w:proofErr w:type="gramEnd"/>
+      <w:r>
+        <w:rPr>
+          <w:rFonts w:ascii="Times New Roman" w:hAnsi="Times New Roman" w:cs="Times New Roman"/>
+          <w:lang w:val="es-CO"/>
+        </w:rPr>
+        <w:t xml:space="preserve"> set a lo largo del tiempo. Este título tiene la particularidad de encontrarse vigente durante todo el periodo de la muestra, los siete años completos, puesto que fue emitido en 2012 para tener una vida de dieciséis años en total, y así vencer en 2028.</w:t>
+      </w:r>
+    </w:p>
+    <w:p>
+      <w:pPr>
+        <w:pStyle w:val="Textoindependiente"/>
+        <w:spacing w:before="240" w:line="360" w:lineRule="auto"/>
+        <w:ind w:left="360" w:right="124"/>
+        <w:jc w:val="both"/>
+        <w:rPr>
+          <w:rFonts w:ascii="Times New Roman" w:hAnsi="Times New Roman" w:cs="Times New Roman"/>
+          <w:lang w:val="es-CO"/>
+        </w:rPr>
+      </w:pPr>
+      <w:r>
+        <w:rPr>
+          <w:rFonts w:ascii="Times New Roman" w:hAnsi="Times New Roman" w:cs="Times New Roman"/>
+          <w:lang w:val="es-CO"/>
+        </w:rPr>
+        <w:t>En la figura 5, inicialmente, se muestra la relación que tienen el precio limpio (rojo, eje izquierdo), el precio sucio (azul,</w:t>
+      </w:r>
+      <w:r>
+        <w:rPr>
+          <w:rFonts w:ascii="Times New Roman" w:hAnsi="Times New Roman" w:cs="Times New Roman"/>
+          <w:lang w:val="es-CO"/>
+        </w:rPr>
+        <w:t xml:space="preserve"> </w:t>
+      </w:r>
+      <w:r>
+        <w:rPr>
+          <w:rFonts w:ascii="Times New Roman" w:hAnsi="Times New Roman" w:cs="Times New Roman"/>
+          <w:lang w:val="es-CO"/>
+        </w:rPr>
+        <w:t>eje izquierdo</w:t>
+      </w:r>
+      <w:r>
+        <w:rPr>
+          <w:rFonts w:ascii="Times New Roman" w:hAnsi="Times New Roman" w:cs="Times New Roman"/>
+          <w:lang w:val="es-CO"/>
+        </w:rPr>
+        <w:t xml:space="preserve">) y la YTM (verde, eje derecho), evidenciándose que </w:t>
+      </w:r>
+      <w:r>
+        <w:rPr>
+          <w:rFonts w:ascii="Times New Roman" w:hAnsi="Times New Roman" w:cs="Times New Roman"/>
+          <w:lang w:val="es-CO"/>
+        </w:rPr>
+        <w:t>los precios sucio y limpio mantienen una senda de movimiento similar,</w:t>
+      </w:r>
+      <w:r>
+        <w:rPr>
+          <w:rFonts w:ascii="Times New Roman" w:hAnsi="Times New Roman" w:cs="Times New Roman"/>
+          <w:lang w:val="es-CO"/>
+        </w:rPr>
+        <w:t xml:space="preserve"> y cuya diferencia radica en el valor de los intereses acumulados pendientes de pago; en cambio, se presenta</w:t>
+      </w:r>
+      <w:r>
+        <w:rPr>
+          <w:rFonts w:ascii="Times New Roman" w:hAnsi="Times New Roman" w:cs="Times New Roman"/>
+          <w:lang w:val="es-CO"/>
+        </w:rPr>
+        <w:t xml:space="preserve"> </w:t>
+      </w:r>
+      <w:r>
+        <w:rPr>
+          <w:rFonts w:ascii="Times New Roman" w:hAnsi="Times New Roman" w:cs="Times New Roman"/>
+          <w:lang w:val="es-CO"/>
+        </w:rPr>
+        <w:t>una clara correlación inversa en entre el precio y la tasa de interés, lo que es consecuencia directa de la formación del precio limpios con la ecuación (8), ello sin llegar a ser una relación lineal debido a la existencia de la convexidad, como se muestra en la figura 3.</w:t>
+      </w:r>
+      <w:r>
+        <w:rPr>
+          <w:rFonts w:ascii="Times New Roman" w:hAnsi="Times New Roman" w:cs="Times New Roman"/>
+          <w:lang w:val="es-CO"/>
+        </w:rPr>
+        <w:t xml:space="preserve"> La tabla de correlaciones entre las variables, tabla 3, muestra las relaciones anteriormente descritas</w:t>
+      </w:r>
+      <w:r>
+        <w:rPr>
+          <w:rFonts w:ascii="Times New Roman" w:hAnsi="Times New Roman" w:cs="Times New Roman"/>
+          <w:lang w:val="es-CO"/>
+        </w:rPr>
+        <w:t>.</w:t>
+      </w:r>
+      <w:r>
+        <w:rPr>
+          <w:rFonts w:ascii="Times New Roman" w:hAnsi="Times New Roman" w:cs="Times New Roman"/>
+          <w:lang w:val="es-CO"/>
+        </w:rPr>
+        <w:t xml:space="preserve"> </w:t>
+      </w:r>
+    </w:p>
+    <w:p>
+      <w:pPr>
+        <w:pStyle w:val="Textoindependiente"/>
+        <w:spacing w:before="240" w:line="360" w:lineRule="auto"/>
+        <w:ind w:left="360" w:right="124"/>
+        <w:jc w:val="both"/>
+        <w:rPr>
+          <w:rFonts w:ascii="Times New Roman" w:hAnsi="Times New Roman" w:cs="Times New Roman"/>
+          <w:lang w:val="es-CO"/>
+        </w:rPr>
+      </w:pPr>
+      <w:r>
+        <w:rPr>
+          <w:rFonts w:ascii="Times New Roman" w:hAnsi="Times New Roman" w:cs="Times New Roman"/>
+          <w:lang w:val="es-CO"/>
+        </w:rPr>
+        <w:t xml:space="preserve">Dada la alta correlación entre precio sucio y precio limpio, para los análisis posteriores en esta sección de exploración de datos, solo será tomado como precio el precio limpio, pues este refleja mejor el comportamiento de los precios de mercado en términos de volatilidad, puesto que no incluye el efecto de los intereses acumulados no pagados, o </w:t>
       </w:r>
       <w:proofErr w:type="spellStart"/>
       <w:r>
         <w:rPr>
           <w:rFonts w:ascii="Times New Roman" w:hAnsi="Times New Roman" w:cs="Times New Roman"/>
-        </w:rPr>
-        <w:t>Colcap</w:t>
+          <w:lang w:val="es-CO"/>
+        </w:rPr>
+        <w:t>carry</w:t>
       </w:r>
       <w:proofErr w:type="spellEnd"/>
       <w:r>
         <w:rPr>
           <w:rFonts w:ascii="Times New Roman" w:hAnsi="Times New Roman" w:cs="Times New Roman"/>
-        </w:rPr>
-        <w:t xml:space="preserve"> index), and the COP-USD exchange rate. All these variables are available on the Bloomberg platform. </w:t>
-      </w:r>
-      <w:r>
-        <w:rPr>
-          <w:rFonts w:ascii="Times New Roman" w:hAnsi="Times New Roman" w:cs="Times New Roman"/>
-        </w:rPr>
-        <w:t xml:space="preserve">     </w:t>
+          <w:lang w:val="es-CO"/>
+        </w:rPr>
+        <w:t xml:space="preserve"> </w:t>
+      </w:r>
+      <w:sdt>
+        <w:sdtPr>
+          <w:rPr>
+            <w:rFonts w:ascii="Times New Roman" w:hAnsi="Times New Roman" w:cs="Times New Roman"/>
+            <w:lang w:val="es-CO"/>
+          </w:rPr>
+          <w:id w:val="1374815745"/>
+          <w:citation/>
+        </w:sdtPr>
+        <w:sdtContent>
+          <w:r>
+            <w:rPr>
+              <w:rFonts w:ascii="Times New Roman" w:hAnsi="Times New Roman" w:cs="Times New Roman"/>
+              <w:lang w:val="es-CO"/>
+            </w:rPr>
+            <w:fldChar w:fldCharType="begin"/>
+          </w:r>
+          <w:r>
+            <w:rPr>
+              <w:rFonts w:ascii="Times New Roman" w:hAnsi="Times New Roman" w:cs="Times New Roman"/>
+              <w:lang w:val="es-CO"/>
+            </w:rPr>
+            <w:instrText xml:space="preserve">CITATION Fab07 \t  \l 9226 </w:instrText>
+          </w:r>
+          <w:r>
+            <w:rPr>
+              <w:rFonts w:ascii="Times New Roman" w:hAnsi="Times New Roman" w:cs="Times New Roman"/>
+              <w:lang w:val="es-CO"/>
+            </w:rPr>
+            <w:fldChar w:fldCharType="separate"/>
+          </w:r>
+          <w:r>
+            <w:rPr>
+              <w:rFonts w:ascii="Times New Roman" w:hAnsi="Times New Roman" w:cs="Times New Roman"/>
+              <w:noProof/>
+              <w:lang w:val="es-CO"/>
+            </w:rPr>
+            <w:t>(Fabozzi, 2007)</w:t>
+          </w:r>
+          <w:r>
+            <w:rPr>
+              <w:rFonts w:ascii="Times New Roman" w:hAnsi="Times New Roman" w:cs="Times New Roman"/>
+              <w:lang w:val="es-CO"/>
+            </w:rPr>
+            <w:fldChar w:fldCharType="end"/>
+          </w:r>
+        </w:sdtContent>
+      </w:sdt>
+      <w:r>
+        <w:rPr>
+          <w:rFonts w:ascii="Times New Roman" w:hAnsi="Times New Roman" w:cs="Times New Roman"/>
+          <w:lang w:val="es-CO"/>
+        </w:rPr>
+        <w:t>.</w:t>
       </w:r>
     </w:p>
     <w:p>
       <w:pPr>
         <w:pStyle w:val="Textoindependiente"/>
-        <w:spacing w:beforeLines="158" w:before="379" w:line="360" w:lineRule="auto"/>
+        <w:spacing w:before="195" w:line="360" w:lineRule="auto"/>
+        <w:ind w:left="360" w:right="124"/>
+        <w:jc w:val="center"/>
+        <w:rPr>
+          <w:rFonts w:ascii="Times New Roman" w:hAnsi="Times New Roman" w:cs="Times New Roman"/>
+          <w:lang w:val="es-CO"/>
+        </w:rPr>
+      </w:pPr>
+      <w:r>
+        <w:rPr>
+          <w:rFonts w:ascii="Times New Roman" w:hAnsi="Times New Roman" w:cs="Times New Roman"/>
+          <w:lang w:val="es-CO"/>
+        </w:rPr>
+        <w:t xml:space="preserve">Figura </w:t>
+      </w:r>
+      <w:r>
+        <w:rPr>
+          <w:rFonts w:ascii="Times New Roman" w:hAnsi="Times New Roman" w:cs="Times New Roman"/>
+          <w:lang w:val="es-CO"/>
+        </w:rPr>
+        <w:t>5</w:t>
+      </w:r>
+      <w:r>
+        <w:rPr>
+          <w:rFonts w:ascii="Times New Roman" w:hAnsi="Times New Roman" w:cs="Times New Roman"/>
+          <w:lang w:val="es-CO"/>
+        </w:rPr>
+        <w:t xml:space="preserve">. </w:t>
+      </w:r>
+      <w:r>
+        <w:rPr>
+          <w:rFonts w:ascii="Times New Roman" w:hAnsi="Times New Roman" w:cs="Times New Roman"/>
+          <w:lang w:val="es-CO"/>
+        </w:rPr>
+        <w:t>TFIT16280428</w:t>
+      </w:r>
+      <w:r>
+        <w:rPr>
+          <w:rFonts w:ascii="Times New Roman" w:hAnsi="Times New Roman" w:cs="Times New Roman"/>
+          <w:lang w:val="es-CO"/>
+        </w:rPr>
+        <w:t>: Precio Sucio, Precio Limpio y YTM. 2015-2022.</w:t>
+      </w:r>
+    </w:p>
+    <w:p>
+      <w:pPr>
+        <w:pStyle w:val="Textoindependiente"/>
+        <w:spacing w:before="240" w:line="360" w:lineRule="auto"/>
         <w:ind w:right="124"/>
-        <w:jc w:val="center"/>
-        <w:rPr>
-          <w:rFonts w:ascii="Times New Roman" w:eastAsia="Times New Roman" w:hAnsi="Times New Roman" w:cs="Times New Roman"/>
-          <w:color w:val="292929"/>
-          <w:spacing w:val="-1"/>
-          <w:lang w:eastAsia="es-CO"/>
-        </w:rPr>
-      </w:pPr>
-      <w:r>
-        <w:rPr>
-          <w:rFonts w:ascii="Times New Roman" w:hAnsi="Times New Roman" w:cs="Times New Roman"/>
-          <w:b/>
-          <w:bCs/>
-          <w:noProof/>
-          <w:lang w:val="es-CO"/>
-        </w:rPr>
-        <w:lastRenderedPageBreak/>
+        <w:rPr>
+          <w:rFonts w:ascii="Times New Roman" w:hAnsi="Times New Roman" w:cs="Times New Roman"/>
+          <w:lang w:val="es-CO"/>
+        </w:rPr>
+      </w:pPr>
+      <w:r>
+        <w:rPr>
+          <w:rFonts w:ascii="Times New Roman" w:hAnsi="Times New Roman" w:cs="Times New Roman"/>
+          <w:lang w:val="es-CO"/>
+        </w:rPr>
         <w:drawing>
-          <wp:anchor distT="0" distB="0" distL="114300" distR="114300" simplePos="0" relativeHeight="251664384" behindDoc="0" locked="0" layoutInCell="1" allowOverlap="1" wp14:anchorId="3CCDA820" wp14:editId="0E2EF54D">
-            <wp:simplePos x="0" y="0"/>
-            <wp:positionH relativeFrom="margin">
-              <wp:posOffset>-146685</wp:posOffset>
-            </wp:positionH>
-            <wp:positionV relativeFrom="paragraph">
-              <wp:posOffset>635635</wp:posOffset>
-            </wp:positionV>
-            <wp:extent cx="5911850" cy="3096260"/>
-            <wp:effectExtent l="0" t="0" r="0" b="8890"/>
-            <wp:wrapTopAndBottom/>
-            <wp:docPr id="12" name="Imagen 12" descr="Gráfico, Gráfico de líneas&#10;&#10;Descripción generada automáticamente"/>
+          <wp:inline distT="0" distB="0" distL="0" distR="0" wp14:anchorId="0489D633" wp14:editId="57DEA30A">
+            <wp:extent cx="5612130" cy="2447290"/>
+            <wp:effectExtent l="0" t="0" r="7620" b="0"/>
+            <wp:docPr id="481484344" name="Imagen 1"/>
             <wp:cNvGraphicFramePr>
               <a:graphicFrameLocks xmlns:a="http://schemas.openxmlformats.org/drawingml/2006/main" noChangeAspect="1"/>
             </wp:cNvGraphicFramePr>
@@ -19494,17 +19466,11 @@
               <a:graphicData uri="http://schemas.openxmlformats.org/drawingml/2006/picture">
                 <pic:pic xmlns:pic="http://schemas.openxmlformats.org/drawingml/2006/picture">
                   <pic:nvPicPr>
-                    <pic:cNvPr id="12" name="Imagen 12" descr="Gráfico, Gráfico de líneas&#10;&#10;Descripción generada automáticamente"/>
+                    <pic:cNvPr id="481484344" name=""/>
                     <pic:cNvPicPr/>
                   </pic:nvPicPr>
                   <pic:blipFill>
-                    <a:blip r:embed="rId17">
-                      <a:extLst>
-                        <a:ext uri="{28A0092B-C50C-407E-A947-70E740481C1C}">
-                          <a14:useLocalDpi xmlns:a14="http://schemas.microsoft.com/office/drawing/2010/main" val="0"/>
-                        </a:ext>
-                      </a:extLst>
-                    </a:blip>
+                    <a:blip r:embed="rId17"/>
                     <a:stretch>
                       <a:fillRect/>
                     </a:stretch>
@@ -19512,227 +19478,7 @@
                   <pic:spPr>
                     <a:xfrm>
                       <a:off x="0" y="0"/>
-                      <a:ext cx="5911850" cy="3096260"/>
-                    </a:xfrm>
-                    <a:prstGeom prst="rect">
-                      <a:avLst/>
-                    </a:prstGeom>
-                  </pic:spPr>
-                </pic:pic>
-              </a:graphicData>
-            </a:graphic>
-            <wp14:sizeRelH relativeFrom="margin">
-              <wp14:pctWidth>0</wp14:pctWidth>
-            </wp14:sizeRelH>
-            <wp14:sizeRelV relativeFrom="margin">
-              <wp14:pctHeight>0</wp14:pctHeight>
-            </wp14:sizeRelV>
-          </wp:anchor>
-        </w:drawing>
-      </w:r>
-      <w:r>
-        <w:rPr>
-          <w:rFonts w:ascii="Times New Roman" w:eastAsia="Times New Roman" w:hAnsi="Times New Roman" w:cs="Times New Roman"/>
-          <w:b/>
-          <w:bCs/>
-          <w:color w:val="292929"/>
-          <w:spacing w:val="-1"/>
-          <w:lang w:eastAsia="es-CO"/>
-        </w:rPr>
-        <w:t xml:space="preserve">Figure 1. </w:t>
-      </w:r>
-      <w:r>
-        <w:rPr>
-          <w:rFonts w:ascii="Times New Roman" w:eastAsia="Times New Roman" w:hAnsi="Times New Roman" w:cs="Times New Roman"/>
-          <w:color w:val="292929"/>
-          <w:spacing w:val="-1"/>
-          <w:lang w:eastAsia="es-CO"/>
-        </w:rPr>
-        <w:t>Yield Curves</w:t>
-      </w:r>
-      <w:r>
-        <w:rPr>
-          <w:rFonts w:ascii="Times New Roman" w:eastAsia="Times New Roman" w:hAnsi="Times New Roman" w:cs="Times New Roman"/>
-          <w:color w:val="292929"/>
-          <w:spacing w:val="-1"/>
-          <w:lang w:eastAsia="es-CO"/>
-        </w:rPr>
-        <w:t>’</w:t>
-      </w:r>
-      <w:r>
-        <w:rPr>
-          <w:rFonts w:ascii="Times New Roman" w:eastAsia="Times New Roman" w:hAnsi="Times New Roman" w:cs="Times New Roman"/>
-          <w:color w:val="292929"/>
-          <w:spacing w:val="-1"/>
-          <w:lang w:eastAsia="es-CO"/>
-        </w:rPr>
-        <w:t xml:space="preserve"> shapes for the period of analysis</w:t>
-      </w:r>
-    </w:p>
-    <w:p>
-      <w:pPr>
-        <w:pStyle w:val="Textoindependiente"/>
-        <w:spacing w:beforeLines="158" w:before="379" w:line="360" w:lineRule="auto"/>
-        <w:ind w:right="124"/>
-        <w:jc w:val="both"/>
-        <w:rPr>
-          <w:rFonts w:ascii="Times New Roman" w:eastAsia="Times New Roman" w:hAnsi="Times New Roman" w:cs="Times New Roman"/>
-          <w:color w:val="292929"/>
-          <w:spacing w:val="-1"/>
-          <w:lang w:eastAsia="es-CO"/>
-        </w:rPr>
-      </w:pPr>
-      <w:r>
-        <w:rPr>
-          <w:rFonts w:ascii="Times New Roman" w:eastAsia="Times New Roman" w:hAnsi="Times New Roman" w:cs="Times New Roman"/>
-          <w:color w:val="292929"/>
-          <w:spacing w:val="-1"/>
-          <w:lang w:eastAsia="es-CO"/>
-        </w:rPr>
-        <w:t>To analyze and describe the statistical and economic properties of the yield curves, we plotted them for different points in time after cleaning and pre-processing the dataset.</w:t>
-      </w:r>
-    </w:p>
-    <w:p>
-      <w:pPr>
-        <w:pStyle w:val="Textoindependiente"/>
-        <w:spacing w:before="195" w:line="360" w:lineRule="auto"/>
-        <w:ind w:right="124"/>
-        <w:jc w:val="both"/>
-        <w:rPr>
-          <w:rFonts w:ascii="Times New Roman" w:hAnsi="Times New Roman" w:cs="Times New Roman"/>
-        </w:rPr>
-      </w:pPr>
-      <w:r>
-        <w:rPr>
-          <w:rFonts w:ascii="Times New Roman" w:hAnsi="Times New Roman" w:cs="Times New Roman"/>
-        </w:rPr>
-        <w:t>Figures 1</w:t>
-      </w:r>
-      <w:r>
-        <w:rPr>
-          <w:rFonts w:ascii="Times New Roman" w:hAnsi="Times New Roman" w:cs="Times New Roman"/>
-        </w:rPr>
-        <w:t xml:space="preserve"> </w:t>
-      </w:r>
-      <w:r>
-        <w:rPr>
-          <w:rFonts w:ascii="Times New Roman" w:hAnsi="Times New Roman" w:cs="Times New Roman"/>
-        </w:rPr>
-        <w:t xml:space="preserve">and </w:t>
-      </w:r>
-      <w:r>
-        <w:rPr>
-          <w:rFonts w:ascii="Times New Roman" w:hAnsi="Times New Roman" w:cs="Times New Roman"/>
-        </w:rPr>
-        <w:t>2</w:t>
-      </w:r>
-      <w:r>
-        <w:rPr>
-          <w:rFonts w:ascii="Times New Roman" w:hAnsi="Times New Roman" w:cs="Times New Roman"/>
-        </w:rPr>
-        <w:t xml:space="preserve"> show the pattern in time followed by the curves from 2006 until 2018, as well as the yields per maturity and the yield spreads to three months, respectively. From these figures, we can conclude that the sovereign yield curves present a decline in level for the time of analysis, as well as a gain steepness, especially for the case of the curves of 2012 and 2014. In addition, it is important to note that the yields of maturities of 5 years are higher than the rest consistently, during the whole period, and the yields for the maturities of 7 years were lower. Finally, regarding the yield spreads it can be observed a correlation between the periods of higher spread with the international and national financial crises of 2008, 2012, and 2016.</w:t>
-      </w:r>
-    </w:p>
-    <w:p>
-      <w:pPr>
-        <w:shd w:val="clear" w:color="auto" w:fill="FFFFFF"/>
-        <w:spacing w:before="274" w:after="0" w:line="420" w:lineRule="atLeast"/>
-        <w:ind w:left="1170"/>
-        <w:jc w:val="center"/>
-        <w:rPr>
-          <w:rFonts w:ascii="Times New Roman" w:eastAsia="Times New Roman" w:hAnsi="Times New Roman" w:cs="Times New Roman"/>
-          <w:color w:val="292929"/>
-          <w:spacing w:val="-1"/>
-          <w:sz w:val="24"/>
-          <w:szCs w:val="24"/>
-          <w:lang w:val="en-US" w:eastAsia="es-CO"/>
-        </w:rPr>
-      </w:pPr>
-      <w:r>
-        <w:rPr>
-          <w:rFonts w:ascii="Times New Roman" w:eastAsia="Times New Roman" w:hAnsi="Times New Roman" w:cs="Times New Roman"/>
-          <w:b/>
-          <w:bCs/>
-          <w:color w:val="292929"/>
-          <w:spacing w:val="-1"/>
-          <w:lang w:val="en-US" w:eastAsia="es-CO"/>
-        </w:rPr>
-        <w:t xml:space="preserve">Figure 2. </w:t>
-      </w:r>
-      <w:r>
-        <w:rPr>
-          <w:rFonts w:ascii="Times New Roman" w:eastAsia="Times New Roman" w:hAnsi="Times New Roman" w:cs="Times New Roman"/>
-          <w:color w:val="292929"/>
-          <w:spacing w:val="-1"/>
-          <w:lang w:val="en-US" w:eastAsia="es-CO"/>
-        </w:rPr>
-        <w:t xml:space="preserve">Yields per Maturity and yield spreads to </w:t>
-      </w:r>
-      <w:proofErr w:type="gramStart"/>
-      <w:r>
-        <w:rPr>
-          <w:rFonts w:ascii="Times New Roman" w:eastAsia="Times New Roman" w:hAnsi="Times New Roman" w:cs="Times New Roman"/>
-          <w:color w:val="292929"/>
-          <w:spacing w:val="-1"/>
-          <w:lang w:val="en-US" w:eastAsia="es-CO"/>
-        </w:rPr>
-        <w:t>3M</w:t>
-      </w:r>
-      <w:proofErr w:type="gramEnd"/>
-    </w:p>
-    <w:p>
-      <w:pPr>
-        <w:shd w:val="clear" w:color="auto" w:fill="FFFFFF"/>
-        <w:spacing w:before="274" w:after="0" w:line="420" w:lineRule="atLeast"/>
-        <w:jc w:val="center"/>
-        <w:rPr>
-          <w:rFonts w:ascii="Times New Roman" w:eastAsia="Times New Roman" w:hAnsi="Times New Roman" w:cs="Times New Roman"/>
-          <w:color w:val="292929"/>
-          <w:spacing w:val="-1"/>
-          <w:sz w:val="24"/>
-          <w:szCs w:val="24"/>
-          <w:lang w:eastAsia="es-CO"/>
-        </w:rPr>
-      </w:pPr>
-      <w:r>
-        <w:rPr>
-          <w:rFonts w:ascii="Times New Roman" w:hAnsi="Times New Roman" w:cs="Times New Roman"/>
-          <w:noProof/>
-          <w:sz w:val="24"/>
-          <w:szCs w:val="24"/>
-        </w:rPr>
-        <w:lastRenderedPageBreak/>
-        <w:drawing>
-          <wp:inline distT="0" distB="0" distL="0" distR="0" wp14:anchorId="7689E24D" wp14:editId="22BB9365">
-            <wp:extent cx="5320030" cy="5320030"/>
-            <wp:effectExtent l="0" t="0" r="0" b="0"/>
-            <wp:docPr id="1" name="Imagen 1" descr="Interfaz de usuario gráfica, Gráfico, Histograma&#10;&#10;Descripción generada automáticamente"/>
-            <wp:cNvGraphicFramePr>
-              <a:graphicFrameLocks xmlns:a="http://schemas.openxmlformats.org/drawingml/2006/main" noChangeAspect="1"/>
-            </wp:cNvGraphicFramePr>
-            <a:graphic xmlns:a="http://schemas.openxmlformats.org/drawingml/2006/main">
-              <a:graphicData uri="http://schemas.openxmlformats.org/drawingml/2006/picture">
-                <pic:pic xmlns:pic="http://schemas.openxmlformats.org/drawingml/2006/picture">
-                  <pic:nvPicPr>
-                    <pic:cNvPr id="13" name="Imagen 13" descr="Interfaz de usuario gráfica, Gráfico, Histograma&#10;&#10;Descripción generada automáticamente"/>
-                    <pic:cNvPicPr/>
-                  </pic:nvPicPr>
-                  <pic:blipFill>
-                    <a:blip r:embed="rId18">
-                      <a:extLst>
-                        <a:ext uri="{28A0092B-C50C-407E-A947-70E740481C1C}">
-                          <a14:useLocalDpi xmlns:a14="http://schemas.microsoft.com/office/drawing/2010/main" val="0"/>
-                        </a:ext>
-                      </a:extLst>
-                    </a:blip>
-                    <a:stretch>
-                      <a:fillRect/>
-                    </a:stretch>
-                  </pic:blipFill>
-                  <pic:spPr>
-                    <a:xfrm>
-                      <a:off x="0" y="0"/>
-                      <a:ext cx="5320030" cy="5320030"/>
+                      <a:ext cx="5612130" cy="2447290"/>
                     </a:xfrm>
                     <a:prstGeom prst="rect">
                       <a:avLst/>
@@ -19747,93 +19493,87 @@
     </w:p>
     <w:p>
       <w:pPr>
-        <w:shd w:val="clear" w:color="auto" w:fill="FFFFFF"/>
-        <w:spacing w:before="274" w:after="0" w:line="420" w:lineRule="atLeast"/>
-        <w:rPr>
-          <w:rFonts w:ascii="Times New Roman" w:eastAsia="Times New Roman" w:hAnsi="Times New Roman" w:cs="Times New Roman"/>
-          <w:color w:val="292929"/>
-          <w:spacing w:val="-1"/>
-          <w:sz w:val="24"/>
-          <w:szCs w:val="24"/>
-          <w:lang w:val="en-US" w:eastAsia="es-CO"/>
-        </w:rPr>
-      </w:pPr>
-      <w:r>
-        <w:rPr>
-          <w:rFonts w:ascii="Times New Roman" w:eastAsia="Times New Roman" w:hAnsi="Times New Roman" w:cs="Times New Roman"/>
-          <w:color w:val="292929"/>
-          <w:spacing w:val="-1"/>
-          <w:sz w:val="24"/>
-          <w:szCs w:val="24"/>
-          <w:lang w:val="en-US" w:eastAsia="es-CO"/>
-        </w:rPr>
-        <w:t>To complement our analysis of the drivers of each point on the curve, we include a graphic of the volatility over 60 days. Accordingly, from the last figure, it can be observed that the periods of more volatility correspond to the international crises of 2008, 2014, and 2016.</w:t>
-      </w:r>
-    </w:p>
-    <w:p>
-      <w:pPr>
-        <w:shd w:val="clear" w:color="auto" w:fill="FFFFFF"/>
-        <w:spacing w:before="274" w:after="0" w:line="420" w:lineRule="atLeast"/>
-        <w:rPr>
-          <w:rFonts w:ascii="Times New Roman" w:eastAsia="Times New Roman" w:hAnsi="Times New Roman" w:cs="Times New Roman"/>
-          <w:b/>
-          <w:bCs/>
-          <w:color w:val="292929"/>
-          <w:spacing w:val="-1"/>
-          <w:sz w:val="24"/>
-          <w:szCs w:val="24"/>
-          <w:lang w:val="en-US" w:eastAsia="es-CO"/>
-        </w:rPr>
-      </w:pPr>
-    </w:p>
-    <w:p>
-      <w:pPr>
-        <w:shd w:val="clear" w:color="auto" w:fill="FFFFFF"/>
-        <w:spacing w:before="274" w:after="0" w:line="420" w:lineRule="atLeast"/>
+        <w:pStyle w:val="Textoindependiente"/>
+        <w:spacing w:before="195" w:after="240"/>
+        <w:ind w:right="124"/>
         <w:jc w:val="center"/>
         <w:rPr>
-          <w:rFonts w:ascii="Times New Roman" w:eastAsia="Times New Roman" w:hAnsi="Times New Roman" w:cs="Times New Roman"/>
-          <w:b/>
-          <w:bCs/>
-          <w:color w:val="292929"/>
-          <w:spacing w:val="-1"/>
-          <w:sz w:val="24"/>
-          <w:szCs w:val="24"/>
-          <w:lang w:val="en-US" w:eastAsia="es-CO"/>
-        </w:rPr>
-      </w:pPr>
-      <w:r>
-        <w:rPr>
-          <w:rFonts w:ascii="Times New Roman" w:eastAsia="Times New Roman" w:hAnsi="Times New Roman" w:cs="Times New Roman"/>
-          <w:b/>
-          <w:bCs/>
-          <w:color w:val="292929"/>
-          <w:spacing w:val="-1"/>
-          <w:lang w:val="en-US" w:eastAsia="es-CO"/>
+          <w:rFonts w:ascii="Times New Roman" w:hAnsi="Times New Roman" w:cs="Times New Roman"/>
+          <w:lang w:val="es-CO"/>
+        </w:rPr>
+      </w:pPr>
+      <w:r>
+        <w:rPr>
+          <w:rFonts w:ascii="Times New Roman" w:hAnsi="Times New Roman" w:cs="Times New Roman"/>
+          <w:lang w:val="es-CO"/>
         </w:rPr>
         <w:lastRenderedPageBreak/>
-        <w:t xml:space="preserve">Figure </w:t>
-      </w:r>
-      <w:r>
-        <w:rPr>
-          <w:rFonts w:ascii="Times New Roman" w:hAnsi="Times New Roman" w:cs="Times New Roman"/>
-          <w:noProof/>
-          <w:sz w:val="24"/>
-          <w:szCs w:val="24"/>
+        <w:t xml:space="preserve">Tabla </w:t>
+      </w:r>
+      <w:r>
+        <w:rPr>
+          <w:rFonts w:ascii="Times New Roman" w:hAnsi="Times New Roman" w:cs="Times New Roman"/>
+          <w:lang w:val="es-CO"/>
+        </w:rPr>
+        <w:t>3</w:t>
+      </w:r>
+      <w:r>
+        <w:rPr>
+          <w:rFonts w:ascii="Times New Roman" w:hAnsi="Times New Roman" w:cs="Times New Roman"/>
+          <w:lang w:val="es-CO"/>
+        </w:rPr>
+        <w:t xml:space="preserve">. </w:t>
+      </w:r>
+      <w:r>
+        <w:rPr>
+          <w:rFonts w:ascii="Times New Roman" w:hAnsi="Times New Roman" w:cs="Times New Roman"/>
+          <w:lang w:val="es-CO"/>
+        </w:rPr>
+        <w:t xml:space="preserve">Correlación PS, PL y YTM para </w:t>
+      </w:r>
+      <w:r>
+        <w:rPr>
+          <w:rFonts w:ascii="Times New Roman" w:hAnsi="Times New Roman" w:cs="Times New Roman"/>
+          <w:lang w:val="es-CO"/>
+        </w:rPr>
+        <w:t>TFIT16280428</w:t>
+      </w:r>
+      <w:r>
+        <w:rPr>
+          <w:rFonts w:ascii="Times New Roman" w:hAnsi="Times New Roman" w:cs="Times New Roman"/>
+          <w:lang w:val="es-CO"/>
+        </w:rPr>
+        <w:t xml:space="preserve">. </w:t>
+      </w:r>
+      <w:r>
+        <w:rPr>
+          <w:rFonts w:ascii="Times New Roman" w:hAnsi="Times New Roman" w:cs="Times New Roman"/>
+          <w:lang w:val="es-CO"/>
+        </w:rPr>
+        <w:t>2015-2022</w:t>
+      </w:r>
+    </w:p>
+    <w:p>
+      <w:pPr>
+        <w:pStyle w:val="Textoindependiente"/>
+        <w:spacing w:before="240" w:line="360" w:lineRule="auto"/>
+        <w:ind w:left="360" w:right="124"/>
+        <w:jc w:val="center"/>
+        <w:rPr>
+          <w:rFonts w:ascii="Times New Roman" w:hAnsi="Times New Roman" w:cs="Times New Roman"/>
+          <w:lang w:val="es-CO"/>
+        </w:rPr>
+      </w:pPr>
+      <w:r>
+        <w:rPr>
+          <w:rFonts w:ascii="Times New Roman" w:hAnsi="Times New Roman" w:cs="Times New Roman"/>
+          <w:lang w:val="es-CO"/>
         </w:rPr>
         <w:drawing>
-          <wp:anchor distT="0" distB="0" distL="114300" distR="114300" simplePos="0" relativeHeight="251665408" behindDoc="0" locked="0" layoutInCell="1" allowOverlap="1" wp14:anchorId="11124111" wp14:editId="18E67C7E">
-            <wp:simplePos x="0" y="0"/>
-            <wp:positionH relativeFrom="margin">
-              <wp:posOffset>-635</wp:posOffset>
-            </wp:positionH>
-            <wp:positionV relativeFrom="paragraph">
-              <wp:posOffset>567055</wp:posOffset>
-            </wp:positionV>
-            <wp:extent cx="5612130" cy="2618740"/>
-            <wp:effectExtent l="0" t="0" r="7620" b="0"/>
-            <wp:wrapSquare wrapText="bothSides"/>
-            <wp:docPr id="14" name="Imagen 14" descr="Interfaz de usuario gráfica, Gráfico, Histograma&#10;&#10;Descripción generada automáticamente"/>
+          <wp:inline distT="0" distB="0" distL="0" distR="0" wp14:anchorId="005E9B82" wp14:editId="0AAECEBA">
+            <wp:extent cx="3591426" cy="857370"/>
+            <wp:effectExtent l="0" t="0" r="0" b="0"/>
+            <wp:docPr id="1281724357" name="Imagen 1" descr="Tabla&#10;&#10;Descripción generada automáticamente con confianza media"/>
             <wp:cNvGraphicFramePr>
               <a:graphicFrameLocks xmlns:a="http://schemas.openxmlformats.org/drawingml/2006/main" noChangeAspect="1"/>
             </wp:cNvGraphicFramePr>
@@ -19841,17 +19581,11 @@
               <a:graphicData uri="http://schemas.openxmlformats.org/drawingml/2006/picture">
                 <pic:pic xmlns:pic="http://schemas.openxmlformats.org/drawingml/2006/picture">
                   <pic:nvPicPr>
-                    <pic:cNvPr id="14" name="Imagen 14" descr="Interfaz de usuario gráfica, Gráfico, Histograma&#10;&#10;Descripción generada automáticamente"/>
+                    <pic:cNvPr id="1281724357" name="Imagen 1" descr="Tabla&#10;&#10;Descripción generada automáticamente con confianza media"/>
                     <pic:cNvPicPr/>
                   </pic:nvPicPr>
                   <pic:blipFill>
-                    <a:blip r:embed="rId19">
-                      <a:extLst>
-                        <a:ext uri="{28A0092B-C50C-407E-A947-70E740481C1C}">
-                          <a14:useLocalDpi xmlns:a14="http://schemas.microsoft.com/office/drawing/2010/main" val="0"/>
-                        </a:ext>
-                      </a:extLst>
-                    </a:blip>
+                    <a:blip r:embed="rId18"/>
                     <a:stretch>
                       <a:fillRect/>
                     </a:stretch>
@@ -19859,7 +19593,7 @@
                   <pic:spPr>
                     <a:xfrm>
                       <a:off x="0" y="0"/>
-                      <a:ext cx="5612130" cy="2618740"/>
+                      <a:ext cx="3591426" cy="857370"/>
                     </a:xfrm>
                     <a:prstGeom prst="rect">
                       <a:avLst/>
@@ -19868,354 +19602,131 @@
                 </pic:pic>
               </a:graphicData>
             </a:graphic>
-          </wp:anchor>
+          </wp:inline>
         </w:drawing>
       </w:r>
-      <w:r>
-        <w:rPr>
-          <w:rFonts w:ascii="Times New Roman" w:eastAsia="Times New Roman" w:hAnsi="Times New Roman" w:cs="Times New Roman"/>
-          <w:b/>
-          <w:bCs/>
-          <w:color w:val="292929"/>
-          <w:spacing w:val="-1"/>
-          <w:lang w:val="en-US" w:eastAsia="es-CO"/>
-        </w:rPr>
-        <w:t xml:space="preserve">3. </w:t>
-      </w:r>
-      <w:r>
-        <w:rPr>
-          <w:rFonts w:ascii="Times New Roman" w:eastAsia="Times New Roman" w:hAnsi="Times New Roman" w:cs="Times New Roman"/>
-          <w:color w:val="292929"/>
-          <w:spacing w:val="-1"/>
-          <w:lang w:val="en-US" w:eastAsia="es-CO"/>
-        </w:rPr>
-        <w:t>Rolling volatility of the yield curves</w:t>
-      </w:r>
-    </w:p>
-    <w:p>
-      <w:pPr>
-        <w:shd w:val="clear" w:color="auto" w:fill="FFFFFF"/>
-        <w:spacing w:before="274" w:after="0" w:line="420" w:lineRule="atLeast"/>
-        <w:rPr>
-          <w:rFonts w:ascii="Times New Roman" w:eastAsia="Times New Roman" w:hAnsi="Times New Roman" w:cs="Times New Roman"/>
-          <w:b/>
-          <w:bCs/>
-          <w:color w:val="292929"/>
-          <w:spacing w:val="-1"/>
-          <w:sz w:val="24"/>
-          <w:szCs w:val="24"/>
-          <w:lang w:val="en-US" w:eastAsia="es-CO"/>
-        </w:rPr>
-      </w:pPr>
-      <w:r>
-        <w:rPr>
-          <w:rFonts w:ascii="Times New Roman" w:eastAsia="Times New Roman" w:hAnsi="Times New Roman" w:cs="Times New Roman"/>
-          <w:b/>
-          <w:bCs/>
-          <w:color w:val="292929"/>
-          <w:spacing w:val="-1"/>
-          <w:sz w:val="24"/>
-          <w:szCs w:val="24"/>
-          <w:lang w:val="en-US" w:eastAsia="es-CO"/>
-        </w:rPr>
-        <w:t>Reduction of dimensionality by applying Principal Component Analysis (PCA)</w:t>
-      </w:r>
-    </w:p>
-    <w:p>
-      <w:pPr>
-        <w:shd w:val="clear" w:color="auto" w:fill="FFFFFF"/>
-        <w:spacing w:before="274" w:after="0" w:line="420" w:lineRule="atLeast"/>
+    </w:p>
+    <w:p>
+      <w:pPr>
+        <w:pStyle w:val="Textoindependiente"/>
+        <w:spacing w:before="240" w:line="360" w:lineRule="auto"/>
+        <w:ind w:left="360" w:right="124"/>
         <w:jc w:val="both"/>
         <w:rPr>
-          <w:rFonts w:ascii="Times New Roman" w:eastAsia="Times New Roman" w:hAnsi="Times New Roman" w:cs="Times New Roman"/>
-          <w:color w:val="292929"/>
-          <w:spacing w:val="-1"/>
-          <w:sz w:val="24"/>
-          <w:szCs w:val="24"/>
-          <w:lang w:val="en-US" w:eastAsia="es-CO"/>
-        </w:rPr>
-      </w:pPr>
-      <w:r>
-        <w:rPr>
-          <w:rFonts w:ascii="Times New Roman" w:eastAsia="Times New Roman" w:hAnsi="Times New Roman" w:cs="Times New Roman"/>
-          <w:color w:val="292929"/>
-          <w:spacing w:val="-1"/>
-          <w:sz w:val="24"/>
-          <w:szCs w:val="24"/>
-          <w:lang w:val="en-US" w:eastAsia="es-CO"/>
-        </w:rPr>
-        <w:t>Considering the objective of prediction to maximize the profit of the trading strategies explained in the methodology section, we decide to reduce the dimensionality of our variables by employing principal component analysis techniques. This type of dimensionality reduction contributes to filtering and reducing data's noise, consequently improving the model’s performance.</w:t>
-      </w:r>
-    </w:p>
-    <w:p>
-      <w:pPr>
-        <w:shd w:val="clear" w:color="auto" w:fill="FFFFFF"/>
-        <w:spacing w:before="274" w:after="0" w:line="420" w:lineRule="atLeast"/>
-        <w:jc w:val="both"/>
-        <w:rPr>
-          <w:rFonts w:ascii="Times New Roman" w:eastAsia="Times New Roman" w:hAnsi="Times New Roman" w:cs="Times New Roman"/>
-          <w:color w:val="292929"/>
-          <w:spacing w:val="-1"/>
-          <w:sz w:val="24"/>
-          <w:szCs w:val="24"/>
-          <w:lang w:val="en-US" w:eastAsia="es-CO"/>
-        </w:rPr>
-      </w:pPr>
-      <w:r>
-        <w:rPr>
-          <w:rFonts w:ascii="Times New Roman" w:eastAsia="Times New Roman" w:hAnsi="Times New Roman" w:cs="Times New Roman"/>
-          <w:color w:val="292929"/>
-          <w:spacing w:val="-1"/>
-          <w:sz w:val="24"/>
-          <w:szCs w:val="24"/>
-          <w:lang w:val="en-US" w:eastAsia="es-CO"/>
-        </w:rPr>
-        <w:t>On the other hand, as suggested by the literature, applying the yield curve decomposition into its main drivers, we could also delve into the “underlying dynamics” of the yield curve under analysis.</w:t>
-      </w:r>
-    </w:p>
-    <w:p>
-      <w:pPr>
-        <w:shd w:val="clear" w:color="auto" w:fill="FFFFFF"/>
-        <w:spacing w:before="274" w:after="0" w:line="420" w:lineRule="atLeast"/>
-        <w:jc w:val="both"/>
-        <w:rPr>
-          <w:rFonts w:ascii="Times New Roman" w:eastAsia="Times New Roman" w:hAnsi="Times New Roman" w:cs="Times New Roman"/>
-          <w:color w:val="292929"/>
-          <w:spacing w:val="-1"/>
-          <w:sz w:val="24"/>
-          <w:szCs w:val="24"/>
-          <w:lang w:val="en-US" w:eastAsia="es-CO"/>
-        </w:rPr>
-      </w:pPr>
-      <w:r>
-        <w:rPr>
-          <w:rFonts w:ascii="Times New Roman" w:eastAsia="Times New Roman" w:hAnsi="Times New Roman" w:cs="Times New Roman"/>
-          <w:color w:val="292929"/>
-          <w:spacing w:val="-1"/>
-          <w:sz w:val="24"/>
-          <w:szCs w:val="24"/>
-          <w:lang w:val="en-US" w:eastAsia="es-CO"/>
-        </w:rPr>
-        <w:t xml:space="preserve">To implement the PCA analysis, we construct our characteristics matrix X with features corresponding to the daily yields for every given maturity. Then, we derived the eigenvectors from the covariance matrix of X by minimizing the distances generated by the projections onto the vector itself. This process guarantees that we can capture the maximum variability of all maturities. </w:t>
-      </w:r>
-      <w:r>
-        <w:rPr>
-          <w:rFonts w:ascii="Times New Roman" w:hAnsi="Times New Roman" w:cs="Times New Roman"/>
-          <w:sz w:val="24"/>
-          <w:szCs w:val="24"/>
-          <w:lang w:val="en-US"/>
-        </w:rPr>
-        <w:t>Since we are only interested in variance, we centered each of the variables in X to have a mean zero.</w:t>
-      </w:r>
-    </w:p>
-    <w:p>
-      <w:pPr>
-        <w:shd w:val="clear" w:color="auto" w:fill="FFFFFF"/>
-        <w:spacing w:before="274" w:after="0" w:line="420" w:lineRule="atLeast"/>
-        <w:jc w:val="both"/>
-        <w:rPr>
-          <w:rFonts w:ascii="Times New Roman" w:hAnsi="Times New Roman" w:cs="Times New Roman"/>
-          <w:sz w:val="24"/>
-          <w:szCs w:val="24"/>
-          <w:lang w:val="en-US"/>
-        </w:rPr>
-      </w:pPr>
-      <w:r>
-        <w:rPr>
-          <w:rFonts w:ascii="Times New Roman" w:hAnsi="Times New Roman" w:cs="Times New Roman"/>
-          <w:sz w:val="24"/>
-          <w:szCs w:val="24"/>
-          <w:lang w:val="en-US"/>
-        </w:rPr>
-        <w:lastRenderedPageBreak/>
-        <w:t xml:space="preserve">Even though the process of the eigenvalue decomposition obtains the same number of vectors as the initial characteristic matrix, we only retained the three most important ones, as these represent 99.72% of the variance explained. </w:t>
-      </w:r>
-      <w:proofErr w:type="gramStart"/>
-      <w:r>
-        <w:rPr>
-          <w:rFonts w:ascii="Times New Roman" w:hAnsi="Times New Roman" w:cs="Times New Roman"/>
-          <w:sz w:val="24"/>
-          <w:szCs w:val="24"/>
-          <w:lang w:val="en-US"/>
-        </w:rPr>
-        <w:t>As a consequence of</w:t>
-      </w:r>
-      <w:proofErr w:type="gramEnd"/>
-      <w:r>
-        <w:rPr>
-          <w:rFonts w:ascii="Times New Roman" w:hAnsi="Times New Roman" w:cs="Times New Roman"/>
-          <w:sz w:val="24"/>
-          <w:szCs w:val="24"/>
-          <w:lang w:val="en-US"/>
-        </w:rPr>
-        <w:t xml:space="preserve"> this significant quantity of explained variance, the yield curve movements can be approximated by linear combinations of the first three loadings with small relative error, as we will demonstrate in the following sections.</w:t>
-      </w:r>
-    </w:p>
-    <w:p>
-      <w:pPr>
-        <w:shd w:val="clear" w:color="auto" w:fill="FFFFFF"/>
-        <w:spacing w:before="480" w:after="0" w:line="480" w:lineRule="atLeast"/>
-        <w:jc w:val="both"/>
-        <w:rPr>
-          <w:rFonts w:ascii="Times New Roman" w:hAnsi="Times New Roman" w:cs="Times New Roman"/>
-          <w:sz w:val="24"/>
-          <w:szCs w:val="24"/>
-          <w:lang w:val="en-US"/>
-        </w:rPr>
-      </w:pPr>
-      <w:r>
-        <w:rPr>
-          <w:rFonts w:ascii="Times New Roman" w:hAnsi="Times New Roman" w:cs="Times New Roman"/>
-          <w:sz w:val="24"/>
-          <w:szCs w:val="24"/>
-          <w:lang w:val="en-US"/>
-        </w:rPr>
-        <w:t xml:space="preserve">Next, we present in figure </w:t>
-      </w:r>
-      <w:r>
-        <w:rPr>
-          <w:rFonts w:ascii="Times New Roman" w:hAnsi="Times New Roman" w:cs="Times New Roman"/>
-          <w:sz w:val="24"/>
-          <w:szCs w:val="24"/>
-          <w:lang w:val="en-US"/>
+          <w:rFonts w:ascii="Times New Roman" w:hAnsi="Times New Roman" w:cs="Times New Roman"/>
+          <w:lang w:val="es-CO"/>
+        </w:rPr>
+      </w:pPr>
+      <w:r>
+        <w:rPr>
+          <w:rFonts w:ascii="Times New Roman" w:hAnsi="Times New Roman" w:cs="Times New Roman"/>
+          <w:lang w:val="es-CO"/>
+        </w:rPr>
+        <w:t xml:space="preserve">Por otro lado, la duración de </w:t>
+      </w:r>
+      <w:proofErr w:type="spellStart"/>
+      <w:r>
+        <w:rPr>
+          <w:rFonts w:ascii="Times New Roman" w:hAnsi="Times New Roman" w:cs="Times New Roman"/>
+          <w:lang w:val="es-CO"/>
+        </w:rPr>
+        <w:t>Macaulay</w:t>
+      </w:r>
+      <w:proofErr w:type="spellEnd"/>
+      <w:r>
+        <w:rPr>
+          <w:rFonts w:ascii="Times New Roman" w:hAnsi="Times New Roman" w:cs="Times New Roman"/>
+          <w:lang w:val="es-CO"/>
+        </w:rPr>
+        <w:t xml:space="preserve"> y la duración modificada son dos variables que, en general, dependen más del tiempo restante al vencimiento que de la formación de precios en el mercado de valores, como se evidencia en la tabla 4, en donde la correlación de las duraciones con la tasa de rendimiento es muy baja, entendiéndose que no puede siquiera asumirse algún tipo de relación entre las variables, y por tanto, tampoco entre las duraciones y el precio, dado que el precio es considerado como un accidente de la YTM.</w:t>
+      </w:r>
+    </w:p>
+    <w:p>
+      <w:pPr>
+        <w:pStyle w:val="Textoindependiente"/>
+        <w:spacing w:before="195" w:after="240"/>
+        <w:ind w:right="124"/>
+        <w:jc w:val="center"/>
+        <w:rPr>
+          <w:rFonts w:ascii="Times New Roman" w:hAnsi="Times New Roman" w:cs="Times New Roman"/>
+          <w:lang w:val="es-CO"/>
+        </w:rPr>
+      </w:pPr>
+      <w:r>
+        <w:rPr>
+          <w:rFonts w:ascii="Times New Roman" w:hAnsi="Times New Roman" w:cs="Times New Roman"/>
+          <w:lang w:val="es-CO"/>
+        </w:rPr>
+        <w:t xml:space="preserve">Tabla </w:t>
+      </w:r>
+      <w:r>
+        <w:rPr>
+          <w:rFonts w:ascii="Times New Roman" w:hAnsi="Times New Roman" w:cs="Times New Roman"/>
+          <w:lang w:val="es-CO"/>
         </w:rPr>
         <w:t>4</w:t>
       </w:r>
       <w:r>
         <w:rPr>
           <w:rFonts w:ascii="Times New Roman" w:hAnsi="Times New Roman" w:cs="Times New Roman"/>
-          <w:sz w:val="24"/>
-          <w:szCs w:val="24"/>
-          <w:lang w:val="en-US"/>
-        </w:rPr>
-        <w:t xml:space="preserve"> the contribution in terms of percentage to the explained variance of the eigenvectors obtained by the PCA process, and in figure </w:t>
-      </w:r>
-      <w:r>
-        <w:rPr>
-          <w:rFonts w:ascii="Times New Roman" w:hAnsi="Times New Roman" w:cs="Times New Roman"/>
-          <w:sz w:val="24"/>
-          <w:szCs w:val="24"/>
-          <w:lang w:val="en-US"/>
-        </w:rPr>
-        <w:t>5</w:t>
-      </w:r>
-      <w:r>
-        <w:rPr>
-          <w:rFonts w:ascii="Times New Roman" w:hAnsi="Times New Roman" w:cs="Times New Roman"/>
-          <w:sz w:val="24"/>
-          <w:szCs w:val="24"/>
-          <w:lang w:val="en-US"/>
-        </w:rPr>
-        <w:t xml:space="preserve"> the patrons followed by the first three eigenvectors through the maturities. According to the economic meaning proposed by the literature, the first component represents the shifts of the yield curve (level), the second component constitutes tilting of the yield curve (slope), and the third component acts for the curvature of the yield curve.</w:t>
-      </w:r>
-    </w:p>
-    <w:p>
-      <w:pPr>
-        <w:shd w:val="clear" w:color="auto" w:fill="FFFFFF"/>
-        <w:spacing w:before="480" w:after="0" w:line="480" w:lineRule="atLeast"/>
+          <w:lang w:val="es-CO"/>
+        </w:rPr>
+        <w:t xml:space="preserve">. Correlación </w:t>
+      </w:r>
+      <w:proofErr w:type="spellStart"/>
+      <w:r>
+        <w:rPr>
+          <w:rFonts w:ascii="Times New Roman" w:hAnsi="Times New Roman" w:cs="Times New Roman"/>
+          <w:lang w:val="es-CO"/>
+        </w:rPr>
+        <w:t>DMac</w:t>
+      </w:r>
+      <w:proofErr w:type="spellEnd"/>
+      <w:r>
+        <w:rPr>
+          <w:rFonts w:ascii="Times New Roman" w:hAnsi="Times New Roman" w:cs="Times New Roman"/>
+          <w:lang w:val="es-CO"/>
+        </w:rPr>
+        <w:t xml:space="preserve">, </w:t>
+      </w:r>
+      <w:proofErr w:type="spellStart"/>
+      <w:r>
+        <w:rPr>
+          <w:rFonts w:ascii="Times New Roman" w:hAnsi="Times New Roman" w:cs="Times New Roman"/>
+          <w:lang w:val="es-CO"/>
+        </w:rPr>
+        <w:t>DMod</w:t>
+      </w:r>
+      <w:proofErr w:type="spellEnd"/>
+      <w:r>
+        <w:rPr>
+          <w:rFonts w:ascii="Times New Roman" w:hAnsi="Times New Roman" w:cs="Times New Roman"/>
+          <w:lang w:val="es-CO"/>
+        </w:rPr>
+        <w:t xml:space="preserve"> y YTM para TFIT16280428. 2015-2022</w:t>
+      </w:r>
+    </w:p>
+    <w:p>
+      <w:pPr>
+        <w:pStyle w:val="Textoindependiente"/>
+        <w:spacing w:before="240" w:line="360" w:lineRule="auto"/>
+        <w:ind w:left="360" w:right="124"/>
         <w:jc w:val="center"/>
         <w:rPr>
           <w:rFonts w:ascii="Times New Roman" w:hAnsi="Times New Roman" w:cs="Times New Roman"/>
-          <w:sz w:val="24"/>
-          <w:szCs w:val="24"/>
-          <w:lang w:val="en-US"/>
-        </w:rPr>
-      </w:pPr>
-      <w:r>
-        <w:rPr>
-          <w:rFonts w:ascii="Times New Roman" w:eastAsia="Times New Roman" w:hAnsi="Times New Roman" w:cs="Times New Roman"/>
-          <w:b/>
-          <w:bCs/>
-          <w:color w:val="292929"/>
-          <w:spacing w:val="-1"/>
-          <w:lang w:val="en-US" w:eastAsia="es-CO"/>
-        </w:rPr>
-        <w:t xml:space="preserve">Figure 4. </w:t>
-      </w:r>
-      <w:r>
-        <w:rPr>
-          <w:rFonts w:ascii="Times New Roman" w:eastAsia="Times New Roman" w:hAnsi="Times New Roman" w:cs="Times New Roman"/>
-          <w:color w:val="292929"/>
-          <w:spacing w:val="-1"/>
-          <w:lang w:val="en-US" w:eastAsia="es-CO"/>
-        </w:rPr>
-        <w:t>Percentage of</w:t>
-      </w:r>
-      <w:r>
-        <w:rPr>
-          <w:rFonts w:ascii="Times New Roman" w:eastAsia="Times New Roman" w:hAnsi="Times New Roman" w:cs="Times New Roman"/>
-          <w:b/>
-          <w:bCs/>
-          <w:color w:val="292929"/>
-          <w:spacing w:val="-1"/>
-          <w:lang w:val="en-US" w:eastAsia="es-CO"/>
-        </w:rPr>
-        <w:t xml:space="preserve"> </w:t>
-      </w:r>
-      <w:r>
-        <w:rPr>
-          <w:rFonts w:ascii="Times New Roman" w:eastAsia="Times New Roman" w:hAnsi="Times New Roman" w:cs="Times New Roman"/>
-          <w:color w:val="292929"/>
-          <w:spacing w:val="-1"/>
-          <w:lang w:val="en-US" w:eastAsia="es-CO"/>
-        </w:rPr>
-        <w:t>v</w:t>
-      </w:r>
-      <w:r>
-        <w:rPr>
-          <w:rFonts w:ascii="Times New Roman" w:eastAsia="Times New Roman" w:hAnsi="Times New Roman" w:cs="Times New Roman"/>
-          <w:color w:val="292929"/>
-          <w:spacing w:val="-1"/>
-          <w:lang w:val="en-US" w:eastAsia="es-CO"/>
-        </w:rPr>
-        <w:t xml:space="preserve">ariance explained by the </w:t>
-      </w:r>
-      <w:proofErr w:type="gramStart"/>
-      <w:r>
-        <w:rPr>
-          <w:rFonts w:ascii="Times New Roman" w:eastAsia="Times New Roman" w:hAnsi="Times New Roman" w:cs="Times New Roman"/>
-          <w:color w:val="292929"/>
-          <w:spacing w:val="-1"/>
-          <w:lang w:val="en-US" w:eastAsia="es-CO"/>
-        </w:rPr>
-        <w:t>Eigenvalues</w:t>
-      </w:r>
-      <w:proofErr w:type="gramEnd"/>
-    </w:p>
-    <w:p>
-      <w:pPr>
-        <w:shd w:val="clear" w:color="auto" w:fill="FFFFFF"/>
-        <w:spacing w:before="480" w:after="0" w:line="480" w:lineRule="atLeast"/>
-        <w:jc w:val="both"/>
-        <w:rPr>
-          <w:rFonts w:ascii="Times New Roman" w:eastAsia="Times New Roman" w:hAnsi="Times New Roman" w:cs="Times New Roman"/>
-          <w:color w:val="292929"/>
-          <w:spacing w:val="-1"/>
-          <w:sz w:val="24"/>
-          <w:szCs w:val="24"/>
-          <w:lang w:val="en-US" w:eastAsia="es-CO"/>
-        </w:rPr>
-      </w:pPr>
-      <w:r>
-        <w:rPr>
-          <w:rFonts w:ascii="Times New Roman" w:hAnsi="Times New Roman" w:cs="Times New Roman"/>
-          <w:noProof/>
-          <w:sz w:val="24"/>
-          <w:szCs w:val="24"/>
+          <w:lang w:val="es-CO"/>
+        </w:rPr>
+      </w:pPr>
+      <w:r>
+        <w:rPr>
+          <w:rFonts w:ascii="Times New Roman" w:hAnsi="Times New Roman" w:cs="Times New Roman"/>
+          <w:lang w:val="es-CO"/>
         </w:rPr>
         <w:drawing>
-          <wp:anchor distT="0" distB="0" distL="114300" distR="114300" simplePos="0" relativeHeight="251666432" behindDoc="0" locked="0" layoutInCell="1" allowOverlap="1" wp14:anchorId="14B1D4F4" wp14:editId="6885329D">
-            <wp:simplePos x="0" y="0"/>
-            <wp:positionH relativeFrom="column">
-              <wp:posOffset>-635</wp:posOffset>
-            </wp:positionH>
-            <wp:positionV relativeFrom="paragraph">
-              <wp:posOffset>306705</wp:posOffset>
-            </wp:positionV>
-            <wp:extent cx="5524500" cy="2578100"/>
-            <wp:effectExtent l="0" t="0" r="0" b="0"/>
-            <wp:wrapSquare wrapText="bothSides"/>
-            <wp:docPr id="4" name="Imagen 4" descr="Gráfico&#10;&#10;Descripción generada automáticamente"/>
+          <wp:inline distT="0" distB="0" distL="0" distR="0" wp14:anchorId="0D0F5849" wp14:editId="37E9521D">
+            <wp:extent cx="3572374" cy="838317"/>
+            <wp:effectExtent l="0" t="0" r="9525" b="0"/>
+            <wp:docPr id="983364161" name="Imagen 1" descr="Tabla&#10;&#10;Descripción generada automáticamente"/>
             <wp:cNvGraphicFramePr>
               <a:graphicFrameLocks xmlns:a="http://schemas.openxmlformats.org/drawingml/2006/main" noChangeAspect="1"/>
             </wp:cNvGraphicFramePr>
@@ -20223,17 +19734,11 @@
               <a:graphicData uri="http://schemas.openxmlformats.org/drawingml/2006/picture">
                 <pic:pic xmlns:pic="http://schemas.openxmlformats.org/drawingml/2006/picture">
                   <pic:nvPicPr>
-                    <pic:cNvPr id="4" name="Imagen 4" descr="Gráfico&#10;&#10;Descripción generada automáticamente"/>
+                    <pic:cNvPr id="983364161" name="Imagen 1" descr="Tabla&#10;&#10;Descripción generada automáticamente"/>
                     <pic:cNvPicPr/>
                   </pic:nvPicPr>
                   <pic:blipFill>
-                    <a:blip r:embed="rId20">
-                      <a:extLst>
-                        <a:ext uri="{28A0092B-C50C-407E-A947-70E740481C1C}">
-                          <a14:useLocalDpi xmlns:a14="http://schemas.microsoft.com/office/drawing/2010/main" val="0"/>
-                        </a:ext>
-                      </a:extLst>
-                    </a:blip>
+                    <a:blip r:embed="rId19"/>
                     <a:stretch>
                       <a:fillRect/>
                     </a:stretch>
@@ -20241,7 +19746,7 @@
                   <pic:spPr>
                     <a:xfrm>
                       <a:off x="0" y="0"/>
-                      <a:ext cx="5524500" cy="2578100"/>
+                      <a:ext cx="3572374" cy="838317"/>
                     </a:xfrm>
                     <a:prstGeom prst="rect">
                       <a:avLst/>
@@ -20250,126 +19755,133 @@
                 </pic:pic>
               </a:graphicData>
             </a:graphic>
-          </wp:anchor>
+          </wp:inline>
         </w:drawing>
       </w:r>
     </w:p>
     <w:p>
       <w:pPr>
-        <w:shd w:val="clear" w:color="auto" w:fill="FFFFFF"/>
-        <w:spacing w:before="274" w:after="0" w:line="420" w:lineRule="atLeast"/>
-        <w:rPr>
-          <w:rFonts w:ascii="Times New Roman" w:eastAsia="Times New Roman" w:hAnsi="Times New Roman" w:cs="Times New Roman"/>
-          <w:color w:val="292929"/>
-          <w:spacing w:val="-1"/>
-          <w:sz w:val="24"/>
-          <w:szCs w:val="24"/>
-          <w:lang w:val="en-US" w:eastAsia="es-CO"/>
-        </w:rPr>
-      </w:pPr>
-    </w:p>
-    <w:p>
-      <w:pPr>
-        <w:shd w:val="clear" w:color="auto" w:fill="FFFFFF"/>
-        <w:spacing w:before="274" w:after="0" w:line="420" w:lineRule="atLeast"/>
+        <w:pStyle w:val="Textoindependiente"/>
+        <w:spacing w:before="240" w:line="360" w:lineRule="auto"/>
+        <w:ind w:left="360" w:right="124"/>
+        <w:jc w:val="both"/>
+        <w:rPr>
+          <w:rFonts w:ascii="Times New Roman" w:hAnsi="Times New Roman" w:cs="Times New Roman"/>
+          <w:lang w:val="es-CO"/>
+        </w:rPr>
+      </w:pPr>
+      <w:r>
+        <w:rPr>
+          <w:rFonts w:ascii="Times New Roman" w:hAnsi="Times New Roman" w:cs="Times New Roman"/>
+          <w:lang w:val="es-CO"/>
+        </w:rPr>
+        <w:t>Por último, en términos de riesgo, y dado que la duración</w:t>
+      </w:r>
+      <w:r>
+        <w:rPr>
+          <w:rFonts w:ascii="Times New Roman" w:hAnsi="Times New Roman" w:cs="Times New Roman"/>
+          <w:lang w:val="es-CO"/>
+        </w:rPr>
+        <w:t xml:space="preserve"> (azul, eje izquierdo)</w:t>
+      </w:r>
+      <w:r>
+        <w:rPr>
+          <w:rFonts w:ascii="Times New Roman" w:hAnsi="Times New Roman" w:cs="Times New Roman"/>
+          <w:lang w:val="es-CO"/>
+        </w:rPr>
+        <w:t xml:space="preserve"> termina dependiendo principalmente del plazo al vencimiento, </w:t>
+      </w:r>
+      <w:r>
+        <w:rPr>
+          <w:rFonts w:ascii="Times New Roman" w:hAnsi="Times New Roman" w:cs="Times New Roman"/>
+          <w:lang w:val="es-CO"/>
+        </w:rPr>
+        <w:t>se encuentra que, según la figura 6, esta es inversa al valor del DV01 (rojo, eje derecho) en pesos para una posición direccional larga de mil millones de pesos en valor de giro, un supuesto ampliamente aceptado por los operadores de renta fija, esto es, que los títulos con vencimientos más lejanos son, en general, más propensos al riesgo de mercado que los títulos con vencimientos más cortos.</w:t>
+      </w:r>
+      <w:r>
+        <w:rPr>
+          <w:rFonts w:ascii="Times New Roman" w:hAnsi="Times New Roman" w:cs="Times New Roman"/>
+          <w:lang w:val="es-CO"/>
+        </w:rPr>
+        <w:t xml:space="preserve"> </w:t>
+      </w:r>
+    </w:p>
+    <w:p>
+      <w:pPr>
+        <w:pStyle w:val="Textoindependiente"/>
+        <w:spacing w:before="195" w:line="360" w:lineRule="auto"/>
+        <w:ind w:left="360" w:right="124"/>
         <w:jc w:val="center"/>
         <w:rPr>
-          <w:rFonts w:ascii="Times New Roman" w:eastAsia="Times New Roman" w:hAnsi="Times New Roman" w:cs="Times New Roman"/>
-          <w:color w:val="292929"/>
-          <w:spacing w:val="-1"/>
-          <w:sz w:val="24"/>
-          <w:szCs w:val="24"/>
-          <w:lang w:val="en-US" w:eastAsia="es-CO"/>
-        </w:rPr>
-      </w:pPr>
-      <w:r>
-        <w:rPr>
-          <w:rFonts w:ascii="Times New Roman" w:eastAsia="Times New Roman" w:hAnsi="Times New Roman" w:cs="Times New Roman"/>
-          <w:b/>
-          <w:bCs/>
-          <w:color w:val="292929"/>
-          <w:spacing w:val="-1"/>
-          <w:lang w:val="en-US" w:eastAsia="es-CO"/>
-        </w:rPr>
-        <w:t xml:space="preserve">Figure </w:t>
-      </w:r>
-      <w:r>
-        <w:rPr>
-          <w:rFonts w:ascii="Times New Roman" w:eastAsia="Times New Roman" w:hAnsi="Times New Roman" w:cs="Times New Roman"/>
-          <w:b/>
-          <w:bCs/>
-          <w:color w:val="292929"/>
-          <w:spacing w:val="-1"/>
-          <w:lang w:val="en-US" w:eastAsia="es-CO"/>
-        </w:rPr>
-        <w:t>5</w:t>
-      </w:r>
-      <w:r>
-        <w:rPr>
-          <w:rFonts w:ascii="Times New Roman" w:eastAsia="Times New Roman" w:hAnsi="Times New Roman" w:cs="Times New Roman"/>
-          <w:b/>
-          <w:bCs/>
-          <w:color w:val="292929"/>
-          <w:spacing w:val="-1"/>
-          <w:lang w:val="en-US" w:eastAsia="es-CO"/>
+          <w:rFonts w:ascii="Times New Roman" w:hAnsi="Times New Roman" w:cs="Times New Roman"/>
+          <w:lang w:val="es-CO"/>
+        </w:rPr>
+      </w:pPr>
+      <w:r>
+        <w:rPr>
+          <w:rFonts w:ascii="Times New Roman" w:hAnsi="Times New Roman" w:cs="Times New Roman"/>
+          <w:lang w:val="es-CO"/>
+        </w:rPr>
+        <w:t xml:space="preserve">Figura </w:t>
+      </w:r>
+      <w:r>
+        <w:rPr>
+          <w:rFonts w:ascii="Times New Roman" w:hAnsi="Times New Roman" w:cs="Times New Roman"/>
+          <w:lang w:val="es-CO"/>
+        </w:rPr>
+        <w:t>6</w:t>
+      </w:r>
+      <w:r>
+        <w:rPr>
+          <w:rFonts w:ascii="Times New Roman" w:hAnsi="Times New Roman" w:cs="Times New Roman"/>
+          <w:lang w:val="es-CO"/>
         </w:rPr>
         <w:t xml:space="preserve">. </w:t>
       </w:r>
       <w:r>
         <w:rPr>
-          <w:rFonts w:ascii="Times New Roman" w:eastAsia="Times New Roman" w:hAnsi="Times New Roman" w:cs="Times New Roman"/>
-          <w:color w:val="292929"/>
-          <w:spacing w:val="-1"/>
-          <w:lang w:val="en-US" w:eastAsia="es-CO"/>
-        </w:rPr>
-        <w:t xml:space="preserve">Behavior of the three principal components obtained by </w:t>
-      </w:r>
-      <w:proofErr w:type="gramStart"/>
-      <w:r>
-        <w:rPr>
-          <w:rFonts w:ascii="Times New Roman" w:eastAsia="Times New Roman" w:hAnsi="Times New Roman" w:cs="Times New Roman"/>
-          <w:color w:val="292929"/>
-          <w:spacing w:val="-1"/>
-          <w:lang w:val="en-US" w:eastAsia="es-CO"/>
-        </w:rPr>
-        <w:t>PCA</w:t>
-      </w:r>
-      <w:proofErr w:type="gramEnd"/>
-    </w:p>
-    <w:p>
-      <w:pPr>
-        <w:shd w:val="clear" w:color="auto" w:fill="FFFFFF"/>
-        <w:spacing w:before="274" w:after="0" w:line="420" w:lineRule="atLeast"/>
+          <w:rFonts w:ascii="Times New Roman" w:hAnsi="Times New Roman" w:cs="Times New Roman"/>
+          <w:lang w:val="es-CO"/>
+        </w:rPr>
+        <w:t xml:space="preserve">TFIT16280428: </w:t>
+      </w:r>
+      <w:r>
+        <w:rPr>
+          <w:rFonts w:ascii="Times New Roman" w:hAnsi="Times New Roman" w:cs="Times New Roman"/>
+          <w:lang w:val="es-CO"/>
+        </w:rPr>
+        <w:t>Duración Modificada Vs DV01</w:t>
+      </w:r>
+      <w:r>
+        <w:rPr>
+          <w:rFonts w:ascii="Times New Roman" w:hAnsi="Times New Roman" w:cs="Times New Roman"/>
+          <w:lang w:val="es-CO"/>
+        </w:rPr>
+        <w:t>. 2015-2022.</w:t>
+      </w:r>
+    </w:p>
+    <w:p>
+      <w:pPr>
+        <w:pStyle w:val="Textoindependiente"/>
+        <w:spacing w:before="240" w:line="360" w:lineRule="auto"/>
+        <w:ind w:right="124"/>
         <w:jc w:val="both"/>
         <w:rPr>
-          <w:rFonts w:ascii="Times New Roman" w:eastAsia="Times New Roman" w:hAnsi="Times New Roman" w:cs="Times New Roman"/>
-          <w:color w:val="292929"/>
-          <w:spacing w:val="-1"/>
-          <w:sz w:val="24"/>
-          <w:szCs w:val="24"/>
-          <w:lang w:val="en-US" w:eastAsia="es-CO"/>
-        </w:rPr>
-      </w:pPr>
-      <w:r>
-        <w:rPr>
-          <w:rFonts w:ascii="Times New Roman" w:hAnsi="Times New Roman" w:cs="Times New Roman"/>
-          <w:noProof/>
-          <w:sz w:val="24"/>
-          <w:szCs w:val="24"/>
-        </w:rPr>
+          <w:rFonts w:ascii="Times New Roman" w:hAnsi="Times New Roman" w:cs="Times New Roman"/>
+          <w:lang w:val="es-CO"/>
+        </w:rPr>
+      </w:pPr>
+      <w:r>
+        <w:rPr>
+          <w:rFonts w:ascii="Times New Roman" w:hAnsi="Times New Roman" w:cs="Times New Roman"/>
+          <w:lang w:val="es-CO"/>
+        </w:rPr>
+        <w:lastRenderedPageBreak/>
         <w:drawing>
-          <wp:anchor distT="0" distB="0" distL="114300" distR="114300" simplePos="0" relativeHeight="251667456" behindDoc="0" locked="0" layoutInCell="1" allowOverlap="1" wp14:anchorId="02604AFF" wp14:editId="473FF32F">
-            <wp:simplePos x="0" y="0"/>
-            <wp:positionH relativeFrom="column">
-              <wp:posOffset>151765</wp:posOffset>
-            </wp:positionH>
-            <wp:positionV relativeFrom="paragraph">
-              <wp:posOffset>126365</wp:posOffset>
-            </wp:positionV>
-            <wp:extent cx="4894092" cy="2609850"/>
-            <wp:effectExtent l="0" t="0" r="1905" b="0"/>
-            <wp:wrapSquare wrapText="bothSides"/>
-            <wp:docPr id="10" name="Imagen 10" descr="Gráfico, Gráfico de líneas&#10;&#10;Descripción generada automáticamente"/>
+          <wp:inline distT="0" distB="0" distL="0" distR="0" wp14:anchorId="6E88A9C6" wp14:editId="277C7043">
+            <wp:extent cx="5612130" cy="2612390"/>
+            <wp:effectExtent l="0" t="0" r="7620" b="0"/>
+            <wp:docPr id="801659727" name="Imagen 1"/>
             <wp:cNvGraphicFramePr>
               <a:graphicFrameLocks xmlns:a="http://schemas.openxmlformats.org/drawingml/2006/main" noChangeAspect="1"/>
             </wp:cNvGraphicFramePr>
@@ -20377,8 +19889,271 @@
               <a:graphicData uri="http://schemas.openxmlformats.org/drawingml/2006/picture">
                 <pic:pic xmlns:pic="http://schemas.openxmlformats.org/drawingml/2006/picture">
                   <pic:nvPicPr>
-                    <pic:cNvPr id="7" name="Imagen 7" descr="Gráfico, Gráfico de líneas&#10;&#10;Descripción generada automáticamente"/>
+                    <pic:cNvPr id="801659727" name=""/>
                     <pic:cNvPicPr/>
+                  </pic:nvPicPr>
+                  <pic:blipFill>
+                    <a:blip r:embed="rId20"/>
+                    <a:stretch>
+                      <a:fillRect/>
+                    </a:stretch>
+                  </pic:blipFill>
+                  <pic:spPr>
+                    <a:xfrm>
+                      <a:off x="0" y="0"/>
+                      <a:ext cx="5614721" cy="2613596"/>
+                    </a:xfrm>
+                    <a:prstGeom prst="rect">
+                      <a:avLst/>
+                    </a:prstGeom>
+                  </pic:spPr>
+                </pic:pic>
+              </a:graphicData>
+            </a:graphic>
+          </wp:inline>
+        </w:drawing>
+      </w:r>
+    </w:p>
+    <w:p>
+      <w:pPr>
+        <w:pStyle w:val="Textoindependiente"/>
+        <w:numPr>
+          <w:ilvl w:val="0"/>
+          <w:numId w:val="20"/>
+        </w:numPr>
+        <w:spacing w:before="240" w:line="360" w:lineRule="auto"/>
+        <w:ind w:right="124"/>
+        <w:jc w:val="both"/>
+        <w:rPr>
+          <w:rFonts w:ascii="Times New Roman" w:hAnsi="Times New Roman" w:cs="Times New Roman"/>
+          <w:lang w:val="es-CO"/>
+        </w:rPr>
+      </w:pPr>
+      <w:r>
+        <w:rPr>
+          <w:rFonts w:ascii="Times New Roman" w:hAnsi="Times New Roman" w:cs="Times New Roman"/>
+          <w:lang w:val="es-CO"/>
+        </w:rPr>
+        <w:t xml:space="preserve">Análisis </w:t>
+      </w:r>
+      <w:r>
+        <w:rPr>
+          <w:rFonts w:ascii="Times New Roman" w:hAnsi="Times New Roman" w:cs="Times New Roman"/>
+          <w:lang w:val="es-CO"/>
+        </w:rPr>
+        <w:t>de movimientos de la curva:</w:t>
+      </w:r>
+      <w:r>
+        <w:rPr>
+          <w:rFonts w:ascii="Times New Roman" w:hAnsi="Times New Roman" w:cs="Times New Roman"/>
+          <w:lang w:val="es-CO"/>
+        </w:rPr>
+        <w:t xml:space="preserve"> Como bien se menciona en la sección 3.2 – B de este trabajo, los títulos según su plazo pueden tener comportamientos diferentes según las expectativas existentes sobre varios factores económicos y financieros para diferentes plazos, lo que hace que los retornos de los títulos, al graficarse en función del plazo al vencimiento conformen una curva de rendimientos que puede tener, en general, cualquiera de las formas de la figura 4.</w:t>
+      </w:r>
+    </w:p>
+    <w:p>
+      <w:pPr>
+        <w:pStyle w:val="Textoindependiente"/>
+        <w:spacing w:before="240" w:line="360" w:lineRule="auto"/>
+        <w:ind w:left="360" w:right="124"/>
+        <w:jc w:val="both"/>
+        <w:rPr>
+          <w:rFonts w:ascii="Times New Roman" w:hAnsi="Times New Roman" w:cs="Times New Roman"/>
+          <w:lang w:val="es-CO"/>
+        </w:rPr>
+      </w:pPr>
+      <w:r>
+        <w:rPr>
+          <w:rFonts w:ascii="Times New Roman" w:hAnsi="Times New Roman" w:cs="Times New Roman"/>
+          <w:lang w:val="es-CO"/>
+        </w:rPr>
+        <w:t xml:space="preserve">Si las condiciones que le daban la forma a la curva de rendimientos en un momento determinado cambian para otro momento, entonces la forma de la curva puede cambiar, presentando un desplazamiento paralelo, un empinamiento o un aplanamiento. A continuación, se describen las relaciones que tuvieron los títulos </w:t>
+      </w:r>
+      <w:proofErr w:type="gramStart"/>
+      <w:r>
+        <w:rPr>
+          <w:rFonts w:ascii="Times New Roman" w:hAnsi="Times New Roman" w:cs="Times New Roman"/>
+          <w:lang w:val="es-CO"/>
+        </w:rPr>
+        <w:t>del data</w:t>
+      </w:r>
+      <w:proofErr w:type="gramEnd"/>
+      <w:r>
+        <w:rPr>
+          <w:rFonts w:ascii="Times New Roman" w:hAnsi="Times New Roman" w:cs="Times New Roman"/>
+          <w:lang w:val="es-CO"/>
+        </w:rPr>
+        <w:t xml:space="preserve"> set en cuanto a sus precios y tasas de mercado cuando se presentaron movimientos </w:t>
+      </w:r>
+      <w:r>
+        <w:rPr>
+          <w:rFonts w:ascii="Times New Roman" w:hAnsi="Times New Roman" w:cs="Times New Roman"/>
+          <w:lang w:val="es-CO"/>
+        </w:rPr>
+        <w:t>curva durante un aplanamiento (ver figura 7).</w:t>
+      </w:r>
+    </w:p>
+    <w:p>
+      <w:pPr>
+        <w:pStyle w:val="Textoindependiente"/>
+        <w:spacing w:before="240" w:line="360" w:lineRule="auto"/>
+        <w:ind w:left="360" w:right="124"/>
+        <w:jc w:val="both"/>
+        <w:rPr>
+          <w:rFonts w:ascii="Times New Roman" w:hAnsi="Times New Roman" w:cs="Times New Roman"/>
+          <w:lang w:val="es-CO"/>
+        </w:rPr>
+      </w:pPr>
+      <w:r>
+        <w:rPr>
+          <w:rFonts w:ascii="Times New Roman" w:hAnsi="Times New Roman" w:cs="Times New Roman"/>
+          <w:lang w:val="es-CO"/>
+        </w:rPr>
+        <w:t xml:space="preserve">Ese aplanamiento de la curva ocurrido en el mes de agosto de 2022, encuentra a la curva de rendimientos preponderantemente por encima del 10% en su YTM. El aplanamiento se da porque, pese a que las tasas de interés de corto plazo se mantienen inalteradas, para el mediano y largo plazo </w:t>
+      </w:r>
+      <w:r>
+        <w:rPr>
+          <w:rFonts w:ascii="Times New Roman" w:hAnsi="Times New Roman" w:cs="Times New Roman"/>
+          <w:lang w:val="es-CO"/>
+        </w:rPr>
+        <w:t xml:space="preserve">las tasas de interés tuvieron una caída. Los movimientos de las tasas para tres títulos TES específicos, uno de corto, otro de mediano y el último de largo plazo, se observan en la figura 8, observándose que el spread o diferencial entre las tasas es menor que al inicio del periodo. En específico, el spread entre las tasas de </w:t>
+      </w:r>
+      <w:r>
+        <w:rPr>
+          <w:rFonts w:ascii="Times New Roman" w:hAnsi="Times New Roman" w:cs="Times New Roman"/>
+          <w:lang w:val="es-CO"/>
+        </w:rPr>
+        <w:lastRenderedPageBreak/>
+        <w:t>corto y lago plazo cayó 34 puntos básicos, mientras que el spread entre las tasas de mediano y de corto plazo apenas lo hizo en 22 puntos básicos.</w:t>
+      </w:r>
+    </w:p>
+    <w:p>
+      <w:pPr>
+        <w:pStyle w:val="Textoindependiente"/>
+        <w:spacing w:before="240" w:line="360" w:lineRule="auto"/>
+        <w:ind w:left="360" w:right="124"/>
+        <w:jc w:val="both"/>
+        <w:rPr>
+          <w:rFonts w:ascii="Times New Roman" w:hAnsi="Times New Roman" w:cs="Times New Roman"/>
+          <w:lang w:val="es-CO"/>
+        </w:rPr>
+      </w:pPr>
+      <w:r>
+        <w:rPr>
+          <w:rFonts w:ascii="Times New Roman" w:hAnsi="Times New Roman" w:cs="Times New Roman"/>
+          <w:lang w:val="es-CO"/>
+        </w:rPr>
+        <w:t>Las implicaciones en términos de riesgo de mercado de lo anterior van en el sentido de que la caída de las tasas en el largo plazo permitió una valorización o, en el peor de los casos, una menor pérdida, que lo que se registró para títulos de corto plazo.</w:t>
+      </w:r>
+      <w:r>
+        <w:rPr>
+          <w:rFonts w:ascii="Times New Roman" w:hAnsi="Times New Roman" w:cs="Times New Roman"/>
+          <w:lang w:val="es-CO"/>
+        </w:rPr>
+        <w:t xml:space="preserve"> Es por esto por lo que, ante aplanamientos, lo mejor es comprar títulos de largo plazo, y vender títulos de corto plazo, siempre que en DV01 neto de la operación sea lo más cercano a cero posible. En caso de un empinamiento, entonces las decisiones deberían ser las contrarias, pero también cuidando el DV01 neto del portafolio.</w:t>
+      </w:r>
+    </w:p>
+    <w:p>
+      <w:pPr>
+        <w:pStyle w:val="Textoindependiente"/>
+        <w:spacing w:before="195" w:line="360" w:lineRule="auto"/>
+        <w:ind w:left="360" w:right="124"/>
+        <w:jc w:val="center"/>
+        <w:rPr>
+          <w:rFonts w:ascii="Times New Roman" w:hAnsi="Times New Roman" w:cs="Times New Roman"/>
+          <w:lang w:val="es-CO"/>
+        </w:rPr>
+      </w:pPr>
+      <w:r>
+        <w:rPr>
+          <w:rFonts w:ascii="Times New Roman" w:hAnsi="Times New Roman" w:cs="Times New Roman"/>
+          <w:lang w:val="es-CO"/>
+        </w:rPr>
+        <w:t xml:space="preserve">Figura </w:t>
+      </w:r>
+      <w:r>
+        <w:rPr>
+          <w:rFonts w:ascii="Times New Roman" w:hAnsi="Times New Roman" w:cs="Times New Roman"/>
+          <w:lang w:val="es-CO"/>
+        </w:rPr>
+        <w:t>7</w:t>
+      </w:r>
+      <w:r>
+        <w:rPr>
+          <w:rFonts w:ascii="Times New Roman" w:hAnsi="Times New Roman" w:cs="Times New Roman"/>
+          <w:lang w:val="es-CO"/>
+        </w:rPr>
+        <w:t xml:space="preserve">. </w:t>
+      </w:r>
+      <w:r>
+        <w:rPr>
+          <w:rFonts w:ascii="Times New Roman" w:hAnsi="Times New Roman" w:cs="Times New Roman"/>
+          <w:lang w:val="es-CO"/>
+        </w:rPr>
+        <w:t xml:space="preserve">Aplanamiento de la curva de rendimientos soberana colombiana entre </w:t>
+      </w:r>
+      <w:r>
+        <w:rPr>
+          <w:rFonts w:ascii="Times New Roman" w:hAnsi="Times New Roman" w:cs="Times New Roman"/>
+          <w:lang w:val="es-CO"/>
+        </w:rPr>
+        <w:t xml:space="preserve">fin de </w:t>
+      </w:r>
+      <w:r>
+        <w:rPr>
+          <w:rFonts w:ascii="Times New Roman" w:hAnsi="Times New Roman" w:cs="Times New Roman"/>
+          <w:lang w:val="es-CO"/>
+        </w:rPr>
+        <w:t xml:space="preserve">julio (rojo) y </w:t>
+      </w:r>
+      <w:r>
+        <w:rPr>
+          <w:rFonts w:ascii="Times New Roman" w:hAnsi="Times New Roman" w:cs="Times New Roman"/>
+          <w:lang w:val="es-CO"/>
+        </w:rPr>
+        <w:t xml:space="preserve">fin de </w:t>
+      </w:r>
+      <w:r>
+        <w:rPr>
+          <w:rFonts w:ascii="Times New Roman" w:hAnsi="Times New Roman" w:cs="Times New Roman"/>
+          <w:lang w:val="es-CO"/>
+        </w:rPr>
+        <w:t>agosto (azul) de 2022.</w:t>
+      </w:r>
+    </w:p>
+    <w:p>
+      <w:pPr>
+        <w:pStyle w:val="Textoindependiente"/>
+        <w:spacing w:before="240" w:line="360" w:lineRule="auto"/>
+        <w:ind w:left="360" w:right="124"/>
+        <w:jc w:val="center"/>
+        <w:rPr>
+          <w:rFonts w:ascii="Times New Roman" w:hAnsi="Times New Roman" w:cs="Times New Roman"/>
+          <w:lang w:val="es-CO"/>
+        </w:rPr>
+      </w:pPr>
+      <w:r>
+        <w:rPr>
+          <w:rFonts w:ascii="Times New Roman" w:hAnsi="Times New Roman" w:cs="Times New Roman"/>
+          <w:noProof/>
+          <w:lang w:val="es-CO"/>
+        </w:rPr>
+        <w:drawing>
+          <wp:inline distT="0" distB="0" distL="0" distR="0" wp14:anchorId="17521442" wp14:editId="736691F2">
+            <wp:extent cx="4572635" cy="2743200"/>
+            <wp:effectExtent l="0" t="0" r="0" b="0"/>
+            <wp:docPr id="1993698441" name="Imagen 2"/>
+            <wp:cNvGraphicFramePr>
+              <a:graphicFrameLocks xmlns:a="http://schemas.openxmlformats.org/drawingml/2006/main" noChangeAspect="1"/>
+            </wp:cNvGraphicFramePr>
+            <a:graphic xmlns:a="http://schemas.openxmlformats.org/drawingml/2006/main">
+              <a:graphicData uri="http://schemas.openxmlformats.org/drawingml/2006/picture">
+                <pic:pic xmlns:pic="http://schemas.openxmlformats.org/drawingml/2006/picture">
+                  <pic:nvPicPr>
+                    <pic:cNvPr id="0" name="Picture 3"/>
+                    <pic:cNvPicPr>
+                      <a:picLocks noChangeAspect="1" noChangeArrowheads="1"/>
+                    </pic:cNvPicPr>
                   </pic:nvPicPr>
                   <pic:blipFill>
                     <a:blip r:embed="rId21">
@@ -20388,332 +20163,101 @@
                         </a:ext>
                       </a:extLst>
                     </a:blip>
+                    <a:srcRect/>
                     <a:stretch>
                       <a:fillRect/>
                     </a:stretch>
                   </pic:blipFill>
-                  <pic:spPr>
+                  <pic:spPr bwMode="auto">
                     <a:xfrm>
                       <a:off x="0" y="0"/>
-                      <a:ext cx="4894092" cy="2609850"/>
+                      <a:ext cx="4572635" cy="2743200"/>
                     </a:xfrm>
                     <a:prstGeom prst="rect">
                       <a:avLst/>
                     </a:prstGeom>
+                    <a:noFill/>
                   </pic:spPr>
                 </pic:pic>
               </a:graphicData>
             </a:graphic>
-          </wp:anchor>
+          </wp:inline>
         </w:drawing>
       </w:r>
     </w:p>
     <w:p>
       <w:pPr>
-        <w:shd w:val="clear" w:color="auto" w:fill="FFFFFF"/>
-        <w:spacing w:before="274" w:after="0" w:line="420" w:lineRule="atLeast"/>
-        <w:jc w:val="both"/>
-        <w:rPr>
-          <w:rFonts w:ascii="Times New Roman" w:eastAsia="Times New Roman" w:hAnsi="Times New Roman" w:cs="Times New Roman"/>
-          <w:color w:val="292929"/>
-          <w:spacing w:val="-1"/>
-          <w:sz w:val="24"/>
-          <w:szCs w:val="24"/>
-          <w:lang w:val="en-US" w:eastAsia="es-CO"/>
-        </w:rPr>
-      </w:pPr>
-    </w:p>
-    <w:p>
-      <w:pPr>
-        <w:shd w:val="clear" w:color="auto" w:fill="FFFFFF"/>
-        <w:spacing w:before="274" w:after="0" w:line="420" w:lineRule="atLeast"/>
-        <w:jc w:val="both"/>
-        <w:rPr>
-          <w:rFonts w:ascii="Times New Roman" w:eastAsia="Times New Roman" w:hAnsi="Times New Roman" w:cs="Times New Roman"/>
-          <w:color w:val="292929"/>
-          <w:spacing w:val="-1"/>
-          <w:sz w:val="24"/>
-          <w:szCs w:val="24"/>
-          <w:lang w:val="en-US" w:eastAsia="es-CO"/>
-        </w:rPr>
-      </w:pPr>
-    </w:p>
-    <w:p>
-      <w:pPr>
-        <w:shd w:val="clear" w:color="auto" w:fill="FFFFFF"/>
-        <w:spacing w:before="274" w:after="0" w:line="420" w:lineRule="atLeast"/>
-        <w:jc w:val="both"/>
-        <w:rPr>
-          <w:rFonts w:ascii="Times New Roman" w:eastAsia="Times New Roman" w:hAnsi="Times New Roman" w:cs="Times New Roman"/>
-          <w:color w:val="292929"/>
-          <w:spacing w:val="-1"/>
-          <w:sz w:val="24"/>
-          <w:szCs w:val="24"/>
-          <w:lang w:val="en-US" w:eastAsia="es-CO"/>
-        </w:rPr>
-      </w:pPr>
-    </w:p>
-    <w:p>
-      <w:pPr>
-        <w:shd w:val="clear" w:color="auto" w:fill="FFFFFF"/>
-        <w:spacing w:before="274" w:after="0" w:line="420" w:lineRule="atLeast"/>
-        <w:jc w:val="both"/>
-        <w:rPr>
-          <w:rFonts w:ascii="Times New Roman" w:eastAsia="Times New Roman" w:hAnsi="Times New Roman" w:cs="Times New Roman"/>
-          <w:color w:val="292929"/>
-          <w:spacing w:val="-1"/>
-          <w:sz w:val="24"/>
-          <w:szCs w:val="24"/>
-          <w:lang w:val="en-US" w:eastAsia="es-CO"/>
-        </w:rPr>
-      </w:pPr>
-    </w:p>
-    <w:p>
-      <w:pPr>
-        <w:shd w:val="clear" w:color="auto" w:fill="FFFFFF"/>
-        <w:spacing w:before="274" w:after="0" w:line="420" w:lineRule="atLeast"/>
-        <w:jc w:val="both"/>
-        <w:rPr>
-          <w:rFonts w:ascii="Times New Roman" w:eastAsia="Times New Roman" w:hAnsi="Times New Roman" w:cs="Times New Roman"/>
-          <w:color w:val="292929"/>
-          <w:spacing w:val="-1"/>
-          <w:sz w:val="24"/>
-          <w:szCs w:val="24"/>
-          <w:lang w:val="en-US" w:eastAsia="es-CO"/>
-        </w:rPr>
-      </w:pPr>
-    </w:p>
-    <w:p>
-      <w:pPr>
-        <w:shd w:val="clear" w:color="auto" w:fill="FFFFFF"/>
-        <w:spacing w:before="274" w:after="0" w:line="420" w:lineRule="atLeast"/>
-        <w:jc w:val="both"/>
-        <w:rPr>
-          <w:rFonts w:ascii="Times New Roman" w:eastAsia="Times New Roman" w:hAnsi="Times New Roman" w:cs="Times New Roman"/>
-          <w:color w:val="292929"/>
-          <w:spacing w:val="-1"/>
-          <w:sz w:val="24"/>
-          <w:szCs w:val="24"/>
-          <w:lang w:val="en-US" w:eastAsia="es-CO"/>
-        </w:rPr>
-      </w:pPr>
-    </w:p>
-    <w:p>
-      <w:pPr>
-        <w:shd w:val="clear" w:color="auto" w:fill="FFFFFF"/>
-        <w:spacing w:before="274" w:after="0" w:line="420" w:lineRule="atLeast"/>
-        <w:jc w:val="both"/>
-        <w:rPr>
-          <w:rFonts w:ascii="Times New Roman" w:eastAsia="Times New Roman" w:hAnsi="Times New Roman" w:cs="Times New Roman"/>
-          <w:color w:val="292929"/>
-          <w:spacing w:val="-1"/>
-          <w:sz w:val="24"/>
-          <w:szCs w:val="24"/>
-          <w:lang w:val="en-US" w:eastAsia="es-CO"/>
-        </w:rPr>
-      </w:pPr>
-      <w:r>
-        <w:rPr>
-          <w:rFonts w:ascii="Times New Roman" w:eastAsia="Times New Roman" w:hAnsi="Times New Roman" w:cs="Times New Roman"/>
-          <w:color w:val="292929"/>
-          <w:spacing w:val="-1"/>
-          <w:sz w:val="24"/>
-          <w:szCs w:val="24"/>
-          <w:lang w:val="en-US" w:eastAsia="es-CO"/>
-        </w:rPr>
-        <w:t>Lastly, regarding the interpretability of the PCA results, we plot the Eigen-scores, which also can be compared to the traditional factors: “level”, “slope” and “curvature”. The higher scores for the first component are those associated with years 2006, 2007, 2008, and 2009, and the higher scores for the second component are those with relatively recent years such as 2015, 2014, 2013, and 2016.</w:t>
-      </w:r>
-    </w:p>
-    <w:p>
-      <w:pPr>
-        <w:shd w:val="clear" w:color="auto" w:fill="FFFFFF"/>
-        <w:spacing w:before="274" w:after="0" w:line="420" w:lineRule="atLeast"/>
-        <w:jc w:val="both"/>
-        <w:rPr>
-          <w:rFonts w:ascii="Times New Roman" w:eastAsia="Times New Roman" w:hAnsi="Times New Roman" w:cs="Times New Roman"/>
-          <w:color w:val="292929"/>
-          <w:spacing w:val="-1"/>
-          <w:sz w:val="24"/>
-          <w:szCs w:val="24"/>
-          <w:lang w:val="en-US" w:eastAsia="es-CO"/>
-        </w:rPr>
-      </w:pPr>
-    </w:p>
-    <w:p>
-      <w:pPr>
-        <w:shd w:val="clear" w:color="auto" w:fill="FFFFFF"/>
-        <w:spacing w:before="274" w:after="0" w:line="420" w:lineRule="atLeast"/>
-        <w:jc w:val="both"/>
-        <w:rPr>
-          <w:rFonts w:ascii="Times New Roman" w:eastAsia="Times New Roman" w:hAnsi="Times New Roman" w:cs="Times New Roman"/>
-          <w:color w:val="292929"/>
-          <w:spacing w:val="-1"/>
-          <w:sz w:val="24"/>
-          <w:szCs w:val="24"/>
-          <w:lang w:val="en-US" w:eastAsia="es-CO"/>
-        </w:rPr>
-      </w:pPr>
-    </w:p>
-    <w:p>
-      <w:pPr>
-        <w:shd w:val="clear" w:color="auto" w:fill="FFFFFF"/>
-        <w:spacing w:before="274" w:after="0" w:line="420" w:lineRule="atLeast"/>
-        <w:jc w:val="both"/>
-        <w:rPr>
-          <w:rFonts w:ascii="Times New Roman" w:eastAsia="Times New Roman" w:hAnsi="Times New Roman" w:cs="Times New Roman"/>
-          <w:color w:val="292929"/>
-          <w:spacing w:val="-1"/>
-          <w:sz w:val="24"/>
-          <w:szCs w:val="24"/>
-          <w:lang w:val="en-US" w:eastAsia="es-CO"/>
-        </w:rPr>
-      </w:pPr>
-    </w:p>
-    <w:p>
-      <w:pPr>
-        <w:shd w:val="clear" w:color="auto" w:fill="FFFFFF"/>
-        <w:spacing w:before="274" w:after="0" w:line="420" w:lineRule="atLeast"/>
-        <w:jc w:val="both"/>
-        <w:rPr>
-          <w:rFonts w:ascii="Times New Roman" w:eastAsia="Times New Roman" w:hAnsi="Times New Roman" w:cs="Times New Roman"/>
-          <w:color w:val="292929"/>
-          <w:spacing w:val="-1"/>
-          <w:sz w:val="24"/>
-          <w:szCs w:val="24"/>
-          <w:lang w:val="en-US" w:eastAsia="es-CO"/>
-        </w:rPr>
-      </w:pPr>
-    </w:p>
-    <w:p>
-      <w:pPr>
-        <w:shd w:val="clear" w:color="auto" w:fill="FFFFFF"/>
-        <w:spacing w:before="274" w:after="0" w:line="420" w:lineRule="atLeast"/>
-        <w:jc w:val="both"/>
-        <w:rPr>
-          <w:rFonts w:ascii="Times New Roman" w:eastAsia="Times New Roman" w:hAnsi="Times New Roman" w:cs="Times New Roman"/>
-          <w:color w:val="292929"/>
-          <w:spacing w:val="-1"/>
-          <w:sz w:val="24"/>
-          <w:szCs w:val="24"/>
-          <w:lang w:val="en-US" w:eastAsia="es-CO"/>
-        </w:rPr>
-      </w:pPr>
-    </w:p>
-    <w:p>
-      <w:pPr>
-        <w:shd w:val="clear" w:color="auto" w:fill="FFFFFF"/>
-        <w:spacing w:before="274" w:after="0" w:line="420" w:lineRule="atLeast"/>
-        <w:jc w:val="both"/>
-        <w:rPr>
-          <w:rFonts w:ascii="Times New Roman" w:eastAsia="Times New Roman" w:hAnsi="Times New Roman" w:cs="Times New Roman"/>
-          <w:color w:val="292929"/>
-          <w:spacing w:val="-1"/>
-          <w:sz w:val="24"/>
-          <w:szCs w:val="24"/>
-          <w:lang w:val="en-US" w:eastAsia="es-CO"/>
-        </w:rPr>
-      </w:pPr>
-    </w:p>
-    <w:p>
-      <w:pPr>
-        <w:shd w:val="clear" w:color="auto" w:fill="FFFFFF"/>
-        <w:spacing w:before="274" w:after="0" w:line="420" w:lineRule="atLeast"/>
+        <w:pStyle w:val="Textoindependiente"/>
+        <w:spacing w:before="195" w:line="360" w:lineRule="auto"/>
+        <w:ind w:left="360" w:right="124"/>
         <w:jc w:val="center"/>
         <w:rPr>
-          <w:rFonts w:ascii="Times New Roman" w:eastAsia="Times New Roman" w:hAnsi="Times New Roman" w:cs="Times New Roman"/>
-          <w:color w:val="292929"/>
-          <w:spacing w:val="-1"/>
-          <w:sz w:val="24"/>
-          <w:szCs w:val="24"/>
-          <w:lang w:val="en-US" w:eastAsia="es-CO"/>
-        </w:rPr>
-      </w:pPr>
-      <w:r>
-        <w:rPr>
-          <w:rFonts w:ascii="Times New Roman" w:eastAsia="Times New Roman" w:hAnsi="Times New Roman" w:cs="Times New Roman"/>
+          <w:rFonts w:ascii="Times New Roman" w:hAnsi="Times New Roman" w:cs="Times New Roman"/>
+          <w:lang w:val="es-CO"/>
+        </w:rPr>
+      </w:pPr>
+      <w:r>
+        <w:rPr>
+          <w:rFonts w:ascii="Times New Roman" w:hAnsi="Times New Roman" w:cs="Times New Roman"/>
+          <w:lang w:val="es-CO"/>
+        </w:rPr>
+        <w:t xml:space="preserve">Figura </w:t>
+      </w:r>
+      <w:r>
+        <w:rPr>
+          <w:rFonts w:ascii="Times New Roman" w:hAnsi="Times New Roman" w:cs="Times New Roman"/>
+          <w:lang w:val="es-CO"/>
+        </w:rPr>
+        <w:t>8</w:t>
+      </w:r>
+      <w:r>
+        <w:rPr>
+          <w:rFonts w:ascii="Times New Roman" w:hAnsi="Times New Roman" w:cs="Times New Roman"/>
+          <w:lang w:val="es-CO"/>
+        </w:rPr>
+        <w:t xml:space="preserve">. </w:t>
+      </w:r>
+      <w:r>
+        <w:rPr>
+          <w:rFonts w:ascii="Times New Roman" w:hAnsi="Times New Roman" w:cs="Times New Roman"/>
+          <w:lang w:val="es-CO"/>
+        </w:rPr>
+        <w:t>Rendimientos TES corto, mediano y largo plazo durante aplanamiento de agosto 2022</w:t>
+      </w:r>
+      <w:r>
+        <w:rPr>
+          <w:rFonts w:ascii="Times New Roman" w:hAnsi="Times New Roman" w:cs="Times New Roman"/>
+          <w:lang w:val="es-CO"/>
+        </w:rPr>
+        <w:t>.</w:t>
+      </w:r>
+    </w:p>
+    <w:p>
+      <w:pPr>
+        <w:jc w:val="center"/>
+        <w:rPr>
+          <w:rFonts w:ascii="Times New Roman" w:eastAsia="LM Roman 12" w:hAnsi="Times New Roman" w:cs="Times New Roman"/>
           <w:b/>
           <w:bCs/>
-          <w:color w:val="292929"/>
-          <w:spacing w:val="-1"/>
-          <w:lang w:val="en-US" w:eastAsia="es-CO"/>
-        </w:rPr>
-        <w:lastRenderedPageBreak/>
-        <w:t xml:space="preserve">Figure </w:t>
-      </w:r>
-      <w:r>
-        <w:rPr>
-          <w:rFonts w:ascii="Times New Roman" w:eastAsia="Times New Roman" w:hAnsi="Times New Roman" w:cs="Times New Roman"/>
+          <w:sz w:val="24"/>
+          <w:szCs w:val="24"/>
+        </w:rPr>
+      </w:pPr>
+      <w:r>
+        <w:rPr>
+          <w:rFonts w:ascii="Times New Roman" w:eastAsia="LM Roman 12" w:hAnsi="Times New Roman" w:cs="Times New Roman"/>
           <w:b/>
           <w:bCs/>
-          <w:color w:val="292929"/>
-          <w:spacing w:val="-1"/>
-          <w:lang w:val="en-US" w:eastAsia="es-CO"/>
-        </w:rPr>
-        <w:t>6</w:t>
-      </w:r>
-      <w:r>
-        <w:rPr>
-          <w:rFonts w:ascii="Times New Roman" w:eastAsia="Times New Roman" w:hAnsi="Times New Roman" w:cs="Times New Roman"/>
-          <w:b/>
-          <w:bCs/>
-          <w:color w:val="292929"/>
-          <w:spacing w:val="-1"/>
-          <w:lang w:val="en-US" w:eastAsia="es-CO"/>
-        </w:rPr>
-        <w:t xml:space="preserve">. </w:t>
-      </w:r>
-      <w:r>
-        <w:rPr>
-          <w:rFonts w:ascii="Times New Roman" w:eastAsia="Times New Roman" w:hAnsi="Times New Roman" w:cs="Times New Roman"/>
-          <w:color w:val="292929"/>
-          <w:spacing w:val="-1"/>
-          <w:lang w:val="en-US" w:eastAsia="es-CO"/>
-        </w:rPr>
-        <w:t xml:space="preserve">Visual representation of the </w:t>
-      </w:r>
-      <w:r>
-        <w:rPr>
-          <w:rFonts w:ascii="Times New Roman" w:eastAsia="Times New Roman" w:hAnsi="Times New Roman" w:cs="Times New Roman"/>
-          <w:color w:val="292929"/>
-          <w:spacing w:val="-1"/>
-          <w:lang w:val="en-US" w:eastAsia="es-CO"/>
-        </w:rPr>
-        <w:t>PCA’s scores</w:t>
-      </w:r>
-    </w:p>
-    <w:p>
-      <w:pPr>
-        <w:shd w:val="clear" w:color="auto" w:fill="FFFFFF"/>
-        <w:spacing w:before="274" w:after="0" w:line="420" w:lineRule="atLeast"/>
-        <w:rPr>
-          <w:rFonts w:ascii="Times New Roman" w:eastAsia="Times New Roman" w:hAnsi="Times New Roman" w:cs="Times New Roman"/>
-          <w:color w:val="292929"/>
-          <w:spacing w:val="-1"/>
-          <w:sz w:val="24"/>
-          <w:szCs w:val="24"/>
-          <w:lang w:val="en-US" w:eastAsia="es-CO"/>
-        </w:rPr>
-      </w:pPr>
-      <w:r>
-        <w:rPr>
-          <w:rFonts w:ascii="Times New Roman" w:hAnsi="Times New Roman" w:cs="Times New Roman"/>
           <w:noProof/>
           <w:sz w:val="24"/>
           <w:szCs w:val="24"/>
         </w:rPr>
+        <w:lastRenderedPageBreak/>
         <w:drawing>
-          <wp:anchor distT="0" distB="0" distL="114300" distR="114300" simplePos="0" relativeHeight="251668480" behindDoc="0" locked="0" layoutInCell="1" allowOverlap="1" wp14:anchorId="33DBF97B" wp14:editId="10A3EAFB">
-            <wp:simplePos x="0" y="0"/>
-            <wp:positionH relativeFrom="column">
-              <wp:posOffset>-635</wp:posOffset>
-            </wp:positionH>
-            <wp:positionV relativeFrom="paragraph">
-              <wp:posOffset>1905</wp:posOffset>
-            </wp:positionV>
-            <wp:extent cx="4991100" cy="2661581"/>
-            <wp:effectExtent l="0" t="0" r="0" b="5715"/>
-            <wp:wrapSquare wrapText="bothSides"/>
-            <wp:docPr id="16" name="Imagen 16" descr="Gráfico, Gráfico de dispersión&#10;&#10;Descripción generada automáticamente"/>
+          <wp:inline distT="0" distB="0" distL="0" distR="0" wp14:anchorId="6EEEBFA5" wp14:editId="53C8DFA5">
+            <wp:extent cx="5145405" cy="2956560"/>
+            <wp:effectExtent l="0" t="0" r="0" b="0"/>
+            <wp:docPr id="75632818" name="Imagen 3"/>
             <wp:cNvGraphicFramePr>
               <a:graphicFrameLocks xmlns:a="http://schemas.openxmlformats.org/drawingml/2006/main" noChangeAspect="1"/>
             </wp:cNvGraphicFramePr>
@@ -20721,8 +20265,10 @@
               <a:graphicData uri="http://schemas.openxmlformats.org/drawingml/2006/picture">
                 <pic:pic xmlns:pic="http://schemas.openxmlformats.org/drawingml/2006/picture">
                   <pic:nvPicPr>
-                    <pic:cNvPr id="3" name="Imagen 3" descr="Gráfico, Gráfico de dispersión&#10;&#10;Descripción generada automáticamente"/>
-                    <pic:cNvPicPr/>
+                    <pic:cNvPr id="0" name="Picture 4"/>
+                    <pic:cNvPicPr>
+                      <a:picLocks noChangeAspect="1" noChangeArrowheads="1"/>
+                    </pic:cNvPicPr>
                   </pic:nvPicPr>
                   <pic:blipFill>
                     <a:blip r:embed="rId22">
@@ -20732,37 +20278,152 @@
                         </a:ext>
                       </a:extLst>
                     </a:blip>
+                    <a:srcRect/>
                     <a:stretch>
                       <a:fillRect/>
                     </a:stretch>
                   </pic:blipFill>
-                  <pic:spPr>
+                  <pic:spPr bwMode="auto">
                     <a:xfrm>
                       <a:off x="0" y="0"/>
-                      <a:ext cx="4991100" cy="2661581"/>
+                      <a:ext cx="5145405" cy="2956560"/>
                     </a:xfrm>
                     <a:prstGeom prst="rect">
                       <a:avLst/>
                     </a:prstGeom>
+                    <a:noFill/>
                   </pic:spPr>
                 </pic:pic>
               </a:graphicData>
             </a:graphic>
-          </wp:anchor>
+          </wp:inline>
         </w:drawing>
       </w:r>
     </w:p>
     <w:p>
       <w:pPr>
+        <w:pStyle w:val="Textoindependiente"/>
+        <w:spacing w:before="240" w:line="360" w:lineRule="auto"/>
+        <w:ind w:right="124"/>
+        <w:jc w:val="both"/>
+        <w:rPr>
+          <w:rFonts w:ascii="Times New Roman" w:hAnsi="Times New Roman" w:cs="Times New Roman"/>
+          <w:lang w:val="es-CO"/>
+        </w:rPr>
+      </w:pPr>
+      <w:r>
+        <w:rPr>
+          <w:rFonts w:ascii="Times New Roman" w:hAnsi="Times New Roman" w:cs="Times New Roman"/>
+          <w:lang w:val="es-CO"/>
+        </w:rPr>
+        <w:t>Tras la exploración de los datos, se concluye que todas las variables para todos los títulos tiene</w:t>
+      </w:r>
+      <w:r>
+        <w:rPr>
+          <w:rFonts w:ascii="Times New Roman" w:hAnsi="Times New Roman" w:cs="Times New Roman"/>
+          <w:lang w:val="es-CO"/>
+        </w:rPr>
+        <w:t>n un nivel de importancia alto y no deben ser retiradas de los modelos. Finalmente, para entregarle a los modelos un data set uniforme, se incluye una columna adicional, en la que se entrega información de si el título se encuentra vigente o no, de modo que los modelos puedan descartar tomar en cuenta el título y sus datos faltantes cuando no está vigente, y solo tomando en cuenta los títulos que para determinada fecha se entran vigentes en el SEN.</w:t>
+      </w:r>
+    </w:p>
+    <w:p>
+      <w:pPr>
+        <w:pStyle w:val="Textoindependiente"/>
+        <w:spacing w:before="240" w:line="360" w:lineRule="auto"/>
+        <w:ind w:right="124"/>
+        <w:jc w:val="both"/>
+        <w:rPr>
+          <w:rFonts w:ascii="Times New Roman" w:hAnsi="Times New Roman" w:cs="Times New Roman"/>
+          <w:lang w:val="es-CO"/>
+        </w:rPr>
+      </w:pPr>
+    </w:p>
+    <w:p>
+      <w:pPr>
+        <w:spacing w:before="240"/>
+        <w:rPr>
+          <w:rFonts w:ascii="Times New Roman" w:eastAsia="LM Roman 12" w:hAnsi="Times New Roman" w:cs="Times New Roman"/>
+          <w:b/>
+          <w:bCs/>
+          <w:sz w:val="24"/>
+          <w:szCs w:val="24"/>
+        </w:rPr>
+      </w:pPr>
+      <w:r>
+        <w:rPr>
+          <w:rFonts w:ascii="Times New Roman" w:eastAsia="LM Roman 12" w:hAnsi="Times New Roman" w:cs="Times New Roman"/>
+          <w:b/>
+          <w:bCs/>
+          <w:sz w:val="24"/>
+          <w:szCs w:val="24"/>
+        </w:rPr>
+        <w:t>D</w:t>
+      </w:r>
+      <w:r>
+        <w:rPr>
+          <w:rFonts w:ascii="Times New Roman" w:eastAsia="LM Roman 12" w:hAnsi="Times New Roman" w:cs="Times New Roman"/>
+          <w:b/>
+          <w:bCs/>
+          <w:sz w:val="24"/>
+          <w:szCs w:val="24"/>
+        </w:rPr>
+        <w:t xml:space="preserve">. </w:t>
+      </w:r>
+      <w:r>
+        <w:rPr>
+          <w:rFonts w:ascii="Times New Roman" w:eastAsia="LM Roman 12" w:hAnsi="Times New Roman" w:cs="Times New Roman"/>
+          <w:b/>
+          <w:bCs/>
+          <w:sz w:val="24"/>
+          <w:szCs w:val="24"/>
+        </w:rPr>
+        <w:t>Modelado y Creación del Entorno de Aprendizaje por Refuerzo</w:t>
+      </w:r>
+    </w:p>
+    <w:p>
+      <w:pPr>
+        <w:rPr>
+          <w:rFonts w:ascii="Times New Roman" w:eastAsia="LM Roman 12" w:hAnsi="Times New Roman" w:cs="Times New Roman"/>
+          <w:b/>
+          <w:bCs/>
+          <w:sz w:val="24"/>
+          <w:szCs w:val="24"/>
+        </w:rPr>
+      </w:pPr>
+      <w:r>
+        <w:rPr>
+          <w:rFonts w:ascii="Times New Roman" w:eastAsia="LM Roman 12" w:hAnsi="Times New Roman" w:cs="Times New Roman"/>
+          <w:b/>
+          <w:bCs/>
+          <w:sz w:val="24"/>
+          <w:szCs w:val="24"/>
+        </w:rPr>
+        <w:br w:type="page"/>
+      </w:r>
+    </w:p>
+    <w:p>
+      <w:pPr>
+        <w:rPr>
+          <w:rFonts w:ascii="Times New Roman" w:eastAsia="LM Roman 12" w:hAnsi="Times New Roman" w:cs="Times New Roman"/>
+          <w:b/>
+          <w:bCs/>
+          <w:sz w:val="24"/>
+          <w:szCs w:val="24"/>
+        </w:rPr>
+      </w:pPr>
+    </w:p>
+    <w:p>
+      <w:pPr>
         <w:shd w:val="clear" w:color="auto" w:fill="FFFFFF"/>
-        <w:spacing w:before="274" w:after="0" w:line="420" w:lineRule="atLeast"/>
+        <w:spacing w:before="480" w:after="0" w:line="480" w:lineRule="atLeast"/>
+        <w:jc w:val="both"/>
         <w:rPr>
           <w:rFonts w:ascii="Times New Roman" w:eastAsia="Times New Roman" w:hAnsi="Times New Roman" w:cs="Times New Roman"/>
           <w:color w:val="292929"/>
           <w:spacing w:val="-1"/>
           <w:sz w:val="24"/>
           <w:szCs w:val="24"/>
-          <w:lang w:val="en-US" w:eastAsia="es-CO"/>
+          <w:lang w:eastAsia="es-CO"/>
         </w:rPr>
       </w:pPr>
     </w:p>
@@ -20776,28 +20437,25 @@
           <w:spacing w:val="-1"/>
           <w:sz w:val="24"/>
           <w:szCs w:val="24"/>
-          <w:lang w:val="en-US" w:eastAsia="es-CO"/>
-        </w:rPr>
-      </w:pPr>
-    </w:p>
-    <w:p>
-      <w:pPr>
-        <w:shd w:val="clear" w:color="auto" w:fill="FFFFFF"/>
-        <w:spacing w:before="274" w:after="0" w:line="420" w:lineRule="atLeast"/>
+          <w:lang w:eastAsia="es-CO"/>
+        </w:rPr>
+      </w:pPr>
+      <w:r>
         <w:rPr>
           <w:rFonts w:ascii="Times New Roman" w:eastAsia="Times New Roman" w:hAnsi="Times New Roman" w:cs="Times New Roman"/>
           <w:color w:val="292929"/>
           <w:spacing w:val="-1"/>
           <w:sz w:val="24"/>
           <w:szCs w:val="24"/>
-          <w:lang w:val="en-US" w:eastAsia="es-CO"/>
-        </w:rPr>
-      </w:pPr>
+          <w:lang w:eastAsia="es-CO"/>
+        </w:rPr>
+        <w:t xml:space="preserve"> </w:t>
+      </w:r>
     </w:p>
     <w:p>
       <w:pPr>
         <w:shd w:val="clear" w:color="auto" w:fill="FFFFFF"/>
-        <w:spacing w:before="274" w:after="0" w:line="420" w:lineRule="atLeast"/>
+        <w:spacing w:before="480" w:after="0" w:line="480" w:lineRule="atLeast"/>
         <w:rPr>
           <w:rFonts w:ascii="Times New Roman" w:eastAsia="Times New Roman" w:hAnsi="Times New Roman" w:cs="Times New Roman"/>
           <w:color w:val="292929"/>
@@ -20807,11 +20465,7 @@
           <w:lang w:val="en-US" w:eastAsia="es-CO"/>
         </w:rPr>
       </w:pPr>
-    </w:p>
-    <w:p>
-      <w:pPr>
-        <w:shd w:val="clear" w:color="auto" w:fill="FFFFFF"/>
-        <w:spacing w:before="274" w:after="0" w:line="420" w:lineRule="atLeast"/>
+      <w:r>
         <w:rPr>
           <w:rFonts w:ascii="Times New Roman" w:eastAsia="Times New Roman" w:hAnsi="Times New Roman" w:cs="Times New Roman"/>
           <w:color w:val="292929"/>
@@ -20820,578 +20474,6 @@
           <w:szCs w:val="24"/>
           <w:lang w:val="en-US" w:eastAsia="es-CO"/>
         </w:rPr>
-      </w:pPr>
-    </w:p>
-    <w:p>
-      <w:pPr>
-        <w:shd w:val="clear" w:color="auto" w:fill="FFFFFF"/>
-        <w:spacing w:before="274" w:after="0" w:line="420" w:lineRule="atLeast"/>
-        <w:rPr>
-          <w:rFonts w:ascii="Times New Roman" w:eastAsia="Times New Roman" w:hAnsi="Times New Roman" w:cs="Times New Roman"/>
-          <w:color w:val="292929"/>
-          <w:spacing w:val="-1"/>
-          <w:sz w:val="24"/>
-          <w:szCs w:val="24"/>
-          <w:lang w:val="en-US" w:eastAsia="es-CO"/>
-        </w:rPr>
-      </w:pPr>
-    </w:p>
-    <w:p>
-      <w:pPr>
-        <w:shd w:val="clear" w:color="auto" w:fill="FFFFFF"/>
-        <w:spacing w:before="274" w:after="0" w:line="420" w:lineRule="atLeast"/>
-        <w:jc w:val="both"/>
-        <w:rPr>
-          <w:rFonts w:ascii="Times New Roman" w:eastAsia="Times New Roman" w:hAnsi="Times New Roman" w:cs="Times New Roman"/>
-          <w:color w:val="292929"/>
-          <w:spacing w:val="-1"/>
-          <w:sz w:val="24"/>
-          <w:szCs w:val="24"/>
-          <w:lang w:val="en-US" w:eastAsia="es-CO"/>
-        </w:rPr>
-      </w:pPr>
-      <w:r>
-        <w:rPr>
-          <w:rFonts w:ascii="Times New Roman" w:eastAsia="Times New Roman" w:hAnsi="Times New Roman" w:cs="Times New Roman"/>
-          <w:color w:val="292929"/>
-          <w:spacing w:val="-1"/>
-          <w:sz w:val="24"/>
-          <w:szCs w:val="24"/>
-          <w:lang w:val="en-US" w:eastAsia="es-CO"/>
-        </w:rPr>
-        <w:t>In the literature, these factors are usually understood as a proxy of the spread between maturities, and that is why we examine the tendencies followed by the 10Y-6M spread as a proxy for steepness.</w:t>
-      </w:r>
-    </w:p>
-    <w:p>
-      <w:pPr>
-        <w:rPr>
-          <w:rFonts w:ascii="Times New Roman" w:eastAsia="Times New Roman" w:hAnsi="Times New Roman" w:cs="Times New Roman"/>
-          <w:sz w:val="24"/>
-          <w:szCs w:val="24"/>
-          <w:lang w:val="en-US" w:eastAsia="es-CO"/>
-        </w:rPr>
-      </w:pPr>
-    </w:p>
-    <w:p>
-      <w:pPr>
-        <w:rPr>
-          <w:rFonts w:ascii="Times New Roman" w:eastAsia="Times New Roman" w:hAnsi="Times New Roman" w:cs="Times New Roman"/>
-          <w:sz w:val="24"/>
-          <w:szCs w:val="24"/>
-          <w:lang w:val="en-US" w:eastAsia="es-CO"/>
-        </w:rPr>
-      </w:pPr>
-    </w:p>
-    <w:p>
-      <w:pPr>
-        <w:rPr>
-          <w:rFonts w:ascii="Times New Roman" w:eastAsia="Times New Roman" w:hAnsi="Times New Roman" w:cs="Times New Roman"/>
-          <w:sz w:val="24"/>
-          <w:szCs w:val="24"/>
-          <w:lang w:val="en-US" w:eastAsia="es-CO"/>
-        </w:rPr>
-      </w:pPr>
-    </w:p>
-    <w:p>
-      <w:pPr>
-        <w:rPr>
-          <w:rFonts w:ascii="Times New Roman" w:eastAsia="Times New Roman" w:hAnsi="Times New Roman" w:cs="Times New Roman"/>
-          <w:sz w:val="24"/>
-          <w:szCs w:val="24"/>
-          <w:lang w:val="en-US" w:eastAsia="es-CO"/>
-        </w:rPr>
-      </w:pPr>
-    </w:p>
-    <w:p>
-      <w:pPr>
-        <w:rPr>
-          <w:rFonts w:ascii="Times New Roman" w:eastAsia="Times New Roman" w:hAnsi="Times New Roman" w:cs="Times New Roman"/>
-          <w:sz w:val="24"/>
-          <w:szCs w:val="24"/>
-          <w:lang w:val="en-US" w:eastAsia="es-CO"/>
-        </w:rPr>
-      </w:pPr>
-    </w:p>
-    <w:p>
-      <w:pPr>
-        <w:rPr>
-          <w:rFonts w:ascii="Times New Roman" w:eastAsia="Times New Roman" w:hAnsi="Times New Roman" w:cs="Times New Roman"/>
-          <w:sz w:val="24"/>
-          <w:szCs w:val="24"/>
-          <w:lang w:val="en-US" w:eastAsia="es-CO"/>
-        </w:rPr>
-      </w:pPr>
-    </w:p>
-    <w:p>
-      <w:pPr>
-        <w:rPr>
-          <w:rFonts w:ascii="Times New Roman" w:eastAsia="Times New Roman" w:hAnsi="Times New Roman" w:cs="Times New Roman"/>
-          <w:sz w:val="24"/>
-          <w:szCs w:val="24"/>
-          <w:lang w:val="en-US" w:eastAsia="es-CO"/>
-        </w:rPr>
-      </w:pPr>
-    </w:p>
-    <w:p>
-      <w:pPr>
-        <w:rPr>
-          <w:rFonts w:ascii="Times New Roman" w:eastAsia="Times New Roman" w:hAnsi="Times New Roman" w:cs="Times New Roman"/>
-          <w:sz w:val="24"/>
-          <w:szCs w:val="24"/>
-          <w:lang w:val="en-US" w:eastAsia="es-CO"/>
-        </w:rPr>
-      </w:pPr>
-    </w:p>
-    <w:p>
-      <w:pPr>
-        <w:rPr>
-          <w:rFonts w:ascii="Times New Roman" w:eastAsia="Times New Roman" w:hAnsi="Times New Roman" w:cs="Times New Roman"/>
-          <w:sz w:val="24"/>
-          <w:szCs w:val="24"/>
-          <w:lang w:val="en-US" w:eastAsia="es-CO"/>
-        </w:rPr>
-      </w:pPr>
-    </w:p>
-    <w:p>
-      <w:pPr>
-        <w:rPr>
-          <w:rFonts w:ascii="Times New Roman" w:eastAsia="Times New Roman" w:hAnsi="Times New Roman" w:cs="Times New Roman"/>
-          <w:sz w:val="24"/>
-          <w:szCs w:val="24"/>
-          <w:lang w:val="en-US" w:eastAsia="es-CO"/>
-        </w:rPr>
-      </w:pPr>
-    </w:p>
-    <w:p>
-      <w:pPr>
-        <w:rPr>
-          <w:rFonts w:ascii="Times New Roman" w:eastAsia="Times New Roman" w:hAnsi="Times New Roman" w:cs="Times New Roman"/>
-          <w:sz w:val="24"/>
-          <w:szCs w:val="24"/>
-          <w:lang w:val="en-US" w:eastAsia="es-CO"/>
-        </w:rPr>
-      </w:pPr>
-    </w:p>
-    <w:p>
-      <w:pPr>
-        <w:rPr>
-          <w:rFonts w:ascii="Times New Roman" w:eastAsia="Times New Roman" w:hAnsi="Times New Roman" w:cs="Times New Roman"/>
-          <w:color w:val="292929"/>
-          <w:spacing w:val="-1"/>
-          <w:sz w:val="24"/>
-          <w:szCs w:val="24"/>
-          <w:lang w:val="en-US" w:eastAsia="es-CO"/>
-        </w:rPr>
-      </w:pPr>
-    </w:p>
-    <w:p>
-      <w:pPr>
-        <w:tabs>
-          <w:tab w:val="left" w:pos="3830"/>
-        </w:tabs>
-        <w:jc w:val="center"/>
-        <w:rPr>
-          <w:rFonts w:ascii="Times New Roman" w:eastAsia="Times New Roman" w:hAnsi="Times New Roman" w:cs="Times New Roman"/>
-          <w:sz w:val="24"/>
-          <w:szCs w:val="24"/>
-          <w:lang w:val="en-US" w:eastAsia="es-CO"/>
-        </w:rPr>
-      </w:pPr>
-    </w:p>
-    <w:p>
-      <w:pPr>
-        <w:tabs>
-          <w:tab w:val="left" w:pos="3830"/>
-        </w:tabs>
-        <w:jc w:val="center"/>
-        <w:rPr>
-          <w:rFonts w:ascii="Times New Roman" w:eastAsia="Times New Roman" w:hAnsi="Times New Roman" w:cs="Times New Roman"/>
-          <w:sz w:val="24"/>
-          <w:szCs w:val="24"/>
-          <w:lang w:val="en-US" w:eastAsia="es-CO"/>
-        </w:rPr>
-      </w:pPr>
-      <w:r>
-        <w:rPr>
-          <w:rFonts w:ascii="Times New Roman" w:eastAsia="Times New Roman" w:hAnsi="Times New Roman" w:cs="Times New Roman"/>
-          <w:b/>
-          <w:bCs/>
-          <w:color w:val="292929"/>
-          <w:spacing w:val="-1"/>
-          <w:lang w:val="en-US" w:eastAsia="es-CO"/>
-        </w:rPr>
-        <w:lastRenderedPageBreak/>
-        <w:t xml:space="preserve">Figure 7. </w:t>
-      </w:r>
-      <w:r>
-        <w:rPr>
-          <w:rFonts w:ascii="Times New Roman" w:eastAsia="Times New Roman" w:hAnsi="Times New Roman" w:cs="Times New Roman"/>
-          <w:color w:val="292929"/>
-          <w:spacing w:val="-1"/>
-          <w:lang w:val="en-US" w:eastAsia="es-CO"/>
-        </w:rPr>
-        <w:t>Comparation of the patrons follow</w:t>
-      </w:r>
-      <w:r>
-        <w:rPr>
-          <w:rFonts w:ascii="Times New Roman" w:eastAsia="Times New Roman" w:hAnsi="Times New Roman" w:cs="Times New Roman"/>
-          <w:color w:val="292929"/>
-          <w:spacing w:val="-1"/>
-          <w:lang w:val="en-US" w:eastAsia="es-CO"/>
-        </w:rPr>
-        <w:t>ed</w:t>
-      </w:r>
-      <w:r>
-        <w:rPr>
-          <w:rFonts w:ascii="Times New Roman" w:eastAsia="Times New Roman" w:hAnsi="Times New Roman" w:cs="Times New Roman"/>
-          <w:color w:val="292929"/>
-          <w:spacing w:val="-1"/>
-          <w:lang w:val="en-US" w:eastAsia="es-CO"/>
-        </w:rPr>
-        <w:t xml:space="preserve"> by each of the three components vs. its </w:t>
-      </w:r>
-      <w:proofErr w:type="gramStart"/>
-      <w:r>
-        <w:rPr>
-          <w:rFonts w:ascii="Times New Roman" w:eastAsia="Times New Roman" w:hAnsi="Times New Roman" w:cs="Times New Roman"/>
-          <w:color w:val="292929"/>
-          <w:spacing w:val="-1"/>
-          <w:lang w:val="en-US" w:eastAsia="es-CO"/>
-        </w:rPr>
-        <w:t>references</w:t>
-      </w:r>
-      <w:proofErr w:type="gramEnd"/>
-    </w:p>
-    <w:p>
-      <w:pPr>
-        <w:shd w:val="clear" w:color="auto" w:fill="FFFFFF"/>
-        <w:spacing w:before="274" w:after="0" w:line="420" w:lineRule="atLeast"/>
-        <w:rPr>
-          <w:rFonts w:ascii="Times New Roman" w:eastAsia="Times New Roman" w:hAnsi="Times New Roman" w:cs="Times New Roman"/>
-          <w:color w:val="292929"/>
-          <w:spacing w:val="-1"/>
-          <w:sz w:val="24"/>
-          <w:szCs w:val="24"/>
-          <w:lang w:val="en-US" w:eastAsia="es-CO"/>
-        </w:rPr>
-      </w:pPr>
-      <w:r>
-        <w:rPr>
-          <w:rFonts w:ascii="Times New Roman" w:hAnsi="Times New Roman" w:cs="Times New Roman"/>
-          <w:noProof/>
-          <w:sz w:val="24"/>
-          <w:szCs w:val="24"/>
-        </w:rPr>
-        <w:drawing>
-          <wp:anchor distT="0" distB="0" distL="114300" distR="114300" simplePos="0" relativeHeight="251669504" behindDoc="0" locked="0" layoutInCell="1" allowOverlap="1" wp14:anchorId="7D63AA3F" wp14:editId="0AC5053A">
-            <wp:simplePos x="0" y="0"/>
-            <wp:positionH relativeFrom="column">
-              <wp:posOffset>-635</wp:posOffset>
-            </wp:positionH>
-            <wp:positionV relativeFrom="paragraph">
-              <wp:posOffset>73025</wp:posOffset>
-            </wp:positionV>
-            <wp:extent cx="5861050" cy="7482840"/>
-            <wp:effectExtent l="0" t="0" r="6350" b="3810"/>
-            <wp:wrapSquare wrapText="bothSides"/>
-            <wp:docPr id="8" name="Imagen 8"/>
-            <wp:cNvGraphicFramePr>
-              <a:graphicFrameLocks xmlns:a="http://schemas.openxmlformats.org/drawingml/2006/main" noChangeAspect="1"/>
-            </wp:cNvGraphicFramePr>
-            <a:graphic xmlns:a="http://schemas.openxmlformats.org/drawingml/2006/main">
-              <a:graphicData uri="http://schemas.openxmlformats.org/drawingml/2006/picture">
-                <pic:pic xmlns:pic="http://schemas.openxmlformats.org/drawingml/2006/picture">
-                  <pic:nvPicPr>
-                    <pic:cNvPr id="8" name="Imagen 8"/>
-                    <pic:cNvPicPr/>
-                  </pic:nvPicPr>
-                  <pic:blipFill>
-                    <a:blip r:embed="rId23">
-                      <a:extLst>
-                        <a:ext uri="{28A0092B-C50C-407E-A947-70E740481C1C}">
-                          <a14:useLocalDpi xmlns:a14="http://schemas.microsoft.com/office/drawing/2010/main" val="0"/>
-                        </a:ext>
-                      </a:extLst>
-                    </a:blip>
-                    <a:stretch>
-                      <a:fillRect/>
-                    </a:stretch>
-                  </pic:blipFill>
-                  <pic:spPr>
-                    <a:xfrm>
-                      <a:off x="0" y="0"/>
-                      <a:ext cx="5861050" cy="7482840"/>
-                    </a:xfrm>
-                    <a:prstGeom prst="rect">
-                      <a:avLst/>
-                    </a:prstGeom>
-                  </pic:spPr>
-                </pic:pic>
-              </a:graphicData>
-            </a:graphic>
-          </wp:anchor>
-        </w:drawing>
-      </w:r>
-    </w:p>
-    <w:p>
-      <w:pPr>
-        <w:shd w:val="clear" w:color="auto" w:fill="FFFFFF"/>
-        <w:spacing w:before="274" w:after="0" w:line="420" w:lineRule="atLeast"/>
-        <w:rPr>
-          <w:rFonts w:ascii="Times New Roman" w:eastAsia="Times New Roman" w:hAnsi="Times New Roman" w:cs="Times New Roman"/>
-          <w:color w:val="292929"/>
-          <w:spacing w:val="-1"/>
-          <w:sz w:val="24"/>
-          <w:szCs w:val="24"/>
-          <w:lang w:val="en-US" w:eastAsia="es-CO"/>
-        </w:rPr>
-      </w:pPr>
-    </w:p>
-    <w:p>
-      <w:pPr>
-        <w:shd w:val="clear" w:color="auto" w:fill="FFFFFF"/>
-        <w:spacing w:before="480" w:after="0" w:line="480" w:lineRule="atLeast"/>
-        <w:jc w:val="both"/>
-        <w:rPr>
-          <w:rFonts w:ascii="Times New Roman" w:eastAsia="Times New Roman" w:hAnsi="Times New Roman" w:cs="Times New Roman"/>
-          <w:color w:val="292929"/>
-          <w:spacing w:val="-1"/>
-          <w:sz w:val="24"/>
-          <w:szCs w:val="24"/>
-          <w:lang w:val="en-US" w:eastAsia="es-CO"/>
-        </w:rPr>
-      </w:pPr>
-      <w:r>
-        <w:rPr>
-          <w:rFonts w:ascii="Times New Roman" w:eastAsia="Times New Roman" w:hAnsi="Times New Roman" w:cs="Times New Roman"/>
-          <w:color w:val="292929"/>
-          <w:spacing w:val="-1"/>
-          <w:sz w:val="24"/>
-          <w:szCs w:val="24"/>
-          <w:lang w:val="en-US" w:eastAsia="es-CO"/>
-        </w:rPr>
-        <w:t>Now, for the sake of the evaluation of the goodness of fit of the model, we will compare the yield curve obtained by the reverse transformation of the derived scores of the PCA process to the realized curves. The next figures present the comparison mentioned for a specific day, helping to evaluate the goodness of fit of the PCA process applied.</w:t>
-      </w:r>
-    </w:p>
-    <w:p>
-      <w:pPr>
-        <w:tabs>
-          <w:tab w:val="left" w:pos="3830"/>
-        </w:tabs>
-        <w:jc w:val="center"/>
-        <w:rPr>
-          <w:rFonts w:ascii="Times New Roman" w:eastAsia="Times New Roman" w:hAnsi="Times New Roman" w:cs="Times New Roman"/>
-          <w:b/>
-          <w:bCs/>
-          <w:color w:val="292929"/>
-          <w:spacing w:val="-1"/>
-          <w:lang w:val="en-US" w:eastAsia="es-CO"/>
-        </w:rPr>
-      </w:pPr>
-    </w:p>
-    <w:p>
-      <w:pPr>
-        <w:tabs>
-          <w:tab w:val="left" w:pos="3830"/>
-        </w:tabs>
-        <w:jc w:val="center"/>
-        <w:rPr>
-          <w:rFonts w:ascii="Times New Roman" w:eastAsia="Times New Roman" w:hAnsi="Times New Roman" w:cs="Times New Roman"/>
-          <w:sz w:val="24"/>
-          <w:szCs w:val="24"/>
-          <w:lang w:val="en-US" w:eastAsia="es-CO"/>
-        </w:rPr>
-      </w:pPr>
-      <w:r>
-        <w:rPr>
-          <w:rFonts w:ascii="Times New Roman" w:hAnsi="Times New Roman" w:cs="Times New Roman"/>
-          <w:noProof/>
-          <w:sz w:val="24"/>
-          <w:szCs w:val="24"/>
-        </w:rPr>
-        <w:drawing>
-          <wp:anchor distT="0" distB="0" distL="114300" distR="114300" simplePos="0" relativeHeight="251670528" behindDoc="0" locked="0" layoutInCell="1" allowOverlap="1" wp14:anchorId="26A8751E" wp14:editId="0DBD7B19">
-            <wp:simplePos x="0" y="0"/>
-            <wp:positionH relativeFrom="margin">
-              <wp:posOffset>164465</wp:posOffset>
-            </wp:positionH>
-            <wp:positionV relativeFrom="paragraph">
-              <wp:posOffset>268605</wp:posOffset>
-            </wp:positionV>
-            <wp:extent cx="5612130" cy="4489450"/>
-            <wp:effectExtent l="0" t="0" r="7620" b="6350"/>
-            <wp:wrapSquare wrapText="bothSides"/>
-            <wp:docPr id="18" name="Imagen 18" descr="Gráfico, Gráfico de líneas&#10;&#10;Descripción generada automáticamente"/>
-            <wp:cNvGraphicFramePr>
-              <a:graphicFrameLocks xmlns:a="http://schemas.openxmlformats.org/drawingml/2006/main" noChangeAspect="1"/>
-            </wp:cNvGraphicFramePr>
-            <a:graphic xmlns:a="http://schemas.openxmlformats.org/drawingml/2006/main">
-              <a:graphicData uri="http://schemas.openxmlformats.org/drawingml/2006/picture">
-                <pic:pic xmlns:pic="http://schemas.openxmlformats.org/drawingml/2006/picture">
-                  <pic:nvPicPr>
-                    <pic:cNvPr id="18" name="Imagen 18" descr="Gráfico, Gráfico de líneas&#10;&#10;Descripción generada automáticamente"/>
-                    <pic:cNvPicPr/>
-                  </pic:nvPicPr>
-                  <pic:blipFill>
-                    <a:blip r:embed="rId24">
-                      <a:extLst>
-                        <a:ext uri="{28A0092B-C50C-407E-A947-70E740481C1C}">
-                          <a14:useLocalDpi xmlns:a14="http://schemas.microsoft.com/office/drawing/2010/main" val="0"/>
-                        </a:ext>
-                      </a:extLst>
-                    </a:blip>
-                    <a:stretch>
-                      <a:fillRect/>
-                    </a:stretch>
-                  </pic:blipFill>
-                  <pic:spPr>
-                    <a:xfrm>
-                      <a:off x="0" y="0"/>
-                      <a:ext cx="5612130" cy="4489450"/>
-                    </a:xfrm>
-                    <a:prstGeom prst="rect">
-                      <a:avLst/>
-                    </a:prstGeom>
-                  </pic:spPr>
-                </pic:pic>
-              </a:graphicData>
-            </a:graphic>
-          </wp:anchor>
-        </w:drawing>
-      </w:r>
-      <w:r>
-        <w:rPr>
-          <w:rFonts w:ascii="Times New Roman" w:eastAsia="Times New Roman" w:hAnsi="Times New Roman" w:cs="Times New Roman"/>
-          <w:b/>
-          <w:bCs/>
-          <w:color w:val="292929"/>
-          <w:spacing w:val="-1"/>
-          <w:lang w:val="en-US" w:eastAsia="es-CO"/>
-        </w:rPr>
-        <w:t xml:space="preserve">Figure </w:t>
-      </w:r>
-      <w:r>
-        <w:rPr>
-          <w:rFonts w:ascii="Times New Roman" w:eastAsia="Times New Roman" w:hAnsi="Times New Roman" w:cs="Times New Roman"/>
-          <w:b/>
-          <w:bCs/>
-          <w:color w:val="292929"/>
-          <w:spacing w:val="-1"/>
-          <w:lang w:val="en-US" w:eastAsia="es-CO"/>
-        </w:rPr>
-        <w:t>8</w:t>
-      </w:r>
-      <w:r>
-        <w:rPr>
-          <w:rFonts w:ascii="Times New Roman" w:eastAsia="Times New Roman" w:hAnsi="Times New Roman" w:cs="Times New Roman"/>
-          <w:b/>
-          <w:bCs/>
-          <w:color w:val="292929"/>
-          <w:spacing w:val="-1"/>
-          <w:lang w:val="en-US" w:eastAsia="es-CO"/>
-        </w:rPr>
-        <w:t xml:space="preserve">. </w:t>
-      </w:r>
-      <w:r>
-        <w:rPr>
-          <w:rFonts w:ascii="Times New Roman" w:eastAsia="Times New Roman" w:hAnsi="Times New Roman" w:cs="Times New Roman"/>
-          <w:color w:val="292929"/>
-          <w:spacing w:val="-1"/>
-          <w:lang w:val="en-US" w:eastAsia="es-CO"/>
-        </w:rPr>
-        <w:t>Yield</w:t>
-      </w:r>
-      <w:r>
-        <w:rPr>
-          <w:rFonts w:ascii="Times New Roman" w:eastAsia="Times New Roman" w:hAnsi="Times New Roman" w:cs="Times New Roman"/>
-          <w:color w:val="292929"/>
-          <w:spacing w:val="-1"/>
-          <w:lang w:val="en-US" w:eastAsia="es-CO"/>
-        </w:rPr>
-        <w:t xml:space="preserve"> curve comparison for </w:t>
-      </w:r>
-      <w:r>
-        <w:rPr>
-          <w:rFonts w:ascii="Times New Roman" w:eastAsia="Times New Roman" w:hAnsi="Times New Roman" w:cs="Times New Roman"/>
-          <w:color w:val="292929"/>
-          <w:spacing w:val="-1"/>
-          <w:lang w:val="en-US" w:eastAsia="es-CO"/>
-        </w:rPr>
-        <w:t>a</w:t>
-      </w:r>
-      <w:r>
-        <w:rPr>
-          <w:rFonts w:ascii="Times New Roman" w:eastAsia="Times New Roman" w:hAnsi="Times New Roman" w:cs="Times New Roman"/>
-          <w:color w:val="292929"/>
-          <w:spacing w:val="-1"/>
-          <w:lang w:val="en-US" w:eastAsia="es-CO"/>
-        </w:rPr>
-        <w:t xml:space="preserve"> specific day</w:t>
-      </w:r>
-    </w:p>
-    <w:p>
-      <w:pPr>
-        <w:shd w:val="clear" w:color="auto" w:fill="FFFFFF"/>
-        <w:spacing w:before="480" w:after="0" w:line="480" w:lineRule="atLeast"/>
-        <w:jc w:val="both"/>
-        <w:rPr>
-          <w:rFonts w:ascii="Times New Roman" w:eastAsia="Times New Roman" w:hAnsi="Times New Roman" w:cs="Times New Roman"/>
-          <w:color w:val="292929"/>
-          <w:spacing w:val="-1"/>
-          <w:sz w:val="24"/>
-          <w:szCs w:val="24"/>
-          <w:lang w:val="en-US" w:eastAsia="es-CO"/>
-        </w:rPr>
-      </w:pPr>
-    </w:p>
-    <w:p>
-      <w:pPr>
-        <w:shd w:val="clear" w:color="auto" w:fill="FFFFFF"/>
-        <w:spacing w:before="274" w:after="0" w:line="420" w:lineRule="atLeast"/>
-        <w:rPr>
-          <w:rFonts w:ascii="Times New Roman" w:eastAsia="Times New Roman" w:hAnsi="Times New Roman" w:cs="Times New Roman"/>
-          <w:color w:val="292929"/>
-          <w:spacing w:val="-1"/>
-          <w:sz w:val="24"/>
-          <w:szCs w:val="24"/>
-          <w:lang w:val="en-US" w:eastAsia="es-CO"/>
-        </w:rPr>
-      </w:pPr>
-      <w:r>
-        <w:rPr>
-          <w:rFonts w:ascii="Times New Roman" w:eastAsia="Times New Roman" w:hAnsi="Times New Roman" w:cs="Times New Roman"/>
-          <w:color w:val="292929"/>
-          <w:spacing w:val="-1"/>
-          <w:sz w:val="24"/>
-          <w:szCs w:val="24"/>
-          <w:lang w:val="en-US" w:eastAsia="es-CO"/>
-        </w:rPr>
-        <w:t xml:space="preserve"> </w:t>
-      </w:r>
-    </w:p>
-    <w:p>
-      <w:pPr>
-        <w:shd w:val="clear" w:color="auto" w:fill="FFFFFF"/>
-        <w:spacing w:before="480" w:after="0" w:line="480" w:lineRule="atLeast"/>
-        <w:rPr>
-          <w:rFonts w:ascii="Times New Roman" w:eastAsia="Times New Roman" w:hAnsi="Times New Roman" w:cs="Times New Roman"/>
-          <w:color w:val="292929"/>
-          <w:spacing w:val="-1"/>
-          <w:sz w:val="24"/>
-          <w:szCs w:val="24"/>
-          <w:lang w:val="en-US" w:eastAsia="es-CO"/>
-        </w:rPr>
-      </w:pPr>
-      <w:r>
-        <w:rPr>
-          <w:rFonts w:ascii="Times New Roman" w:eastAsia="Times New Roman" w:hAnsi="Times New Roman" w:cs="Times New Roman"/>
-          <w:color w:val="292929"/>
-          <w:spacing w:val="-1"/>
-          <w:sz w:val="24"/>
-          <w:szCs w:val="24"/>
-          <w:lang w:val="en-US" w:eastAsia="es-CO"/>
-        </w:rPr>
-        <w:lastRenderedPageBreak/>
         <w:t>Next, we also assess the predictive power out-of-sample of the underlying components by computing the metric of RMSE for the whole-time horizon. According to the figure, it exhibits very good performance.</w:t>
       </w:r>
     </w:p>
@@ -21529,7 +20611,7 @@
                     <pic:cNvPicPr/>
                   </pic:nvPicPr>
                   <pic:blipFill>
-                    <a:blip r:embed="rId25">
+                    <a:blip r:embed="rId23">
                       <a:extLst>
                         <a:ext uri="{28A0092B-C50C-407E-A947-70E740481C1C}">
                           <a14:useLocalDpi xmlns:a14="http://schemas.microsoft.com/office/drawing/2010/main" val="0"/>
@@ -21630,7 +20712,19 @@
           <w:szCs w:val="24"/>
           <w:lang w:val="en-US" w:eastAsia="es-CO"/>
         </w:rPr>
-        <w:t>, we can generate parallel upward and downward shocks by applying the concept of historical Value at Risk. Specifically, we will construct a 95% confidence interval considering the 5% largest deviations within a rolling time window.</w:t>
+        <w:t xml:space="preserve">, we can generate parallel upward and downward shocks by applying the concept of historical Value at </w:t>
+      </w:r>
+      <w:r>
+        <w:rPr>
+          <w:rFonts w:ascii="Times New Roman" w:eastAsia="Times New Roman" w:hAnsi="Times New Roman" w:cs="Times New Roman"/>
+          <w:color w:val="292929"/>
+          <w:spacing w:val="-1"/>
+          <w:sz w:val="24"/>
+          <w:szCs w:val="24"/>
+          <w:lang w:val="en-US" w:eastAsia="es-CO"/>
+        </w:rPr>
+        <w:lastRenderedPageBreak/>
+        <w:t>Risk. Specifically, we will construct a 95% confidence interval considering the 5% largest deviations within a rolling time window.</w:t>
       </w:r>
     </w:p>
     <w:p>
@@ -21719,7 +20813,6 @@
           <w:spacing w:val="-1"/>
           <w:lang w:val="en-US" w:eastAsia="es-CO"/>
         </w:rPr>
-        <w:lastRenderedPageBreak/>
         <w:t xml:space="preserve">Figure 10. </w:t>
       </w:r>
       <w:r>
@@ -21768,7 +20861,7 @@
                     <pic:cNvPicPr/>
                   </pic:nvPicPr>
                   <pic:blipFill>
-                    <a:blip r:embed="rId26">
+                    <a:blip r:embed="rId24">
                       <a:extLst>
                         <a:ext uri="{28A0092B-C50C-407E-A947-70E740481C1C}">
                           <a14:useLocalDpi xmlns:a14="http://schemas.microsoft.com/office/drawing/2010/main" val="0"/>
@@ -21818,6 +20911,7 @@
           <w:szCs w:val="24"/>
           <w:lang w:val="en-US" w:eastAsia="es-CO"/>
         </w:rPr>
+        <w:lastRenderedPageBreak/>
         <w:t xml:space="preserve">The pattern followed by the actual yield curve never crosses out of the confidence interval of 95% for each case (PC1, PC2, and PC3), indicating a consistency in the economic interpretation of each of the factors derived for stressed scenarios according to a </w:t>
       </w:r>
       <w:proofErr w:type="spellStart"/>
@@ -21929,7 +21023,6 @@
           <w:spacing w:val="-1"/>
           <w:lang w:val="en-US" w:eastAsia="es-CO"/>
         </w:rPr>
-        <w:lastRenderedPageBreak/>
         <w:t xml:space="preserve">Figure 11. </w:t>
       </w:r>
       <w:r>
@@ -21979,7 +21072,7 @@
                     <pic:cNvPicPr/>
                   </pic:nvPicPr>
                   <pic:blipFill>
-                    <a:blip r:embed="rId27">
+                    <a:blip r:embed="rId25">
                       <a:extLst>
                         <a:ext uri="{28A0092B-C50C-407E-A947-70E740481C1C}">
                           <a14:useLocalDpi xmlns:a14="http://schemas.microsoft.com/office/drawing/2010/main" val="0"/>
@@ -22030,6 +21123,7 @@
           <w:szCs w:val="24"/>
           <w:lang w:val="en-US" w:eastAsia="es-CO"/>
         </w:rPr>
+        <w:lastRenderedPageBreak/>
         <w:t>Regression models for prediction</w:t>
       </w:r>
     </w:p>
@@ -22080,19 +21174,7 @@
           <w:szCs w:val="24"/>
           <w:lang w:val="en-US" w:eastAsia="es-CO"/>
         </w:rPr>
-        <w:t xml:space="preserve"> these cases, we take as an input the three principal component scores, </w:t>
-      </w:r>
-      <w:r>
-        <w:rPr>
-          <w:rFonts w:ascii="Times New Roman" w:eastAsia="Times New Roman" w:hAnsi="Times New Roman" w:cs="Times New Roman"/>
-          <w:color w:val="292929"/>
-          <w:kern w:val="36"/>
-          <w:sz w:val="24"/>
-          <w:szCs w:val="24"/>
-          <w:lang w:val="en-US" w:eastAsia="es-CO"/>
-        </w:rPr>
-        <w:lastRenderedPageBreak/>
-        <w:t>which grant us, as we demonstrated in the last section, to fit our models with filtered and informative data.</w:t>
+        <w:t xml:space="preserve"> these cases, we take as an input the three principal component scores, which grant us, as we demonstrated in the last section, to fit our models with filtered and informative data.</w:t>
       </w:r>
     </w:p>
     <w:p>
@@ -22479,7 +21561,6 @@
           <w:spacing w:val="-1"/>
           <w:lang w:val="en-US" w:eastAsia="es-CO"/>
         </w:rPr>
-        <w:lastRenderedPageBreak/>
         <w:t xml:space="preserve">Figure 12. </w:t>
       </w:r>
       <w:r>
@@ -22549,7 +21630,7 @@
                     <pic:cNvPicPr/>
                   </pic:nvPicPr>
                   <pic:blipFill>
-                    <a:blip r:embed="rId28">
+                    <a:blip r:embed="rId26">
                       <a:extLst>
                         <a:ext uri="{28A0092B-C50C-407E-A947-70E740481C1C}">
                           <a14:useLocalDpi xmlns:a14="http://schemas.microsoft.com/office/drawing/2010/main" val="0"/>
@@ -23006,7 +22087,19 @@
           <w:szCs w:val="24"/>
           <w:lang w:val="en-US" w:eastAsia="es-CO"/>
         </w:rPr>
-        <w:t>According to the pattern presented in the graph, it can be concluded that the first component presents more marked trends and irregularities than the rest of the components. On the other hand, the third component seems, at first glance, to behave in a stationary manner in mean, variance, and autocorrelation. These observations are corroborated by the results obtained with the "Augmented Dickey-Fuller" test, for which the null hypothesis of unit roots is not rejected in the case of the first two components, while it is rejected in the case of the third component.</w:t>
+        <w:t xml:space="preserve">According to the pattern presented in the graph, it can be concluded that the first component presents more marked trends and irregularities than the rest of the components. On the other hand, the third component seems, at first glance, to behave in a stationary manner in mean, variance, and autocorrelation. These observations are corroborated by the results obtained with the "Augmented Dickey-Fuller" test, for which the null hypothesis of unit roots is not </w:t>
+      </w:r>
+      <w:r>
+        <w:rPr>
+          <w:rFonts w:ascii="Times New Roman" w:eastAsia="Times New Roman" w:hAnsi="Times New Roman" w:cs="Times New Roman"/>
+          <w:color w:val="292929"/>
+          <w:spacing w:val="-1"/>
+          <w:sz w:val="24"/>
+          <w:szCs w:val="24"/>
+          <w:lang w:val="en-US" w:eastAsia="es-CO"/>
+        </w:rPr>
+        <w:lastRenderedPageBreak/>
+        <w:t>rejected in the case of the first two components, while it is rejected in the case of the third component.</w:t>
       </w:r>
     </w:p>
     <w:p>
@@ -23072,7 +22165,6 @@
           <w:spacing w:val="-1"/>
           <w:lang w:val="en-US" w:eastAsia="es-CO"/>
         </w:rPr>
-        <w:lastRenderedPageBreak/>
         <w:t>Figure 1</w:t>
       </w:r>
       <w:r>
@@ -23171,7 +22263,7 @@
                     <pic:cNvPicPr/>
                   </pic:nvPicPr>
                   <pic:blipFill>
-                    <a:blip r:embed="rId29">
+                    <a:blip r:embed="rId27">
                       <a:extLst>
                         <a:ext uri="{28A0092B-C50C-407E-A947-70E740481C1C}">
                           <a14:useLocalDpi xmlns:a14="http://schemas.microsoft.com/office/drawing/2010/main" val="0"/>
@@ -23662,6 +22754,7 @@
           <w:szCs w:val="24"/>
           <w:lang w:val="en-US"/>
         </w:rPr>
+        <w:lastRenderedPageBreak/>
         <w:t>The general specification for AR(p) models is as follows:</w:t>
       </w:r>
     </w:p>
@@ -23691,19 +22784,7 @@
           <w:szCs w:val="24"/>
           <w:lang w:val="en-US"/>
         </w:rPr>
-        <w:t>Through this model, we assume that the current value of each of the series can be explained by their lags. Specifically, in our specific case, we will verify the predictive capacity of the model utilizing the first 5 lags (based on the lags indicated in the autocorrelation graphs, ACF, and the partial autocorrelation PACF). After that, we will select the best model through a mo</w:t>
-      </w:r>
-      <w:r>
-        <w:rPr>
-          <w:rFonts w:ascii="Times New Roman" w:hAnsi="Times New Roman" w:cs="Times New Roman"/>
-          <w:color w:val="292929"/>
-          <w:spacing w:val="-1"/>
-          <w:sz w:val="24"/>
-          <w:szCs w:val="24"/>
-          <w:lang w:val="en-US"/>
-        </w:rPr>
-        <w:lastRenderedPageBreak/>
-        <w:t>re general specification such as the ARIMA model. The results obtained through the AR models can be seen below:</w:t>
+        <w:t>Through this model, we assume that the current value of each of the series can be explained by their lags. Specifically, in our specific case, we will verify the predictive capacity of the model utilizing the first 5 lags (based on the lags indicated in the autocorrelation graphs, ACF, and the partial autocorrelation PACF). After that, we will select the best model through a more general specification such as the ARIMA model. The results obtained through the AR models can be seen below:</w:t>
       </w:r>
     </w:p>
     <w:p>
@@ -23840,7 +22921,7 @@
                     <pic:cNvPicPr/>
                   </pic:nvPicPr>
                   <pic:blipFill>
-                    <a:blip r:embed="rId30">
+                    <a:blip r:embed="rId28">
                       <a:extLst>
                         <a:ext uri="{28A0092B-C50C-407E-A947-70E740481C1C}">
                           <a14:useLocalDpi xmlns:a14="http://schemas.microsoft.com/office/drawing/2010/main" val="0"/>
@@ -23890,6 +22971,7 @@
           <w:szCs w:val="24"/>
           <w:lang w:eastAsia="es-CO"/>
         </w:rPr>
+        <w:lastRenderedPageBreak/>
         <w:drawing>
           <wp:inline distT="0" distB="0" distL="0" distR="0" wp14:anchorId="2BDA90EC" wp14:editId="7AF66793">
             <wp:extent cx="4845050" cy="2721846"/>
@@ -23906,7 +22988,7 @@
                     <pic:cNvPicPr/>
                   </pic:nvPicPr>
                   <pic:blipFill>
-                    <a:blip r:embed="rId31">
+                    <a:blip r:embed="rId29">
                       <a:extLst>
                         <a:ext uri="{28A0092B-C50C-407E-A947-70E740481C1C}">
                           <a14:useLocalDpi xmlns:a14="http://schemas.microsoft.com/office/drawing/2010/main" val="0"/>
@@ -23978,7 +23060,6 @@
           <w:szCs w:val="24"/>
           <w:shd w:val="clear" w:color="auto" w:fill="FFFFFF"/>
         </w:rPr>
-        <w:lastRenderedPageBreak/>
         <w:drawing>
           <wp:inline distT="0" distB="0" distL="0" distR="0" wp14:anchorId="59F07B4C" wp14:editId="79B6E70D">
             <wp:extent cx="5015238" cy="2838450"/>
@@ -23995,7 +23076,7 @@
                     <pic:cNvPicPr/>
                   </pic:nvPicPr>
                   <pic:blipFill>
-                    <a:blip r:embed="rId32">
+                    <a:blip r:embed="rId30">
                       <a:extLst>
                         <a:ext uri="{28A0092B-C50C-407E-A947-70E740481C1C}">
                           <a14:useLocalDpi xmlns:a14="http://schemas.microsoft.com/office/drawing/2010/main" val="0"/>
@@ -24073,6 +23154,7 @@
           <w:szCs w:val="24"/>
           <w:lang w:val="en-US" w:eastAsia="es-CO"/>
         </w:rPr>
+        <w:lastRenderedPageBreak/>
         <w:t>Now, to carry out and evaluate the prediction of the proposed models, it is necessary to calculate the inverse transformation of the scores of the components obtained (by multiplying the Eigen scores and the inverse of the eigenvectors). In such a way we obtain a matrix of the original units that represent the yield curves generated from the 3 main components.</w:t>
       </w:r>
     </w:p>
@@ -24142,7 +23224,7 @@
                     <pic:cNvPicPr/>
                   </pic:nvPicPr>
                   <pic:blipFill>
-                    <a:blip r:embed="rId33">
+                    <a:blip r:embed="rId31">
                       <a:extLst>
                         <a:ext uri="{28A0092B-C50C-407E-A947-70E740481C1C}">
                           <a14:useLocalDpi xmlns:a14="http://schemas.microsoft.com/office/drawing/2010/main" val="0"/>
@@ -24191,7 +23273,6 @@
           <w:szCs w:val="24"/>
           <w:lang w:val="en-US" w:eastAsia="es-CO"/>
         </w:rPr>
-        <w:lastRenderedPageBreak/>
         <w:t xml:space="preserve">When comparing the RMSE out-of-sample values for both models, </w:t>
       </w:r>
       <w:proofErr w:type="gramStart"/>
@@ -24441,6 +23522,7 @@
           <w:shd w:val="clear" w:color="auto" w:fill="FFFFFF"/>
           <w:lang w:val="en-US"/>
         </w:rPr>
+        <w:lastRenderedPageBreak/>
         <w:t xml:space="preserve">The optimal specification for the data corresponding to the first component turned out to be </w:t>
       </w:r>
       <w:proofErr w:type="gramStart"/>
@@ -24597,7 +23679,6 @@
           <w:spacing w:val="-1"/>
           <w:lang w:val="en-US" w:eastAsia="es-CO"/>
         </w:rPr>
-        <w:lastRenderedPageBreak/>
         <w:t xml:space="preserve">Table 3. </w:t>
       </w:r>
       <w:r>
@@ -24669,7 +23750,7 @@
                     <pic:cNvPicPr/>
                   </pic:nvPicPr>
                   <pic:blipFill>
-                    <a:blip r:embed="rId34">
+                    <a:blip r:embed="rId32">
                       <a:extLst>
                         <a:ext uri="{28A0092B-C50C-407E-A947-70E740481C1C}">
                           <a14:useLocalDpi xmlns:a14="http://schemas.microsoft.com/office/drawing/2010/main" val="0"/>
@@ -24794,6 +23875,7 @@
           <w:szCs w:val="24"/>
           <w:shd w:val="clear" w:color="auto" w:fill="FFFFFF"/>
         </w:rPr>
+        <w:lastRenderedPageBreak/>
         <w:drawing>
           <wp:inline distT="0" distB="0" distL="0" distR="0" wp14:anchorId="629F88A6" wp14:editId="1D4A430A">
             <wp:extent cx="3225800" cy="2482127"/>
@@ -24810,7 +23892,7 @@
                     <pic:cNvPicPr/>
                   </pic:nvPicPr>
                   <pic:blipFill>
-                    <a:blip r:embed="rId35">
+                    <a:blip r:embed="rId33">
                       <a:extLst>
                         <a:ext uri="{28A0092B-C50C-407E-A947-70E740481C1C}">
                           <a14:useLocalDpi xmlns:a14="http://schemas.microsoft.com/office/drawing/2010/main" val="0"/>
@@ -25051,7 +24133,7 @@
                     <pic:cNvPicPr/>
                   </pic:nvPicPr>
                   <pic:blipFill>
-                    <a:blip r:embed="rId36">
+                    <a:blip r:embed="rId34">
                       <a:extLst>
                         <a:ext uri="{28A0092B-C50C-407E-A947-70E740481C1C}">
                           <a14:useLocalDpi xmlns:a14="http://schemas.microsoft.com/office/drawing/2010/main" val="0"/>
@@ -25236,7 +24318,20 @@
           <w:shd w:val="clear" w:color="auto" w:fill="FFFFFF"/>
           <w:lang w:val="en-US"/>
         </w:rPr>
-        <w:t xml:space="preserve">. According to the patterns presented in the graphs, where the predicted values are very close to the real values, and with the RSME values, </w:t>
+        <w:t xml:space="preserve">. According to the patterns presented in the graphs, where the </w:t>
+      </w:r>
+      <w:r>
+        <w:rPr>
+          <w:rFonts w:ascii="Times New Roman" w:hAnsi="Times New Roman" w:cs="Times New Roman"/>
+          <w:color w:val="292929"/>
+          <w:spacing w:val="-1"/>
+          <w:sz w:val="24"/>
+          <w:szCs w:val="24"/>
+          <w:shd w:val="clear" w:color="auto" w:fill="FFFFFF"/>
+          <w:lang w:val="en-US"/>
+        </w:rPr>
+        <w:lastRenderedPageBreak/>
+        <w:t xml:space="preserve">predicted values are very close to the real values, and with the RSME values, </w:t>
       </w:r>
       <w:proofErr w:type="gramStart"/>
       <w:r>
@@ -25396,7 +24491,7 @@
                     <pic:cNvPicPr/>
                   </pic:nvPicPr>
                   <pic:blipFill>
-                    <a:blip r:embed="rId37" cstate="print">
+                    <a:blip r:embed="rId35" cstate="print">
                       <a:extLst>
                         <a:ext uri="{28A0092B-C50C-407E-A947-70E740481C1C}">
                           <a14:useLocalDpi xmlns:a14="http://schemas.microsoft.com/office/drawing/2010/main" val="0"/>
@@ -25555,7 +24650,6 @@
           <w:spacing w:val="-1"/>
           <w:lang w:val="en-US" w:eastAsia="es-CO"/>
         </w:rPr>
-        <w:lastRenderedPageBreak/>
         <w:t xml:space="preserve">Figure 14. </w:t>
       </w:r>
       <w:r>
@@ -25640,7 +24734,7 @@
                     <pic:cNvPicPr/>
                   </pic:nvPicPr>
                   <pic:blipFill>
-                    <a:blip r:embed="rId38" cstate="print">
+                    <a:blip r:embed="rId36" cstate="print">
                       <a:extLst>
                         <a:ext uri="{28A0092B-C50C-407E-A947-70E740481C1C}">
                           <a14:useLocalDpi xmlns:a14="http://schemas.microsoft.com/office/drawing/2010/main" val="0"/>
@@ -25712,6 +24806,7 @@
           <w:szCs w:val="24"/>
           <w:shd w:val="clear" w:color="auto" w:fill="FFFFFF"/>
         </w:rPr>
+        <w:lastRenderedPageBreak/>
         <w:drawing>
           <wp:inline distT="0" distB="0" distL="0" distR="0" wp14:anchorId="58EFEEAF" wp14:editId="07A486F2">
             <wp:extent cx="3481885" cy="1720850"/>
@@ -25728,7 +24823,7 @@
                     <pic:cNvPicPr/>
                   </pic:nvPicPr>
                   <pic:blipFill>
-                    <a:blip r:embed="rId39" cstate="print">
+                    <a:blip r:embed="rId37" cstate="print">
                       <a:extLst>
                         <a:ext uri="{28A0092B-C50C-407E-A947-70E740481C1C}">
                           <a14:useLocalDpi xmlns:a14="http://schemas.microsoft.com/office/drawing/2010/main" val="0"/>
@@ -25824,7 +24919,7 @@
                     <pic:cNvPicPr/>
                   </pic:nvPicPr>
                   <pic:blipFill>
-                    <a:blip r:embed="rId40" cstate="print">
+                    <a:blip r:embed="rId38" cstate="print">
                       <a:extLst>
                         <a:ext uri="{28A0092B-C50C-407E-A947-70E740481C1C}">
                           <a14:useLocalDpi xmlns:a14="http://schemas.microsoft.com/office/drawing/2010/main" val="0"/>
@@ -25923,9 +25018,13 @@
           <w:shd w:val="clear" w:color="auto" w:fill="FFFFFF"/>
           <w:lang w:val="en-US"/>
         </w:rPr>
-        <w:t xml:space="preserve">Finally, in order to once again improve the prediction, trying not to overfit the model, a Random Forest was estimated. This method is characterized by using a combination of weak </w:t>
-      </w:r>
-      <w:r>
+        <w:t>Finally, in order to once again improve the prediction, trying not to overfit the model, a Random Forest was estimated. This method is characterized by using a combination of weak predictors (decision trees), sampled by bootstrap, averaging them and obtaining more accurate out-of-sample predictions than they would have using a single tree, considering their ability to reduce variance (by averaging the variance of the trees that constitute it).</w:t>
+      </w:r>
+    </w:p>
+    <w:p>
+      <w:pPr>
+        <w:spacing w:before="274" w:after="0" w:line="420" w:lineRule="atLeast"/>
+        <w:jc w:val="both"/>
         <w:rPr>
           <w:rFonts w:ascii="Times New Roman" w:hAnsi="Times New Roman" w:cs="Times New Roman"/>
           <w:noProof/>
@@ -25936,14 +25035,8 @@
           <w:shd w:val="clear" w:color="auto" w:fill="FFFFFF"/>
           <w:lang w:val="en-US"/>
         </w:rPr>
-        <w:lastRenderedPageBreak/>
-        <w:t>predictors (decision trees), sampled by bootstrap, averaging them and obtaining more accurate out-of-sample predictions than they would have using a single tree, considering their ability to reduce variance (by averaging the variance of the trees that constitute it).</w:t>
-      </w:r>
-    </w:p>
-    <w:p>
-      <w:pPr>
-        <w:spacing w:before="274" w:after="0" w:line="420" w:lineRule="atLeast"/>
-        <w:jc w:val="both"/>
+      </w:pPr>
+      <w:r>
         <w:rPr>
           <w:rFonts w:ascii="Times New Roman" w:hAnsi="Times New Roman" w:cs="Times New Roman"/>
           <w:noProof/>
@@ -25954,8 +25047,13 @@
           <w:shd w:val="clear" w:color="auto" w:fill="FFFFFF"/>
           <w:lang w:val="en-US"/>
         </w:rPr>
-      </w:pPr>
-      <w:r>
+        <w:t>Although according to the results obtained so far, everything seems to indicate that less flexible models such as linear models fit the data very well, we still wanted to experiment with non-parametric, non-linear models for comparison purposes. The results obtained can be seen in the following table.</w:t>
+      </w:r>
+    </w:p>
+    <w:p>
+      <w:pPr>
+        <w:spacing w:before="274" w:after="0" w:line="420" w:lineRule="atLeast"/>
+        <w:jc w:val="both"/>
         <w:rPr>
           <w:rFonts w:ascii="Times New Roman" w:hAnsi="Times New Roman" w:cs="Times New Roman"/>
           <w:noProof/>
@@ -25966,13 +25064,8 @@
           <w:shd w:val="clear" w:color="auto" w:fill="FFFFFF"/>
           <w:lang w:val="en-US"/>
         </w:rPr>
-        <w:t>Although according to the results obtained so far, everything seems to indicate that less flexible models such as linear models fit the data very well, we still wanted to experiment with non-parametric, non-linear models for comparison purposes. The results obtained can be seen in the following table.</w:t>
-      </w:r>
-    </w:p>
-    <w:p>
-      <w:pPr>
-        <w:spacing w:before="274" w:after="0" w:line="420" w:lineRule="atLeast"/>
-        <w:jc w:val="both"/>
+      </w:pPr>
+      <w:r>
         <w:rPr>
           <w:rFonts w:ascii="Times New Roman" w:hAnsi="Times New Roman" w:cs="Times New Roman"/>
           <w:noProof/>
@@ -25983,7 +25076,8 @@
           <w:shd w:val="clear" w:color="auto" w:fill="FFFFFF"/>
           <w:lang w:val="en-US"/>
         </w:rPr>
-      </w:pPr>
+        <w:t xml:space="preserve">After an exhaustive exploration of the different possibilities in terms of hyperparameters using the grid search method, the following model specification has arrived: lags =1, max_deep= 3,  </w:t>
+      </w:r>
       <w:r>
         <w:rPr>
           <w:rFonts w:ascii="Times New Roman" w:hAnsi="Times New Roman" w:cs="Times New Roman"/>
@@ -25995,7 +25089,8 @@
           <w:shd w:val="clear" w:color="auto" w:fill="FFFFFF"/>
           <w:lang w:val="en-US"/>
         </w:rPr>
-        <w:t>After an exhaustive exploration of the different possibilities in terms of hyperparameters using the grid search method, the following model specification has arrived: lags =1, max_deep= 3,  and n_estimators=100. The figures corresponding to the predictions of the last 5 days are shown below.</w:t>
+        <w:lastRenderedPageBreak/>
+        <w:t>and n_estimators=100. The figures corresponding to the predictions of the last 5 days are shown below.</w:t>
       </w:r>
     </w:p>
     <w:p>
@@ -26148,7 +25243,7 @@
                     <pic:cNvPicPr/>
                   </pic:nvPicPr>
                   <pic:blipFill>
-                    <a:blip r:embed="rId41">
+                    <a:blip r:embed="rId39">
                       <a:extLst>
                         <a:ext uri="{28A0092B-C50C-407E-A947-70E740481C1C}">
                           <a14:useLocalDpi xmlns:a14="http://schemas.microsoft.com/office/drawing/2010/main" val="0"/>
@@ -26333,7 +25428,6 @@
           <w:szCs w:val="24"/>
           <w:shd w:val="clear" w:color="auto" w:fill="FFFFFF"/>
         </w:rPr>
-        <w:lastRenderedPageBreak/>
         <w:drawing>
           <wp:anchor distT="0" distB="0" distL="114300" distR="114300" simplePos="0" relativeHeight="251675648" behindDoc="0" locked="0" layoutInCell="1" allowOverlap="1" wp14:anchorId="4076643A" wp14:editId="49533958">
             <wp:simplePos x="0" y="0"/>
@@ -26358,7 +25452,7 @@
                     <pic:cNvPicPr/>
                   </pic:nvPicPr>
                   <pic:blipFill>
-                    <a:blip r:embed="rId42">
+                    <a:blip r:embed="rId40">
                       <a:extLst>
                         <a:ext uri="{28A0092B-C50C-407E-A947-70E740481C1C}">
                           <a14:useLocalDpi xmlns:a14="http://schemas.microsoft.com/office/drawing/2010/main" val="0"/>
@@ -26508,7 +25602,7 @@
                     <pic:cNvPicPr/>
                   </pic:nvPicPr>
                   <pic:blipFill>
-                    <a:blip r:embed="rId43">
+                    <a:blip r:embed="rId41">
                       <a:extLst>
                         <a:ext uri="{28A0092B-C50C-407E-A947-70E740481C1C}">
                           <a14:useLocalDpi xmlns:a14="http://schemas.microsoft.com/office/drawing/2010/main" val="0"/>
@@ -26595,6 +25689,7 @@
           <w:shd w:val="clear" w:color="auto" w:fill="FFFFFF"/>
           <w:lang w:val="en-US"/>
         </w:rPr>
+        <w:lastRenderedPageBreak/>
         <w:t>The results show a decrease in the quality of the predictions, perhaps due to overfitting of the model. These results can be corroborated by the goodness-of-fit metrics, whose values for the first, second, and third components, respectively are shown below.</w:t>
       </w:r>
     </w:p>
@@ -26661,7 +25756,7 @@
                     <pic:cNvPicPr/>
                   </pic:nvPicPr>
                   <pic:blipFill>
-                    <a:blip r:embed="rId44">
+                    <a:blip r:embed="rId42">
                       <a:extLst>
                         <a:ext uri="{28A0092B-C50C-407E-A947-70E740481C1C}">
                           <a14:useLocalDpi xmlns:a14="http://schemas.microsoft.com/office/drawing/2010/main" val="0"/>
@@ -26721,7 +25816,7 @@
                     <pic:cNvPicPr/>
                   </pic:nvPicPr>
                   <pic:blipFill>
-                    <a:blip r:embed="rId45">
+                    <a:blip r:embed="rId43">
                       <a:extLst>
                         <a:ext uri="{28A0092B-C50C-407E-A947-70E740481C1C}">
                           <a14:useLocalDpi xmlns:a14="http://schemas.microsoft.com/office/drawing/2010/main" val="0"/>
@@ -26798,7 +25893,7 @@
                     <pic:cNvPicPr/>
                   </pic:nvPicPr>
                   <pic:blipFill>
-                    <a:blip r:embed="rId46">
+                    <a:blip r:embed="rId44">
                       <a:extLst>
                         <a:ext uri="{28A0092B-C50C-407E-A947-70E740481C1C}">
                           <a14:useLocalDpi xmlns:a14="http://schemas.microsoft.com/office/drawing/2010/main" val="0"/>
@@ -26986,7 +26081,6 @@
           <w:szCs w:val="24"/>
           <w:shd w:val="clear" w:color="auto" w:fill="FFFFFF"/>
         </w:rPr>
-        <w:lastRenderedPageBreak/>
         <w:drawing>
           <wp:anchor distT="0" distB="0" distL="114300" distR="114300" simplePos="0" relativeHeight="251680768" behindDoc="0" locked="0" layoutInCell="1" allowOverlap="1" wp14:anchorId="419FE89C" wp14:editId="2EAB764D">
             <wp:simplePos x="0" y="0"/>
@@ -27011,7 +26105,7 @@
                     <pic:cNvPicPr/>
                   </pic:nvPicPr>
                   <pic:blipFill>
-                    <a:blip r:embed="rId47">
+                    <a:blip r:embed="rId45">
                       <a:extLst>
                         <a:ext uri="{28A0092B-C50C-407E-A947-70E740481C1C}">
                           <a14:useLocalDpi xmlns:a14="http://schemas.microsoft.com/office/drawing/2010/main" val="0"/>
@@ -27125,7 +26219,7 @@
                     <pic:cNvPicPr/>
                   </pic:nvPicPr>
                   <pic:blipFill>
-                    <a:blip r:embed="rId48">
+                    <a:blip r:embed="rId46">
                       <a:extLst>
                         <a:ext uri="{28A0092B-C50C-407E-A947-70E740481C1C}">
                           <a14:useLocalDpi xmlns:a14="http://schemas.microsoft.com/office/drawing/2010/main" val="0"/>
@@ -27214,7 +26308,7 @@
                     <pic:cNvPicPr/>
                   </pic:nvPicPr>
                   <pic:blipFill>
-                    <a:blip r:embed="rId49">
+                    <a:blip r:embed="rId47">
                       <a:extLst>
                         <a:ext uri="{28A0092B-C50C-407E-A947-70E740481C1C}">
                           <a14:useLocalDpi xmlns:a14="http://schemas.microsoft.com/office/drawing/2010/main" val="0"/>
@@ -27376,7 +26470,14 @@
         <w:rPr>
           <w:rFonts w:ascii="Times New Roman" w:hAnsi="Times New Roman" w:cs="Times New Roman"/>
         </w:rPr>
-        <w:t>As an example, we use a part of our data to obtain a deeper understanding of our method. To this end, we use the profits and losses for the {90,90} period ranging between 07/26/2006 and 08/02/2006 as our dependent variables (also known as labels). As is usual in decision tree applications, a simple transformation is performed. That is, a negative return is labeled with zero and a positive return is categorized with one. Finally, the zero-coupon yield curve rates for nodes 180 and 360 days are employed as the features.</w:t>
+        <w:t xml:space="preserve">As an example, we use a part of our data to obtain a deeper understanding of our method. To </w:t>
+      </w:r>
+      <w:r>
+        <w:rPr>
+          <w:rFonts w:ascii="Times New Roman" w:hAnsi="Times New Roman" w:cs="Times New Roman"/>
+        </w:rPr>
+        <w:lastRenderedPageBreak/>
+        <w:t>this end, we use the profits and losses for the {90,90} period ranging between 07/26/2006 and 08/02/2006 as our dependent variables (also known as labels). As is usual in decision tree applications, a simple transformation is performed. That is, a negative return is labeled with zero and a positive return is categorized with one. Finally, the zero-coupon yield curve rates for nodes 180 and 360 days are employed as the features.</w:t>
       </w:r>
       <w:r>
         <w:rPr>
@@ -28407,7 +27508,6 @@
         <w:rPr>
           <w:rFonts w:ascii="Times New Roman" w:hAnsi="Times New Roman" w:cs="Times New Roman"/>
         </w:rPr>
-        <w:lastRenderedPageBreak/>
         <w:t>As can be inferred from Table 2, this is a linearly inseparable problem, where a simple line would not be able to separate the datapoints. Therefore, the linear regression approach or support vector machine (with linear kernel) technique would not be suitable for this type of problems. The (classification) decision tree can be used to “completely” separate these datapoints since this tool essentially draws many repeated linear limits between the datapoints.</w:t>
       </w:r>
     </w:p>
@@ -28495,7 +27595,14 @@
         <w:rPr>
           <w:rFonts w:ascii="Times New Roman" w:hAnsi="Times New Roman" w:cs="Times New Roman"/>
         </w:rPr>
-        <w:t xml:space="preserve"> Usually, the bigger the tree (i.e., large number of nodes), the lesser the Gini impurity. However, a problem of data overfitting in the training set may occur when minimizing the Gini impurity index, resulting in poor modeling for the test set. In fact, an overfitting drawback can be identified using a model with “very” high accuracy rates in the training set, and low levels of accuracy in the test set. In practice, it is common to limit the depth of the tree via cross-validation or “pruning the tree” techniques. For the case of the toy example, the tree has seven nodes and a depth level of three (see Figure 1). Moreover, the accuracy is equal to 1 and the Gini impurity index is equal to zero in the last two nodes of the tree. That is, from the six observations of the sample, all of them were perfectly classified.</w:t>
+        <w:t xml:space="preserve"> Usually, the bigger the tree (i.e., large number of nodes), the lesser the Gini impurity. However, a problem of data overfitting in the training set may occur when minimizing the Gini impurity index, </w:t>
+      </w:r>
+      <w:r>
+        <w:rPr>
+          <w:rFonts w:ascii="Times New Roman" w:hAnsi="Times New Roman" w:cs="Times New Roman"/>
+        </w:rPr>
+        <w:lastRenderedPageBreak/>
+        <w:t>resulting in poor modeling for the test set. In fact, an overfitting drawback can be identified using a model with “very” high accuracy rates in the training set, and low levels of accuracy in the test set. In practice, it is common to limit the depth of the tree via cross-validation or “pruning the tree” techniques. For the case of the toy example, the tree has seven nodes and a depth level of three (see Figure 1). Moreover, the accuracy is equal to 1 and the Gini impurity index is equal to zero in the last two nodes of the tree. That is, from the six observations of the sample, all of them were perfectly classified.</w:t>
       </w:r>
     </w:p>
     <w:p>
@@ -28579,7 +27686,6 @@
           <w:b/>
           <w:bCs/>
         </w:rPr>
-        <w:lastRenderedPageBreak/>
         <w:t>Figure 1</w:t>
       </w:r>
       <w:r>
@@ -28622,6 +27728,7 @@
           <w:noProof/>
           <w:lang w:val="es-CO"/>
         </w:rPr>
+        <w:lastRenderedPageBreak/>
         <w:drawing>
           <wp:anchor distT="0" distB="0" distL="0" distR="0" simplePos="0" relativeHeight="251659264" behindDoc="0" locked="0" layoutInCell="1" allowOverlap="1" wp14:anchorId="05B376DF" wp14:editId="50E3F78B">
             <wp:simplePos x="0" y="0"/>
@@ -28646,7 +27753,7 @@
                     <pic:cNvPicPr/>
                   </pic:nvPicPr>
                   <pic:blipFill>
-                    <a:blip r:embed="rId50" cstate="print"/>
+                    <a:blip r:embed="rId48" cstate="print"/>
                     <a:stretch>
                       <a:fillRect/>
                     </a:stretch>
@@ -28821,7 +27928,6 @@
         <w:rPr>
           <w:rFonts w:ascii="Times New Roman" w:hAnsi="Times New Roman" w:cs="Times New Roman"/>
         </w:rPr>
-        <w:lastRenderedPageBreak/>
         <w:t>Except for the final nodes, the tree makes decisions about the class of the sample.</w:t>
       </w:r>
     </w:p>
@@ -28995,7 +28101,7 @@
                     <pic:cNvPicPr/>
                   </pic:nvPicPr>
                   <pic:blipFill>
-                    <a:blip r:embed="rId51" cstate="print"/>
+                    <a:blip r:embed="rId49" cstate="print"/>
                     <a:stretch>
                       <a:fillRect/>
                     </a:stretch>
@@ -29040,14 +28146,14 @@
         <w:rPr>
           <w:rFonts w:ascii="Times New Roman" w:hAnsi="Times New Roman" w:cs="Times New Roman"/>
         </w:rPr>
-        <w:t xml:space="preserve">As observed in Figure 2, the tree is no more accurate in terms of the training data than it is in Figure 1, but it probably performs better on the testing set. This toy example highlights the bias − variance tradeoff, which is present in most of the machine learning models. A model with high variance learns the training data very well but it cannot perform the same with the observations on the testing set. On the other hand, a model with high bias has not </w:t>
+        <w:t xml:space="preserve">As observed in Figure 2, the tree is no more accurate in terms of the training data than it is in Figure 1, but it probably performs better on the testing set. This toy example highlights the bias − variance tradeoff, which is present in most of the machine learning models. A model with high variance learns the training data very well but it cannot perform the same with the observations on the testing set. On the other hand, a model with high bias has not learned the training data very well because of the lack of complexity, but it can generalize the results very well to the datapoints in the testing set. Our simple example shows that the </w:t>
       </w:r>
       <w:r>
         <w:rPr>
           <w:rFonts w:ascii="Times New Roman" w:hAnsi="Times New Roman" w:cs="Times New Roman"/>
         </w:rPr>
         <w:lastRenderedPageBreak/>
-        <w:t>learned the training data very well because of the lack of complexity, but it can generalize the results very well to the datapoints in the testing set. Our simple example shows that the bias can be improved by limiting the depth of the tree. However, another alternative is to employ an entire forest of trees. The idea is to train each tree with different subsamples of the training data and finally “averaging” each individual tree to obtain a classification or numeric prediction. In the next section, we present the results with the whole sample.</w:t>
+        <w:t>bias can be improved by limiting the depth of the tree. However, another alternative is to employ an entire forest of trees. The idea is to train each tree with different subsamples of the training data and finally “averaging” each individual tree to obtain a classification or numeric prediction. In the next section, we present the results with the whole sample.</w:t>
       </w:r>
     </w:p>
     <w:p>
@@ -29480,14 +28586,14 @@
         <w:rPr>
           <w:rFonts w:ascii="Times New Roman" w:hAnsi="Times New Roman" w:cs="Times New Roman"/>
         </w:rPr>
-        <w:t xml:space="preserve">This section presents the riding the yield curve strategy for period {90,90}. In the first </w:t>
+        <w:t xml:space="preserve">This section presents the riding the yield curve strategy for period {90,90}. In the first place, we implemented the algorithm without restricting the depth of the tree (there were 299 nodes with a maximum depth of 15). Subsequently, we tuned the hyperparameters, </w:t>
       </w:r>
       <w:r>
         <w:rPr>
           <w:rFonts w:ascii="Times New Roman" w:hAnsi="Times New Roman" w:cs="Times New Roman"/>
         </w:rPr>
         <w:lastRenderedPageBreak/>
-        <w:t xml:space="preserve">place, we implemented the algorithm without restricting the depth of the tree (there were 299 nodes with a maximum depth of 15). Subsequently, we tuned the hyperparameters, including the maximum depth, obtaining the best model in terms of prediction. </w:t>
+        <w:t xml:space="preserve">including the maximum depth, obtaining the best model in terms of prediction. </w:t>
       </w:r>
       <w:proofErr w:type="gramStart"/>
       <w:r>
@@ -30182,7 +29288,7 @@
                     <pic:cNvPicPr/>
                   </pic:nvPicPr>
                   <pic:blipFill>
-                    <a:blip r:embed="rId52" cstate="print"/>
+                    <a:blip r:embed="rId50" cstate="print"/>
                     <a:stretch>
                       <a:fillRect/>
                     </a:stretch>
@@ -30333,7 +29439,7 @@
                     <pic:cNvPicPr/>
                   </pic:nvPicPr>
                   <pic:blipFill>
-                    <a:blip r:embed="rId53" cstate="print"/>
+                    <a:blip r:embed="rId51" cstate="print"/>
                     <a:stretch>
                       <a:fillRect/>
                     </a:stretch>
@@ -31033,7 +30139,7 @@
                     <pic:cNvPicPr/>
                   </pic:nvPicPr>
                   <pic:blipFill>
-                    <a:blip r:embed="rId54" cstate="print">
+                    <a:blip r:embed="rId52" cstate="print">
                       <a:extLst>
                         <a:ext uri="{28A0092B-C50C-407E-A947-70E740481C1C}">
                           <a14:useLocalDpi xmlns:a14="http://schemas.microsoft.com/office/drawing/2010/main" val="0"/>
@@ -31958,7 +31064,7 @@
                     <pic:cNvPicPr/>
                   </pic:nvPicPr>
                   <pic:blipFill>
-                    <a:blip r:embed="rId55" cstate="print"/>
+                    <a:blip r:embed="rId53" cstate="print"/>
                     <a:stretch>
                       <a:fillRect/>
                     </a:stretch>
@@ -32282,7 +31388,7 @@
                     <pic:cNvPicPr/>
                   </pic:nvPicPr>
                   <pic:blipFill>
-                    <a:blip r:embed="rId56" cstate="print"/>
+                    <a:blip r:embed="rId54" cstate="print"/>
                     <a:stretch>
                       <a:fillRect/>
                     </a:stretch>
@@ -34789,7 +33895,7 @@
                     <pic:cNvPicPr/>
                   </pic:nvPicPr>
                   <pic:blipFill>
-                    <a:blip r:embed="rId55" cstate="print"/>
+                    <a:blip r:embed="rId53" cstate="print"/>
                     <a:stretch>
                       <a:fillRect/>
                     </a:stretch>
@@ -41104,7 +40210,6 @@
               <w:r>
                 <w:rPr>
                   <w:rFonts w:ascii="Times New Roman" w:hAnsi="Times New Roman" w:cs="Times New Roman"/>
-                  <w:lang w:val="en-US"/>
                 </w:rPr>
                 <w:instrText>BIBLIOGRAPHY</w:instrText>
               </w:r>
@@ -41117,9 +40222,15 @@
               <w:r>
                 <w:rPr>
                   <w:noProof/>
+                </w:rPr>
+                <w:t xml:space="preserve">Ang, S., Alles, L., &amp; Allen, D. (1998). </w:t>
+              </w:r>
+              <w:r>
+                <w:rPr>
+                  <w:noProof/>
                   <w:lang w:val="en-US"/>
                 </w:rPr>
-                <w:t xml:space="preserve">Ang, S., Alles, L., &amp; Allen, D. (1998). Riding the yield curve: An analysis of international evidence. </w:t>
+                <w:t xml:space="preserve">Riding the yield curve: An analysis of international evidence. </w:t>
               </w:r>
               <w:r>
                 <w:rPr>
@@ -44206,7 +43317,7 @@
         </w:rPr>
         <w:t xml:space="preserve">. 2010. Machine learning analysis and modeling of interest rate curves. Paper presented at the 18th European Symposium on Artificial Neural Networks ESANN, Bruges, Belgium, April 28–30; Available online: </w:t>
       </w:r>
-      <w:hyperlink r:id="rId57" w:history="1">
+      <w:hyperlink r:id="rId55" w:history="1">
         <w:r>
           <w:rPr>
             <w:rStyle w:val="Hipervnculo"/>
@@ -44942,7 +44053,7 @@
     </w:p>
     <w:p/>
     <w:sectPr>
-      <w:footerReference w:type="default" r:id="rId58"/>
+      <w:footerReference w:type="default" r:id="rId56"/>
       <w:pgSz w:w="12240" w:h="15840"/>
       <w:pgMar w:top="1417" w:right="1701" w:bottom="1417" w:left="1701" w:header="708" w:footer="708" w:gutter="0"/>
       <w:cols w:space="708"/>
@@ -46824,6 +45935,95 @@
     </w:lvl>
   </w:abstractNum>
   <w:abstractNum w:abstractNumId="9" w15:restartNumberingAfterBreak="0">
+    <w:nsid w:val="4A1255A8"/>
+    <w:multiLevelType w:val="hybridMultilevel"/>
+    <w:tmpl w:val="85F48A4C"/>
+    <w:lvl w:ilvl="0" w:tplc="240A0019">
+      <w:start w:val="1"/>
+      <w:numFmt w:val="lowerLetter"/>
+      <w:lvlText w:val="%1."/>
+      <w:lvlJc w:val="left"/>
+      <w:pPr>
+        <w:ind w:left="720" w:hanging="360"/>
+      </w:pPr>
+      <w:rPr>
+        <w:rFonts w:hint="default"/>
+      </w:rPr>
+    </w:lvl>
+    <w:lvl w:ilvl="1" w:tplc="240A0019" w:tentative="1">
+      <w:start w:val="1"/>
+      <w:numFmt w:val="lowerLetter"/>
+      <w:lvlText w:val="%2."/>
+      <w:lvlJc w:val="left"/>
+      <w:pPr>
+        <w:ind w:left="1440" w:hanging="360"/>
+      </w:pPr>
+    </w:lvl>
+    <w:lvl w:ilvl="2" w:tplc="240A001B" w:tentative="1">
+      <w:start w:val="1"/>
+      <w:numFmt w:val="lowerRoman"/>
+      <w:lvlText w:val="%3."/>
+      <w:lvlJc w:val="right"/>
+      <w:pPr>
+        <w:ind w:left="2160" w:hanging="180"/>
+      </w:pPr>
+    </w:lvl>
+    <w:lvl w:ilvl="3" w:tplc="240A000F" w:tentative="1">
+      <w:start w:val="1"/>
+      <w:numFmt w:val="decimal"/>
+      <w:lvlText w:val="%4."/>
+      <w:lvlJc w:val="left"/>
+      <w:pPr>
+        <w:ind w:left="2880" w:hanging="360"/>
+      </w:pPr>
+    </w:lvl>
+    <w:lvl w:ilvl="4" w:tplc="240A0019" w:tentative="1">
+      <w:start w:val="1"/>
+      <w:numFmt w:val="lowerLetter"/>
+      <w:lvlText w:val="%5."/>
+      <w:lvlJc w:val="left"/>
+      <w:pPr>
+        <w:ind w:left="3600" w:hanging="360"/>
+      </w:pPr>
+    </w:lvl>
+    <w:lvl w:ilvl="5" w:tplc="240A001B" w:tentative="1">
+      <w:start w:val="1"/>
+      <w:numFmt w:val="lowerRoman"/>
+      <w:lvlText w:val="%6."/>
+      <w:lvlJc w:val="right"/>
+      <w:pPr>
+        <w:ind w:left="4320" w:hanging="180"/>
+      </w:pPr>
+    </w:lvl>
+    <w:lvl w:ilvl="6" w:tplc="240A000F" w:tentative="1">
+      <w:start w:val="1"/>
+      <w:numFmt w:val="decimal"/>
+      <w:lvlText w:val="%7."/>
+      <w:lvlJc w:val="left"/>
+      <w:pPr>
+        <w:ind w:left="5040" w:hanging="360"/>
+      </w:pPr>
+    </w:lvl>
+    <w:lvl w:ilvl="7" w:tplc="240A0019" w:tentative="1">
+      <w:start w:val="1"/>
+      <w:numFmt w:val="lowerLetter"/>
+      <w:lvlText w:val="%8."/>
+      <w:lvlJc w:val="left"/>
+      <w:pPr>
+        <w:ind w:left="5760" w:hanging="360"/>
+      </w:pPr>
+    </w:lvl>
+    <w:lvl w:ilvl="8" w:tplc="240A001B" w:tentative="1">
+      <w:start w:val="1"/>
+      <w:numFmt w:val="lowerRoman"/>
+      <w:lvlText w:val="%9."/>
+      <w:lvlJc w:val="right"/>
+      <w:pPr>
+        <w:ind w:left="6480" w:hanging="180"/>
+      </w:pPr>
+    </w:lvl>
+  </w:abstractNum>
+  <w:abstractNum w:abstractNumId="10" w15:restartNumberingAfterBreak="0">
     <w:nsid w:val="4F617F4A"/>
     <w:multiLevelType w:val="hybridMultilevel"/>
     <w:tmpl w:val="146CE4B0"/>
@@ -46936,7 +46136,7 @@
       </w:rPr>
     </w:lvl>
   </w:abstractNum>
-  <w:abstractNum w:abstractNumId="10" w15:restartNumberingAfterBreak="0">
+  <w:abstractNum w:abstractNumId="11" w15:restartNumberingAfterBreak="0">
     <w:nsid w:val="54161AB8"/>
     <w:multiLevelType w:val="hybridMultilevel"/>
     <w:tmpl w:val="979E2728"/>
@@ -47053,7 +46253,7 @@
       </w:rPr>
     </w:lvl>
   </w:abstractNum>
-  <w:abstractNum w:abstractNumId="11" w15:restartNumberingAfterBreak="0">
+  <w:abstractNum w:abstractNumId="12" w15:restartNumberingAfterBreak="0">
     <w:nsid w:val="555A34C2"/>
     <w:multiLevelType w:val="hybridMultilevel"/>
     <w:tmpl w:val="45C86564"/>
@@ -47170,7 +46370,7 @@
       </w:rPr>
     </w:lvl>
   </w:abstractNum>
-  <w:abstractNum w:abstractNumId="12" w15:restartNumberingAfterBreak="0">
+  <w:abstractNum w:abstractNumId="13" w15:restartNumberingAfterBreak="0">
     <w:nsid w:val="56E2562C"/>
     <w:multiLevelType w:val="hybridMultilevel"/>
     <w:tmpl w:val="587C1C26"/>
@@ -47283,7 +46483,7 @@
       </w:rPr>
     </w:lvl>
   </w:abstractNum>
-  <w:abstractNum w:abstractNumId="13" w15:restartNumberingAfterBreak="0">
+  <w:abstractNum w:abstractNumId="14" w15:restartNumberingAfterBreak="0">
     <w:nsid w:val="580615CF"/>
     <w:multiLevelType w:val="multilevel"/>
     <w:tmpl w:val="09543690"/>
@@ -47414,17 +46614,17 @@
       </w:rPr>
     </w:lvl>
   </w:abstractNum>
-  <w:abstractNum w:abstractNumId="14" w15:restartNumberingAfterBreak="0">
-    <w:nsid w:val="66B45113"/>
+  <w:abstractNum w:abstractNumId="15" w15:restartNumberingAfterBreak="0">
+    <w:nsid w:val="58A33938"/>
     <w:multiLevelType w:val="hybridMultilevel"/>
-    <w:tmpl w:val="119E416A"/>
+    <w:tmpl w:val="C4B6FF7A"/>
     <w:lvl w:ilvl="0" w:tplc="240A0001">
       <w:start w:val="1"/>
       <w:numFmt w:val="bullet"/>
       <w:lvlText w:val=""/>
       <w:lvlJc w:val="left"/>
       <w:pPr>
-        <w:ind w:left="3720" w:hanging="360"/>
+        <w:ind w:left="360" w:hanging="360"/>
       </w:pPr>
       <w:rPr>
         <w:rFonts w:ascii="Symbol" w:hAnsi="Symbol" w:hint="default"/>
@@ -47436,7 +46636,7 @@
       <w:lvlText w:val="o"/>
       <w:lvlJc w:val="left"/>
       <w:pPr>
-        <w:ind w:left="4440" w:hanging="360"/>
+        <w:ind w:left="1080" w:hanging="360"/>
       </w:pPr>
       <w:rPr>
         <w:rFonts w:ascii="Courier New" w:hAnsi="Courier New" w:cs="Courier New" w:hint="default"/>
@@ -47448,7 +46648,7 @@
       <w:lvlText w:val=""/>
       <w:lvlJc w:val="left"/>
       <w:pPr>
-        <w:ind w:left="5160" w:hanging="360"/>
+        <w:ind w:left="1800" w:hanging="360"/>
       </w:pPr>
       <w:rPr>
         <w:rFonts w:ascii="Wingdings" w:hAnsi="Wingdings" w:hint="default"/>
@@ -47460,7 +46660,7 @@
       <w:lvlText w:val=""/>
       <w:lvlJc w:val="left"/>
       <w:pPr>
-        <w:ind w:left="5880" w:hanging="360"/>
+        <w:ind w:left="2520" w:hanging="360"/>
       </w:pPr>
       <w:rPr>
         <w:rFonts w:ascii="Symbol" w:hAnsi="Symbol" w:hint="default"/>
@@ -47472,7 +46672,7 @@
       <w:lvlText w:val="o"/>
       <w:lvlJc w:val="left"/>
       <w:pPr>
-        <w:ind w:left="6600" w:hanging="360"/>
+        <w:ind w:left="3240" w:hanging="360"/>
       </w:pPr>
       <w:rPr>
         <w:rFonts w:ascii="Courier New" w:hAnsi="Courier New" w:cs="Courier New" w:hint="default"/>
@@ -47484,7 +46684,7 @@
       <w:lvlText w:val=""/>
       <w:lvlJc w:val="left"/>
       <w:pPr>
-        <w:ind w:left="7320" w:hanging="360"/>
+        <w:ind w:left="3960" w:hanging="360"/>
       </w:pPr>
       <w:rPr>
         <w:rFonts w:ascii="Wingdings" w:hAnsi="Wingdings" w:hint="default"/>
@@ -47496,7 +46696,7 @@
       <w:lvlText w:val=""/>
       <w:lvlJc w:val="left"/>
       <w:pPr>
-        <w:ind w:left="8040" w:hanging="360"/>
+        <w:ind w:left="4680" w:hanging="360"/>
       </w:pPr>
       <w:rPr>
         <w:rFonts w:ascii="Symbol" w:hAnsi="Symbol" w:hint="default"/>
@@ -47508,7 +46708,7 @@
       <w:lvlText w:val="o"/>
       <w:lvlJc w:val="left"/>
       <w:pPr>
-        <w:ind w:left="8760" w:hanging="360"/>
+        <w:ind w:left="5400" w:hanging="360"/>
       </w:pPr>
       <w:rPr>
         <w:rFonts w:ascii="Courier New" w:hAnsi="Courier New" w:cs="Courier New" w:hint="default"/>
@@ -47520,14 +46720,127 @@
       <w:lvlText w:val=""/>
       <w:lvlJc w:val="left"/>
       <w:pPr>
-        <w:ind w:left="9480" w:hanging="360"/>
+        <w:ind w:left="6120" w:hanging="360"/>
       </w:pPr>
       <w:rPr>
         <w:rFonts w:ascii="Wingdings" w:hAnsi="Wingdings" w:hint="default"/>
       </w:rPr>
     </w:lvl>
   </w:abstractNum>
-  <w:abstractNum w:abstractNumId="15" w15:restartNumberingAfterBreak="0">
+  <w:abstractNum w:abstractNumId="16" w15:restartNumberingAfterBreak="0">
+    <w:nsid w:val="66B45113"/>
+    <w:multiLevelType w:val="hybridMultilevel"/>
+    <w:tmpl w:val="119E416A"/>
+    <w:lvl w:ilvl="0" w:tplc="240A0001">
+      <w:start w:val="1"/>
+      <w:numFmt w:val="bullet"/>
+      <w:lvlText w:val=""/>
+      <w:lvlJc w:val="left"/>
+      <w:pPr>
+        <w:ind w:left="3720" w:hanging="360"/>
+      </w:pPr>
+      <w:rPr>
+        <w:rFonts w:ascii="Symbol" w:hAnsi="Symbol" w:hint="default"/>
+      </w:rPr>
+    </w:lvl>
+    <w:lvl w:ilvl="1" w:tplc="240A0003" w:tentative="1">
+      <w:start w:val="1"/>
+      <w:numFmt w:val="bullet"/>
+      <w:lvlText w:val="o"/>
+      <w:lvlJc w:val="left"/>
+      <w:pPr>
+        <w:ind w:left="4440" w:hanging="360"/>
+      </w:pPr>
+      <w:rPr>
+        <w:rFonts w:ascii="Courier New" w:hAnsi="Courier New" w:cs="Courier New" w:hint="default"/>
+      </w:rPr>
+    </w:lvl>
+    <w:lvl w:ilvl="2" w:tplc="240A0005" w:tentative="1">
+      <w:start w:val="1"/>
+      <w:numFmt w:val="bullet"/>
+      <w:lvlText w:val=""/>
+      <w:lvlJc w:val="left"/>
+      <w:pPr>
+        <w:ind w:left="5160" w:hanging="360"/>
+      </w:pPr>
+      <w:rPr>
+        <w:rFonts w:ascii="Wingdings" w:hAnsi="Wingdings" w:hint="default"/>
+      </w:rPr>
+    </w:lvl>
+    <w:lvl w:ilvl="3" w:tplc="240A0001" w:tentative="1">
+      <w:start w:val="1"/>
+      <w:numFmt w:val="bullet"/>
+      <w:lvlText w:val=""/>
+      <w:lvlJc w:val="left"/>
+      <w:pPr>
+        <w:ind w:left="5880" w:hanging="360"/>
+      </w:pPr>
+      <w:rPr>
+        <w:rFonts w:ascii="Symbol" w:hAnsi="Symbol" w:hint="default"/>
+      </w:rPr>
+    </w:lvl>
+    <w:lvl w:ilvl="4" w:tplc="240A0003" w:tentative="1">
+      <w:start w:val="1"/>
+      <w:numFmt w:val="bullet"/>
+      <w:lvlText w:val="o"/>
+      <w:lvlJc w:val="left"/>
+      <w:pPr>
+        <w:ind w:left="6600" w:hanging="360"/>
+      </w:pPr>
+      <w:rPr>
+        <w:rFonts w:ascii="Courier New" w:hAnsi="Courier New" w:cs="Courier New" w:hint="default"/>
+      </w:rPr>
+    </w:lvl>
+    <w:lvl w:ilvl="5" w:tplc="240A0005" w:tentative="1">
+      <w:start w:val="1"/>
+      <w:numFmt w:val="bullet"/>
+      <w:lvlText w:val=""/>
+      <w:lvlJc w:val="left"/>
+      <w:pPr>
+        <w:ind w:left="7320" w:hanging="360"/>
+      </w:pPr>
+      <w:rPr>
+        <w:rFonts w:ascii="Wingdings" w:hAnsi="Wingdings" w:hint="default"/>
+      </w:rPr>
+    </w:lvl>
+    <w:lvl w:ilvl="6" w:tplc="240A0001" w:tentative="1">
+      <w:start w:val="1"/>
+      <w:numFmt w:val="bullet"/>
+      <w:lvlText w:val=""/>
+      <w:lvlJc w:val="left"/>
+      <w:pPr>
+        <w:ind w:left="8040" w:hanging="360"/>
+      </w:pPr>
+      <w:rPr>
+        <w:rFonts w:ascii="Symbol" w:hAnsi="Symbol" w:hint="default"/>
+      </w:rPr>
+    </w:lvl>
+    <w:lvl w:ilvl="7" w:tplc="240A0003" w:tentative="1">
+      <w:start w:val="1"/>
+      <w:numFmt w:val="bullet"/>
+      <w:lvlText w:val="o"/>
+      <w:lvlJc w:val="left"/>
+      <w:pPr>
+        <w:ind w:left="8760" w:hanging="360"/>
+      </w:pPr>
+      <w:rPr>
+        <w:rFonts w:ascii="Courier New" w:hAnsi="Courier New" w:cs="Courier New" w:hint="default"/>
+      </w:rPr>
+    </w:lvl>
+    <w:lvl w:ilvl="8" w:tplc="240A0005" w:tentative="1">
+      <w:start w:val="1"/>
+      <w:numFmt w:val="bullet"/>
+      <w:lvlText w:val=""/>
+      <w:lvlJc w:val="left"/>
+      <w:pPr>
+        <w:ind w:left="9480" w:hanging="360"/>
+      </w:pPr>
+      <w:rPr>
+        <w:rFonts w:ascii="Wingdings" w:hAnsi="Wingdings" w:hint="default"/>
+      </w:rPr>
+    </w:lvl>
+  </w:abstractNum>
+  <w:abstractNum w:abstractNumId="17" w15:restartNumberingAfterBreak="0">
     <w:nsid w:val="6F2E0E4A"/>
     <w:multiLevelType w:val="hybridMultilevel"/>
     <w:tmpl w:val="58285D84"/>
@@ -47646,7 +46959,7 @@
       </w:rPr>
     </w:lvl>
   </w:abstractNum>
-  <w:abstractNum w:abstractNumId="16" w15:restartNumberingAfterBreak="0">
+  <w:abstractNum w:abstractNumId="18" w15:restartNumberingAfterBreak="0">
     <w:nsid w:val="6FF563F6"/>
     <w:multiLevelType w:val="hybridMultilevel"/>
     <w:tmpl w:val="7AF69A48"/>
@@ -47759,7 +47072,7 @@
       </w:rPr>
     </w:lvl>
   </w:abstractNum>
-  <w:abstractNum w:abstractNumId="17" w15:restartNumberingAfterBreak="0">
+  <w:abstractNum w:abstractNumId="19" w15:restartNumberingAfterBreak="0">
     <w:nsid w:val="776D54ED"/>
     <w:multiLevelType w:val="hybridMultilevel"/>
     <w:tmpl w:val="B55AF230"/>
@@ -47872,7 +47185,7 @@
       </w:rPr>
     </w:lvl>
   </w:abstractNum>
-  <w:abstractNum w:abstractNumId="18" w15:restartNumberingAfterBreak="0">
+  <w:abstractNum w:abstractNumId="20" w15:restartNumberingAfterBreak="0">
     <w:nsid w:val="7B136BC1"/>
     <w:multiLevelType w:val="hybridMultilevel"/>
     <w:tmpl w:val="4CF0E114"/>
@@ -47986,16 +47299,16 @@
     </w:lvl>
   </w:abstractNum>
   <w:num w:numId="1" w16cid:durableId="1326780000">
+    <w:abstractNumId w:val="12"/>
+  </w:num>
+  <w:num w:numId="2" w16cid:durableId="748500987">
     <w:abstractNumId w:val="11"/>
   </w:num>
-  <w:num w:numId="2" w16cid:durableId="748500987">
-    <w:abstractNumId w:val="10"/>
-  </w:num>
   <w:num w:numId="3" w16cid:durableId="1443526484">
-    <w:abstractNumId w:val="13"/>
+    <w:abstractNumId w:val="14"/>
   </w:num>
   <w:num w:numId="4" w16cid:durableId="392043196">
-    <w:abstractNumId w:val="15"/>
+    <w:abstractNumId w:val="17"/>
   </w:num>
   <w:num w:numId="5" w16cid:durableId="1270044569">
     <w:abstractNumId w:val="6"/>
@@ -48004,7 +47317,7 @@
     <w:abstractNumId w:val="5"/>
   </w:num>
   <w:num w:numId="7" w16cid:durableId="2125151808">
-    <w:abstractNumId w:val="18"/>
+    <w:abstractNumId w:val="20"/>
   </w:num>
   <w:num w:numId="8" w16cid:durableId="1750695421">
     <w:abstractNumId w:val="8"/>
@@ -48013,25 +47326,25 @@
     <w:abstractNumId w:val="4"/>
   </w:num>
   <w:num w:numId="10" w16cid:durableId="2005669231">
-    <w:abstractNumId w:val="17"/>
+    <w:abstractNumId w:val="19"/>
   </w:num>
   <w:num w:numId="11" w16cid:durableId="1978097924">
     <w:abstractNumId w:val="3"/>
   </w:num>
   <w:num w:numId="12" w16cid:durableId="192034211">
-    <w:abstractNumId w:val="14"/>
+    <w:abstractNumId w:val="16"/>
   </w:num>
   <w:num w:numId="13" w16cid:durableId="273023788">
-    <w:abstractNumId w:val="12"/>
+    <w:abstractNumId w:val="13"/>
   </w:num>
   <w:num w:numId="14" w16cid:durableId="910772133">
-    <w:abstractNumId w:val="9"/>
+    <w:abstractNumId w:val="10"/>
   </w:num>
   <w:num w:numId="15" w16cid:durableId="706217464">
     <w:abstractNumId w:val="7"/>
   </w:num>
   <w:num w:numId="16" w16cid:durableId="355423326">
-    <w:abstractNumId w:val="16"/>
+    <w:abstractNumId w:val="18"/>
   </w:num>
   <w:num w:numId="17" w16cid:durableId="1593471630">
     <w:abstractNumId w:val="1"/>
@@ -48041,6 +47354,12 @@
   </w:num>
   <w:num w:numId="19" w16cid:durableId="886263359">
     <w:abstractNumId w:val="0"/>
+  </w:num>
+  <w:num w:numId="20" w16cid:durableId="859471455">
+    <w:abstractNumId w:val="15"/>
+  </w:num>
+  <w:num w:numId="21" w16cid:durableId="1600407541">
+    <w:abstractNumId w:val="9"/>
   </w:num>
 </w:numbering>
 </file>
@@ -48524,7 +47843,6 @@
   <w:style w:type="character" w:default="1" w:styleId="Fuentedeprrafopredeter">
     <w:name w:val="Default Paragraph Font"/>
     <w:uiPriority w:val="1"/>
-    <w:semiHidden/>
     <w:unhideWhenUsed/>
   </w:style>
   <w:style w:type="table" w:default="1" w:styleId="Tablanormal">

</xml_diff>

<commit_message>
Avance trabajo escrito. Finalizado trabajo escrito. Restan índices y forma.
</commit_message>
<xml_diff>
--- a/Trabajo de Grado - David Mejía Estrada.docx
+++ b/Trabajo de Grado - David Mejía Estrada.docx
@@ -223,12 +223,6 @@
         <w:rPr>
           <w:rFonts w:ascii="Times New Roman" w:hAnsi="Times New Roman" w:cs="Times New Roman"/>
         </w:rPr>
-        <w:t xml:space="preserve">« » </w:t>
-      </w:r>
-      <w:r>
-        <w:rPr>
-          <w:rFonts w:ascii="Times New Roman" w:hAnsi="Times New Roman" w:cs="Times New Roman"/>
-        </w:rPr>
         <w:t>Deep Reinforcement Learning for Automated Fixed Income Portfolio Management</w:t>
       </w:r>
     </w:p>
@@ -572,6 +566,36 @@
     </w:p>
     <w:p>
       <w:pPr>
+        <w:jc w:val="center"/>
+        <w:rPr>
+          <w:rFonts w:ascii="Times New Roman" w:hAnsi="Times New Roman" w:cs="Times New Roman"/>
+          <w:bCs/>
+          <w:sz w:val="24"/>
+          <w:szCs w:val="24"/>
+        </w:rPr>
+      </w:pPr>
+      <w:r>
+        <w:rPr>
+          <w:rFonts w:ascii="Times New Roman" w:hAnsi="Times New Roman" w:cs="Times New Roman"/>
+          <w:bCs/>
+          <w:sz w:val="24"/>
+          <w:szCs w:val="24"/>
+        </w:rPr>
+        <w:lastRenderedPageBreak/>
+        <w:t>Página deliberadamente dejada en blanco.</w:t>
+      </w:r>
+      <w:r>
+        <w:rPr>
+          <w:rFonts w:ascii="Times New Roman" w:hAnsi="Times New Roman" w:cs="Times New Roman"/>
+          <w:bCs/>
+          <w:sz w:val="24"/>
+          <w:szCs w:val="24"/>
+        </w:rPr>
+        <w:br w:type="page"/>
+      </w:r>
+    </w:p>
+    <w:p>
+      <w:pPr>
         <w:spacing w:line="360" w:lineRule="auto"/>
         <w:ind w:right="368"/>
         <w:jc w:val="both"/>
@@ -674,7 +698,39 @@
           <w:sz w:val="24"/>
           <w:szCs w:val="24"/>
         </w:rPr>
-        <w:t xml:space="preserve"> estudio contribuye al muy estudiado campo de las aplicaciones de aprendizaje de máquina e inteligencia artificial sobre predicción del mercado de valores y administración de carteras de inversión</w:t>
+        <w:t xml:space="preserve"> estudio contribuye al muy estudiado campo de las aplicaciones de aprendizaje de máquina e inteligencia </w:t>
+      </w:r>
+      <w:r>
+        <w:rPr>
+          <w:rFonts w:ascii="Times New Roman" w:hAnsi="Times New Roman" w:cs="Times New Roman"/>
+          <w:sz w:val="24"/>
+          <w:szCs w:val="24"/>
+        </w:rPr>
+        <w:t>art</w:t>
+      </w:r>
+      <w:r>
+        <w:rPr>
+          <w:rFonts w:ascii="Times New Roman" w:hAnsi="Times New Roman" w:cs="Times New Roman"/>
+          <w:sz w:val="24"/>
+          <w:szCs w:val="24"/>
+        </w:rPr>
+        <w:t>i</w:t>
+      </w:r>
+      <w:r>
+        <w:rPr>
+          <w:rFonts w:ascii="Times New Roman" w:hAnsi="Times New Roman" w:cs="Times New Roman"/>
+          <w:sz w:val="24"/>
+          <w:szCs w:val="24"/>
+        </w:rPr>
+        <w:t>ficial</w:t>
+      </w:r>
+      <w:r>
+        <w:rPr>
+          <w:rFonts w:ascii="Times New Roman" w:hAnsi="Times New Roman" w:cs="Times New Roman"/>
+          <w:sz w:val="24"/>
+          <w:szCs w:val="24"/>
+        </w:rPr>
+        <w:t xml:space="preserve"> sobre predicción del mercado de valores y administración de carteras de inversión</w:t>
       </w:r>
       <w:r>
         <w:rPr>
@@ -19948,23 +20004,21 @@
           <w:lang w:val="es-CO"/>
         </w:rPr>
         <w:lastRenderedPageBreak/>
-        <w:t xml:space="preserve">corto y </w:t>
-      </w:r>
-      <w:proofErr w:type="spellStart"/>
-      <w:r>
-        <w:rPr>
-          <w:rFonts w:ascii="Times New Roman" w:hAnsi="Times New Roman" w:cs="Times New Roman"/>
-          <w:lang w:val="es-CO"/>
-        </w:rPr>
-        <w:t>lago</w:t>
-      </w:r>
-      <w:proofErr w:type="spellEnd"/>
-      <w:r>
-        <w:rPr>
-          <w:rFonts w:ascii="Times New Roman" w:hAnsi="Times New Roman" w:cs="Times New Roman"/>
-          <w:lang w:val="es-CO"/>
-        </w:rPr>
-        <w:t xml:space="preserve"> plazo cayó 34 puntos básicos, mientras que el spread entre las tasas de mediano y de corto plazo apenas lo hizo en 22 puntos básicos.</w:t>
+        <w:t>corto y la</w:t>
+      </w:r>
+      <w:r>
+        <w:rPr>
+          <w:rFonts w:ascii="Times New Roman" w:hAnsi="Times New Roman" w:cs="Times New Roman"/>
+          <w:lang w:val="es-CO"/>
+        </w:rPr>
+        <w:t>r</w:t>
+      </w:r>
+      <w:r>
+        <w:rPr>
+          <w:rFonts w:ascii="Times New Roman" w:hAnsi="Times New Roman" w:cs="Times New Roman"/>
+          <w:lang w:val="es-CO"/>
+        </w:rPr>
+        <w:t>go plazo cayó 34 puntos básicos, mientras que el spread entre las tasas de mediano y de corto plazo apenas lo hizo en 22 puntos básicos.</w:t>
       </w:r>
     </w:p>
     <w:p>
@@ -22379,21 +22433,7 @@
           <w:rFonts w:ascii="Times New Roman" w:hAnsi="Times New Roman" w:cs="Times New Roman"/>
           <w:lang w:val="es-CO"/>
         </w:rPr>
-        <w:t>Décimo trimestre de operación para el modelo de ensamble</w:t>
-      </w:r>
-      <w:r>
-        <w:rPr>
-          <w:rFonts w:ascii="Times New Roman" w:hAnsi="Times New Roman" w:cs="Times New Roman"/>
-          <w:lang w:val="es-CO"/>
-        </w:rPr>
-        <w:t>.</w:t>
-      </w:r>
-      <w:r>
-        <w:rPr>
-          <w:rFonts w:ascii="Times New Roman" w:hAnsi="Times New Roman" w:cs="Times New Roman"/>
-          <w:lang w:val="es-CO"/>
-        </w:rPr>
-        <w:t xml:space="preserve"> Eje </w:t>
+        <w:t xml:space="preserve">Décimo trimestre de operación para el modelo de ensamble. Eje </w:t>
       </w:r>
       <w:r>
         <w:rPr>
@@ -22540,6 +22580,7 @@
           <w:r>
             <w:rPr>
               <w:rFonts w:ascii="Times New Roman" w:hAnsi="Times New Roman" w:cs="Times New Roman"/>
+              <w:noProof/>
               <w:lang w:val="es-CO"/>
             </w:rPr>
             <w:t>(Yang y otros, 2020)</w:t>
@@ -22586,21 +22627,7 @@
           <w:rFonts w:ascii="Times New Roman" w:hAnsi="Times New Roman" w:cs="Times New Roman"/>
           <w:lang w:val="es-CO"/>
         </w:rPr>
-        <w:t xml:space="preserve"> para evitar que sus estrategias operaran en días con condiciones de volatilidad extraordinarias. En cambio, en este trabajo, la </w:t>
-      </w:r>
-      <w:r>
-        <w:rPr>
-          <w:rFonts w:ascii="Times New Roman" w:hAnsi="Times New Roman" w:cs="Times New Roman"/>
-          <w:lang w:val="es-CO"/>
-        </w:rPr>
-        <w:t>baja volatilidad</w:t>
-      </w:r>
-      <w:r>
-        <w:rPr>
-          <w:rFonts w:ascii="Times New Roman" w:hAnsi="Times New Roman" w:cs="Times New Roman"/>
-          <w:lang w:val="es-CO"/>
-        </w:rPr>
-        <w:t xml:space="preserve"> de los activos de renta fija -especialmente los calificados como AAA como el caso de los TES clase B-, sumado con la relación inversa entre tasa de negociación y precio limpio, y con el bajo uso de balance, permitió que, sin utilizar la </w:t>
+        <w:t xml:space="preserve"> para evitar que sus estrategias operaran en días con condiciones de volatilidad extraordinarias. En cambio, en este trabajo, la baja volatilidad de los activos de renta fija -especialmente los calificados como AAA como el caso de los TES clase B-, sumado con la relación inversa entre tasa de negociación y precio limpio, y con el bajo uso de balance, permitió que, sin utilizar la </w:t>
       </w:r>
       <w:r>
         <w:rPr>
@@ -22701,21 +22728,7 @@
           <w:rFonts w:ascii="Times New Roman" w:hAnsi="Times New Roman" w:cs="Times New Roman"/>
           <w:lang w:val="es-CO"/>
         </w:rPr>
-        <w:t xml:space="preserve"> posiciones</w:t>
-      </w:r>
-      <w:r>
-        <w:rPr>
-          <w:rFonts w:ascii="Times New Roman" w:hAnsi="Times New Roman" w:cs="Times New Roman"/>
-          <w:lang w:val="es-CO"/>
-        </w:rPr>
-        <w:t>,</w:t>
-      </w:r>
-      <w:r>
-        <w:rPr>
-          <w:rFonts w:ascii="Times New Roman" w:hAnsi="Times New Roman" w:cs="Times New Roman"/>
-          <w:lang w:val="es-CO"/>
-        </w:rPr>
-        <w:t xml:space="preserve"> e, incluso, sobre no usar el balance.</w:t>
+        <w:t xml:space="preserve"> posiciones, e, incluso, sobre no usar el balance.</w:t>
       </w:r>
     </w:p>
     <w:p>
@@ -22735,6 +22748,7 @@
     </w:p>
     <w:p>
       <w:pPr>
+        <w:spacing w:line="360" w:lineRule="auto"/>
         <w:rPr>
           <w:rFonts w:ascii="Times New Roman" w:eastAsia="LM Roman 12" w:hAnsi="Times New Roman" w:cs="Times New Roman"/>
           <w:b/>
@@ -22777,49 +22791,444 @@
     </w:p>
     <w:p>
       <w:pPr>
-        <w:pStyle w:val="Textoindependiente"/>
-        <w:spacing w:before="240" w:line="360" w:lineRule="auto"/>
-        <w:ind w:right="124"/>
+        <w:spacing w:line="360" w:lineRule="auto"/>
         <w:jc w:val="both"/>
         <w:rPr>
           <w:rFonts w:ascii="Times New Roman" w:hAnsi="Times New Roman" w:cs="Times New Roman"/>
-          <w:lang w:val="es-CO"/>
-        </w:rPr>
-      </w:pPr>
-      <w:r>
-        <w:rPr>
-          <w:rFonts w:ascii="Times New Roman" w:hAnsi="Times New Roman" w:cs="Times New Roman"/>
-          <w:lang w:val="es-CO"/>
-        </w:rPr>
-        <w:t xml:space="preserve">sumado con la relación inversa entre tasa de negociación y precio limpio, y con el bajo uso de balance, permitió que, sin utilizar la </w:t>
-      </w:r>
-      <w:r>
-        <w:rPr>
-          <w:rFonts w:ascii="Times New Roman" w:hAnsi="Times New Roman" w:cs="Times New Roman"/>
-          <w:lang w:val="es-CO"/>
-        </w:rPr>
-        <w:t>«</w:t>
-      </w:r>
-      <w:r>
-        <w:rPr>
-          <w:rFonts w:ascii="Times New Roman" w:hAnsi="Times New Roman" w:cs="Times New Roman"/>
-          <w:lang w:val="es-CO"/>
-        </w:rPr>
-        <w:t>turbulencia</w:t>
-      </w:r>
-      <w:r>
-        <w:rPr>
-          <w:rFonts w:ascii="Times New Roman" w:hAnsi="Times New Roman" w:cs="Times New Roman"/>
-          <w:lang w:val="es-CO"/>
-        </w:rPr>
-        <w:t>»</w:t>
-      </w:r>
-      <w:r>
-        <w:rPr>
-          <w:rFonts w:ascii="Times New Roman" w:hAnsi="Times New Roman" w:cs="Times New Roman"/>
-          <w:lang w:val="es-CO"/>
-        </w:rPr>
-        <w:t>, el modelo generase rentabilidad positiva durante esos días volátiles</w:t>
+          <w:sz w:val="24"/>
+          <w:szCs w:val="24"/>
+        </w:rPr>
+      </w:pPr>
+      <w:r>
+        <w:rPr>
+          <w:rFonts w:ascii="Times New Roman" w:hAnsi="Times New Roman" w:cs="Times New Roman"/>
+          <w:sz w:val="24"/>
+          <w:szCs w:val="24"/>
+        </w:rPr>
+        <w:t xml:space="preserve">En este trabajo se revisó el desempeño de diferentes modelos de aprendizaje por refuerzo, A2C, PPO y DDPG, y de un modelo ensamblado de estos en el contexto de la gestión activa de un portafolio de títulos de renta fija soberana colombiana, cumpliendo así con el objetivo principal planteado en la primera sección. </w:t>
+      </w:r>
+    </w:p>
+    <w:p>
+      <w:pPr>
+        <w:spacing w:line="360" w:lineRule="auto"/>
+        <w:jc w:val="both"/>
+        <w:rPr>
+          <w:rFonts w:ascii="Times New Roman" w:hAnsi="Times New Roman" w:cs="Times New Roman"/>
+          <w:sz w:val="24"/>
+          <w:szCs w:val="24"/>
+        </w:rPr>
+      </w:pPr>
+      <w:r>
+        <w:rPr>
+          <w:rFonts w:ascii="Times New Roman" w:hAnsi="Times New Roman" w:cs="Times New Roman"/>
+          <w:sz w:val="24"/>
+          <w:szCs w:val="24"/>
+        </w:rPr>
+        <w:t>Los datos de mercado, provenientes del SEN del Banco de la República, fueron sometidos a un ciclo completo de ingeniería de datos, en donde se hizo una limpieza del set de datos, y una descripción completa de las variables que serían entregadas a los modelos, así como las transformaciones necesarias realizadas basadas en un buen entendimiento del negocio de administración de portafolios de renta fija y las necesidades puntuales que surgen en este tipo de mercados financieros.</w:t>
+      </w:r>
+    </w:p>
+    <w:p>
+      <w:pPr>
+        <w:spacing w:line="360" w:lineRule="auto"/>
+        <w:jc w:val="both"/>
+        <w:rPr>
+          <w:rFonts w:ascii="Times New Roman" w:hAnsi="Times New Roman" w:cs="Times New Roman"/>
+          <w:sz w:val="24"/>
+          <w:szCs w:val="24"/>
+        </w:rPr>
+      </w:pPr>
+      <w:r>
+        <w:rPr>
+          <w:rFonts w:ascii="Times New Roman" w:hAnsi="Times New Roman" w:cs="Times New Roman"/>
+          <w:sz w:val="24"/>
+          <w:szCs w:val="24"/>
+        </w:rPr>
+        <w:t>Los modelos fueron sometidos a dos fases previas, una de entrenamiento y una de validación, antes de llevarlos a ejecutar activamente su estrategia de administración, ajustando varios parámetros de mercado dentro de la ejecución del modelo para garantizar la mayor fidelidad a un entorno real de negociación, siendo estos</w:t>
+      </w:r>
+      <w:r>
+        <w:rPr>
+          <w:rFonts w:ascii="Times New Roman" w:hAnsi="Times New Roman" w:cs="Times New Roman"/>
+          <w:sz w:val="24"/>
+          <w:szCs w:val="24"/>
+        </w:rPr>
+        <w:t>: El tamaño del portafolio, unidades de normalización, costes transaccionales, y el tamaño de las ventanas temporales de entrenamiento y validación.</w:t>
+      </w:r>
+      <w:r>
+        <w:rPr>
+          <w:rFonts w:ascii="Times New Roman" w:hAnsi="Times New Roman" w:cs="Times New Roman"/>
+          <w:sz w:val="24"/>
+          <w:szCs w:val="24"/>
+        </w:rPr>
+        <w:t xml:space="preserve"> La razón de Sharpe fue el indicador utilizado para buscar la optimización por parte de todos los modelos, y fue escogido por su característica principal, es decir, la integración </w:t>
+      </w:r>
+      <w:proofErr w:type="gramStart"/>
+      <w:r>
+        <w:rPr>
+          <w:rFonts w:ascii="Times New Roman" w:hAnsi="Times New Roman" w:cs="Times New Roman"/>
+          <w:sz w:val="24"/>
+          <w:szCs w:val="24"/>
+        </w:rPr>
+        <w:t>e</w:t>
+      </w:r>
+      <w:proofErr w:type="gramEnd"/>
+      <w:r>
+        <w:rPr>
+          <w:rFonts w:ascii="Times New Roman" w:hAnsi="Times New Roman" w:cs="Times New Roman"/>
+          <w:sz w:val="24"/>
+          <w:szCs w:val="24"/>
+        </w:rPr>
+        <w:t xml:space="preserve"> un solo indicador entre la cantidad de utilidad generada por cada unidad de riesgo de mercado asumido, por lo que los modelos no se enfocarían en buscar una gran rentabilidad únicamente, sino también, en mantener un portafolio estable en el tiempo. </w:t>
+      </w:r>
+    </w:p>
+    <w:p>
+      <w:pPr>
+        <w:spacing w:line="360" w:lineRule="auto"/>
+        <w:jc w:val="both"/>
+        <w:rPr>
+          <w:rFonts w:ascii="Times New Roman" w:hAnsi="Times New Roman" w:cs="Times New Roman"/>
+          <w:sz w:val="24"/>
+          <w:szCs w:val="24"/>
+        </w:rPr>
+      </w:pPr>
+      <w:r>
+        <w:rPr>
+          <w:rFonts w:ascii="Times New Roman" w:hAnsi="Times New Roman" w:cs="Times New Roman"/>
+          <w:sz w:val="24"/>
+          <w:szCs w:val="24"/>
+        </w:rPr>
+        <w:t xml:space="preserve">Finalmente, los resultados de los modelos fueron evaluados desde una óptica financiera adecuada para las necesidades del negocio de administración </w:t>
+      </w:r>
+      <w:r>
+        <w:rPr>
+          <w:rFonts w:ascii="Times New Roman" w:hAnsi="Times New Roman" w:cs="Times New Roman"/>
+          <w:sz w:val="24"/>
+          <w:szCs w:val="24"/>
+        </w:rPr>
+        <w:t>de portafolios</w:t>
+      </w:r>
+      <w:r>
+        <w:rPr>
+          <w:rFonts w:ascii="Times New Roman" w:hAnsi="Times New Roman" w:cs="Times New Roman"/>
+          <w:sz w:val="24"/>
+          <w:szCs w:val="24"/>
+        </w:rPr>
+        <w:t>, con métricas e indicadores propios de esta industria</w:t>
+      </w:r>
+      <w:r>
+        <w:rPr>
+          <w:rFonts w:ascii="Times New Roman" w:hAnsi="Times New Roman" w:cs="Times New Roman"/>
+          <w:sz w:val="24"/>
+          <w:szCs w:val="24"/>
+        </w:rPr>
+        <w:t xml:space="preserve">. Se encuentra que, tras el entrenamiento, algunos modelos pueden elegir no operar durante el trimestre de validación, mostrando que son precavidos ante una situación específica del mercado que no lograron leer. En cambio, cuando los modelos si operan, pueden razones de Sharpe positivas asumiendo poco riesgo. </w:t>
+      </w:r>
+    </w:p>
+    <w:p>
+      <w:pPr>
+        <w:spacing w:line="360" w:lineRule="auto"/>
+        <w:jc w:val="both"/>
+        <w:rPr>
+          <w:rFonts w:ascii="Times New Roman" w:hAnsi="Times New Roman" w:cs="Times New Roman"/>
+          <w:sz w:val="24"/>
+          <w:szCs w:val="24"/>
+        </w:rPr>
+      </w:pPr>
+      <w:r>
+        <w:rPr>
+          <w:rFonts w:ascii="Times New Roman" w:hAnsi="Times New Roman" w:cs="Times New Roman"/>
+          <w:sz w:val="24"/>
+          <w:szCs w:val="24"/>
+        </w:rPr>
+        <w:t>Sobre el modelo de ensamble, este escoge que modelo utilizar para un trimestre a partir de la razón de Sharpe que los modelos generan en la fase de validación</w:t>
+      </w:r>
+      <w:r>
+        <w:rPr>
+          <w:rFonts w:ascii="Times New Roman" w:hAnsi="Times New Roman" w:cs="Times New Roman"/>
+          <w:sz w:val="24"/>
+          <w:szCs w:val="24"/>
+        </w:rPr>
+        <w:t xml:space="preserve">. El modelo de ensamble </w:t>
+      </w:r>
+      <w:r>
+        <w:rPr>
+          <w:rFonts w:ascii="Times New Roman" w:hAnsi="Times New Roman" w:cs="Times New Roman"/>
+          <w:sz w:val="24"/>
+          <w:szCs w:val="24"/>
+        </w:rPr>
+        <w:lastRenderedPageBreak/>
+        <w:t>escogió con frecuencia antes de pandemia operar bajo las instrucciones de PPO, y después de pandemia bajo las instrucciones de DDPG, lo que muestra que el modelo de ensamble, gracias a la flexibilidad que le brinda poder elegir el mejor de los modelos, tiene un mayor nivel de adaptación a los cambios que pueden darse en el mercado y que tal vez los modelos vistos de manera individual no pueden ver. Además, en el largo plazo, los resultados para el modelo de ensamble bajo las métricas e indicadores descritos fueron bastante superiores, con razones de Sharpe siempre positivas.</w:t>
+      </w:r>
+    </w:p>
+    <w:p>
+      <w:pPr>
+        <w:spacing w:line="360" w:lineRule="auto"/>
+        <w:jc w:val="both"/>
+        <w:rPr>
+          <w:rFonts w:ascii="Times New Roman" w:hAnsi="Times New Roman" w:cs="Times New Roman"/>
+          <w:sz w:val="24"/>
+          <w:szCs w:val="24"/>
+        </w:rPr>
+      </w:pPr>
+      <w:r>
+        <w:rPr>
+          <w:rFonts w:ascii="Times New Roman" w:hAnsi="Times New Roman" w:cs="Times New Roman"/>
+          <w:sz w:val="24"/>
+          <w:szCs w:val="24"/>
+        </w:rPr>
+        <w:t>Si bien todos los objetivos del trabajo se cumplieron, es importante mencionar que hay muchos temas aun por abordar en posibles trabajos futuros, todos teniendo en cuenta que</w:t>
+      </w:r>
+      <w:r>
+        <w:rPr>
+          <w:rFonts w:ascii="Times New Roman" w:hAnsi="Times New Roman" w:cs="Times New Roman"/>
+          <w:sz w:val="24"/>
+          <w:szCs w:val="24"/>
+        </w:rPr>
+        <w:t>,</w:t>
+      </w:r>
+      <w:r>
+        <w:rPr>
+          <w:rFonts w:ascii="Times New Roman" w:hAnsi="Times New Roman" w:cs="Times New Roman"/>
+          <w:sz w:val="24"/>
+          <w:szCs w:val="24"/>
+        </w:rPr>
+        <w:t xml:space="preserve"> si bien se logró generar una razón de Sharpe interesante, esto fue por la baja cantidad de riesgo de mercado asumido en todas las estrategias, con, de hecho, un muy bajo uso de balance.</w:t>
+      </w:r>
+    </w:p>
+    <w:p>
+      <w:pPr>
+        <w:spacing w:line="360" w:lineRule="auto"/>
+        <w:jc w:val="both"/>
+        <w:rPr>
+          <w:rFonts w:ascii="Times New Roman" w:hAnsi="Times New Roman" w:cs="Times New Roman"/>
+          <w:sz w:val="24"/>
+          <w:szCs w:val="24"/>
+        </w:rPr>
+      </w:pPr>
+      <w:r>
+        <w:rPr>
+          <w:rFonts w:ascii="Times New Roman" w:hAnsi="Times New Roman" w:cs="Times New Roman"/>
+          <w:sz w:val="24"/>
+          <w:szCs w:val="24"/>
+        </w:rPr>
+        <w:t xml:space="preserve">En primer lugar, </w:t>
+      </w:r>
+      <w:r>
+        <w:rPr>
+          <w:rFonts w:ascii="Times New Roman" w:hAnsi="Times New Roman" w:cs="Times New Roman"/>
+          <w:sz w:val="24"/>
+          <w:szCs w:val="24"/>
+        </w:rPr>
+        <w:t xml:space="preserve">puede ser objetivo de un trabajo futuro buscar motivar a los modelos a asumir algo más de riesgo de mercado o usar mejor su balance. Esto puede inducirse al entregarle a los modelos más acciones posibles a realizar, pues para este trabajo, los modelos solo tenían disponible las acciones de comprar, vender o mantener los títulos. En el mercado de renta fija, y especialmente el soberano dada su alta liquidez, es posible realizar otro tipo de operaciones llamadas operaciones de liquidez o simultáneas. Agregar este tipo de operaciones al modelo para mejorar el uso de balance implica hacer todo el ciclo de ingeniería de datos para las operaciones que se realizan diariamente en la rueda de simultáneas del SEN. </w:t>
+      </w:r>
+    </w:p>
+    <w:p>
+      <w:pPr>
+        <w:spacing w:line="360" w:lineRule="auto"/>
+        <w:jc w:val="both"/>
+        <w:rPr>
+          <w:rFonts w:ascii="Times New Roman" w:hAnsi="Times New Roman" w:cs="Times New Roman"/>
+          <w:sz w:val="24"/>
+          <w:szCs w:val="24"/>
+        </w:rPr>
+      </w:pPr>
+      <w:r>
+        <w:rPr>
+          <w:rFonts w:ascii="Times New Roman" w:hAnsi="Times New Roman" w:cs="Times New Roman"/>
+          <w:sz w:val="24"/>
+          <w:szCs w:val="24"/>
+        </w:rPr>
+        <w:t>Por otro lado, también existe interés en que los modelos incorporen correctamente estrategias completas sobre la curva de rendimientos</w:t>
+      </w:r>
+      <w:r>
+        <w:rPr>
+          <w:rFonts w:ascii="Times New Roman" w:hAnsi="Times New Roman" w:cs="Times New Roman"/>
+          <w:sz w:val="24"/>
+          <w:szCs w:val="24"/>
+        </w:rPr>
+        <w:t>. Si</w:t>
+      </w:r>
+      <w:r>
+        <w:rPr>
+          <w:rFonts w:ascii="Times New Roman" w:hAnsi="Times New Roman" w:cs="Times New Roman"/>
+          <w:sz w:val="24"/>
+          <w:szCs w:val="24"/>
+        </w:rPr>
+        <w:t xml:space="preserve"> bien los modelos </w:t>
+      </w:r>
+      <w:r>
+        <w:rPr>
+          <w:rFonts w:ascii="Times New Roman" w:hAnsi="Times New Roman" w:cs="Times New Roman"/>
+          <w:sz w:val="24"/>
+          <w:szCs w:val="24"/>
+        </w:rPr>
+        <w:t>en</w:t>
+      </w:r>
+      <w:r>
+        <w:rPr>
+          <w:rFonts w:ascii="Times New Roman" w:hAnsi="Times New Roman" w:cs="Times New Roman"/>
+          <w:sz w:val="24"/>
+          <w:szCs w:val="24"/>
+        </w:rPr>
+        <w:t xml:space="preserve"> este trabajo lograron rentabilidad operando diferentes instrumentos</w:t>
+      </w:r>
+      <w:r>
+        <w:rPr>
+          <w:rFonts w:ascii="Times New Roman" w:hAnsi="Times New Roman" w:cs="Times New Roman"/>
+          <w:sz w:val="24"/>
+          <w:szCs w:val="24"/>
+        </w:rPr>
+        <w:t xml:space="preserve"> en diferentes nodos de la curva, se puede buscar la manera de potenciar estos resultados, tanto en términos de rentabilidad como de riesgo, buscando modelos que realicen predicciones precisas sobre los movimientos de la curva de rendimientos o sobre los parámetros de la curva de Nelson y Siegel </w:t>
+      </w:r>
+      <w:sdt>
+        <w:sdtPr>
+          <w:rPr>
+            <w:rFonts w:ascii="Times New Roman" w:hAnsi="Times New Roman" w:cs="Times New Roman"/>
+            <w:sz w:val="24"/>
+            <w:szCs w:val="24"/>
+          </w:rPr>
+          <w:id w:val="-1086465169"/>
+          <w:citation/>
+        </w:sdtPr>
+        <w:sdtContent>
+          <w:r>
+            <w:rPr>
+              <w:rFonts w:ascii="Times New Roman" w:hAnsi="Times New Roman" w:cs="Times New Roman"/>
+              <w:sz w:val="24"/>
+              <w:szCs w:val="24"/>
+            </w:rPr>
+            <w:fldChar w:fldCharType="begin"/>
+          </w:r>
+          <w:r>
+            <w:rPr>
+              <w:rFonts w:ascii="Times New Roman" w:hAnsi="Times New Roman" w:cs="Times New Roman"/>
+              <w:sz w:val="24"/>
+              <w:szCs w:val="24"/>
+            </w:rPr>
+            <w:instrText xml:space="preserve">CITATION Nel87 \n  \t  \l 9226 </w:instrText>
+          </w:r>
+          <w:r>
+            <w:rPr>
+              <w:rFonts w:ascii="Times New Roman" w:hAnsi="Times New Roman" w:cs="Times New Roman"/>
+              <w:sz w:val="24"/>
+              <w:szCs w:val="24"/>
+            </w:rPr>
+            <w:fldChar w:fldCharType="separate"/>
+          </w:r>
+          <w:r>
+            <w:rPr>
+              <w:rFonts w:ascii="Times New Roman" w:hAnsi="Times New Roman" w:cs="Times New Roman"/>
+              <w:noProof/>
+              <w:sz w:val="24"/>
+              <w:szCs w:val="24"/>
+            </w:rPr>
+            <w:t>(1987)</w:t>
+          </w:r>
+          <w:r>
+            <w:rPr>
+              <w:rFonts w:ascii="Times New Roman" w:hAnsi="Times New Roman" w:cs="Times New Roman"/>
+              <w:sz w:val="24"/>
+              <w:szCs w:val="24"/>
+            </w:rPr>
+            <w:fldChar w:fldCharType="end"/>
+          </w:r>
+        </w:sdtContent>
+      </w:sdt>
+      <w:r>
+        <w:rPr>
+          <w:rFonts w:ascii="Times New Roman" w:hAnsi="Times New Roman" w:cs="Times New Roman"/>
+          <w:sz w:val="24"/>
+          <w:szCs w:val="24"/>
+        </w:rPr>
+        <w:t>.</w:t>
+      </w:r>
+    </w:p>
+    <w:p>
+      <w:pPr>
+        <w:spacing w:line="360" w:lineRule="auto"/>
+        <w:jc w:val="both"/>
+        <w:rPr>
+          <w:rFonts w:ascii="Times New Roman" w:hAnsi="Times New Roman" w:cs="Times New Roman"/>
+          <w:sz w:val="24"/>
+          <w:szCs w:val="24"/>
+        </w:rPr>
+      </w:pPr>
+      <w:r>
+        <w:rPr>
+          <w:rFonts w:ascii="Times New Roman" w:hAnsi="Times New Roman" w:cs="Times New Roman"/>
+          <w:sz w:val="24"/>
+          <w:szCs w:val="24"/>
+        </w:rPr>
+        <w:t xml:space="preserve">En último lugar, y pensando el despliegue de los modelos </w:t>
+      </w:r>
+      <w:r>
+        <w:rPr>
+          <w:rFonts w:ascii="Times New Roman" w:hAnsi="Times New Roman" w:cs="Times New Roman"/>
+          <w:sz w:val="24"/>
+          <w:szCs w:val="24"/>
+        </w:rPr>
+        <w:t xml:space="preserve">para que los administradores de portafolios puedan utilizarlo, se debe evaluar el esquema de costos que puede tener dicho administrador para poder operar en ese mercado, y que puede variar con respecto al costo de operación utilizado para este trabajo, pues es un costo por operación para una entidad que se encuentre dentro del esquema de creadores de mercado. Adicionalmente, hay un costo de </w:t>
+      </w:r>
+      <w:r>
+        <w:rPr>
+          <w:rFonts w:ascii="Times New Roman" w:hAnsi="Times New Roman" w:cs="Times New Roman"/>
+          <w:sz w:val="24"/>
+          <w:szCs w:val="24"/>
+        </w:rPr>
+        <w:lastRenderedPageBreak/>
+        <w:t xml:space="preserve">transacción que no influye en la precisión de los modelos, pero si en su futura rentabilidad, y este es el </w:t>
+      </w:r>
+      <w:proofErr w:type="spellStart"/>
+      <w:r>
+        <w:rPr>
+          <w:rFonts w:ascii="Times New Roman" w:hAnsi="Times New Roman" w:cs="Times New Roman"/>
+          <w:sz w:val="24"/>
+          <w:szCs w:val="24"/>
+        </w:rPr>
+        <w:t>bid-ask</w:t>
+      </w:r>
+      <w:proofErr w:type="spellEnd"/>
+      <w:r>
+        <w:rPr>
+          <w:rFonts w:ascii="Times New Roman" w:hAnsi="Times New Roman" w:cs="Times New Roman"/>
+          <w:sz w:val="24"/>
+          <w:szCs w:val="24"/>
+        </w:rPr>
+        <w:t xml:space="preserve"> spread, es decir, la diferencia entre los precios de compra y de venta de un mismo título</w:t>
+      </w:r>
+      <w:r>
+        <w:rPr>
+          <w:rFonts w:ascii="Times New Roman" w:hAnsi="Times New Roman" w:cs="Times New Roman"/>
+          <w:sz w:val="24"/>
+          <w:szCs w:val="24"/>
+        </w:rPr>
+        <w:t>. Este costo no puede ser tenido en cuenta en los modelos por su alta dependencia a las condiciones del mercado, pero para el despliegue de los modelos en, por ejemplo, un aplicativo para los administradores, este costo adicional puede llegar a disminuir la rentabilidad que los modelos esperan generar.</w:t>
+      </w:r>
+    </w:p>
+    <w:p>
+      <w:pPr>
+        <w:spacing w:line="360" w:lineRule="auto"/>
+        <w:jc w:val="both"/>
+        <w:rPr>
+          <w:rFonts w:ascii="Times New Roman" w:hAnsi="Times New Roman" w:cs="Times New Roman"/>
+          <w:sz w:val="24"/>
+          <w:szCs w:val="24"/>
+        </w:rPr>
+      </w:pPr>
+      <w:r>
+        <w:rPr>
+          <w:rFonts w:ascii="Times New Roman" w:hAnsi="Times New Roman" w:cs="Times New Roman"/>
+          <w:sz w:val="24"/>
+          <w:szCs w:val="24"/>
+        </w:rPr>
+        <w:t xml:space="preserve">Este trabajo fue una buena aproximación a un problema que no ha sido ampliamente abordado, pues los autores suelen </w:t>
+      </w:r>
+      <w:r>
+        <w:rPr>
+          <w:rFonts w:ascii="Times New Roman" w:hAnsi="Times New Roman" w:cs="Times New Roman"/>
+          <w:sz w:val="24"/>
+          <w:szCs w:val="24"/>
+        </w:rPr>
+        <w:t>enfocar sus esfuerzos en activos de renta variable. Los trabajos futuros que resulten de este trabajo inicial deben propender por la sofisticación de los modelos para mejorar la razón de Sharpe u otros indicadores de relevancia, y por incorporar más información del mercado, como pueden ser las predicciones a los movimientos de la curva de rendimientos.</w:t>
       </w:r>
     </w:p>
     <w:p>
@@ -22833,28 +23242,6 @@
           <w:lang w:val="es-CO"/>
         </w:rPr>
       </w:pPr>
-      <w:r>
-        <w:rPr>
-          <w:rFonts w:ascii="Times New Roman" w:hAnsi="Times New Roman" w:cs="Times New Roman"/>
-          <w:lang w:val="es-CO"/>
-        </w:rPr>
-        <w:br w:type="page"/>
-      </w:r>
-    </w:p>
-    <w:p>
-      <w:pPr>
-        <w:rPr>
-          <w:rFonts w:ascii="Times New Roman" w:hAnsi="Times New Roman" w:cs="Times New Roman"/>
-          <w:b/>
-          <w:bCs/>
-          <w:noProof/>
-          <w:color w:val="292929"/>
-          <w:spacing w:val="-1"/>
-          <w:sz w:val="24"/>
-          <w:szCs w:val="24"/>
-          <w:shd w:val="clear" w:color="auto" w:fill="FFFFFF"/>
-        </w:rPr>
-      </w:pPr>
       <w:bookmarkStart w:id="0" w:name="Regression_Tree"/>
       <w:bookmarkStart w:id="1" w:name="Conclusions"/>
       <w:bookmarkEnd w:id="0"/>
@@ -22862,564 +23249,11 @@
       <w:r>
         <w:rPr>
           <w:rFonts w:ascii="Times New Roman" w:hAnsi="Times New Roman" w:cs="Times New Roman"/>
-          <w:b/>
-          <w:bCs/>
-          <w:noProof/>
-          <w:color w:val="292929"/>
-          <w:spacing w:val="-1"/>
-          <w:sz w:val="24"/>
-          <w:szCs w:val="24"/>
-          <w:shd w:val="clear" w:color="auto" w:fill="FFFFFF"/>
-        </w:rPr>
-        <w:lastRenderedPageBreak/>
-        <w:br w:type="page"/>
-      </w:r>
-    </w:p>
-    <w:p>
-      <w:pPr>
-        <w:spacing w:after="0" w:line="420" w:lineRule="atLeast"/>
-        <w:jc w:val="both"/>
-        <w:rPr>
-          <w:rFonts w:ascii="Times New Roman" w:hAnsi="Times New Roman" w:cs="Times New Roman"/>
-          <w:b/>
-          <w:bCs/>
-          <w:noProof/>
-          <w:color w:val="292929"/>
-          <w:spacing w:val="-1"/>
-          <w:sz w:val="24"/>
-          <w:szCs w:val="24"/>
-          <w:shd w:val="clear" w:color="auto" w:fill="FFFFFF"/>
-          <w:lang w:val="en-US"/>
-        </w:rPr>
-      </w:pPr>
-      <w:r>
-        <w:rPr>
-          <w:rFonts w:ascii="Times New Roman" w:hAnsi="Times New Roman" w:cs="Times New Roman"/>
-          <w:b/>
-          <w:bCs/>
-          <w:noProof/>
-          <w:color w:val="292929"/>
-          <w:spacing w:val="-1"/>
-          <w:sz w:val="24"/>
-          <w:szCs w:val="24"/>
-          <w:shd w:val="clear" w:color="auto" w:fill="FFFFFF"/>
-          <w:lang w:val="en-US"/>
-        </w:rPr>
-        <w:lastRenderedPageBreak/>
-        <w:t>Discussion and Conclusions</w:t>
-      </w:r>
-    </w:p>
-    <w:p>
-      <w:pPr>
-        <w:spacing w:after="0" w:line="420" w:lineRule="atLeast"/>
-        <w:jc w:val="both"/>
-        <w:rPr>
-          <w:rFonts w:ascii="Times New Roman" w:hAnsi="Times New Roman" w:cs="Times New Roman"/>
-          <w:noProof/>
-          <w:color w:val="292929"/>
-          <w:spacing w:val="-1"/>
-          <w:sz w:val="24"/>
-          <w:szCs w:val="24"/>
-          <w:shd w:val="clear" w:color="auto" w:fill="FFFFFF"/>
-          <w:lang w:val="en-US"/>
-        </w:rPr>
-      </w:pPr>
-    </w:p>
-    <w:p>
-      <w:pPr>
-        <w:spacing w:after="0" w:line="420" w:lineRule="atLeast"/>
-        <w:jc w:val="both"/>
-        <w:rPr>
-          <w:rFonts w:ascii="Times New Roman" w:hAnsi="Times New Roman" w:cs="Times New Roman"/>
-          <w:noProof/>
-          <w:color w:val="292929"/>
-          <w:spacing w:val="-1"/>
-          <w:sz w:val="24"/>
-          <w:szCs w:val="24"/>
-          <w:shd w:val="clear" w:color="auto" w:fill="FFFFFF"/>
-          <w:lang w:val="en-US"/>
-        </w:rPr>
-      </w:pPr>
-      <w:r>
-        <w:rPr>
-          <w:rFonts w:ascii="Times New Roman" w:hAnsi="Times New Roman" w:cs="Times New Roman"/>
-          <w:noProof/>
-          <w:color w:val="292929"/>
-          <w:spacing w:val="-1"/>
-          <w:sz w:val="24"/>
-          <w:szCs w:val="24"/>
-          <w:shd w:val="clear" w:color="auto" w:fill="FFFFFF"/>
-          <w:lang w:val="en-US"/>
-        </w:rPr>
-        <w:t xml:space="preserve">The term structure of interest rates, represented graphically by the yield curve, has been considered a powerful instrument for predicting financial crises, and the behavior of other important macroeconomic variables (economic activity, inflation, and </w:t>
-      </w:r>
-      <w:r>
-        <w:rPr>
-          <w:rFonts w:ascii="Times New Roman" w:hAnsi="Times New Roman" w:cs="Times New Roman"/>
-          <w:noProof/>
-          <w:color w:val="292929"/>
-          <w:spacing w:val="-1"/>
-          <w:sz w:val="24"/>
-          <w:szCs w:val="24"/>
-          <w:shd w:val="clear" w:color="auto" w:fill="FFFFFF"/>
-          <w:lang w:val="en-US"/>
-        </w:rPr>
-        <w:t>f</w:t>
-      </w:r>
-      <w:r>
-        <w:rPr>
-          <w:rFonts w:ascii="Times New Roman" w:hAnsi="Times New Roman" w:cs="Times New Roman"/>
-          <w:noProof/>
-          <w:color w:val="292929"/>
-          <w:spacing w:val="-1"/>
-          <w:sz w:val="24"/>
-          <w:szCs w:val="24"/>
-          <w:shd w:val="clear" w:color="auto" w:fill="FFFFFF"/>
-          <w:lang w:val="en-US"/>
-        </w:rPr>
-        <w:t>iscal and monetary</w:t>
-      </w:r>
-      <w:r>
-        <w:rPr>
-          <w:rFonts w:ascii="Times New Roman" w:hAnsi="Times New Roman" w:cs="Times New Roman"/>
-          <w:noProof/>
-          <w:color w:val="292929"/>
-          <w:spacing w:val="-1"/>
-          <w:sz w:val="24"/>
-          <w:szCs w:val="24"/>
-          <w:shd w:val="clear" w:color="auto" w:fill="FFFFFF"/>
-          <w:lang w:val="en-US"/>
-        </w:rPr>
-        <w:t xml:space="preserve"> policies</w:t>
-      </w:r>
-      <w:r>
-        <w:rPr>
-          <w:rFonts w:ascii="Times New Roman" w:hAnsi="Times New Roman" w:cs="Times New Roman"/>
-          <w:noProof/>
-          <w:color w:val="292929"/>
-          <w:spacing w:val="-1"/>
-          <w:sz w:val="24"/>
-          <w:szCs w:val="24"/>
-          <w:shd w:val="clear" w:color="auto" w:fill="FFFFFF"/>
-          <w:lang w:val="en-US"/>
-        </w:rPr>
-        <w:t>, among others). In this sense, it has been and is the focus of theoretical discussions about the factors that alter its form, among which stand out the approaches of the theory of pure expectations, the theory of market segmentation, and that on which it is based the development of this work, liquidity preference.</w:t>
-      </w:r>
-    </w:p>
-    <w:p>
-      <w:pPr>
-        <w:spacing w:after="0" w:line="420" w:lineRule="atLeast"/>
-        <w:jc w:val="both"/>
-        <w:rPr>
-          <w:rFonts w:ascii="Times New Roman" w:hAnsi="Times New Roman" w:cs="Times New Roman"/>
-          <w:noProof/>
-          <w:color w:val="292929"/>
-          <w:spacing w:val="-1"/>
-          <w:sz w:val="24"/>
-          <w:szCs w:val="24"/>
-          <w:shd w:val="clear" w:color="auto" w:fill="FFFFFF"/>
-          <w:lang w:val="en-US"/>
-        </w:rPr>
-      </w:pPr>
-    </w:p>
-    <w:p>
-      <w:pPr>
-        <w:spacing w:after="0" w:line="420" w:lineRule="atLeast"/>
-        <w:jc w:val="both"/>
-        <w:rPr>
-          <w:rFonts w:ascii="Times New Roman" w:hAnsi="Times New Roman" w:cs="Times New Roman"/>
-          <w:noProof/>
-          <w:color w:val="292929"/>
-          <w:spacing w:val="-1"/>
-          <w:sz w:val="24"/>
-          <w:szCs w:val="24"/>
-          <w:shd w:val="clear" w:color="auto" w:fill="FFFFFF"/>
-          <w:lang w:val="en-US"/>
-        </w:rPr>
-      </w:pPr>
-      <w:r>
-        <w:rPr>
-          <w:rFonts w:ascii="Times New Roman" w:hAnsi="Times New Roman" w:cs="Times New Roman"/>
-          <w:noProof/>
-          <w:color w:val="292929"/>
-          <w:spacing w:val="-1"/>
-          <w:sz w:val="24"/>
-          <w:szCs w:val="24"/>
-          <w:shd w:val="clear" w:color="auto" w:fill="FFFFFF"/>
-          <w:lang w:val="en-US"/>
-        </w:rPr>
-        <w:t>According to this last theory, investors, in general, require a risk premium to be encouraged to buy financial assets that are valid in the medium and long term. Therefore, financial assets with such maturity periods usually present higher rates of return than those whose maturity period is shorter, hence their "normal" form, in most cases. In this research, we show that this characteristic can be used by</w:t>
-      </w:r>
-      <w:r>
-        <w:rPr>
-          <w:rFonts w:ascii="Times New Roman" w:hAnsi="Times New Roman" w:cs="Times New Roman"/>
-          <w:noProof/>
-          <w:color w:val="292929"/>
-          <w:spacing w:val="-1"/>
-          <w:sz w:val="24"/>
-          <w:szCs w:val="24"/>
-          <w:shd w:val="clear" w:color="auto" w:fill="FFFFFF"/>
-          <w:lang w:val="en-US"/>
-        </w:rPr>
-        <w:t xml:space="preserve"> the different type of </w:t>
-      </w:r>
-      <w:r>
-        <w:rPr>
-          <w:rFonts w:ascii="Times New Roman" w:hAnsi="Times New Roman" w:cs="Times New Roman"/>
-          <w:noProof/>
-          <w:color w:val="292929"/>
-          <w:spacing w:val="-1"/>
-          <w:sz w:val="24"/>
-          <w:szCs w:val="24"/>
-          <w:shd w:val="clear" w:color="auto" w:fill="FFFFFF"/>
-          <w:lang w:val="en-US"/>
-        </w:rPr>
-        <w:t>market agents, since it is possible to predict, with a certain degree of precision, and under normal conditions, the movements of the curve.</w:t>
-      </w:r>
-    </w:p>
-    <w:p>
-      <w:pPr>
-        <w:pStyle w:val="Textoindependiente"/>
-        <w:spacing w:before="195" w:line="360" w:lineRule="auto"/>
-        <w:ind w:right="124"/>
-        <w:jc w:val="both"/>
-        <w:rPr>
-          <w:rFonts w:ascii="Times New Roman" w:hAnsi="Times New Roman" w:cs="Times New Roman"/>
-        </w:rPr>
-      </w:pPr>
-    </w:p>
-    <w:p>
-      <w:pPr>
-        <w:pStyle w:val="Textoindependiente"/>
-        <w:spacing w:before="195" w:line="360" w:lineRule="auto"/>
-        <w:ind w:right="124"/>
-        <w:jc w:val="both"/>
-        <w:rPr>
-          <w:rFonts w:ascii="Times New Roman" w:hAnsi="Times New Roman" w:cs="Times New Roman"/>
-        </w:rPr>
-      </w:pPr>
-      <w:r>
-        <w:rPr>
-          <w:rFonts w:ascii="Times New Roman" w:hAnsi="Times New Roman" w:cs="Times New Roman"/>
-        </w:rPr>
-        <w:t xml:space="preserve">In this sense, </w:t>
-      </w:r>
-      <w:r>
-        <w:rPr>
-          <w:rFonts w:ascii="Times New Roman" w:hAnsi="Times New Roman" w:cs="Times New Roman"/>
-        </w:rPr>
-        <w:t>Machine learning techniques have been successfully applied in several financial applications. Since the work of Kondratyev (2018), there has been an increasing interest in the analysis of machine learning in the interest rate field. Our work contributes to this strand of the finance literature with the application of Machine Learning techniques to the so-called ‘riding the yield curve’ strategy.</w:t>
-      </w:r>
-    </w:p>
-    <w:p>
-      <w:pPr>
-        <w:spacing w:after="0" w:line="420" w:lineRule="atLeast"/>
-        <w:jc w:val="both"/>
-        <w:rPr>
-          <w:rFonts w:ascii="Times New Roman" w:hAnsi="Times New Roman" w:cs="Times New Roman"/>
-          <w:noProof/>
-          <w:color w:val="292929"/>
-          <w:spacing w:val="-1"/>
-          <w:sz w:val="24"/>
-          <w:szCs w:val="24"/>
-          <w:shd w:val="clear" w:color="auto" w:fill="FFFFFF"/>
-          <w:lang w:val="en-US"/>
-        </w:rPr>
-      </w:pPr>
-    </w:p>
-    <w:p>
-      <w:pPr>
-        <w:spacing w:after="0" w:line="420" w:lineRule="atLeast"/>
-        <w:jc w:val="both"/>
-        <w:rPr>
-          <w:rFonts w:ascii="Times New Roman" w:hAnsi="Times New Roman" w:cs="Times New Roman"/>
-          <w:noProof/>
-          <w:color w:val="292929"/>
-          <w:spacing w:val="-1"/>
-          <w:sz w:val="24"/>
-          <w:szCs w:val="24"/>
-          <w:shd w:val="clear" w:color="auto" w:fill="FFFFFF"/>
-          <w:lang w:val="en-US"/>
-        </w:rPr>
-      </w:pPr>
-    </w:p>
-    <w:p>
-      <w:pPr>
-        <w:spacing w:after="0" w:line="420" w:lineRule="atLeast"/>
-        <w:jc w:val="both"/>
-        <w:rPr>
-          <w:rFonts w:ascii="Times New Roman" w:hAnsi="Times New Roman" w:cs="Times New Roman"/>
-          <w:noProof/>
-          <w:color w:val="292929"/>
-          <w:spacing w:val="-1"/>
-          <w:sz w:val="24"/>
-          <w:szCs w:val="24"/>
-          <w:shd w:val="clear" w:color="auto" w:fill="FFFFFF"/>
-          <w:lang w:val="en-US"/>
-        </w:rPr>
-      </w:pPr>
-      <w:r>
-        <w:rPr>
-          <w:rFonts w:ascii="Times New Roman" w:hAnsi="Times New Roman" w:cs="Times New Roman"/>
-          <w:noProof/>
-          <w:color w:val="292929"/>
-          <w:spacing w:val="-1"/>
-          <w:sz w:val="24"/>
-          <w:szCs w:val="24"/>
-          <w:shd w:val="clear" w:color="auto" w:fill="FFFFFF"/>
-          <w:lang w:val="en-US"/>
-        </w:rPr>
-        <w:t>.</w:t>
-      </w:r>
-    </w:p>
-    <w:p>
-      <w:pPr>
-        <w:pStyle w:val="Ttulo1"/>
-        <w:tabs>
-          <w:tab w:val="left" w:pos="700"/>
-          <w:tab w:val="left" w:pos="702"/>
-        </w:tabs>
-        <w:spacing w:line="360" w:lineRule="auto"/>
-        <w:ind w:left="0" w:firstLine="0"/>
-        <w:jc w:val="both"/>
-        <w:rPr>
-          <w:rFonts w:ascii="Times New Roman" w:hAnsi="Times New Roman" w:cs="Times New Roman"/>
-          <w:sz w:val="24"/>
-          <w:szCs w:val="24"/>
-        </w:rPr>
-      </w:pPr>
-    </w:p>
-    <w:p>
-      <w:pPr>
-        <w:pStyle w:val="Textoindependiente"/>
-        <w:spacing w:before="195" w:line="360" w:lineRule="auto"/>
-        <w:ind w:left="120" w:right="124"/>
-        <w:jc w:val="both"/>
-        <w:rPr>
-          <w:rFonts w:ascii="Times New Roman" w:hAnsi="Times New Roman" w:cs="Times New Roman"/>
-        </w:rPr>
-      </w:pPr>
-      <w:r>
-        <w:rPr>
-          <w:rFonts w:ascii="Times New Roman" w:hAnsi="Times New Roman" w:cs="Times New Roman"/>
-        </w:rPr>
-        <w:t>Our empirical evidence shows that classification trees perform well in classifying the negative and positive returns of the strategies in Colombian government bonds for the 2006 – 2019 period. We also found that regression trees present good results for the analyzed period, and that, according to the MSE values</w:t>
-      </w:r>
-      <w:r>
-        <w:rPr>
-          <w:rFonts w:ascii="Times New Roman" w:hAnsi="Times New Roman" w:cs="Times New Roman"/>
-        </w:rPr>
-        <w:t>.</w:t>
-      </w:r>
-      <w:r>
-        <w:rPr>
-          <w:rFonts w:ascii="Times New Roman" w:hAnsi="Times New Roman" w:cs="Times New Roman"/>
-        </w:rPr>
-        <w:t xml:space="preserve"> </w:t>
-      </w:r>
-      <w:r>
-        <w:rPr>
-          <w:rFonts w:ascii="Times New Roman" w:hAnsi="Times New Roman" w:cs="Times New Roman"/>
-        </w:rPr>
-        <w:t xml:space="preserve">The same </w:t>
-      </w:r>
-      <w:proofErr w:type="gramStart"/>
-      <w:r>
-        <w:rPr>
-          <w:rFonts w:ascii="Times New Roman" w:hAnsi="Times New Roman" w:cs="Times New Roman"/>
-        </w:rPr>
-        <w:t>as</w:t>
-      </w:r>
-      <w:r>
-        <w:rPr>
-          <w:rFonts w:ascii="Times New Roman" w:hAnsi="Times New Roman" w:cs="Times New Roman"/>
-        </w:rPr>
-        <w:t xml:space="preserve">  Pelaez</w:t>
-      </w:r>
-      <w:proofErr w:type="gramEnd"/>
-      <w:r>
-        <w:rPr>
-          <w:rFonts w:ascii="Times New Roman" w:hAnsi="Times New Roman" w:cs="Times New Roman"/>
-        </w:rPr>
-        <w:t xml:space="preserve"> (1997), our </w:t>
-      </w:r>
-      <w:r>
-        <w:rPr>
-          <w:rFonts w:ascii="Times New Roman" w:hAnsi="Times New Roman" w:cs="Times New Roman"/>
-        </w:rPr>
-        <w:lastRenderedPageBreak/>
-        <w:t>results show evidence in favor of the liquidity preference theory.</w:t>
-      </w:r>
-    </w:p>
-    <w:p>
-      <w:pPr>
-        <w:spacing w:after="0" w:line="420" w:lineRule="atLeast"/>
-        <w:jc w:val="both"/>
-        <w:rPr>
-          <w:rFonts w:ascii="Times New Roman" w:hAnsi="Times New Roman" w:cs="Times New Roman"/>
-          <w:noProof/>
-          <w:color w:val="292929"/>
-          <w:spacing w:val="-1"/>
-          <w:sz w:val="24"/>
-          <w:szCs w:val="24"/>
-          <w:shd w:val="clear" w:color="auto" w:fill="FFFFFF"/>
-          <w:lang w:val="en-US"/>
-        </w:rPr>
-      </w:pPr>
-      <w:r>
-        <w:rPr>
-          <w:rFonts w:ascii="Times New Roman" w:hAnsi="Times New Roman" w:cs="Times New Roman"/>
-          <w:noProof/>
-          <w:color w:val="292929"/>
-          <w:spacing w:val="-1"/>
-          <w:sz w:val="24"/>
-          <w:szCs w:val="24"/>
-          <w:shd w:val="clear" w:color="auto" w:fill="FFFFFF"/>
-          <w:lang w:val="en-US"/>
-        </w:rPr>
-        <w:t>Regarding prediction process using regression methods, we implemented dimensionality reduction methods, decomposing the curve into the factors or components that explain its variation to a greater degree. It is noteworthy that the components obtained through the principal component analysis (PCA) coincide with the factors underlying the shape of the level curve, slope, and curvature, proposed by the theory, and that in the Colombian case they manage to explain more than 99% of the variability of the data. This last fact helps to explain the high predictive capacity of the proposed linear models.</w:t>
-      </w:r>
-    </w:p>
-    <w:p>
-      <w:pPr>
-        <w:spacing w:after="0" w:line="420" w:lineRule="atLeast"/>
-        <w:jc w:val="both"/>
-        <w:rPr>
-          <w:rFonts w:ascii="Times New Roman" w:hAnsi="Times New Roman" w:cs="Times New Roman"/>
-          <w:noProof/>
-          <w:color w:val="292929"/>
-          <w:spacing w:val="-1"/>
-          <w:sz w:val="24"/>
-          <w:szCs w:val="24"/>
-          <w:shd w:val="clear" w:color="auto" w:fill="FFFFFF"/>
-          <w:lang w:val="en-US"/>
-        </w:rPr>
-      </w:pPr>
-    </w:p>
-    <w:p>
-      <w:pPr>
-        <w:spacing w:after="0" w:line="420" w:lineRule="atLeast"/>
-        <w:jc w:val="both"/>
-        <w:rPr>
-          <w:rFonts w:ascii="Times New Roman" w:hAnsi="Times New Roman" w:cs="Times New Roman"/>
-          <w:noProof/>
-          <w:color w:val="292929"/>
-          <w:spacing w:val="-1"/>
-          <w:sz w:val="24"/>
-          <w:szCs w:val="24"/>
-          <w:shd w:val="clear" w:color="auto" w:fill="FFFFFF"/>
-          <w:lang w:val="en-US"/>
-        </w:rPr>
-      </w:pPr>
-      <w:r>
-        <w:rPr>
-          <w:rFonts w:ascii="Times New Roman" w:hAnsi="Times New Roman" w:cs="Times New Roman"/>
-          <w:noProof/>
-          <w:color w:val="292929"/>
-          <w:spacing w:val="-1"/>
-          <w:sz w:val="24"/>
-          <w:szCs w:val="24"/>
-          <w:shd w:val="clear" w:color="auto" w:fill="FFFFFF"/>
-          <w:lang w:val="en-US"/>
-        </w:rPr>
-        <w:t>Considering the valuable source of information that the yield curve represents for all market agents, before the modeling process, an exhaustive process of exploration and analysis of the movements of the curve was carried out for the study period (7/26/ 2006 to 2/22/20019). In general, changes in the level and steepening of the curves were observed as time progressed, and different stress scenarios were generated, using VaR as a risk measure, to verify the capacity of the main components. to explain the behavior of the curve, even in extreme cases.</w:t>
-      </w:r>
-    </w:p>
-    <w:p>
-      <w:pPr>
-        <w:spacing w:after="0" w:line="420" w:lineRule="atLeast"/>
-        <w:jc w:val="both"/>
-        <w:rPr>
-          <w:rFonts w:ascii="Times New Roman" w:hAnsi="Times New Roman" w:cs="Times New Roman"/>
-          <w:noProof/>
-          <w:color w:val="292929"/>
-          <w:spacing w:val="-1"/>
-          <w:sz w:val="24"/>
-          <w:szCs w:val="24"/>
-          <w:shd w:val="clear" w:color="auto" w:fill="FFFFFF"/>
-          <w:lang w:val="en-US"/>
-        </w:rPr>
-      </w:pPr>
-    </w:p>
-    <w:p>
-      <w:pPr>
-        <w:pStyle w:val="Textoindependiente"/>
-        <w:spacing w:before="195" w:line="360" w:lineRule="auto"/>
-        <w:ind w:left="120" w:right="124"/>
-        <w:jc w:val="both"/>
-        <w:rPr>
-          <w:rFonts w:ascii="Times New Roman" w:hAnsi="Times New Roman" w:cs="Times New Roman"/>
-        </w:rPr>
-      </w:pPr>
-      <w:r>
-        <w:rPr>
-          <w:rFonts w:ascii="Times New Roman" w:hAnsi="Times New Roman" w:cs="Times New Roman"/>
           <w:noProof/>
           <w:color w:val="292929"/>
           <w:spacing w:val="-1"/>
           <w:shd w:val="clear" w:color="auto" w:fill="FFFFFF"/>
-        </w:rPr>
-        <w:t>Finally, the modeling and prediction process was given, in which different types of models were tested, from those characterized by less flexibility, and linearity, but greater interpretability to those that are much more flexible and non-linear, but with restrictions in terms of their performance. interpretability. According to the results obtained, linear models are superior of non-linear models in terms of prediction for the case of regression models</w:t>
-      </w:r>
-    </w:p>
-    <w:p>
-      <w:pPr>
-        <w:pStyle w:val="Textoindependiente"/>
-        <w:spacing w:before="195" w:line="360" w:lineRule="auto"/>
-        <w:ind w:left="120" w:right="124"/>
-        <w:jc w:val="both"/>
-        <w:rPr>
-          <w:rFonts w:ascii="Times New Roman" w:hAnsi="Times New Roman" w:cs="Times New Roman"/>
-          <w:noProof/>
-          <w:color w:val="292929"/>
-          <w:spacing w:val="-1"/>
-          <w:shd w:val="clear" w:color="auto" w:fill="FFFFFF"/>
-        </w:rPr>
-      </w:pPr>
-      <w:r>
-        <w:rPr>
-          <w:rFonts w:ascii="Times New Roman" w:hAnsi="Times New Roman" w:cs="Times New Roman"/>
-        </w:rPr>
-        <w:t xml:space="preserve">Future research </w:t>
-      </w:r>
-      <w:r>
-        <w:rPr>
-          <w:rFonts w:ascii="Times New Roman" w:hAnsi="Times New Roman" w:cs="Times New Roman"/>
-        </w:rPr>
-        <w:t>could be very practical for the different type of market agents</w:t>
-      </w:r>
-      <w:r>
-        <w:rPr>
-          <w:rFonts w:ascii="Times New Roman" w:hAnsi="Times New Roman" w:cs="Times New Roman"/>
-          <w:noProof/>
-          <w:color w:val="292929"/>
-          <w:spacing w:val="-1"/>
-          <w:shd w:val="clear" w:color="auto" w:fill="FFFFFF"/>
-        </w:rPr>
-        <w:t xml:space="preserve"> to improve the models in their explanatory and causal capacity. It is also suggested to explore the management of risk and the construction of portfolios taking into account different stress scenarios.</w:t>
-      </w:r>
-    </w:p>
-    <w:p>
-      <w:pPr>
-        <w:rPr>
-          <w:rFonts w:ascii="Times New Roman" w:eastAsia="LM Roman 12" w:hAnsi="Times New Roman" w:cs="Times New Roman"/>
-          <w:noProof/>
-          <w:color w:val="292929"/>
-          <w:spacing w:val="-1"/>
-          <w:sz w:val="24"/>
-          <w:szCs w:val="24"/>
-          <w:shd w:val="clear" w:color="auto" w:fill="FFFFFF"/>
-          <w:lang w:val="en-US"/>
-        </w:rPr>
-      </w:pPr>
-      <w:r>
-        <w:rPr>
-          <w:rFonts w:ascii="Times New Roman" w:hAnsi="Times New Roman" w:cs="Times New Roman"/>
-          <w:noProof/>
-          <w:color w:val="292929"/>
-          <w:spacing w:val="-1"/>
-          <w:shd w:val="clear" w:color="auto" w:fill="FFFFFF"/>
-          <w:lang w:val="en-US"/>
+          <w:lang w:val="es-CO"/>
         </w:rPr>
         <w:br w:type="page"/>
       </w:r>
@@ -23449,14 +23283,19 @@
         <w:p>
           <w:pPr>
             <w:pStyle w:val="Ttulo1"/>
-            <w:rPr>
-              <w:rFonts w:ascii="Times New Roman" w:hAnsi="Times New Roman" w:cs="Times New Roman"/>
+            <w:spacing w:line="360" w:lineRule="auto"/>
+            <w:rPr>
+              <w:rFonts w:ascii="Times New Roman" w:hAnsi="Times New Roman" w:cs="Times New Roman"/>
+              <w:sz w:val="36"/>
+              <w:szCs w:val="36"/>
               <w:lang w:val="es-CO"/>
             </w:rPr>
           </w:pPr>
           <w:r>
             <w:rPr>
               <w:rFonts w:ascii="Times New Roman" w:hAnsi="Times New Roman" w:cs="Times New Roman"/>
+              <w:sz w:val="36"/>
+              <w:szCs w:val="36"/>
               <w:lang w:val="es-ES"/>
             </w:rPr>
             <w:t>Bibliografía</w:t>
@@ -25029,6 +24868,61 @@
                   <w:noProof/>
                   <w:sz w:val="24"/>
                   <w:szCs w:val="24"/>
+                  <w:lang w:val="es-ES"/>
+                </w:rPr>
+                <w:t xml:space="preserve">Nelson, C. R., &amp; Siegel, A. F. (1987). </w:t>
+              </w:r>
+              <w:r>
+                <w:rPr>
+                  <w:rFonts w:ascii="Times New Roman" w:hAnsi="Times New Roman" w:cs="Times New Roman"/>
+                  <w:noProof/>
+                  <w:sz w:val="24"/>
+                  <w:szCs w:val="24"/>
+                  <w:lang w:val="en-US"/>
+                </w:rPr>
+                <w:t xml:space="preserve">Parsimonious Modeling of Yield Curves. </w:t>
+              </w:r>
+              <w:r>
+                <w:rPr>
+                  <w:rFonts w:ascii="Times New Roman" w:hAnsi="Times New Roman" w:cs="Times New Roman"/>
+                  <w:i/>
+                  <w:iCs/>
+                  <w:noProof/>
+                  <w:sz w:val="24"/>
+                  <w:szCs w:val="24"/>
+                  <w:lang w:val="en-US"/>
+                </w:rPr>
+                <w:t>Journal of Business, 60</w:t>
+              </w:r>
+              <w:r>
+                <w:rPr>
+                  <w:rFonts w:ascii="Times New Roman" w:hAnsi="Times New Roman" w:cs="Times New Roman"/>
+                  <w:noProof/>
+                  <w:sz w:val="24"/>
+                  <w:szCs w:val="24"/>
+                  <w:lang w:val="en-US"/>
+                </w:rPr>
+                <w:t>(4), 473-489.</w:t>
+              </w:r>
+            </w:p>
+            <w:p>
+              <w:pPr>
+                <w:pStyle w:val="Bibliografa"/>
+                <w:ind w:left="720" w:hanging="720"/>
+                <w:rPr>
+                  <w:rFonts w:ascii="Times New Roman" w:hAnsi="Times New Roman" w:cs="Times New Roman"/>
+                  <w:noProof/>
+                  <w:sz w:val="24"/>
+                  <w:szCs w:val="24"/>
+                  <w:lang w:val="en-US"/>
+                </w:rPr>
+              </w:pPr>
+              <w:r>
+                <w:rPr>
+                  <w:rFonts w:ascii="Times New Roman" w:hAnsi="Times New Roman" w:cs="Times New Roman"/>
+                  <w:noProof/>
+                  <w:sz w:val="24"/>
+                  <w:szCs w:val="24"/>
                   <w:lang w:val="en-US"/>
                 </w:rPr>
                 <w:t xml:space="preserve">Nunes, M. (2022). </w:t>
@@ -25346,6 +25240,7 @@
                   <w:szCs w:val="24"/>
                   <w:lang w:val="en-US"/>
                 </w:rPr>
+                <w:lastRenderedPageBreak/>
                 <w:t xml:space="preserve">Stone, P., &amp; Kohl, N. (2004). Policy gradient reinforcement learning for fast quadrupedal locomotion. </w:t>
               </w:r>
               <w:r>
@@ -25391,7 +25286,6 @@
                   <w:szCs w:val="24"/>
                   <w:lang w:val="en-US"/>
                 </w:rPr>
-                <w:lastRenderedPageBreak/>
                 <w:t xml:space="preserve">Sutton, R. S. (1984). </w:t>
               </w:r>
               <w:r>
@@ -25954,6 +25848,7 @@
                   <w:szCs w:val="24"/>
                   <w:lang w:val="en-US"/>
                 </w:rPr>
+                <w:lastRenderedPageBreak/>
                 <w:t xml:space="preserve">Zhang, N., Lin, A., &amp; Shang, P. (2017). Multidimensional k-nearest neighbor model based on EEMD for financial time series forecasting. </w:t>
               </w:r>
               <w:r>
@@ -25999,7 +25894,6 @@
                   <w:szCs w:val="24"/>
                   <w:lang w:val="en-US"/>
                 </w:rPr>
-                <w:lastRenderedPageBreak/>
                 <w:t xml:space="preserve">Zimmermann, H., Neuneier, R., &amp; Grothmann, R. (2000). Modeling of the german yield curve by error correction neural networks. </w:t>
               </w:r>
               <w:r>
@@ -31294,7 +31188,7 @@
     <b:InternetSiteTitle>Bolsa de Valores de Colombia</b:InternetSiteTitle>
     <b:URL>www.bvc.com.co</b:URL>
     <b:Year>2023</b:Year>
-    <b:RefOrder>53</b:RefOrder>
+    <b:RefOrder>54</b:RefOrder>
   </b:Source>
   <b:Source>
     <b:Tag>Bus08</b:Tag>
@@ -32134,13 +32028,41 @@
         </b:NameList>
       </b:Author>
     </b:Author>
-    <b:RefOrder>54</b:RefOrder>
+    <b:RefOrder>55</b:RefOrder>
+  </b:Source>
+  <b:Source>
+    <b:Tag>Nel87</b:Tag>
+    <b:SourceType>JournalArticle</b:SourceType>
+    <b:Guid>{FCF82C06-BCB9-4CA5-B2C7-B7F6856650DF}</b:Guid>
+    <b:Title>Parsimonious Modeling of Yield Curves</b:Title>
+    <b:Year>1987</b:Year>
+    <b:Author>
+      <b:Author>
+        <b:NameList>
+          <b:Person>
+            <b:Last>Nelson</b:Last>
+            <b:Middle>R.</b:Middle>
+            <b:First>Charles</b:First>
+          </b:Person>
+          <b:Person>
+            <b:Last>Siegel</b:Last>
+            <b:Middle>F.</b:Middle>
+            <b:First>Andrew</b:First>
+          </b:Person>
+        </b:NameList>
+      </b:Author>
+    </b:Author>
+    <b:JournalName>Journal of Business</b:JournalName>
+    <b:Pages>473-489</b:Pages>
+    <b:Volume>60</b:Volume>
+    <b:Issue>4</b:Issue>
+    <b:RefOrder>53</b:RefOrder>
   </b:Source>
 </b:Sources>
 </file>
 
 <file path=customXml/itemProps1.xml><?xml version="1.0" encoding="utf-8"?>
-<ds:datastoreItem xmlns:ds="http://schemas.openxmlformats.org/officeDocument/2006/customXml" ds:itemID="{3436E8BA-F28A-4C98-BC32-ECCFA13F6FFB}">
+<ds:datastoreItem xmlns:ds="http://schemas.openxmlformats.org/officeDocument/2006/customXml" ds:itemID="{A516F420-11CC-4BF7-A02A-16C3F037A7B7}">
   <ds:schemaRefs>
     <ds:schemaRef ds:uri="http://schemas.openxmlformats.org/officeDocument/2006/bibliography"/>
   </ds:schemaRefs>

</xml_diff>

<commit_message>
Trabajo escrito finalizado. A espera de comentarios
</commit_message>
<xml_diff>
--- a/Trabajo de Grado - David Mejía Estrada.docx
+++ b/Trabajo de Grado - David Mejía Estrada.docx
@@ -230,15 +230,6 @@
       <w:pPr>
         <w:pStyle w:val="Textoindependiente"/>
         <w:spacing w:line="360" w:lineRule="auto"/>
-        <w:rPr>
-          <w:rFonts w:ascii="Times New Roman" w:hAnsi="Times New Roman" w:cs="Times New Roman"/>
-        </w:rPr>
-      </w:pPr>
-    </w:p>
-    <w:p>
-      <w:pPr>
-        <w:pStyle w:val="Textoindependiente"/>
-        <w:spacing w:line="360" w:lineRule="auto"/>
         <w:jc w:val="center"/>
         <w:rPr>
           <w:rFonts w:ascii="Times New Roman" w:hAnsi="Times New Roman" w:cs="Times New Roman"/>
@@ -564,9 +555,1508 @@
         <w:br w:type="page"/>
       </w:r>
     </w:p>
+    <w:sdt>
+      <w:sdtPr>
+        <w:rPr>
+          <w:rFonts w:ascii="Times New Roman" w:eastAsiaTheme="minorHAnsi" w:hAnsi="Times New Roman" w:cs="Times New Roman"/>
+          <w:color w:val="auto"/>
+          <w:sz w:val="24"/>
+          <w:szCs w:val="24"/>
+          <w:lang w:val="es-ES" w:eastAsia="en-US"/>
+        </w:rPr>
+        <w:id w:val="-2101638492"/>
+        <w:docPartObj>
+          <w:docPartGallery w:val="Table of Contents"/>
+          <w:docPartUnique/>
+        </w:docPartObj>
+      </w:sdtPr>
+      <w:sdtEndPr>
+        <w:rPr>
+          <w:rFonts w:asciiTheme="minorHAnsi" w:hAnsiTheme="minorHAnsi" w:cstheme="minorBidi"/>
+          <w:b/>
+          <w:bCs/>
+          <w:sz w:val="22"/>
+          <w:szCs w:val="22"/>
+        </w:rPr>
+      </w:sdtEndPr>
+      <w:sdtContent>
+        <w:p>
+          <w:pPr>
+            <w:pStyle w:val="TtuloTDC"/>
+            <w:spacing w:after="240"/>
+            <w:rPr>
+              <w:rFonts w:ascii="Times New Roman" w:hAnsi="Times New Roman" w:cs="Times New Roman"/>
+              <w:b/>
+              <w:bCs/>
+              <w:color w:val="auto"/>
+              <w:sz w:val="36"/>
+              <w:szCs w:val="36"/>
+            </w:rPr>
+          </w:pPr>
+          <w:r>
+            <w:rPr>
+              <w:rFonts w:ascii="Times New Roman" w:hAnsi="Times New Roman" w:cs="Times New Roman"/>
+              <w:b/>
+              <w:bCs/>
+              <w:color w:val="auto"/>
+              <w:sz w:val="36"/>
+              <w:szCs w:val="36"/>
+              <w:lang w:val="es-ES"/>
+            </w:rPr>
+            <w:t>Contenido</w:t>
+          </w:r>
+        </w:p>
+        <w:p>
+          <w:pPr>
+            <w:pStyle w:val="TDC1"/>
+            <w:tabs>
+              <w:tab w:val="right" w:leader="dot" w:pos="8828"/>
+            </w:tabs>
+            <w:rPr>
+              <w:rFonts w:ascii="Times New Roman" w:hAnsi="Times New Roman" w:cs="Times New Roman"/>
+              <w:sz w:val="24"/>
+              <w:szCs w:val="24"/>
+            </w:rPr>
+          </w:pPr>
+          <w:r>
+            <w:rPr>
+              <w:rFonts w:ascii="Times New Roman" w:hAnsi="Times New Roman" w:cs="Times New Roman"/>
+              <w:sz w:val="24"/>
+              <w:szCs w:val="24"/>
+            </w:rPr>
+            <w:t>Resumen</w:t>
+          </w:r>
+          <w:r>
+            <w:rPr>
+              <w:rFonts w:ascii="Times New Roman" w:hAnsi="Times New Roman" w:cs="Times New Roman"/>
+              <w:sz w:val="24"/>
+              <w:szCs w:val="24"/>
+            </w:rPr>
+            <w:tab/>
+          </w:r>
+          <w:r>
+            <w:rPr>
+              <w:rFonts w:ascii="Times New Roman" w:hAnsi="Times New Roman" w:cs="Times New Roman"/>
+              <w:sz w:val="24"/>
+              <w:szCs w:val="24"/>
+            </w:rPr>
+            <w:t>4</w:t>
+          </w:r>
+        </w:p>
+        <w:p>
+          <w:pPr>
+            <w:pStyle w:val="TDC1"/>
+            <w:tabs>
+              <w:tab w:val="right" w:leader="dot" w:pos="8828"/>
+            </w:tabs>
+            <w:rPr>
+              <w:rFonts w:ascii="Times New Roman" w:hAnsi="Times New Roman" w:cs="Times New Roman"/>
+              <w:sz w:val="24"/>
+              <w:szCs w:val="24"/>
+            </w:rPr>
+          </w:pPr>
+          <w:proofErr w:type="spellStart"/>
+          <w:r>
+            <w:rPr>
+              <w:rFonts w:ascii="Times New Roman" w:hAnsi="Times New Roman" w:cs="Times New Roman"/>
+              <w:sz w:val="24"/>
+              <w:szCs w:val="24"/>
+            </w:rPr>
+            <w:t>Abstract</w:t>
+          </w:r>
+          <w:proofErr w:type="spellEnd"/>
+          <w:r>
+            <w:rPr>
+              <w:rFonts w:ascii="Times New Roman" w:hAnsi="Times New Roman" w:cs="Times New Roman"/>
+              <w:sz w:val="24"/>
+              <w:szCs w:val="24"/>
+            </w:rPr>
+            <w:tab/>
+          </w:r>
+          <w:r>
+            <w:rPr>
+              <w:rFonts w:ascii="Times New Roman" w:hAnsi="Times New Roman" w:cs="Times New Roman"/>
+              <w:sz w:val="24"/>
+              <w:szCs w:val="24"/>
+            </w:rPr>
+            <w:t>4</w:t>
+          </w:r>
+        </w:p>
+        <w:p>
+          <w:pPr>
+            <w:pStyle w:val="TDC1"/>
+            <w:tabs>
+              <w:tab w:val="right" w:leader="dot" w:pos="8828"/>
+            </w:tabs>
+            <w:rPr>
+              <w:rFonts w:ascii="Times New Roman" w:hAnsi="Times New Roman" w:cs="Times New Roman"/>
+              <w:sz w:val="24"/>
+              <w:szCs w:val="24"/>
+            </w:rPr>
+          </w:pPr>
+          <w:r>
+            <w:rPr>
+              <w:rFonts w:ascii="Times New Roman" w:hAnsi="Times New Roman" w:cs="Times New Roman"/>
+              <w:sz w:val="24"/>
+              <w:szCs w:val="24"/>
+            </w:rPr>
+            <w:t>1. Introducción</w:t>
+          </w:r>
+          <w:r>
+            <w:rPr>
+              <w:rFonts w:ascii="Times New Roman" w:hAnsi="Times New Roman" w:cs="Times New Roman"/>
+              <w:sz w:val="24"/>
+              <w:szCs w:val="24"/>
+            </w:rPr>
+            <w:tab/>
+          </w:r>
+          <w:r>
+            <w:rPr>
+              <w:rFonts w:ascii="Times New Roman" w:hAnsi="Times New Roman" w:cs="Times New Roman"/>
+              <w:sz w:val="24"/>
+              <w:szCs w:val="24"/>
+            </w:rPr>
+            <w:t>5</w:t>
+          </w:r>
+        </w:p>
+        <w:p>
+          <w:pPr>
+            <w:pStyle w:val="TDC1"/>
+            <w:tabs>
+              <w:tab w:val="right" w:leader="dot" w:pos="8828"/>
+            </w:tabs>
+            <w:rPr>
+              <w:rFonts w:ascii="Times New Roman" w:hAnsi="Times New Roman" w:cs="Times New Roman"/>
+              <w:sz w:val="24"/>
+              <w:szCs w:val="24"/>
+            </w:rPr>
+          </w:pPr>
+          <w:r>
+            <w:rPr>
+              <w:rFonts w:ascii="Times New Roman" w:hAnsi="Times New Roman" w:cs="Times New Roman"/>
+              <w:sz w:val="24"/>
+              <w:szCs w:val="24"/>
+            </w:rPr>
+            <w:t xml:space="preserve">    </w:t>
+          </w:r>
+          <w:r>
+            <w:rPr>
+              <w:rFonts w:ascii="Times New Roman" w:hAnsi="Times New Roman" w:cs="Times New Roman"/>
+              <w:sz w:val="24"/>
+              <w:szCs w:val="24"/>
+            </w:rPr>
+            <w:t>1.</w:t>
+          </w:r>
+          <w:r>
+            <w:rPr>
+              <w:rFonts w:ascii="Times New Roman" w:hAnsi="Times New Roman" w:cs="Times New Roman"/>
+              <w:sz w:val="24"/>
+              <w:szCs w:val="24"/>
+            </w:rPr>
+            <w:t>1.</w:t>
+          </w:r>
+          <w:r>
+            <w:rPr>
+              <w:rFonts w:ascii="Times New Roman" w:hAnsi="Times New Roman" w:cs="Times New Roman"/>
+              <w:sz w:val="24"/>
+              <w:szCs w:val="24"/>
+            </w:rPr>
+            <w:t xml:space="preserve"> </w:t>
+          </w:r>
+          <w:r>
+            <w:rPr>
+              <w:rFonts w:ascii="Times New Roman" w:hAnsi="Times New Roman" w:cs="Times New Roman"/>
+              <w:sz w:val="24"/>
+              <w:szCs w:val="24"/>
+            </w:rPr>
+            <w:t>Planteamiento del Problema</w:t>
+          </w:r>
+          <w:r>
+            <w:rPr>
+              <w:rFonts w:ascii="Times New Roman" w:hAnsi="Times New Roman" w:cs="Times New Roman"/>
+              <w:sz w:val="24"/>
+              <w:szCs w:val="24"/>
+            </w:rPr>
+            <w:tab/>
+          </w:r>
+          <w:r>
+            <w:rPr>
+              <w:rFonts w:ascii="Times New Roman" w:hAnsi="Times New Roman" w:cs="Times New Roman"/>
+              <w:sz w:val="24"/>
+              <w:szCs w:val="24"/>
+            </w:rPr>
+            <w:t>5</w:t>
+          </w:r>
+        </w:p>
+        <w:p>
+          <w:pPr>
+            <w:pStyle w:val="TDC1"/>
+            <w:tabs>
+              <w:tab w:val="right" w:leader="dot" w:pos="8828"/>
+            </w:tabs>
+            <w:rPr>
+              <w:rFonts w:ascii="Times New Roman" w:hAnsi="Times New Roman" w:cs="Times New Roman"/>
+              <w:sz w:val="24"/>
+              <w:szCs w:val="24"/>
+            </w:rPr>
+          </w:pPr>
+          <w:r>
+            <w:rPr>
+              <w:rFonts w:ascii="Times New Roman" w:hAnsi="Times New Roman" w:cs="Times New Roman"/>
+              <w:sz w:val="24"/>
+              <w:szCs w:val="24"/>
+            </w:rPr>
+            <w:t xml:space="preserve">    </w:t>
+          </w:r>
+          <w:r>
+            <w:rPr>
+              <w:rFonts w:ascii="Times New Roman" w:hAnsi="Times New Roman" w:cs="Times New Roman"/>
+              <w:sz w:val="24"/>
+              <w:szCs w:val="24"/>
+            </w:rPr>
+            <w:t>1.</w:t>
+          </w:r>
+          <w:r>
+            <w:rPr>
+              <w:rFonts w:ascii="Times New Roman" w:hAnsi="Times New Roman" w:cs="Times New Roman"/>
+              <w:sz w:val="24"/>
+              <w:szCs w:val="24"/>
+            </w:rPr>
+            <w:t>2.</w:t>
+          </w:r>
+          <w:r>
+            <w:rPr>
+              <w:rFonts w:ascii="Times New Roman" w:hAnsi="Times New Roman" w:cs="Times New Roman"/>
+              <w:sz w:val="24"/>
+              <w:szCs w:val="24"/>
+            </w:rPr>
+            <w:t xml:space="preserve"> </w:t>
+          </w:r>
+          <w:r>
+            <w:rPr>
+              <w:rFonts w:ascii="Times New Roman" w:hAnsi="Times New Roman" w:cs="Times New Roman"/>
+              <w:sz w:val="24"/>
+              <w:szCs w:val="24"/>
+            </w:rPr>
+            <w:t>Justificación</w:t>
+          </w:r>
+          <w:r>
+            <w:rPr>
+              <w:rFonts w:ascii="Times New Roman" w:hAnsi="Times New Roman" w:cs="Times New Roman"/>
+              <w:sz w:val="24"/>
+              <w:szCs w:val="24"/>
+            </w:rPr>
+            <w:tab/>
+          </w:r>
+          <w:r>
+            <w:rPr>
+              <w:rFonts w:ascii="Times New Roman" w:hAnsi="Times New Roman" w:cs="Times New Roman"/>
+              <w:sz w:val="24"/>
+              <w:szCs w:val="24"/>
+            </w:rPr>
+            <w:t>6</w:t>
+          </w:r>
+        </w:p>
+        <w:p>
+          <w:pPr>
+            <w:pStyle w:val="TDC1"/>
+            <w:tabs>
+              <w:tab w:val="right" w:leader="dot" w:pos="8828"/>
+            </w:tabs>
+            <w:rPr>
+              <w:rFonts w:ascii="Times New Roman" w:hAnsi="Times New Roman" w:cs="Times New Roman"/>
+              <w:sz w:val="24"/>
+              <w:szCs w:val="24"/>
+            </w:rPr>
+          </w:pPr>
+          <w:r>
+            <w:rPr>
+              <w:rFonts w:ascii="Times New Roman" w:hAnsi="Times New Roman" w:cs="Times New Roman"/>
+              <w:sz w:val="24"/>
+              <w:szCs w:val="24"/>
+            </w:rPr>
+            <w:t xml:space="preserve">    1.3. Objetivos</w:t>
+          </w:r>
+          <w:r>
+            <w:rPr>
+              <w:rFonts w:ascii="Times New Roman" w:hAnsi="Times New Roman" w:cs="Times New Roman"/>
+              <w:sz w:val="24"/>
+              <w:szCs w:val="24"/>
+            </w:rPr>
+            <w:tab/>
+          </w:r>
+          <w:r>
+            <w:rPr>
+              <w:rFonts w:ascii="Times New Roman" w:hAnsi="Times New Roman" w:cs="Times New Roman"/>
+              <w:sz w:val="24"/>
+              <w:szCs w:val="24"/>
+            </w:rPr>
+            <w:t>7</w:t>
+          </w:r>
+        </w:p>
+        <w:p>
+          <w:pPr>
+            <w:pStyle w:val="TDC1"/>
+            <w:tabs>
+              <w:tab w:val="right" w:leader="dot" w:pos="8828"/>
+            </w:tabs>
+            <w:rPr>
+              <w:rFonts w:ascii="Times New Roman" w:hAnsi="Times New Roman" w:cs="Times New Roman"/>
+              <w:sz w:val="24"/>
+              <w:szCs w:val="24"/>
+            </w:rPr>
+          </w:pPr>
+          <w:r>
+            <w:rPr>
+              <w:rFonts w:ascii="Times New Roman" w:hAnsi="Times New Roman" w:cs="Times New Roman"/>
+              <w:sz w:val="24"/>
+              <w:szCs w:val="24"/>
+            </w:rPr>
+            <w:t>2</w:t>
+          </w:r>
+          <w:r>
+            <w:rPr>
+              <w:rFonts w:ascii="Times New Roman" w:hAnsi="Times New Roman" w:cs="Times New Roman"/>
+              <w:sz w:val="24"/>
+              <w:szCs w:val="24"/>
+            </w:rPr>
+            <w:t xml:space="preserve">. </w:t>
+          </w:r>
+          <w:r>
+            <w:rPr>
+              <w:rFonts w:ascii="Times New Roman" w:hAnsi="Times New Roman" w:cs="Times New Roman"/>
+              <w:sz w:val="24"/>
+              <w:szCs w:val="24"/>
+            </w:rPr>
+            <w:t>Revisión de Literatura</w:t>
+          </w:r>
+          <w:r>
+            <w:rPr>
+              <w:rFonts w:ascii="Times New Roman" w:hAnsi="Times New Roman" w:cs="Times New Roman"/>
+              <w:sz w:val="24"/>
+              <w:szCs w:val="24"/>
+            </w:rPr>
+            <w:tab/>
+          </w:r>
+          <w:r>
+            <w:rPr>
+              <w:rFonts w:ascii="Times New Roman" w:hAnsi="Times New Roman" w:cs="Times New Roman"/>
+              <w:sz w:val="24"/>
+              <w:szCs w:val="24"/>
+            </w:rPr>
+            <w:t>9</w:t>
+          </w:r>
+        </w:p>
+        <w:p>
+          <w:pPr>
+            <w:pStyle w:val="TDC1"/>
+            <w:tabs>
+              <w:tab w:val="right" w:leader="dot" w:pos="8828"/>
+            </w:tabs>
+            <w:rPr>
+              <w:rFonts w:ascii="Times New Roman" w:hAnsi="Times New Roman" w:cs="Times New Roman"/>
+              <w:sz w:val="24"/>
+              <w:szCs w:val="24"/>
+            </w:rPr>
+          </w:pPr>
+          <w:r>
+            <w:rPr>
+              <w:rFonts w:ascii="Times New Roman" w:hAnsi="Times New Roman" w:cs="Times New Roman"/>
+              <w:sz w:val="24"/>
+              <w:szCs w:val="24"/>
+            </w:rPr>
+            <w:t xml:space="preserve">    2.</w:t>
+          </w:r>
+          <w:r>
+            <w:rPr>
+              <w:rFonts w:ascii="Times New Roman" w:hAnsi="Times New Roman" w:cs="Times New Roman"/>
+              <w:sz w:val="24"/>
+              <w:szCs w:val="24"/>
+            </w:rPr>
+            <w:t xml:space="preserve">1. </w:t>
+          </w:r>
+          <w:r>
+            <w:rPr>
+              <w:rFonts w:ascii="Times New Roman" w:hAnsi="Times New Roman" w:cs="Times New Roman"/>
+              <w:sz w:val="24"/>
+              <w:szCs w:val="24"/>
+            </w:rPr>
+            <w:t>Aprendizaje de Máquina para Predicción del Mercado de Valores</w:t>
+          </w:r>
+          <w:r>
+            <w:rPr>
+              <w:rFonts w:ascii="Times New Roman" w:hAnsi="Times New Roman" w:cs="Times New Roman"/>
+              <w:sz w:val="24"/>
+              <w:szCs w:val="24"/>
+            </w:rPr>
+            <w:tab/>
+          </w:r>
+          <w:r>
+            <w:rPr>
+              <w:rFonts w:ascii="Times New Roman" w:hAnsi="Times New Roman" w:cs="Times New Roman"/>
+              <w:sz w:val="24"/>
+              <w:szCs w:val="24"/>
+            </w:rPr>
+            <w:t>9</w:t>
+          </w:r>
+        </w:p>
+        <w:p>
+          <w:pPr>
+            <w:pStyle w:val="TDC1"/>
+            <w:tabs>
+              <w:tab w:val="right" w:leader="dot" w:pos="8828"/>
+            </w:tabs>
+            <w:rPr>
+              <w:rFonts w:ascii="Times New Roman" w:hAnsi="Times New Roman" w:cs="Times New Roman"/>
+              <w:sz w:val="24"/>
+              <w:szCs w:val="24"/>
+            </w:rPr>
+          </w:pPr>
+          <w:r>
+            <w:rPr>
+              <w:rFonts w:ascii="Times New Roman" w:hAnsi="Times New Roman" w:cs="Times New Roman"/>
+              <w:sz w:val="24"/>
+              <w:szCs w:val="24"/>
+            </w:rPr>
+            <w:t xml:space="preserve">    2.2</w:t>
+          </w:r>
+          <w:r>
+            <w:rPr>
+              <w:rFonts w:ascii="Times New Roman" w:hAnsi="Times New Roman" w:cs="Times New Roman"/>
+              <w:sz w:val="24"/>
+              <w:szCs w:val="24"/>
+            </w:rPr>
+            <w:t xml:space="preserve">. </w:t>
+          </w:r>
+          <w:r>
+            <w:rPr>
+              <w:rFonts w:ascii="Times New Roman" w:hAnsi="Times New Roman" w:cs="Times New Roman"/>
+              <w:sz w:val="24"/>
+              <w:szCs w:val="24"/>
+            </w:rPr>
+            <w:t>Aprendizaje por Refuerzo: Teoría y Aplicación</w:t>
+          </w:r>
+          <w:r>
+            <w:rPr>
+              <w:rFonts w:ascii="Times New Roman" w:hAnsi="Times New Roman" w:cs="Times New Roman"/>
+              <w:sz w:val="24"/>
+              <w:szCs w:val="24"/>
+            </w:rPr>
+            <w:tab/>
+          </w:r>
+          <w:r>
+            <w:rPr>
+              <w:rFonts w:ascii="Times New Roman" w:hAnsi="Times New Roman" w:cs="Times New Roman"/>
+              <w:sz w:val="24"/>
+              <w:szCs w:val="24"/>
+            </w:rPr>
+            <w:t>10</w:t>
+          </w:r>
+        </w:p>
+        <w:p>
+          <w:pPr>
+            <w:pStyle w:val="TDC1"/>
+            <w:tabs>
+              <w:tab w:val="right" w:leader="dot" w:pos="8828"/>
+            </w:tabs>
+            <w:rPr>
+              <w:rFonts w:ascii="Times New Roman" w:hAnsi="Times New Roman" w:cs="Times New Roman"/>
+              <w:sz w:val="24"/>
+              <w:szCs w:val="24"/>
+            </w:rPr>
+          </w:pPr>
+          <w:r>
+            <w:rPr>
+              <w:rFonts w:ascii="Times New Roman" w:hAnsi="Times New Roman" w:cs="Times New Roman"/>
+              <w:sz w:val="24"/>
+              <w:szCs w:val="24"/>
+            </w:rPr>
+            <w:t xml:space="preserve">    2.3</w:t>
+          </w:r>
+          <w:r>
+            <w:rPr>
+              <w:rFonts w:ascii="Times New Roman" w:hAnsi="Times New Roman" w:cs="Times New Roman"/>
+              <w:sz w:val="24"/>
+              <w:szCs w:val="24"/>
+            </w:rPr>
+            <w:t xml:space="preserve">. </w:t>
+          </w:r>
+          <w:r>
+            <w:rPr>
+              <w:rFonts w:ascii="Times New Roman" w:hAnsi="Times New Roman" w:cs="Times New Roman"/>
+              <w:sz w:val="24"/>
+              <w:szCs w:val="24"/>
+            </w:rPr>
+            <w:t>Aprendizaje por Refuerzo en Mercados Financieros</w:t>
+          </w:r>
+          <w:r>
+            <w:rPr>
+              <w:rFonts w:ascii="Times New Roman" w:hAnsi="Times New Roman" w:cs="Times New Roman"/>
+              <w:sz w:val="24"/>
+              <w:szCs w:val="24"/>
+            </w:rPr>
+            <w:tab/>
+          </w:r>
+          <w:r>
+            <w:rPr>
+              <w:rFonts w:ascii="Times New Roman" w:hAnsi="Times New Roman" w:cs="Times New Roman"/>
+              <w:sz w:val="24"/>
+              <w:szCs w:val="24"/>
+            </w:rPr>
+            <w:t>1</w:t>
+          </w:r>
+          <w:r>
+            <w:rPr>
+              <w:rFonts w:ascii="Times New Roman" w:hAnsi="Times New Roman" w:cs="Times New Roman"/>
+              <w:sz w:val="24"/>
+              <w:szCs w:val="24"/>
+            </w:rPr>
+            <w:t>3</w:t>
+          </w:r>
+        </w:p>
+        <w:p>
+          <w:pPr>
+            <w:pStyle w:val="TDC1"/>
+            <w:tabs>
+              <w:tab w:val="right" w:leader="dot" w:pos="8828"/>
+            </w:tabs>
+            <w:rPr>
+              <w:rFonts w:ascii="Times New Roman" w:hAnsi="Times New Roman" w:cs="Times New Roman"/>
+              <w:sz w:val="24"/>
+              <w:szCs w:val="24"/>
+            </w:rPr>
+          </w:pPr>
+          <w:r>
+            <w:rPr>
+              <w:rFonts w:ascii="Times New Roman" w:hAnsi="Times New Roman" w:cs="Times New Roman"/>
+              <w:sz w:val="24"/>
+              <w:szCs w:val="24"/>
+            </w:rPr>
+            <w:t>3</w:t>
+          </w:r>
+          <w:r>
+            <w:rPr>
+              <w:rFonts w:ascii="Times New Roman" w:hAnsi="Times New Roman" w:cs="Times New Roman"/>
+              <w:sz w:val="24"/>
+              <w:szCs w:val="24"/>
+            </w:rPr>
+            <w:t xml:space="preserve">. </w:t>
+          </w:r>
+          <w:r>
+            <w:rPr>
+              <w:rFonts w:ascii="Times New Roman" w:hAnsi="Times New Roman" w:cs="Times New Roman"/>
+              <w:sz w:val="24"/>
+              <w:szCs w:val="24"/>
+            </w:rPr>
+            <w:t>Marco Teórico</w:t>
+          </w:r>
+          <w:r>
+            <w:rPr>
+              <w:rFonts w:ascii="Times New Roman" w:hAnsi="Times New Roman" w:cs="Times New Roman"/>
+              <w:sz w:val="24"/>
+              <w:szCs w:val="24"/>
+            </w:rPr>
+            <w:tab/>
+          </w:r>
+          <w:r>
+            <w:rPr>
+              <w:rFonts w:ascii="Times New Roman" w:hAnsi="Times New Roman" w:cs="Times New Roman"/>
+              <w:sz w:val="24"/>
+              <w:szCs w:val="24"/>
+            </w:rPr>
+            <w:t>1</w:t>
+          </w:r>
+          <w:r>
+            <w:rPr>
+              <w:rFonts w:ascii="Times New Roman" w:hAnsi="Times New Roman" w:cs="Times New Roman"/>
+              <w:sz w:val="24"/>
+              <w:szCs w:val="24"/>
+            </w:rPr>
+            <w:t>5</w:t>
+          </w:r>
+        </w:p>
+        <w:p>
+          <w:pPr>
+            <w:pStyle w:val="TDC1"/>
+            <w:tabs>
+              <w:tab w:val="right" w:leader="dot" w:pos="8828"/>
+            </w:tabs>
+            <w:rPr>
+              <w:rFonts w:ascii="Times New Roman" w:hAnsi="Times New Roman" w:cs="Times New Roman"/>
+              <w:sz w:val="24"/>
+              <w:szCs w:val="24"/>
+            </w:rPr>
+          </w:pPr>
+          <w:r>
+            <w:rPr>
+              <w:rFonts w:ascii="Times New Roman" w:hAnsi="Times New Roman" w:cs="Times New Roman"/>
+              <w:sz w:val="24"/>
+              <w:szCs w:val="24"/>
+            </w:rPr>
+            <w:t xml:space="preserve">    3.</w:t>
+          </w:r>
+          <w:r>
+            <w:rPr>
+              <w:rFonts w:ascii="Times New Roman" w:hAnsi="Times New Roman" w:cs="Times New Roman"/>
+              <w:sz w:val="24"/>
+              <w:szCs w:val="24"/>
+            </w:rPr>
+            <w:t xml:space="preserve">1. </w:t>
+          </w:r>
+          <w:r>
+            <w:rPr>
+              <w:rFonts w:ascii="Times New Roman" w:hAnsi="Times New Roman" w:cs="Times New Roman"/>
+              <w:sz w:val="24"/>
+              <w:szCs w:val="24"/>
+            </w:rPr>
+            <w:t>Aprendizaje por Refuerzo</w:t>
+          </w:r>
+          <w:r>
+            <w:rPr>
+              <w:rFonts w:ascii="Times New Roman" w:hAnsi="Times New Roman" w:cs="Times New Roman"/>
+              <w:sz w:val="24"/>
+              <w:szCs w:val="24"/>
+            </w:rPr>
+            <w:tab/>
+          </w:r>
+          <w:r>
+            <w:rPr>
+              <w:rFonts w:ascii="Times New Roman" w:hAnsi="Times New Roman" w:cs="Times New Roman"/>
+              <w:sz w:val="24"/>
+              <w:szCs w:val="24"/>
+            </w:rPr>
+            <w:t>1</w:t>
+          </w:r>
+          <w:r>
+            <w:rPr>
+              <w:rFonts w:ascii="Times New Roman" w:hAnsi="Times New Roman" w:cs="Times New Roman"/>
+              <w:sz w:val="24"/>
+              <w:szCs w:val="24"/>
+            </w:rPr>
+            <w:t>5</w:t>
+          </w:r>
+        </w:p>
+        <w:p>
+          <w:pPr>
+            <w:pStyle w:val="TDC1"/>
+            <w:tabs>
+              <w:tab w:val="right" w:leader="dot" w:pos="8828"/>
+            </w:tabs>
+            <w:rPr>
+              <w:rFonts w:ascii="Times New Roman" w:hAnsi="Times New Roman" w:cs="Times New Roman"/>
+              <w:sz w:val="24"/>
+              <w:szCs w:val="24"/>
+            </w:rPr>
+          </w:pPr>
+          <w:r>
+            <w:rPr>
+              <w:rFonts w:ascii="Times New Roman" w:hAnsi="Times New Roman" w:cs="Times New Roman"/>
+              <w:sz w:val="24"/>
+              <w:szCs w:val="24"/>
+            </w:rPr>
+            <w:t xml:space="preserve">        3.1.</w:t>
+          </w:r>
+          <w:r>
+            <w:rPr>
+              <w:rFonts w:ascii="Times New Roman" w:hAnsi="Times New Roman" w:cs="Times New Roman"/>
+              <w:sz w:val="24"/>
+              <w:szCs w:val="24"/>
+            </w:rPr>
+            <w:t>1</w:t>
+          </w:r>
+          <w:r>
+            <w:rPr>
+              <w:rFonts w:ascii="Times New Roman" w:hAnsi="Times New Roman" w:cs="Times New Roman"/>
+              <w:sz w:val="24"/>
+              <w:szCs w:val="24"/>
+            </w:rPr>
+            <w:t xml:space="preserve"> Procesos de Decisión de Markov (PDM)</w:t>
+          </w:r>
+          <w:r>
+            <w:rPr>
+              <w:rFonts w:ascii="Times New Roman" w:hAnsi="Times New Roman" w:cs="Times New Roman"/>
+              <w:sz w:val="24"/>
+              <w:szCs w:val="24"/>
+            </w:rPr>
+            <w:tab/>
+            <w:t>1</w:t>
+          </w:r>
+          <w:r>
+            <w:rPr>
+              <w:rFonts w:ascii="Times New Roman" w:hAnsi="Times New Roman" w:cs="Times New Roman"/>
+              <w:sz w:val="24"/>
+              <w:szCs w:val="24"/>
+            </w:rPr>
+            <w:t>6</w:t>
+          </w:r>
+        </w:p>
+        <w:p>
+          <w:pPr>
+            <w:pStyle w:val="TDC1"/>
+            <w:tabs>
+              <w:tab w:val="right" w:leader="dot" w:pos="8828"/>
+            </w:tabs>
+            <w:rPr>
+              <w:rFonts w:ascii="Times New Roman" w:hAnsi="Times New Roman" w:cs="Times New Roman"/>
+              <w:sz w:val="24"/>
+              <w:szCs w:val="24"/>
+            </w:rPr>
+          </w:pPr>
+          <w:r>
+            <w:rPr>
+              <w:rFonts w:ascii="Times New Roman" w:hAnsi="Times New Roman" w:cs="Times New Roman"/>
+              <w:sz w:val="24"/>
+              <w:szCs w:val="24"/>
+            </w:rPr>
+            <w:t xml:space="preserve">        3.1.</w:t>
+          </w:r>
+          <w:r>
+            <w:rPr>
+              <w:rFonts w:ascii="Times New Roman" w:hAnsi="Times New Roman" w:cs="Times New Roman"/>
+              <w:sz w:val="24"/>
+              <w:szCs w:val="24"/>
+            </w:rPr>
+            <w:t>2</w:t>
+          </w:r>
+          <w:r>
+            <w:rPr>
+              <w:rFonts w:ascii="Times New Roman" w:hAnsi="Times New Roman" w:cs="Times New Roman"/>
+              <w:sz w:val="24"/>
+              <w:szCs w:val="24"/>
+            </w:rPr>
+            <w:t xml:space="preserve"> Ecuación de </w:t>
+          </w:r>
+          <w:proofErr w:type="spellStart"/>
+          <w:r>
+            <w:rPr>
+              <w:rFonts w:ascii="Times New Roman" w:hAnsi="Times New Roman" w:cs="Times New Roman"/>
+              <w:sz w:val="24"/>
+              <w:szCs w:val="24"/>
+            </w:rPr>
+            <w:t>Bellman</w:t>
+          </w:r>
+          <w:proofErr w:type="spellEnd"/>
+          <w:r>
+            <w:rPr>
+              <w:rFonts w:ascii="Times New Roman" w:hAnsi="Times New Roman" w:cs="Times New Roman"/>
+              <w:sz w:val="24"/>
+              <w:szCs w:val="24"/>
+            </w:rPr>
+            <w:t xml:space="preserve"> y Q-</w:t>
+          </w:r>
+          <w:proofErr w:type="spellStart"/>
+          <w:r>
+            <w:rPr>
+              <w:rFonts w:ascii="Times New Roman" w:hAnsi="Times New Roman" w:cs="Times New Roman"/>
+              <w:sz w:val="24"/>
+              <w:szCs w:val="24"/>
+            </w:rPr>
+            <w:t>Learning</w:t>
+          </w:r>
+          <w:proofErr w:type="spellEnd"/>
+          <w:r>
+            <w:rPr>
+              <w:rFonts w:ascii="Times New Roman" w:hAnsi="Times New Roman" w:cs="Times New Roman"/>
+              <w:sz w:val="24"/>
+              <w:szCs w:val="24"/>
+            </w:rPr>
+            <w:tab/>
+            <w:t>1</w:t>
+          </w:r>
+          <w:r>
+            <w:rPr>
+              <w:rFonts w:ascii="Times New Roman" w:hAnsi="Times New Roman" w:cs="Times New Roman"/>
+              <w:sz w:val="24"/>
+              <w:szCs w:val="24"/>
+            </w:rPr>
+            <w:t>7</w:t>
+          </w:r>
+        </w:p>
+        <w:p>
+          <w:pPr>
+            <w:pStyle w:val="TDC1"/>
+            <w:tabs>
+              <w:tab w:val="right" w:leader="dot" w:pos="8828"/>
+            </w:tabs>
+            <w:rPr>
+              <w:rFonts w:ascii="Times New Roman" w:hAnsi="Times New Roman" w:cs="Times New Roman"/>
+              <w:sz w:val="24"/>
+              <w:szCs w:val="24"/>
+            </w:rPr>
+          </w:pPr>
+          <w:r>
+            <w:rPr>
+              <w:rFonts w:ascii="Times New Roman" w:hAnsi="Times New Roman" w:cs="Times New Roman"/>
+              <w:sz w:val="24"/>
+              <w:szCs w:val="24"/>
+            </w:rPr>
+            <w:t xml:space="preserve">        3.1.</w:t>
+          </w:r>
+          <w:r>
+            <w:rPr>
+              <w:rFonts w:ascii="Times New Roman" w:hAnsi="Times New Roman" w:cs="Times New Roman"/>
+              <w:sz w:val="24"/>
+              <w:szCs w:val="24"/>
+            </w:rPr>
+            <w:t>3</w:t>
+          </w:r>
+          <w:r>
+            <w:rPr>
+              <w:rFonts w:ascii="Times New Roman" w:hAnsi="Times New Roman" w:cs="Times New Roman"/>
+              <w:sz w:val="24"/>
+              <w:szCs w:val="24"/>
+            </w:rPr>
+            <w:t xml:space="preserve"> Métodos de Aprendizaje por Refuerzo Profundo</w:t>
+          </w:r>
+          <w:r>
+            <w:rPr>
+              <w:rFonts w:ascii="Times New Roman" w:hAnsi="Times New Roman" w:cs="Times New Roman"/>
+              <w:sz w:val="24"/>
+              <w:szCs w:val="24"/>
+            </w:rPr>
+            <w:tab/>
+            <w:t>1</w:t>
+          </w:r>
+          <w:r>
+            <w:rPr>
+              <w:rFonts w:ascii="Times New Roman" w:hAnsi="Times New Roman" w:cs="Times New Roman"/>
+              <w:sz w:val="24"/>
+              <w:szCs w:val="24"/>
+            </w:rPr>
+            <w:t>7</w:t>
+          </w:r>
+        </w:p>
+        <w:p>
+          <w:pPr>
+            <w:pStyle w:val="TDC1"/>
+            <w:tabs>
+              <w:tab w:val="right" w:leader="dot" w:pos="8828"/>
+            </w:tabs>
+            <w:rPr>
+              <w:rFonts w:ascii="Times New Roman" w:hAnsi="Times New Roman" w:cs="Times New Roman"/>
+              <w:sz w:val="24"/>
+              <w:szCs w:val="24"/>
+            </w:rPr>
+          </w:pPr>
+          <w:r>
+            <w:rPr>
+              <w:rFonts w:ascii="Times New Roman" w:hAnsi="Times New Roman" w:cs="Times New Roman"/>
+              <w:sz w:val="24"/>
+              <w:szCs w:val="24"/>
+            </w:rPr>
+            <w:t xml:space="preserve">    3.2</w:t>
+          </w:r>
+          <w:r>
+            <w:rPr>
+              <w:rFonts w:ascii="Times New Roman" w:hAnsi="Times New Roman" w:cs="Times New Roman"/>
+              <w:sz w:val="24"/>
+              <w:szCs w:val="24"/>
+            </w:rPr>
+            <w:t xml:space="preserve">. </w:t>
+          </w:r>
+          <w:r>
+            <w:rPr>
+              <w:rFonts w:ascii="Times New Roman" w:hAnsi="Times New Roman" w:cs="Times New Roman"/>
+              <w:sz w:val="24"/>
+              <w:szCs w:val="24"/>
+            </w:rPr>
+            <w:t>Gestión de Portafolios de Renta Fija</w:t>
+          </w:r>
+          <w:r>
+            <w:rPr>
+              <w:rFonts w:ascii="Times New Roman" w:hAnsi="Times New Roman" w:cs="Times New Roman"/>
+              <w:sz w:val="24"/>
+              <w:szCs w:val="24"/>
+            </w:rPr>
+            <w:tab/>
+          </w:r>
+          <w:r>
+            <w:rPr>
+              <w:rFonts w:ascii="Times New Roman" w:hAnsi="Times New Roman" w:cs="Times New Roman"/>
+              <w:sz w:val="24"/>
+              <w:szCs w:val="24"/>
+            </w:rPr>
+            <w:t>20</w:t>
+          </w:r>
+        </w:p>
+        <w:p>
+          <w:pPr>
+            <w:pStyle w:val="TDC1"/>
+            <w:tabs>
+              <w:tab w:val="right" w:leader="dot" w:pos="8828"/>
+            </w:tabs>
+            <w:rPr>
+              <w:rFonts w:ascii="Times New Roman" w:hAnsi="Times New Roman" w:cs="Times New Roman"/>
+              <w:sz w:val="24"/>
+              <w:szCs w:val="24"/>
+            </w:rPr>
+          </w:pPr>
+          <w:r>
+            <w:rPr>
+              <w:rFonts w:ascii="Times New Roman" w:hAnsi="Times New Roman" w:cs="Times New Roman"/>
+              <w:sz w:val="24"/>
+              <w:szCs w:val="24"/>
+            </w:rPr>
+            <w:t xml:space="preserve">        3.2.1 Instrumentos de Renta Fija</w:t>
+          </w:r>
+          <w:r>
+            <w:rPr>
+              <w:rFonts w:ascii="Times New Roman" w:hAnsi="Times New Roman" w:cs="Times New Roman"/>
+              <w:sz w:val="24"/>
+              <w:szCs w:val="24"/>
+            </w:rPr>
+            <w:tab/>
+          </w:r>
+          <w:r>
+            <w:rPr>
+              <w:rFonts w:ascii="Times New Roman" w:hAnsi="Times New Roman" w:cs="Times New Roman"/>
+              <w:sz w:val="24"/>
+              <w:szCs w:val="24"/>
+            </w:rPr>
+            <w:t>20</w:t>
+          </w:r>
+        </w:p>
+        <w:p>
+          <w:pPr>
+            <w:pStyle w:val="TDC1"/>
+            <w:tabs>
+              <w:tab w:val="right" w:leader="dot" w:pos="8828"/>
+            </w:tabs>
+            <w:rPr>
+              <w:rFonts w:ascii="Times New Roman" w:hAnsi="Times New Roman" w:cs="Times New Roman"/>
+              <w:sz w:val="24"/>
+              <w:szCs w:val="24"/>
+            </w:rPr>
+          </w:pPr>
+          <w:r>
+            <w:rPr>
+              <w:rFonts w:ascii="Times New Roman" w:hAnsi="Times New Roman" w:cs="Times New Roman"/>
+              <w:sz w:val="24"/>
+              <w:szCs w:val="24"/>
+            </w:rPr>
+            <w:t xml:space="preserve">        3.2.2 Curva de Rendimientos</w:t>
+          </w:r>
+          <w:r>
+            <w:rPr>
+              <w:rFonts w:ascii="Times New Roman" w:hAnsi="Times New Roman" w:cs="Times New Roman"/>
+              <w:sz w:val="24"/>
+              <w:szCs w:val="24"/>
+            </w:rPr>
+            <w:tab/>
+            <w:t>2</w:t>
+          </w:r>
+          <w:r>
+            <w:rPr>
+              <w:rFonts w:ascii="Times New Roman" w:hAnsi="Times New Roman" w:cs="Times New Roman"/>
+              <w:sz w:val="24"/>
+              <w:szCs w:val="24"/>
+            </w:rPr>
+            <w:t>5</w:t>
+          </w:r>
+        </w:p>
+        <w:p>
+          <w:pPr>
+            <w:pStyle w:val="TDC1"/>
+            <w:tabs>
+              <w:tab w:val="right" w:leader="dot" w:pos="8828"/>
+            </w:tabs>
+            <w:rPr>
+              <w:rFonts w:ascii="Times New Roman" w:hAnsi="Times New Roman" w:cs="Times New Roman"/>
+              <w:sz w:val="24"/>
+              <w:szCs w:val="24"/>
+            </w:rPr>
+          </w:pPr>
+          <w:r>
+            <w:rPr>
+              <w:rFonts w:ascii="Times New Roman" w:hAnsi="Times New Roman" w:cs="Times New Roman"/>
+              <w:sz w:val="24"/>
+              <w:szCs w:val="24"/>
+            </w:rPr>
+            <w:t>4</w:t>
+          </w:r>
+          <w:r>
+            <w:rPr>
+              <w:rFonts w:ascii="Times New Roman" w:hAnsi="Times New Roman" w:cs="Times New Roman"/>
+              <w:sz w:val="24"/>
+              <w:szCs w:val="24"/>
+            </w:rPr>
+            <w:t xml:space="preserve">. </w:t>
+          </w:r>
+          <w:r>
+            <w:rPr>
+              <w:rFonts w:ascii="Times New Roman" w:hAnsi="Times New Roman" w:cs="Times New Roman"/>
+              <w:sz w:val="24"/>
+              <w:szCs w:val="24"/>
+            </w:rPr>
+            <w:t>Modelación</w:t>
+          </w:r>
+          <w:r>
+            <w:rPr>
+              <w:rFonts w:ascii="Times New Roman" w:hAnsi="Times New Roman" w:cs="Times New Roman"/>
+              <w:sz w:val="24"/>
+              <w:szCs w:val="24"/>
+            </w:rPr>
+            <w:tab/>
+          </w:r>
+          <w:r>
+            <w:rPr>
+              <w:rFonts w:ascii="Times New Roman" w:hAnsi="Times New Roman" w:cs="Times New Roman"/>
+              <w:sz w:val="24"/>
+              <w:szCs w:val="24"/>
+            </w:rPr>
+            <w:t>2</w:t>
+          </w:r>
+          <w:r>
+            <w:rPr>
+              <w:rFonts w:ascii="Times New Roman" w:hAnsi="Times New Roman" w:cs="Times New Roman"/>
+              <w:sz w:val="24"/>
+              <w:szCs w:val="24"/>
+            </w:rPr>
+            <w:t>7</w:t>
+          </w:r>
+        </w:p>
+        <w:p>
+          <w:pPr>
+            <w:pStyle w:val="TDC1"/>
+            <w:tabs>
+              <w:tab w:val="right" w:leader="dot" w:pos="8828"/>
+            </w:tabs>
+            <w:rPr>
+              <w:rFonts w:ascii="Times New Roman" w:hAnsi="Times New Roman" w:cs="Times New Roman"/>
+              <w:sz w:val="24"/>
+              <w:szCs w:val="24"/>
+            </w:rPr>
+          </w:pPr>
+          <w:r>
+            <w:rPr>
+              <w:rFonts w:ascii="Times New Roman" w:hAnsi="Times New Roman" w:cs="Times New Roman"/>
+              <w:sz w:val="24"/>
+              <w:szCs w:val="24"/>
+            </w:rPr>
+            <w:t xml:space="preserve">    4.1. Descripción y Exploración de los Datos</w:t>
+          </w:r>
+          <w:r>
+            <w:rPr>
+              <w:rFonts w:ascii="Times New Roman" w:hAnsi="Times New Roman" w:cs="Times New Roman"/>
+              <w:sz w:val="24"/>
+              <w:szCs w:val="24"/>
+            </w:rPr>
+            <w:tab/>
+            <w:t>2</w:t>
+          </w:r>
+          <w:r>
+            <w:rPr>
+              <w:rFonts w:ascii="Times New Roman" w:hAnsi="Times New Roman" w:cs="Times New Roman"/>
+              <w:sz w:val="24"/>
+              <w:szCs w:val="24"/>
+            </w:rPr>
+            <w:t>7</w:t>
+          </w:r>
+        </w:p>
+        <w:p>
+          <w:pPr>
+            <w:pStyle w:val="TDC1"/>
+            <w:tabs>
+              <w:tab w:val="right" w:leader="dot" w:pos="8828"/>
+            </w:tabs>
+            <w:rPr>
+              <w:rFonts w:ascii="Times New Roman" w:hAnsi="Times New Roman" w:cs="Times New Roman"/>
+              <w:sz w:val="24"/>
+              <w:szCs w:val="24"/>
+            </w:rPr>
+          </w:pPr>
+          <w:r>
+            <w:rPr>
+              <w:rFonts w:ascii="Times New Roman" w:hAnsi="Times New Roman" w:cs="Times New Roman"/>
+              <w:sz w:val="24"/>
+              <w:szCs w:val="24"/>
+            </w:rPr>
+            <w:t xml:space="preserve">        4.1.1 Recolección de Datos</w:t>
+          </w:r>
+          <w:r>
+            <w:rPr>
+              <w:rFonts w:ascii="Times New Roman" w:hAnsi="Times New Roman" w:cs="Times New Roman"/>
+              <w:sz w:val="24"/>
+              <w:szCs w:val="24"/>
+            </w:rPr>
+            <w:tab/>
+            <w:t>2</w:t>
+          </w:r>
+          <w:r>
+            <w:rPr>
+              <w:rFonts w:ascii="Times New Roman" w:hAnsi="Times New Roman" w:cs="Times New Roman"/>
+              <w:sz w:val="24"/>
+              <w:szCs w:val="24"/>
+            </w:rPr>
+            <w:t>7</w:t>
+          </w:r>
+        </w:p>
+        <w:p>
+          <w:pPr>
+            <w:pStyle w:val="TDC1"/>
+            <w:tabs>
+              <w:tab w:val="right" w:leader="dot" w:pos="8828"/>
+            </w:tabs>
+            <w:rPr>
+              <w:rFonts w:ascii="Times New Roman" w:hAnsi="Times New Roman" w:cs="Times New Roman"/>
+              <w:sz w:val="24"/>
+              <w:szCs w:val="24"/>
+            </w:rPr>
+          </w:pPr>
+          <w:r>
+            <w:rPr>
+              <w:rFonts w:ascii="Times New Roman" w:hAnsi="Times New Roman" w:cs="Times New Roman"/>
+              <w:sz w:val="24"/>
+              <w:szCs w:val="24"/>
+            </w:rPr>
+            <w:t xml:space="preserve">        4.1.2 Procesamiento y Estructuración de los Datos</w:t>
+          </w:r>
+          <w:r>
+            <w:rPr>
+              <w:rFonts w:ascii="Times New Roman" w:hAnsi="Times New Roman" w:cs="Times New Roman"/>
+              <w:sz w:val="24"/>
+              <w:szCs w:val="24"/>
+            </w:rPr>
+            <w:tab/>
+            <w:t>2</w:t>
+          </w:r>
+          <w:r>
+            <w:rPr>
+              <w:rFonts w:ascii="Times New Roman" w:hAnsi="Times New Roman" w:cs="Times New Roman"/>
+              <w:sz w:val="24"/>
+              <w:szCs w:val="24"/>
+            </w:rPr>
+            <w:t>7</w:t>
+          </w:r>
+        </w:p>
+        <w:p>
+          <w:pPr>
+            <w:pStyle w:val="TDC1"/>
+            <w:tabs>
+              <w:tab w:val="right" w:leader="dot" w:pos="8828"/>
+            </w:tabs>
+            <w:rPr>
+              <w:rFonts w:ascii="Times New Roman" w:hAnsi="Times New Roman" w:cs="Times New Roman"/>
+              <w:sz w:val="24"/>
+              <w:szCs w:val="24"/>
+            </w:rPr>
+          </w:pPr>
+          <w:r>
+            <w:rPr>
+              <w:rFonts w:ascii="Times New Roman" w:hAnsi="Times New Roman" w:cs="Times New Roman"/>
+              <w:sz w:val="24"/>
+              <w:szCs w:val="24"/>
+            </w:rPr>
+            <w:t xml:space="preserve">        4.1.3 Exploración de Datos</w:t>
+          </w:r>
+          <w:r>
+            <w:rPr>
+              <w:rFonts w:ascii="Times New Roman" w:hAnsi="Times New Roman" w:cs="Times New Roman"/>
+              <w:sz w:val="24"/>
+              <w:szCs w:val="24"/>
+            </w:rPr>
+            <w:tab/>
+          </w:r>
+          <w:r>
+            <w:rPr>
+              <w:rFonts w:ascii="Times New Roman" w:hAnsi="Times New Roman" w:cs="Times New Roman"/>
+              <w:sz w:val="24"/>
+              <w:szCs w:val="24"/>
+            </w:rPr>
+            <w:t>29</w:t>
+          </w:r>
+        </w:p>
+        <w:p>
+          <w:pPr>
+            <w:pStyle w:val="TDC1"/>
+            <w:tabs>
+              <w:tab w:val="right" w:leader="dot" w:pos="8828"/>
+            </w:tabs>
+            <w:rPr>
+              <w:rFonts w:ascii="Times New Roman" w:hAnsi="Times New Roman" w:cs="Times New Roman"/>
+              <w:sz w:val="24"/>
+              <w:szCs w:val="24"/>
+            </w:rPr>
+          </w:pPr>
+          <w:r>
+            <w:rPr>
+              <w:rFonts w:ascii="Times New Roman" w:hAnsi="Times New Roman" w:cs="Times New Roman"/>
+              <w:sz w:val="24"/>
+              <w:szCs w:val="24"/>
+            </w:rPr>
+            <w:t xml:space="preserve">        4.1.4 Modelación y Creación de Entornos de Aprendizaje por Refuerzo</w:t>
+          </w:r>
+          <w:r>
+            <w:rPr>
+              <w:rFonts w:ascii="Times New Roman" w:hAnsi="Times New Roman" w:cs="Times New Roman"/>
+              <w:sz w:val="24"/>
+              <w:szCs w:val="24"/>
+            </w:rPr>
+            <w:tab/>
+          </w:r>
+          <w:r>
+            <w:rPr>
+              <w:rFonts w:ascii="Times New Roman" w:hAnsi="Times New Roman" w:cs="Times New Roman"/>
+              <w:sz w:val="24"/>
+              <w:szCs w:val="24"/>
+            </w:rPr>
+            <w:t>34</w:t>
+          </w:r>
+        </w:p>
+        <w:p>
+          <w:pPr>
+            <w:pStyle w:val="TDC1"/>
+            <w:tabs>
+              <w:tab w:val="right" w:leader="dot" w:pos="8828"/>
+            </w:tabs>
+            <w:rPr>
+              <w:rFonts w:ascii="Times New Roman" w:hAnsi="Times New Roman" w:cs="Times New Roman"/>
+              <w:sz w:val="24"/>
+              <w:szCs w:val="24"/>
+            </w:rPr>
+          </w:pPr>
+          <w:r>
+            <w:rPr>
+              <w:rFonts w:ascii="Times New Roman" w:hAnsi="Times New Roman" w:cs="Times New Roman"/>
+              <w:sz w:val="24"/>
+              <w:szCs w:val="24"/>
+            </w:rPr>
+            <w:t xml:space="preserve">        4.1.5 Métricas de Evaluación y Evaluación de los Modelos</w:t>
+          </w:r>
+          <w:r>
+            <w:rPr>
+              <w:rFonts w:ascii="Times New Roman" w:hAnsi="Times New Roman" w:cs="Times New Roman"/>
+              <w:sz w:val="24"/>
+              <w:szCs w:val="24"/>
+            </w:rPr>
+            <w:tab/>
+          </w:r>
+          <w:r>
+            <w:rPr>
+              <w:rFonts w:ascii="Times New Roman" w:hAnsi="Times New Roman" w:cs="Times New Roman"/>
+              <w:sz w:val="24"/>
+              <w:szCs w:val="24"/>
+            </w:rPr>
+            <w:t>35</w:t>
+          </w:r>
+        </w:p>
+        <w:p>
+          <w:pPr>
+            <w:pStyle w:val="TDC1"/>
+            <w:tabs>
+              <w:tab w:val="right" w:leader="dot" w:pos="8828"/>
+            </w:tabs>
+            <w:rPr>
+              <w:rFonts w:ascii="Times New Roman" w:hAnsi="Times New Roman" w:cs="Times New Roman"/>
+              <w:sz w:val="24"/>
+              <w:szCs w:val="24"/>
+            </w:rPr>
+          </w:pPr>
+          <w:r>
+            <w:rPr>
+              <w:rFonts w:ascii="Times New Roman" w:hAnsi="Times New Roman" w:cs="Times New Roman"/>
+              <w:sz w:val="24"/>
+              <w:szCs w:val="24"/>
+            </w:rPr>
+            <w:t>5. Conclusiones y Discusión</w:t>
+          </w:r>
+          <w:r>
+            <w:rPr>
+              <w:rFonts w:ascii="Times New Roman" w:hAnsi="Times New Roman" w:cs="Times New Roman"/>
+              <w:sz w:val="24"/>
+              <w:szCs w:val="24"/>
+            </w:rPr>
+            <w:tab/>
+          </w:r>
+          <w:r>
+            <w:rPr>
+              <w:rFonts w:ascii="Times New Roman" w:hAnsi="Times New Roman" w:cs="Times New Roman"/>
+              <w:sz w:val="24"/>
+              <w:szCs w:val="24"/>
+            </w:rPr>
+            <w:t>44</w:t>
+          </w:r>
+        </w:p>
+        <w:p>
+          <w:pPr>
+            <w:pStyle w:val="TDC1"/>
+            <w:tabs>
+              <w:tab w:val="right" w:leader="dot" w:pos="8828"/>
+            </w:tabs>
+            <w:rPr>
+              <w:rFonts w:ascii="Times New Roman" w:hAnsi="Times New Roman" w:cs="Times New Roman"/>
+              <w:sz w:val="24"/>
+              <w:szCs w:val="24"/>
+            </w:rPr>
+          </w:pPr>
+        </w:p>
+        <w:p>
+          <w:pPr>
+            <w:pStyle w:val="TDC1"/>
+            <w:tabs>
+              <w:tab w:val="right" w:leader="dot" w:pos="8828"/>
+            </w:tabs>
+            <w:rPr>
+              <w:rFonts w:ascii="Times New Roman" w:hAnsi="Times New Roman" w:cs="Times New Roman"/>
+              <w:sz w:val="24"/>
+              <w:szCs w:val="24"/>
+            </w:rPr>
+          </w:pPr>
+          <w:r>
+            <w:rPr>
+              <w:rFonts w:ascii="Times New Roman" w:hAnsi="Times New Roman" w:cs="Times New Roman"/>
+              <w:sz w:val="24"/>
+              <w:szCs w:val="24"/>
+            </w:rPr>
+            <w:t>Agradecimientos</w:t>
+          </w:r>
+          <w:r>
+            <w:rPr>
+              <w:rFonts w:ascii="Times New Roman" w:hAnsi="Times New Roman" w:cs="Times New Roman"/>
+              <w:sz w:val="24"/>
+              <w:szCs w:val="24"/>
+            </w:rPr>
+            <w:tab/>
+          </w:r>
+          <w:r>
+            <w:rPr>
+              <w:rFonts w:ascii="Times New Roman" w:hAnsi="Times New Roman" w:cs="Times New Roman"/>
+              <w:sz w:val="24"/>
+              <w:szCs w:val="24"/>
+            </w:rPr>
+            <w:t>47</w:t>
+          </w:r>
+        </w:p>
+        <w:p>
+          <w:pPr>
+            <w:pStyle w:val="TDC1"/>
+            <w:tabs>
+              <w:tab w:val="right" w:leader="dot" w:pos="8828"/>
+            </w:tabs>
+            <w:rPr>
+              <w:rFonts w:ascii="Times New Roman" w:hAnsi="Times New Roman" w:cs="Times New Roman"/>
+              <w:sz w:val="24"/>
+              <w:szCs w:val="24"/>
+            </w:rPr>
+          </w:pPr>
+          <w:r>
+            <w:rPr>
+              <w:rFonts w:ascii="Times New Roman" w:hAnsi="Times New Roman" w:cs="Times New Roman"/>
+              <w:sz w:val="24"/>
+              <w:szCs w:val="24"/>
+            </w:rPr>
+            <w:fldChar w:fldCharType="begin"/>
+          </w:r>
+          <w:r>
+            <w:rPr>
+              <w:rFonts w:ascii="Times New Roman" w:hAnsi="Times New Roman" w:cs="Times New Roman"/>
+              <w:sz w:val="24"/>
+              <w:szCs w:val="24"/>
+            </w:rPr>
+            <w:instrText xml:space="preserve"> TOC \o "1-3" \h \z \u </w:instrText>
+          </w:r>
+          <w:r>
+            <w:rPr>
+              <w:rFonts w:ascii="Times New Roman" w:hAnsi="Times New Roman" w:cs="Times New Roman"/>
+              <w:sz w:val="24"/>
+              <w:szCs w:val="24"/>
+            </w:rPr>
+            <w:fldChar w:fldCharType="separate"/>
+          </w:r>
+          <w:hyperlink w:anchor="_Toc145241335" w:history="1">
+            <w:r>
+              <w:rPr>
+                <w:rFonts w:ascii="Times New Roman" w:hAnsi="Times New Roman" w:cs="Times New Roman"/>
+                <w:sz w:val="24"/>
+                <w:szCs w:val="24"/>
+              </w:rPr>
+              <w:t>Bibliografía</w:t>
+            </w:r>
+            <w:r>
+              <w:rPr>
+                <w:rFonts w:ascii="Times New Roman" w:hAnsi="Times New Roman" w:cs="Times New Roman"/>
+                <w:webHidden/>
+                <w:sz w:val="24"/>
+                <w:szCs w:val="24"/>
+              </w:rPr>
+              <w:tab/>
+            </w:r>
+            <w:r>
+              <w:rPr>
+                <w:rFonts w:ascii="Times New Roman" w:hAnsi="Times New Roman" w:cs="Times New Roman"/>
+                <w:webHidden/>
+                <w:sz w:val="24"/>
+                <w:szCs w:val="24"/>
+              </w:rPr>
+              <w:fldChar w:fldCharType="begin"/>
+            </w:r>
+            <w:r>
+              <w:rPr>
+                <w:rFonts w:ascii="Times New Roman" w:hAnsi="Times New Roman" w:cs="Times New Roman"/>
+                <w:webHidden/>
+                <w:sz w:val="24"/>
+                <w:szCs w:val="24"/>
+              </w:rPr>
+              <w:instrText xml:space="preserve"> PAGEREF _Toc145241335 \h </w:instrText>
+            </w:r>
+            <w:r>
+              <w:rPr>
+                <w:rFonts w:ascii="Times New Roman" w:hAnsi="Times New Roman" w:cs="Times New Roman"/>
+                <w:webHidden/>
+                <w:sz w:val="24"/>
+                <w:szCs w:val="24"/>
+              </w:rPr>
+            </w:r>
+            <w:r>
+              <w:rPr>
+                <w:rFonts w:ascii="Times New Roman" w:hAnsi="Times New Roman" w:cs="Times New Roman"/>
+                <w:webHidden/>
+                <w:sz w:val="24"/>
+                <w:szCs w:val="24"/>
+              </w:rPr>
+              <w:fldChar w:fldCharType="separate"/>
+            </w:r>
+            <w:r>
+              <w:rPr>
+                <w:rFonts w:ascii="Times New Roman" w:hAnsi="Times New Roman" w:cs="Times New Roman"/>
+                <w:noProof/>
+                <w:webHidden/>
+                <w:sz w:val="24"/>
+                <w:szCs w:val="24"/>
+              </w:rPr>
+              <w:t>48</w:t>
+            </w:r>
+            <w:r>
+              <w:rPr>
+                <w:rFonts w:ascii="Times New Roman" w:hAnsi="Times New Roman" w:cs="Times New Roman"/>
+                <w:webHidden/>
+                <w:sz w:val="24"/>
+                <w:szCs w:val="24"/>
+              </w:rPr>
+              <w:fldChar w:fldCharType="end"/>
+            </w:r>
+          </w:hyperlink>
+        </w:p>
+        <w:p>
+          <w:pPr>
+            <w:pStyle w:val="TDC1"/>
+            <w:tabs>
+              <w:tab w:val="right" w:leader="dot" w:pos="8828"/>
+            </w:tabs>
+          </w:pPr>
+          <w:r>
+            <w:rPr>
+              <w:rFonts w:ascii="Times New Roman" w:hAnsi="Times New Roman" w:cs="Times New Roman"/>
+              <w:sz w:val="24"/>
+              <w:szCs w:val="24"/>
+            </w:rPr>
+            <w:fldChar w:fldCharType="end"/>
+          </w:r>
+        </w:p>
+      </w:sdtContent>
+    </w:sdt>
     <w:p>
       <w:pPr>
-        <w:jc w:val="center"/>
         <w:rPr>
           <w:rFonts w:ascii="Times New Roman" w:hAnsi="Times New Roman" w:cs="Times New Roman"/>
           <w:bCs/>
@@ -581,13 +2071,1139 @@
           <w:sz w:val="24"/>
           <w:szCs w:val="24"/>
         </w:rPr>
+        <w:br w:type="page"/>
+      </w:r>
+    </w:p>
+    <w:p>
+      <w:pPr>
+        <w:pStyle w:val="TDC1"/>
+        <w:tabs>
+          <w:tab w:val="right" w:leader="dot" w:pos="8828"/>
+        </w:tabs>
+        <w:rPr>
+          <w:rFonts w:ascii="Times New Roman" w:hAnsi="Times New Roman" w:cs="Times New Roman"/>
+          <w:b/>
+          <w:bCs/>
+          <w:sz w:val="28"/>
+          <w:szCs w:val="28"/>
+        </w:rPr>
+      </w:pPr>
+      <w:r>
+        <w:rPr>
+          <w:rFonts w:ascii="Times New Roman" w:hAnsi="Times New Roman" w:cs="Times New Roman"/>
+          <w:b/>
+          <w:bCs/>
+          <w:sz w:val="32"/>
+          <w:szCs w:val="32"/>
+        </w:rPr>
         <w:lastRenderedPageBreak/>
-        <w:t>Página deliberadamente dejada en blanco.</w:t>
-      </w:r>
-      <w:r>
-        <w:rPr>
-          <w:rFonts w:ascii="Times New Roman" w:hAnsi="Times New Roman" w:cs="Times New Roman"/>
+        <w:t>Listado de Figuras</w:t>
+      </w:r>
+    </w:p>
+    <w:p>
+      <w:pPr>
+        <w:pStyle w:val="TDC1"/>
+        <w:tabs>
+          <w:tab w:val="right" w:leader="dot" w:pos="8828"/>
+        </w:tabs>
+        <w:rPr>
+          <w:rFonts w:ascii="Times New Roman" w:hAnsi="Times New Roman" w:cs="Times New Roman"/>
+          <w:sz w:val="24"/>
+          <w:szCs w:val="24"/>
+        </w:rPr>
+      </w:pPr>
+      <w:r>
+        <w:rPr>
+          <w:rFonts w:ascii="Times New Roman" w:hAnsi="Times New Roman" w:cs="Times New Roman"/>
+          <w:sz w:val="24"/>
+          <w:szCs w:val="24"/>
+        </w:rPr>
+        <w:t xml:space="preserve">Figura 1. </w:t>
+      </w:r>
+      <w:r>
+        <w:rPr>
+          <w:rFonts w:ascii="Times New Roman" w:hAnsi="Times New Roman" w:cs="Times New Roman"/>
+          <w:sz w:val="24"/>
+          <w:szCs w:val="24"/>
+        </w:rPr>
+        <w:t>Diagrama de flujo típico de un algoritmo de aprendizaje por refuerzo</w:t>
+      </w:r>
+      <w:r>
+        <w:rPr>
+          <w:rFonts w:ascii="Times New Roman" w:hAnsi="Times New Roman" w:cs="Times New Roman"/>
+          <w:sz w:val="24"/>
+          <w:szCs w:val="24"/>
+        </w:rPr>
+        <w:tab/>
+      </w:r>
+      <w:r>
+        <w:rPr>
+          <w:rFonts w:ascii="Times New Roman" w:hAnsi="Times New Roman" w:cs="Times New Roman"/>
+          <w:sz w:val="24"/>
+          <w:szCs w:val="24"/>
+        </w:rPr>
+        <w:t>15</w:t>
+      </w:r>
+    </w:p>
+    <w:p>
+      <w:pPr>
+        <w:pStyle w:val="TDC1"/>
+        <w:tabs>
+          <w:tab w:val="right" w:leader="dot" w:pos="8828"/>
+        </w:tabs>
+        <w:rPr>
+          <w:rFonts w:ascii="Times New Roman" w:hAnsi="Times New Roman" w:cs="Times New Roman"/>
+          <w:sz w:val="24"/>
+          <w:szCs w:val="24"/>
+        </w:rPr>
+      </w:pPr>
+      <w:r>
+        <w:rPr>
+          <w:rFonts w:ascii="Times New Roman" w:hAnsi="Times New Roman" w:cs="Times New Roman"/>
+          <w:sz w:val="24"/>
+          <w:szCs w:val="24"/>
+        </w:rPr>
+        <w:t xml:space="preserve">Figura </w:t>
+      </w:r>
+      <w:r>
+        <w:rPr>
+          <w:rFonts w:ascii="Times New Roman" w:hAnsi="Times New Roman" w:cs="Times New Roman"/>
+          <w:sz w:val="24"/>
+          <w:szCs w:val="24"/>
+        </w:rPr>
+        <w:t>2</w:t>
+      </w:r>
+      <w:r>
+        <w:rPr>
+          <w:rFonts w:ascii="Times New Roman" w:hAnsi="Times New Roman" w:cs="Times New Roman"/>
+          <w:sz w:val="24"/>
+          <w:szCs w:val="24"/>
+        </w:rPr>
+        <w:t xml:space="preserve">. </w:t>
+      </w:r>
+      <w:r>
+        <w:rPr>
+          <w:rFonts w:ascii="Times New Roman" w:hAnsi="Times New Roman" w:cs="Times New Roman"/>
+          <w:sz w:val="24"/>
+          <w:szCs w:val="24"/>
+        </w:rPr>
+        <w:t>Diagrama de flujo de caja de un instrumento de renta fija convencional</w:t>
+      </w:r>
+      <w:r>
+        <w:rPr>
+          <w:rFonts w:ascii="Times New Roman" w:hAnsi="Times New Roman" w:cs="Times New Roman"/>
+          <w:sz w:val="24"/>
+          <w:szCs w:val="24"/>
+        </w:rPr>
+        <w:tab/>
+      </w:r>
+      <w:r>
+        <w:rPr>
+          <w:rFonts w:ascii="Times New Roman" w:hAnsi="Times New Roman" w:cs="Times New Roman"/>
+          <w:sz w:val="24"/>
+          <w:szCs w:val="24"/>
+        </w:rPr>
+        <w:t>21</w:t>
+      </w:r>
+    </w:p>
+    <w:p>
+      <w:pPr>
+        <w:pStyle w:val="TDC1"/>
+        <w:tabs>
+          <w:tab w:val="right" w:leader="dot" w:pos="8828"/>
+        </w:tabs>
+        <w:rPr>
+          <w:rFonts w:ascii="Times New Roman" w:hAnsi="Times New Roman" w:cs="Times New Roman"/>
+          <w:sz w:val="24"/>
+          <w:szCs w:val="24"/>
+        </w:rPr>
+      </w:pPr>
+      <w:r>
+        <w:rPr>
+          <w:rFonts w:ascii="Times New Roman" w:hAnsi="Times New Roman" w:cs="Times New Roman"/>
+          <w:sz w:val="24"/>
+          <w:szCs w:val="24"/>
+        </w:rPr>
+        <w:t xml:space="preserve">Figura </w:t>
+      </w:r>
+      <w:r>
+        <w:rPr>
+          <w:rFonts w:ascii="Times New Roman" w:hAnsi="Times New Roman" w:cs="Times New Roman"/>
+          <w:sz w:val="24"/>
+          <w:szCs w:val="24"/>
+        </w:rPr>
+        <w:t>3</w:t>
+      </w:r>
+      <w:r>
+        <w:rPr>
+          <w:rFonts w:ascii="Times New Roman" w:hAnsi="Times New Roman" w:cs="Times New Roman"/>
+          <w:sz w:val="24"/>
+          <w:szCs w:val="24"/>
+        </w:rPr>
+        <w:t xml:space="preserve">. </w:t>
+      </w:r>
+      <w:r>
+        <w:rPr>
+          <w:rFonts w:ascii="Times New Roman" w:hAnsi="Times New Roman" w:cs="Times New Roman"/>
+          <w:sz w:val="24"/>
+          <w:szCs w:val="24"/>
+        </w:rPr>
+        <w:t>Relación entre la YTM de un bono y su precio</w:t>
+      </w:r>
+      <w:r>
+        <w:rPr>
+          <w:rFonts w:ascii="Times New Roman" w:hAnsi="Times New Roman" w:cs="Times New Roman"/>
+          <w:sz w:val="24"/>
+          <w:szCs w:val="24"/>
+        </w:rPr>
+        <w:tab/>
+      </w:r>
+      <w:r>
+        <w:rPr>
+          <w:rFonts w:ascii="Times New Roman" w:hAnsi="Times New Roman" w:cs="Times New Roman"/>
+          <w:sz w:val="24"/>
+          <w:szCs w:val="24"/>
+        </w:rPr>
+        <w:t>2</w:t>
+      </w:r>
+      <w:r>
+        <w:rPr>
+          <w:rFonts w:ascii="Times New Roman" w:hAnsi="Times New Roman" w:cs="Times New Roman"/>
+          <w:sz w:val="24"/>
+          <w:szCs w:val="24"/>
+        </w:rPr>
+        <w:t>4</w:t>
+      </w:r>
+    </w:p>
+    <w:p>
+      <w:pPr>
+        <w:pStyle w:val="TDC1"/>
+        <w:tabs>
+          <w:tab w:val="right" w:leader="dot" w:pos="8828"/>
+        </w:tabs>
+        <w:rPr>
+          <w:rFonts w:ascii="Times New Roman" w:hAnsi="Times New Roman" w:cs="Times New Roman"/>
+          <w:sz w:val="24"/>
+          <w:szCs w:val="24"/>
+        </w:rPr>
+      </w:pPr>
+      <w:r>
+        <w:rPr>
+          <w:rFonts w:ascii="Times New Roman" w:hAnsi="Times New Roman" w:cs="Times New Roman"/>
+          <w:sz w:val="24"/>
+          <w:szCs w:val="24"/>
+        </w:rPr>
+        <w:t xml:space="preserve">Figura </w:t>
+      </w:r>
+      <w:r>
+        <w:rPr>
+          <w:rFonts w:ascii="Times New Roman" w:hAnsi="Times New Roman" w:cs="Times New Roman"/>
+          <w:sz w:val="24"/>
+          <w:szCs w:val="24"/>
+        </w:rPr>
+        <w:t>4</w:t>
+      </w:r>
+      <w:r>
+        <w:rPr>
+          <w:rFonts w:ascii="Times New Roman" w:hAnsi="Times New Roman" w:cs="Times New Roman"/>
+          <w:sz w:val="24"/>
+          <w:szCs w:val="24"/>
+        </w:rPr>
+        <w:t xml:space="preserve">. </w:t>
+      </w:r>
+      <w:r>
+        <w:rPr>
+          <w:rFonts w:ascii="Times New Roman" w:hAnsi="Times New Roman" w:cs="Times New Roman"/>
+          <w:sz w:val="24"/>
+          <w:szCs w:val="24"/>
+        </w:rPr>
+        <w:t>Formas de la curva de rendimientos</w:t>
+      </w:r>
+      <w:r>
+        <w:rPr>
+          <w:rFonts w:ascii="Times New Roman" w:hAnsi="Times New Roman" w:cs="Times New Roman"/>
+          <w:sz w:val="24"/>
+          <w:szCs w:val="24"/>
+        </w:rPr>
+        <w:tab/>
+      </w:r>
+      <w:r>
+        <w:rPr>
+          <w:rFonts w:ascii="Times New Roman" w:hAnsi="Times New Roman" w:cs="Times New Roman"/>
+          <w:sz w:val="24"/>
+          <w:szCs w:val="24"/>
+        </w:rPr>
+        <w:t>25</w:t>
+      </w:r>
+    </w:p>
+    <w:p>
+      <w:pPr>
+        <w:pStyle w:val="TDC1"/>
+        <w:tabs>
+          <w:tab w:val="right" w:leader="dot" w:pos="8828"/>
+        </w:tabs>
+        <w:rPr>
+          <w:rFonts w:ascii="Times New Roman" w:hAnsi="Times New Roman" w:cs="Times New Roman"/>
+          <w:sz w:val="24"/>
+          <w:szCs w:val="24"/>
+        </w:rPr>
+      </w:pPr>
+      <w:r>
+        <w:rPr>
+          <w:rFonts w:ascii="Times New Roman" w:hAnsi="Times New Roman" w:cs="Times New Roman"/>
+          <w:sz w:val="24"/>
+          <w:szCs w:val="24"/>
+        </w:rPr>
+        <w:t xml:space="preserve">Figura </w:t>
+      </w:r>
+      <w:r>
+        <w:rPr>
+          <w:rFonts w:ascii="Times New Roman" w:hAnsi="Times New Roman" w:cs="Times New Roman"/>
+          <w:sz w:val="24"/>
+          <w:szCs w:val="24"/>
+        </w:rPr>
+        <w:t>5</w:t>
+      </w:r>
+      <w:r>
+        <w:rPr>
+          <w:rFonts w:ascii="Times New Roman" w:hAnsi="Times New Roman" w:cs="Times New Roman"/>
+          <w:sz w:val="24"/>
+          <w:szCs w:val="24"/>
+        </w:rPr>
+        <w:t xml:space="preserve">. </w:t>
+      </w:r>
+      <w:r>
+        <w:rPr>
+          <w:rFonts w:ascii="Times New Roman" w:hAnsi="Times New Roman" w:cs="Times New Roman"/>
+          <w:sz w:val="24"/>
+          <w:szCs w:val="24"/>
+        </w:rPr>
+        <w:t>Precio Sucio, Precio Limpio y YT</w:t>
+      </w:r>
+      <w:r>
+        <w:rPr>
+          <w:rFonts w:ascii="Times New Roman" w:hAnsi="Times New Roman" w:cs="Times New Roman"/>
+          <w:sz w:val="24"/>
+          <w:szCs w:val="24"/>
+        </w:rPr>
+        <w:t>M para un TES</w:t>
+      </w:r>
+      <w:r>
+        <w:rPr>
+          <w:rFonts w:ascii="Times New Roman" w:hAnsi="Times New Roman" w:cs="Times New Roman"/>
+          <w:sz w:val="24"/>
+          <w:szCs w:val="24"/>
+        </w:rPr>
+        <w:t>.</w:t>
+      </w:r>
+      <w:r>
+        <w:rPr>
+          <w:rFonts w:ascii="Times New Roman" w:hAnsi="Times New Roman" w:cs="Times New Roman"/>
+          <w:sz w:val="24"/>
+          <w:szCs w:val="24"/>
+        </w:rPr>
+        <w:tab/>
+      </w:r>
+      <w:r>
+        <w:rPr>
+          <w:rFonts w:ascii="Times New Roman" w:hAnsi="Times New Roman" w:cs="Times New Roman"/>
+          <w:sz w:val="24"/>
+          <w:szCs w:val="24"/>
+        </w:rPr>
+        <w:t>30</w:t>
+      </w:r>
+    </w:p>
+    <w:p>
+      <w:pPr>
+        <w:pStyle w:val="TDC1"/>
+        <w:tabs>
+          <w:tab w:val="right" w:leader="dot" w:pos="8828"/>
+        </w:tabs>
+        <w:rPr>
+          <w:rFonts w:ascii="Times New Roman" w:hAnsi="Times New Roman" w:cs="Times New Roman"/>
+          <w:sz w:val="24"/>
+          <w:szCs w:val="24"/>
+        </w:rPr>
+      </w:pPr>
+      <w:r>
+        <w:rPr>
+          <w:rFonts w:ascii="Times New Roman" w:hAnsi="Times New Roman" w:cs="Times New Roman"/>
+          <w:sz w:val="24"/>
+          <w:szCs w:val="24"/>
+        </w:rPr>
+        <w:t xml:space="preserve">Figura </w:t>
+      </w:r>
+      <w:r>
+        <w:rPr>
+          <w:rFonts w:ascii="Times New Roman" w:hAnsi="Times New Roman" w:cs="Times New Roman"/>
+          <w:sz w:val="24"/>
+          <w:szCs w:val="24"/>
+        </w:rPr>
+        <w:t>6</w:t>
+      </w:r>
+      <w:r>
+        <w:rPr>
+          <w:rFonts w:ascii="Times New Roman" w:hAnsi="Times New Roman" w:cs="Times New Roman"/>
+          <w:sz w:val="24"/>
+          <w:szCs w:val="24"/>
+        </w:rPr>
+        <w:t xml:space="preserve">. </w:t>
+      </w:r>
+      <w:r>
+        <w:rPr>
+          <w:rFonts w:ascii="Times New Roman" w:hAnsi="Times New Roman" w:cs="Times New Roman"/>
+          <w:sz w:val="24"/>
+          <w:szCs w:val="24"/>
+        </w:rPr>
+        <w:t>Duración Modificada y DV01 para un TES.</w:t>
+      </w:r>
+      <w:r>
+        <w:rPr>
+          <w:rFonts w:ascii="Times New Roman" w:hAnsi="Times New Roman" w:cs="Times New Roman"/>
+          <w:sz w:val="24"/>
+          <w:szCs w:val="24"/>
+        </w:rPr>
+        <w:tab/>
+      </w:r>
+      <w:r>
+        <w:rPr>
+          <w:rFonts w:ascii="Times New Roman" w:hAnsi="Times New Roman" w:cs="Times New Roman"/>
+          <w:sz w:val="24"/>
+          <w:szCs w:val="24"/>
+        </w:rPr>
+        <w:t>31</w:t>
+      </w:r>
+    </w:p>
+    <w:p>
+      <w:pPr>
+        <w:pStyle w:val="TDC1"/>
+        <w:tabs>
+          <w:tab w:val="right" w:leader="dot" w:pos="8828"/>
+        </w:tabs>
+        <w:rPr>
+          <w:rFonts w:ascii="Times New Roman" w:hAnsi="Times New Roman" w:cs="Times New Roman"/>
+          <w:sz w:val="24"/>
+          <w:szCs w:val="24"/>
+        </w:rPr>
+      </w:pPr>
+      <w:r>
+        <w:rPr>
+          <w:rFonts w:ascii="Times New Roman" w:hAnsi="Times New Roman" w:cs="Times New Roman"/>
+          <w:sz w:val="24"/>
+          <w:szCs w:val="24"/>
+        </w:rPr>
+        <w:t xml:space="preserve">Figura </w:t>
+      </w:r>
+      <w:r>
+        <w:rPr>
+          <w:rFonts w:ascii="Times New Roman" w:hAnsi="Times New Roman" w:cs="Times New Roman"/>
+          <w:sz w:val="24"/>
+          <w:szCs w:val="24"/>
+        </w:rPr>
+        <w:t>7</w:t>
+      </w:r>
+      <w:r>
+        <w:rPr>
+          <w:rFonts w:ascii="Times New Roman" w:hAnsi="Times New Roman" w:cs="Times New Roman"/>
+          <w:sz w:val="24"/>
+          <w:szCs w:val="24"/>
+        </w:rPr>
+        <w:t xml:space="preserve">. </w:t>
+      </w:r>
+      <w:r>
+        <w:rPr>
+          <w:rFonts w:ascii="Times New Roman" w:hAnsi="Times New Roman" w:cs="Times New Roman"/>
+          <w:sz w:val="24"/>
+          <w:szCs w:val="24"/>
+        </w:rPr>
+        <w:t>Aplanamiento de la curva de rendimientos soberana colombiana</w:t>
+      </w:r>
+      <w:r>
+        <w:rPr>
+          <w:rFonts w:ascii="Times New Roman" w:hAnsi="Times New Roman" w:cs="Times New Roman"/>
+          <w:sz w:val="24"/>
+          <w:szCs w:val="24"/>
+        </w:rPr>
+        <w:tab/>
+      </w:r>
+      <w:r>
+        <w:rPr>
+          <w:rFonts w:ascii="Times New Roman" w:hAnsi="Times New Roman" w:cs="Times New Roman"/>
+          <w:sz w:val="24"/>
+          <w:szCs w:val="24"/>
+        </w:rPr>
+        <w:t>33</w:t>
+      </w:r>
+    </w:p>
+    <w:p>
+      <w:pPr>
+        <w:pStyle w:val="TDC1"/>
+        <w:tabs>
+          <w:tab w:val="right" w:leader="dot" w:pos="8828"/>
+        </w:tabs>
+        <w:rPr>
+          <w:rFonts w:ascii="Times New Roman" w:hAnsi="Times New Roman" w:cs="Times New Roman"/>
+          <w:sz w:val="24"/>
+          <w:szCs w:val="24"/>
+        </w:rPr>
+      </w:pPr>
+      <w:r>
+        <w:rPr>
+          <w:rFonts w:ascii="Times New Roman" w:hAnsi="Times New Roman" w:cs="Times New Roman"/>
+          <w:sz w:val="24"/>
+          <w:szCs w:val="24"/>
+        </w:rPr>
+        <w:t xml:space="preserve">Figura </w:t>
+      </w:r>
+      <w:r>
+        <w:rPr>
+          <w:rFonts w:ascii="Times New Roman" w:hAnsi="Times New Roman" w:cs="Times New Roman"/>
+          <w:sz w:val="24"/>
+          <w:szCs w:val="24"/>
+        </w:rPr>
+        <w:t>8</w:t>
+      </w:r>
+      <w:r>
+        <w:rPr>
+          <w:rFonts w:ascii="Times New Roman" w:hAnsi="Times New Roman" w:cs="Times New Roman"/>
+          <w:sz w:val="24"/>
+          <w:szCs w:val="24"/>
+        </w:rPr>
+        <w:t xml:space="preserve">. </w:t>
+      </w:r>
+      <w:r>
+        <w:rPr>
+          <w:rFonts w:ascii="Times New Roman" w:hAnsi="Times New Roman" w:cs="Times New Roman"/>
+          <w:sz w:val="24"/>
+          <w:szCs w:val="24"/>
+        </w:rPr>
+        <w:t>Rendimientos TES corto, mediano y largo plazo durante aplanamiento</w:t>
+      </w:r>
+      <w:r>
+        <w:rPr>
+          <w:rFonts w:ascii="Times New Roman" w:hAnsi="Times New Roman" w:cs="Times New Roman"/>
+          <w:sz w:val="24"/>
+          <w:szCs w:val="24"/>
+        </w:rPr>
+        <w:tab/>
+      </w:r>
+      <w:r>
+        <w:rPr>
+          <w:rFonts w:ascii="Times New Roman" w:hAnsi="Times New Roman" w:cs="Times New Roman"/>
+          <w:sz w:val="24"/>
+          <w:szCs w:val="24"/>
+        </w:rPr>
+        <w:t>3</w:t>
+      </w:r>
+      <w:r>
+        <w:rPr>
+          <w:rFonts w:ascii="Times New Roman" w:hAnsi="Times New Roman" w:cs="Times New Roman"/>
+          <w:sz w:val="24"/>
+          <w:szCs w:val="24"/>
+        </w:rPr>
+        <w:t>4</w:t>
+      </w:r>
+    </w:p>
+    <w:p>
+      <w:pPr>
+        <w:pStyle w:val="TDC1"/>
+        <w:tabs>
+          <w:tab w:val="right" w:leader="dot" w:pos="8828"/>
+        </w:tabs>
+        <w:rPr>
+          <w:rFonts w:ascii="Times New Roman" w:hAnsi="Times New Roman" w:cs="Times New Roman"/>
+          <w:sz w:val="24"/>
+          <w:szCs w:val="24"/>
+        </w:rPr>
+      </w:pPr>
+      <w:r>
+        <w:rPr>
+          <w:rFonts w:ascii="Times New Roman" w:hAnsi="Times New Roman" w:cs="Times New Roman"/>
+          <w:sz w:val="24"/>
+          <w:szCs w:val="24"/>
+        </w:rPr>
+        <w:t xml:space="preserve">Figura </w:t>
+      </w:r>
+      <w:r>
+        <w:rPr>
+          <w:rFonts w:ascii="Times New Roman" w:hAnsi="Times New Roman" w:cs="Times New Roman"/>
+          <w:sz w:val="24"/>
+          <w:szCs w:val="24"/>
+        </w:rPr>
+        <w:t>9</w:t>
+      </w:r>
+      <w:r>
+        <w:rPr>
+          <w:rFonts w:ascii="Times New Roman" w:hAnsi="Times New Roman" w:cs="Times New Roman"/>
+          <w:sz w:val="24"/>
+          <w:szCs w:val="24"/>
+        </w:rPr>
+        <w:t xml:space="preserve">. </w:t>
+      </w:r>
+      <w:r>
+        <w:rPr>
+          <w:rFonts w:ascii="Times New Roman" w:hAnsi="Times New Roman" w:cs="Times New Roman"/>
+          <w:sz w:val="24"/>
+          <w:szCs w:val="24"/>
+        </w:rPr>
+        <w:t>Esquema de partición de datos.</w:t>
+      </w:r>
+      <w:r>
+        <w:rPr>
+          <w:rFonts w:ascii="Times New Roman" w:hAnsi="Times New Roman" w:cs="Times New Roman"/>
+          <w:sz w:val="24"/>
+          <w:szCs w:val="24"/>
+        </w:rPr>
+        <w:tab/>
+      </w:r>
+      <w:r>
+        <w:rPr>
+          <w:rFonts w:ascii="Times New Roman" w:hAnsi="Times New Roman" w:cs="Times New Roman"/>
+          <w:sz w:val="24"/>
+          <w:szCs w:val="24"/>
+        </w:rPr>
+        <w:t>36</w:t>
+      </w:r>
+    </w:p>
+    <w:p>
+      <w:pPr>
+        <w:pStyle w:val="TDC1"/>
+        <w:tabs>
+          <w:tab w:val="right" w:leader="dot" w:pos="8828"/>
+        </w:tabs>
+        <w:rPr>
+          <w:rFonts w:ascii="Times New Roman" w:hAnsi="Times New Roman" w:cs="Times New Roman"/>
+          <w:sz w:val="24"/>
+          <w:szCs w:val="24"/>
+        </w:rPr>
+      </w:pPr>
+      <w:r>
+        <w:rPr>
+          <w:rFonts w:ascii="Times New Roman" w:hAnsi="Times New Roman" w:cs="Times New Roman"/>
+          <w:sz w:val="24"/>
+          <w:szCs w:val="24"/>
+        </w:rPr>
+        <w:t>Figura 10. Comparación balances A2C, PPO, DDPG y ensamble.</w:t>
+      </w:r>
+      <w:r>
+        <w:rPr>
+          <w:rFonts w:ascii="Times New Roman" w:hAnsi="Times New Roman" w:cs="Times New Roman"/>
+          <w:sz w:val="24"/>
+          <w:szCs w:val="24"/>
+        </w:rPr>
+        <w:tab/>
+      </w:r>
+      <w:r>
+        <w:rPr>
+          <w:rFonts w:ascii="Times New Roman" w:hAnsi="Times New Roman" w:cs="Times New Roman"/>
+          <w:sz w:val="24"/>
+          <w:szCs w:val="24"/>
+        </w:rPr>
+        <w:t>40</w:t>
+      </w:r>
+    </w:p>
+    <w:p>
+      <w:pPr>
+        <w:pStyle w:val="TDC1"/>
+        <w:tabs>
+          <w:tab w:val="right" w:leader="dot" w:pos="8828"/>
+        </w:tabs>
+        <w:rPr>
+          <w:rFonts w:ascii="Times New Roman" w:hAnsi="Times New Roman" w:cs="Times New Roman"/>
+          <w:sz w:val="24"/>
+          <w:szCs w:val="24"/>
+        </w:rPr>
+      </w:pPr>
+      <w:r>
+        <w:rPr>
+          <w:rFonts w:ascii="Times New Roman" w:hAnsi="Times New Roman" w:cs="Times New Roman"/>
+          <w:sz w:val="24"/>
+          <w:szCs w:val="24"/>
+        </w:rPr>
+        <w:t xml:space="preserve">Figura </w:t>
+      </w:r>
+      <w:r>
+        <w:rPr>
+          <w:rFonts w:ascii="Times New Roman" w:hAnsi="Times New Roman" w:cs="Times New Roman"/>
+          <w:sz w:val="24"/>
+          <w:szCs w:val="24"/>
+        </w:rPr>
+        <w:t>1</w:t>
+      </w:r>
+      <w:r>
+        <w:rPr>
+          <w:rFonts w:ascii="Times New Roman" w:hAnsi="Times New Roman" w:cs="Times New Roman"/>
+          <w:sz w:val="24"/>
+          <w:szCs w:val="24"/>
+        </w:rPr>
+        <w:t>1</w:t>
+      </w:r>
+      <w:r>
+        <w:rPr>
+          <w:rFonts w:ascii="Times New Roman" w:hAnsi="Times New Roman" w:cs="Times New Roman"/>
+          <w:sz w:val="24"/>
+          <w:szCs w:val="24"/>
+        </w:rPr>
+        <w:t xml:space="preserve">. </w:t>
+      </w:r>
+      <w:r>
+        <w:rPr>
+          <w:rFonts w:ascii="Times New Roman" w:hAnsi="Times New Roman" w:cs="Times New Roman"/>
+          <w:sz w:val="24"/>
+          <w:szCs w:val="24"/>
+        </w:rPr>
+        <w:t>Balance del modelo de ensamble único trimestre...</w:t>
+      </w:r>
+      <w:r>
+        <w:rPr>
+          <w:rFonts w:ascii="Times New Roman" w:hAnsi="Times New Roman" w:cs="Times New Roman"/>
+          <w:sz w:val="24"/>
+          <w:szCs w:val="24"/>
+        </w:rPr>
+        <w:tab/>
+        <w:t>4</w:t>
+      </w:r>
+      <w:r>
+        <w:rPr>
+          <w:rFonts w:ascii="Times New Roman" w:hAnsi="Times New Roman" w:cs="Times New Roman"/>
+          <w:sz w:val="24"/>
+          <w:szCs w:val="24"/>
+        </w:rPr>
+        <w:t>2</w:t>
+      </w:r>
+    </w:p>
+    <w:p>
+      <w:pPr>
+        <w:pStyle w:val="TDC1"/>
+        <w:tabs>
+          <w:tab w:val="right" w:leader="dot" w:pos="8828"/>
+        </w:tabs>
+      </w:pPr>
+    </w:p>
+    <w:p>
+      <w:pPr>
+        <w:pStyle w:val="TtuloTDC"/>
+        <w:spacing w:after="240"/>
+        <w:rPr>
+          <w:rFonts w:ascii="Times New Roman" w:eastAsiaTheme="minorHAnsi" w:hAnsi="Times New Roman" w:cs="Times New Roman"/>
+          <w:b/>
           <w:bCs/>
+          <w:color w:val="auto"/>
+          <w:sz w:val="36"/>
+          <w:szCs w:val="36"/>
+          <w:lang w:eastAsia="en-US"/>
+        </w:rPr>
+      </w:pPr>
+      <w:r>
+        <w:rPr>
+          <w:rFonts w:ascii="Times New Roman" w:eastAsiaTheme="minorHAnsi" w:hAnsi="Times New Roman" w:cs="Times New Roman"/>
+          <w:b/>
+          <w:bCs/>
+          <w:color w:val="auto"/>
+          <w:lang w:eastAsia="en-US"/>
+        </w:rPr>
+        <w:t>Listado de tablas</w:t>
+      </w:r>
+    </w:p>
+    <w:p>
+      <w:pPr>
+        <w:pStyle w:val="TDC1"/>
+        <w:tabs>
+          <w:tab w:val="right" w:leader="dot" w:pos="8828"/>
+        </w:tabs>
+        <w:rPr>
+          <w:rFonts w:ascii="Times New Roman" w:hAnsi="Times New Roman" w:cs="Times New Roman"/>
+          <w:sz w:val="24"/>
+          <w:szCs w:val="24"/>
+        </w:rPr>
+      </w:pPr>
+      <w:r>
+        <w:rPr>
+          <w:rFonts w:ascii="Times New Roman" w:hAnsi="Times New Roman" w:cs="Times New Roman"/>
+          <w:sz w:val="24"/>
+          <w:szCs w:val="24"/>
+        </w:rPr>
+        <w:t xml:space="preserve">Tabla </w:t>
+      </w:r>
+      <w:r>
+        <w:rPr>
+          <w:rFonts w:ascii="Times New Roman" w:hAnsi="Times New Roman" w:cs="Times New Roman"/>
+          <w:sz w:val="24"/>
+          <w:szCs w:val="24"/>
+        </w:rPr>
+        <w:t>1.</w:t>
+      </w:r>
+      <w:r>
+        <w:rPr>
+          <w:rFonts w:ascii="Times New Roman" w:hAnsi="Times New Roman" w:cs="Times New Roman"/>
+          <w:sz w:val="24"/>
+          <w:szCs w:val="24"/>
+        </w:rPr>
+        <w:t xml:space="preserve"> Set de datos inicial</w:t>
+      </w:r>
+      <w:r>
+        <w:rPr>
+          <w:rFonts w:ascii="Times New Roman" w:hAnsi="Times New Roman" w:cs="Times New Roman"/>
+          <w:sz w:val="24"/>
+          <w:szCs w:val="24"/>
+        </w:rPr>
+        <w:tab/>
+      </w:r>
+      <w:r>
+        <w:rPr>
+          <w:rFonts w:ascii="Times New Roman" w:hAnsi="Times New Roman" w:cs="Times New Roman"/>
+          <w:sz w:val="24"/>
+          <w:szCs w:val="24"/>
+        </w:rPr>
+        <w:t>28</w:t>
+      </w:r>
+    </w:p>
+    <w:p>
+      <w:pPr>
+        <w:pStyle w:val="TDC1"/>
+        <w:tabs>
+          <w:tab w:val="right" w:leader="dot" w:pos="8828"/>
+        </w:tabs>
+        <w:rPr>
+          <w:rFonts w:ascii="Times New Roman" w:hAnsi="Times New Roman" w:cs="Times New Roman"/>
+          <w:sz w:val="24"/>
+          <w:szCs w:val="24"/>
+        </w:rPr>
+      </w:pPr>
+      <w:r>
+        <w:rPr>
+          <w:rFonts w:ascii="Times New Roman" w:hAnsi="Times New Roman" w:cs="Times New Roman"/>
+          <w:sz w:val="24"/>
+          <w:szCs w:val="24"/>
+        </w:rPr>
+        <w:t xml:space="preserve">Tabla 2. </w:t>
+      </w:r>
+      <w:r>
+        <w:rPr>
+          <w:rFonts w:ascii="Times New Roman" w:hAnsi="Times New Roman" w:cs="Times New Roman"/>
+          <w:sz w:val="24"/>
+          <w:szCs w:val="24"/>
+        </w:rPr>
+        <w:t>Set de datos final</w:t>
+      </w:r>
+      <w:r>
+        <w:rPr>
+          <w:rFonts w:ascii="Times New Roman" w:hAnsi="Times New Roman" w:cs="Times New Roman"/>
+          <w:sz w:val="24"/>
+          <w:szCs w:val="24"/>
+        </w:rPr>
+        <w:t>.</w:t>
+      </w:r>
+      <w:r>
+        <w:rPr>
+          <w:rFonts w:ascii="Times New Roman" w:hAnsi="Times New Roman" w:cs="Times New Roman"/>
+          <w:sz w:val="24"/>
+          <w:szCs w:val="24"/>
+        </w:rPr>
+        <w:tab/>
+      </w:r>
+      <w:r>
+        <w:rPr>
+          <w:rFonts w:ascii="Times New Roman" w:hAnsi="Times New Roman" w:cs="Times New Roman"/>
+          <w:sz w:val="24"/>
+          <w:szCs w:val="24"/>
+        </w:rPr>
+        <w:t>29</w:t>
+      </w:r>
+    </w:p>
+    <w:p>
+      <w:pPr>
+        <w:pStyle w:val="TDC1"/>
+        <w:tabs>
+          <w:tab w:val="right" w:leader="dot" w:pos="8828"/>
+        </w:tabs>
+        <w:rPr>
+          <w:rFonts w:ascii="Times New Roman" w:hAnsi="Times New Roman" w:cs="Times New Roman"/>
+          <w:sz w:val="24"/>
+          <w:szCs w:val="24"/>
+        </w:rPr>
+      </w:pPr>
+      <w:r>
+        <w:rPr>
+          <w:rFonts w:ascii="Times New Roman" w:hAnsi="Times New Roman" w:cs="Times New Roman"/>
+          <w:sz w:val="24"/>
+          <w:szCs w:val="24"/>
+        </w:rPr>
+        <w:t xml:space="preserve">Tabla 3. </w:t>
+      </w:r>
+      <w:r>
+        <w:rPr>
+          <w:rFonts w:ascii="Times New Roman" w:hAnsi="Times New Roman" w:cs="Times New Roman"/>
+          <w:sz w:val="24"/>
+          <w:szCs w:val="24"/>
+        </w:rPr>
+        <w:t xml:space="preserve">Correlación PS, PL y YTM </w:t>
+      </w:r>
+      <w:r>
+        <w:rPr>
+          <w:rFonts w:ascii="Times New Roman" w:hAnsi="Times New Roman" w:cs="Times New Roman"/>
+          <w:sz w:val="24"/>
+          <w:szCs w:val="24"/>
+        </w:rPr>
+        <w:t>en</w:t>
+      </w:r>
+      <w:r>
+        <w:rPr>
+          <w:rFonts w:ascii="Times New Roman" w:hAnsi="Times New Roman" w:cs="Times New Roman"/>
+          <w:sz w:val="24"/>
+          <w:szCs w:val="24"/>
+        </w:rPr>
+        <w:t xml:space="preserve"> </w:t>
+      </w:r>
+      <w:r>
+        <w:rPr>
+          <w:rFonts w:ascii="Times New Roman" w:hAnsi="Times New Roman" w:cs="Times New Roman"/>
+          <w:sz w:val="24"/>
+          <w:szCs w:val="24"/>
+        </w:rPr>
+        <w:t>TES</w:t>
+      </w:r>
+      <w:r>
+        <w:rPr>
+          <w:rFonts w:ascii="Times New Roman" w:hAnsi="Times New Roman" w:cs="Times New Roman"/>
+          <w:sz w:val="24"/>
+          <w:szCs w:val="24"/>
+        </w:rPr>
+        <w:tab/>
+      </w:r>
+      <w:r>
+        <w:rPr>
+          <w:rFonts w:ascii="Times New Roman" w:hAnsi="Times New Roman" w:cs="Times New Roman"/>
+          <w:sz w:val="24"/>
+          <w:szCs w:val="24"/>
+        </w:rPr>
+        <w:t>31</w:t>
+      </w:r>
+    </w:p>
+    <w:p>
+      <w:pPr>
+        <w:pStyle w:val="TDC1"/>
+        <w:tabs>
+          <w:tab w:val="right" w:leader="dot" w:pos="8828"/>
+        </w:tabs>
+        <w:rPr>
+          <w:rFonts w:ascii="Times New Roman" w:hAnsi="Times New Roman" w:cs="Times New Roman"/>
+          <w:sz w:val="24"/>
+          <w:szCs w:val="24"/>
+        </w:rPr>
+      </w:pPr>
+      <w:r>
+        <w:rPr>
+          <w:rFonts w:ascii="Times New Roman" w:hAnsi="Times New Roman" w:cs="Times New Roman"/>
+          <w:sz w:val="24"/>
+          <w:szCs w:val="24"/>
+        </w:rPr>
+        <w:t xml:space="preserve">Tabla 4. </w:t>
+      </w:r>
+      <w:r>
+        <w:rPr>
+          <w:rFonts w:ascii="Times New Roman" w:hAnsi="Times New Roman" w:cs="Times New Roman"/>
+          <w:sz w:val="24"/>
+          <w:szCs w:val="24"/>
+        </w:rPr>
+        <w:t xml:space="preserve">Correlación </w:t>
+      </w:r>
+      <w:proofErr w:type="spellStart"/>
+      <w:r>
+        <w:rPr>
+          <w:rFonts w:ascii="Times New Roman" w:hAnsi="Times New Roman" w:cs="Times New Roman"/>
+          <w:sz w:val="24"/>
+          <w:szCs w:val="24"/>
+        </w:rPr>
+        <w:t>DMac</w:t>
+      </w:r>
+      <w:proofErr w:type="spellEnd"/>
+      <w:r>
+        <w:rPr>
+          <w:rFonts w:ascii="Times New Roman" w:hAnsi="Times New Roman" w:cs="Times New Roman"/>
+          <w:sz w:val="24"/>
+          <w:szCs w:val="24"/>
+        </w:rPr>
+        <w:t xml:space="preserve">, </w:t>
+      </w:r>
+      <w:proofErr w:type="spellStart"/>
+      <w:r>
+        <w:rPr>
+          <w:rFonts w:ascii="Times New Roman" w:hAnsi="Times New Roman" w:cs="Times New Roman"/>
+          <w:sz w:val="24"/>
+          <w:szCs w:val="24"/>
+        </w:rPr>
+        <w:t>DMod</w:t>
+      </w:r>
+      <w:proofErr w:type="spellEnd"/>
+      <w:r>
+        <w:rPr>
+          <w:rFonts w:ascii="Times New Roman" w:hAnsi="Times New Roman" w:cs="Times New Roman"/>
+          <w:sz w:val="24"/>
+          <w:szCs w:val="24"/>
+        </w:rPr>
+        <w:t xml:space="preserve"> y YTM </w:t>
+      </w:r>
+      <w:r>
+        <w:rPr>
+          <w:rFonts w:ascii="Times New Roman" w:hAnsi="Times New Roman" w:cs="Times New Roman"/>
+          <w:sz w:val="24"/>
+          <w:szCs w:val="24"/>
+        </w:rPr>
+        <w:t>en</w:t>
+      </w:r>
+      <w:r>
+        <w:rPr>
+          <w:rFonts w:ascii="Times New Roman" w:hAnsi="Times New Roman" w:cs="Times New Roman"/>
+          <w:sz w:val="24"/>
+          <w:szCs w:val="24"/>
+        </w:rPr>
+        <w:t xml:space="preserve"> </w:t>
+      </w:r>
+      <w:r>
+        <w:rPr>
+          <w:rFonts w:ascii="Times New Roman" w:hAnsi="Times New Roman" w:cs="Times New Roman"/>
+          <w:sz w:val="24"/>
+          <w:szCs w:val="24"/>
+        </w:rPr>
+        <w:t>TES</w:t>
+      </w:r>
+      <w:r>
+        <w:rPr>
+          <w:rFonts w:ascii="Times New Roman" w:hAnsi="Times New Roman" w:cs="Times New Roman"/>
+          <w:sz w:val="24"/>
+          <w:szCs w:val="24"/>
+        </w:rPr>
+        <w:tab/>
+      </w:r>
+      <w:r>
+        <w:rPr>
+          <w:rFonts w:ascii="Times New Roman" w:hAnsi="Times New Roman" w:cs="Times New Roman"/>
+          <w:sz w:val="24"/>
+          <w:szCs w:val="24"/>
+        </w:rPr>
+        <w:t>31</w:t>
+      </w:r>
+    </w:p>
+    <w:p>
+      <w:pPr>
+        <w:pStyle w:val="TDC1"/>
+        <w:tabs>
+          <w:tab w:val="right" w:leader="dot" w:pos="8828"/>
+        </w:tabs>
+        <w:rPr>
+          <w:rFonts w:ascii="Times New Roman" w:hAnsi="Times New Roman" w:cs="Times New Roman"/>
+          <w:sz w:val="24"/>
+          <w:szCs w:val="24"/>
+        </w:rPr>
+      </w:pPr>
+      <w:r>
+        <w:rPr>
+          <w:rFonts w:ascii="Times New Roman" w:hAnsi="Times New Roman" w:cs="Times New Roman"/>
+          <w:sz w:val="24"/>
+          <w:szCs w:val="24"/>
+        </w:rPr>
+        <w:t xml:space="preserve">Tabla 5. </w:t>
+      </w:r>
+      <w:r>
+        <w:rPr>
+          <w:rFonts w:ascii="Times New Roman" w:hAnsi="Times New Roman" w:cs="Times New Roman"/>
+          <w:sz w:val="24"/>
+          <w:szCs w:val="24"/>
+        </w:rPr>
+        <w:t>Resultados de fase de negociación en términos de Sharpe por modelo</w:t>
+      </w:r>
+      <w:r>
+        <w:rPr>
+          <w:rFonts w:ascii="Times New Roman" w:hAnsi="Times New Roman" w:cs="Times New Roman"/>
+          <w:sz w:val="24"/>
+          <w:szCs w:val="24"/>
+        </w:rPr>
+        <w:tab/>
+      </w:r>
+      <w:r>
+        <w:rPr>
+          <w:rFonts w:ascii="Times New Roman" w:hAnsi="Times New Roman" w:cs="Times New Roman"/>
+          <w:sz w:val="24"/>
+          <w:szCs w:val="24"/>
+        </w:rPr>
+        <w:t>38</w:t>
+      </w:r>
+    </w:p>
+    <w:p>
+      <w:pPr>
+        <w:pStyle w:val="TDC1"/>
+        <w:tabs>
+          <w:tab w:val="right" w:leader="dot" w:pos="8828"/>
+        </w:tabs>
+        <w:rPr>
+          <w:rFonts w:ascii="Times New Roman" w:hAnsi="Times New Roman" w:cs="Times New Roman"/>
+          <w:sz w:val="24"/>
+          <w:szCs w:val="24"/>
+        </w:rPr>
+      </w:pPr>
+      <w:r>
+        <w:rPr>
+          <w:rFonts w:ascii="Times New Roman" w:hAnsi="Times New Roman" w:cs="Times New Roman"/>
+          <w:sz w:val="24"/>
+          <w:szCs w:val="24"/>
+        </w:rPr>
+        <w:t xml:space="preserve">Tabla 6. </w:t>
+      </w:r>
+      <w:r>
+        <w:rPr>
+          <w:rFonts w:ascii="Times New Roman" w:hAnsi="Times New Roman" w:cs="Times New Roman"/>
+          <w:sz w:val="24"/>
+          <w:szCs w:val="24"/>
+        </w:rPr>
+        <w:t>Resumen de métricas e indicadores por modelo</w:t>
+      </w:r>
+      <w:r>
+        <w:rPr>
+          <w:rFonts w:ascii="Times New Roman" w:hAnsi="Times New Roman" w:cs="Times New Roman"/>
+          <w:sz w:val="24"/>
+          <w:szCs w:val="24"/>
+        </w:rPr>
+        <w:t>.</w:t>
+      </w:r>
+      <w:r>
+        <w:rPr>
+          <w:rFonts w:ascii="Times New Roman" w:hAnsi="Times New Roman" w:cs="Times New Roman"/>
+          <w:sz w:val="24"/>
+          <w:szCs w:val="24"/>
+        </w:rPr>
+        <w:tab/>
+      </w:r>
+      <w:r>
+        <w:rPr>
+          <w:rFonts w:ascii="Times New Roman" w:hAnsi="Times New Roman" w:cs="Times New Roman"/>
+          <w:sz w:val="24"/>
+          <w:szCs w:val="24"/>
+        </w:rPr>
+        <w:t>39</w:t>
+      </w:r>
+    </w:p>
+    <w:p>
+      <w:pPr>
+        <w:pStyle w:val="TDC1"/>
+        <w:tabs>
+          <w:tab w:val="right" w:leader="dot" w:pos="8828"/>
+        </w:tabs>
+      </w:pPr>
+    </w:p>
+    <w:p>
+      <w:pPr>
+        <w:rPr>
+          <w:rFonts w:ascii="Times New Roman" w:hAnsi="Times New Roman" w:cs="Times New Roman"/>
+          <w:bCs/>
+          <w:sz w:val="24"/>
+          <w:szCs w:val="24"/>
+        </w:rPr>
+      </w:pPr>
+      <w:r>
+        <w:rPr>
+          <w:rFonts w:ascii="Times New Roman" w:hAnsi="Times New Roman" w:cs="Times New Roman"/>
+          <w:b/>
           <w:sz w:val="24"/>
           <w:szCs w:val="24"/>
         </w:rPr>
@@ -4450,7 +7066,21 @@
           <w:rFonts w:ascii="Times New Roman" w:hAnsi="Times New Roman" w:cs="Times New Roman"/>
           <w:lang w:val="es-CO"/>
         </w:rPr>
-        <w:t>, en donde los autores encontraron que las técnicas convencionales para la predicción de diez nodos elegidos de la curva de rendimientos alemana son superados por una arquitectura de redes neuronales ajustadas por error de modelo. O en</w:t>
+        <w:t>, en donde los autores encontraron que las técnicas convencionales para la predicción de diez nodos elegidos de la curva de rendimientos alemana son superados por una arquitectura de redes neuronales ajustadas por error de modelo</w:t>
+      </w:r>
+      <w:r>
+        <w:rPr>
+          <w:rFonts w:ascii="Times New Roman" w:hAnsi="Times New Roman" w:cs="Times New Roman"/>
+          <w:lang w:val="es-CO"/>
+        </w:rPr>
+        <w:t>, o</w:t>
+      </w:r>
+      <w:r>
+        <w:rPr>
+          <w:rFonts w:ascii="Times New Roman" w:hAnsi="Times New Roman" w:cs="Times New Roman"/>
+          <w:lang w:val="es-CO"/>
+        </w:rPr>
+        <w:t xml:space="preserve"> en</w:t>
       </w:r>
       <w:r>
         <w:rPr>
@@ -8247,7 +10877,37 @@
           <w:sz w:val="24"/>
           <w:szCs w:val="24"/>
         </w:rPr>
-        <w:t>A. Procesos de Decisión de Markov (PDM):</w:t>
+        <w:t>3</w:t>
+      </w:r>
+      <w:r>
+        <w:rPr>
+          <w:rFonts w:ascii="Times New Roman" w:eastAsia="LM Roman 12" w:hAnsi="Times New Roman" w:cs="Times New Roman"/>
+          <w:b/>
+          <w:bCs/>
+          <w:sz w:val="24"/>
+          <w:szCs w:val="24"/>
+        </w:rPr>
+        <w:t>.</w:t>
+      </w:r>
+      <w:r>
+        <w:rPr>
+          <w:rFonts w:ascii="Times New Roman" w:eastAsia="LM Roman 12" w:hAnsi="Times New Roman" w:cs="Times New Roman"/>
+          <w:b/>
+          <w:bCs/>
+          <w:sz w:val="24"/>
+          <w:szCs w:val="24"/>
+        </w:rPr>
+        <w:t xml:space="preserve">1.1 </w:t>
+      </w:r>
+      <w:r>
+        <w:rPr>
+          <w:rFonts w:ascii="Times New Roman" w:eastAsia="LM Roman 12" w:hAnsi="Times New Roman" w:cs="Times New Roman"/>
+          <w:b/>
+          <w:bCs/>
+          <w:sz w:val="24"/>
+          <w:szCs w:val="24"/>
+        </w:rPr>
+        <w:t>Procesos de Decisión de Markov (PDM):</w:t>
       </w:r>
     </w:p>
     <w:p>
@@ -8851,7 +11511,17 @@
           <w:szCs w:val="24"/>
         </w:rPr>
         <w:lastRenderedPageBreak/>
-        <w:t xml:space="preserve">B. Ecuación de </w:t>
+        <w:t>3.1.2</w:t>
+      </w:r>
+      <w:r>
+        <w:rPr>
+          <w:rFonts w:ascii="Times New Roman" w:eastAsia="LM Roman 12" w:hAnsi="Times New Roman" w:cs="Times New Roman"/>
+          <w:b/>
+          <w:bCs/>
+          <w:sz w:val="24"/>
+          <w:szCs w:val="24"/>
+        </w:rPr>
+        <w:t xml:space="preserve"> Ecuación de </w:t>
       </w:r>
       <w:proofErr w:type="spellStart"/>
       <w:r>
@@ -10265,7 +12935,7 @@
           <w:sz w:val="24"/>
           <w:szCs w:val="24"/>
         </w:rPr>
-        <w:t>C</w:t>
+        <w:t>3</w:t>
       </w:r>
       <w:r>
         <w:rPr>
@@ -10275,7 +12945,27 @@
           <w:sz w:val="24"/>
           <w:szCs w:val="24"/>
         </w:rPr>
-        <w:t xml:space="preserve">. </w:t>
+        <w:t>.</w:t>
+      </w:r>
+      <w:r>
+        <w:rPr>
+          <w:rFonts w:ascii="Times New Roman" w:eastAsia="LM Roman 12" w:hAnsi="Times New Roman" w:cs="Times New Roman"/>
+          <w:b/>
+          <w:bCs/>
+          <w:sz w:val="24"/>
+          <w:szCs w:val="24"/>
+        </w:rPr>
+        <w:t>1.3</w:t>
+      </w:r>
+      <w:r>
+        <w:rPr>
+          <w:rFonts w:ascii="Times New Roman" w:eastAsia="LM Roman 12" w:hAnsi="Times New Roman" w:cs="Times New Roman"/>
+          <w:b/>
+          <w:bCs/>
+          <w:sz w:val="24"/>
+          <w:szCs w:val="24"/>
+        </w:rPr>
+        <w:t xml:space="preserve"> </w:t>
       </w:r>
       <w:r>
         <w:rPr>
@@ -13241,7 +15931,17 @@
           <w:sz w:val="24"/>
           <w:szCs w:val="24"/>
         </w:rPr>
-        <w:t>A.</w:t>
+        <w:t>3.2.1</w:t>
+      </w:r>
+      <w:r>
+        <w:rPr>
+          <w:rFonts w:ascii="Times New Roman" w:eastAsia="LM Roman 12" w:hAnsi="Times New Roman" w:cs="Times New Roman"/>
+          <w:b/>
+          <w:bCs/>
+          <w:sz w:val="24"/>
+          <w:szCs w:val="24"/>
+        </w:rPr>
+        <w:t>.</w:t>
       </w:r>
       <w:r>
         <w:rPr>
@@ -16460,15 +19160,13 @@
         </w:rPr>
         <w:t xml:space="preserve"> YTM de un bono y su precio. Se evidencia convexidad en el precio que la duración modificada por </w:t>
       </w:r>
-      <w:proofErr w:type="spellStart"/>
-      <w:r>
-        <w:rPr>
-          <w:rFonts w:ascii="Times New Roman" w:hAnsi="Times New Roman" w:cs="Times New Roman"/>
-          <w:lang w:val="es-CO"/>
-        </w:rPr>
-        <w:t>si</w:t>
-      </w:r>
-      <w:proofErr w:type="spellEnd"/>
+      <w:r>
+        <w:rPr>
+          <w:rFonts w:ascii="Times New Roman" w:hAnsi="Times New Roman" w:cs="Times New Roman"/>
+          <w:lang w:val="es-CO"/>
+        </w:rPr>
+        <w:t>sí</w:t>
+      </w:r>
       <w:r>
         <w:rPr>
           <w:rFonts w:ascii="Times New Roman" w:hAnsi="Times New Roman" w:cs="Times New Roman"/>
@@ -16480,7 +19178,7 @@
     <w:p>
       <w:pPr>
         <w:pStyle w:val="Textoindependiente"/>
-        <w:spacing w:before="7" w:after="240" w:line="360" w:lineRule="auto"/>
+        <w:spacing w:before="7" w:line="360" w:lineRule="auto"/>
         <w:jc w:val="center"/>
         <w:rPr>
           <w:rFonts w:ascii="Times New Roman" w:hAnsi="Times New Roman" w:cs="Times New Roman"/>
@@ -16902,7 +19600,6 @@
             <w:szCs w:val="22"/>
             <w:lang w:val="es-CO"/>
           </w:rPr>
-          <w:lastRenderedPageBreak/>
           <m:t>DV01</m:t>
         </m:r>
         <m:r>
@@ -16977,15 +19674,6 @@
     <w:p>
       <w:pPr>
         <w:rPr>
-          <w:rFonts w:ascii="Times New Roman" w:hAnsi="Times New Roman" w:cs="Times New Roman"/>
-          <w:b/>
-          <w:bCs/>
-        </w:rPr>
-      </w:pPr>
-    </w:p>
-    <w:p>
-      <w:pPr>
-        <w:rPr>
           <w:rFonts w:ascii="Times New Roman" w:eastAsia="LM Roman 12" w:hAnsi="Times New Roman" w:cs="Times New Roman"/>
           <w:b/>
           <w:bCs/>
@@ -17001,7 +19689,8 @@
           <w:sz w:val="24"/>
           <w:szCs w:val="24"/>
         </w:rPr>
-        <w:t>B</w:t>
+        <w:lastRenderedPageBreak/>
+        <w:t>3.2</w:t>
       </w:r>
       <w:r>
         <w:rPr>
@@ -17011,7 +19700,27 @@
           <w:sz w:val="24"/>
           <w:szCs w:val="24"/>
         </w:rPr>
-        <w:t xml:space="preserve">. </w:t>
+        <w:t>.</w:t>
+      </w:r>
+      <w:r>
+        <w:rPr>
+          <w:rFonts w:ascii="Times New Roman" w:eastAsia="LM Roman 12" w:hAnsi="Times New Roman" w:cs="Times New Roman"/>
+          <w:b/>
+          <w:bCs/>
+          <w:sz w:val="24"/>
+          <w:szCs w:val="24"/>
+        </w:rPr>
+        <w:t>2</w:t>
+      </w:r>
+      <w:r>
+        <w:rPr>
+          <w:rFonts w:ascii="Times New Roman" w:eastAsia="LM Roman 12" w:hAnsi="Times New Roman" w:cs="Times New Roman"/>
+          <w:b/>
+          <w:bCs/>
+          <w:sz w:val="24"/>
+          <w:szCs w:val="24"/>
+        </w:rPr>
+        <w:t xml:space="preserve"> </w:t>
       </w:r>
       <w:r>
         <w:rPr>
@@ -17488,7 +20197,6 @@
           <w:noProof/>
           <w:lang w:val="es-CO"/>
         </w:rPr>
-        <w:lastRenderedPageBreak/>
         <w:drawing>
           <wp:inline distT="0" distB="0" distL="0" distR="0" wp14:anchorId="634228A1" wp14:editId="5B0BAE64">
             <wp:extent cx="3362325" cy="2521745"/>
@@ -17542,6 +20250,7 @@
           <w:rFonts w:ascii="Times New Roman" w:hAnsi="Times New Roman" w:cs="Times New Roman"/>
           <w:lang w:val="es-CO"/>
         </w:rPr>
+        <w:lastRenderedPageBreak/>
         <w:t xml:space="preserve">Hay una variedad de factores económicos que influyen en la forma de la curva de rendimiento, y hay diferentes teorías sobre cómo esos factores explican la </w:t>
       </w:r>
       <w:r>
@@ -17959,15 +20668,7 @@
           <w:rFonts w:ascii="Times New Roman" w:hAnsi="Times New Roman" w:cs="Times New Roman"/>
           <w:lang w:val="es-CO"/>
         </w:rPr>
-        <w:t xml:space="preserve">Los operadores estructuran sus estrategias y carteras de renta fija en función de las </w:t>
-      </w:r>
-      <w:r>
-        <w:rPr>
-          <w:rFonts w:ascii="Times New Roman" w:hAnsi="Times New Roman" w:cs="Times New Roman"/>
-          <w:lang w:val="es-CO"/>
-        </w:rPr>
-        <w:lastRenderedPageBreak/>
-        <w:t xml:space="preserve">expectativas sobre los movimientos de la curva. Por ejemplo, cuando un inversor espera un aplanamiento, probablemente financiará compras de bonos a largo plazo con ventas en corto de bonos a corto plazo. Si espera lo contrario, es decir, un empinamiento, entonces financiará compras de bonos a corto plazo con ventas en corto de bonos a largo plazo. La proporción entre las posiciones cortas y largas será la necesaria para que </w:t>
+        <w:t xml:space="preserve">Los operadores estructuran sus estrategias y carteras de renta fija en función de las expectativas sobre los movimientos de la curva. Por ejemplo, cuando un inversor espera un aplanamiento, probablemente financiará compras de bonos a largo plazo con ventas en corto de bonos a corto plazo. Si espera lo contrario, es decir, un empinamiento, entonces financiará compras de bonos a corto plazo con ventas en corto de bonos a largo plazo. La proporción entre las posiciones cortas y largas será la necesaria para que </w:t>
       </w:r>
       <w:r>
         <w:rPr>
@@ -18135,7 +20836,7 @@
           <w:sz w:val="24"/>
           <w:szCs w:val="24"/>
         </w:rPr>
-        <w:t>A</w:t>
+        <w:t>4.1</w:t>
       </w:r>
       <w:r>
         <w:rPr>
@@ -18145,7 +20846,27 @@
           <w:sz w:val="24"/>
           <w:szCs w:val="24"/>
         </w:rPr>
-        <w:t xml:space="preserve">. </w:t>
+        <w:t>.</w:t>
+      </w:r>
+      <w:r>
+        <w:rPr>
+          <w:rFonts w:ascii="Times New Roman" w:eastAsia="LM Roman 12" w:hAnsi="Times New Roman" w:cs="Times New Roman"/>
+          <w:b/>
+          <w:bCs/>
+          <w:sz w:val="24"/>
+          <w:szCs w:val="24"/>
+        </w:rPr>
+        <w:t>1</w:t>
+      </w:r>
+      <w:r>
+        <w:rPr>
+          <w:rFonts w:ascii="Times New Roman" w:eastAsia="LM Roman 12" w:hAnsi="Times New Roman" w:cs="Times New Roman"/>
+          <w:b/>
+          <w:bCs/>
+          <w:sz w:val="24"/>
+          <w:szCs w:val="24"/>
+        </w:rPr>
+        <w:t xml:space="preserve"> </w:t>
       </w:r>
       <w:r>
         <w:rPr>
@@ -18285,7 +21006,7 @@
           <w:sz w:val="24"/>
           <w:szCs w:val="24"/>
         </w:rPr>
-        <w:t>B</w:t>
+        <w:t>4.1</w:t>
       </w:r>
       <w:r>
         <w:rPr>
@@ -18295,7 +21016,27 @@
           <w:sz w:val="24"/>
           <w:szCs w:val="24"/>
         </w:rPr>
-        <w:t xml:space="preserve">. </w:t>
+        <w:t>.</w:t>
+      </w:r>
+      <w:r>
+        <w:rPr>
+          <w:rFonts w:ascii="Times New Roman" w:eastAsia="LM Roman 12" w:hAnsi="Times New Roman" w:cs="Times New Roman"/>
+          <w:b/>
+          <w:bCs/>
+          <w:sz w:val="24"/>
+          <w:szCs w:val="24"/>
+        </w:rPr>
+        <w:t>2</w:t>
+      </w:r>
+      <w:r>
+        <w:rPr>
+          <w:rFonts w:ascii="Times New Roman" w:eastAsia="LM Roman 12" w:hAnsi="Times New Roman" w:cs="Times New Roman"/>
+          <w:b/>
+          <w:bCs/>
+          <w:sz w:val="24"/>
+          <w:szCs w:val="24"/>
+        </w:rPr>
+        <w:t xml:space="preserve"> </w:t>
       </w:r>
       <w:r>
         <w:rPr>
@@ -18611,21 +21352,19 @@
         </w:rPr>
         <w:t xml:space="preserve">Tabla 1. Primeros dos días </w:t>
       </w:r>
-      <w:proofErr w:type="gramStart"/>
-      <w:r>
-        <w:rPr>
-          <w:rFonts w:ascii="Times New Roman" w:hAnsi="Times New Roman" w:cs="Times New Roman"/>
-          <w:lang w:val="es-CO"/>
-        </w:rPr>
-        <w:t>del data</w:t>
-      </w:r>
-      <w:proofErr w:type="gramEnd"/>
-      <w:r>
-        <w:rPr>
-          <w:rFonts w:ascii="Times New Roman" w:hAnsi="Times New Roman" w:cs="Times New Roman"/>
-          <w:lang w:val="es-CO"/>
-        </w:rPr>
-        <w:t xml:space="preserve"> set inicial, limpio de datos faltantes y que será utilizado para obtener campos calculados necesarios para el análisis.</w:t>
+      <w:r>
+        <w:rPr>
+          <w:rFonts w:ascii="Times New Roman" w:hAnsi="Times New Roman" w:cs="Times New Roman"/>
+          <w:lang w:val="es-CO"/>
+        </w:rPr>
+        <w:t>del set de datos</w:t>
+      </w:r>
+      <w:r>
+        <w:rPr>
+          <w:rFonts w:ascii="Times New Roman" w:hAnsi="Times New Roman" w:cs="Times New Roman"/>
+          <w:lang w:val="es-CO"/>
+        </w:rPr>
+        <w:t xml:space="preserve"> inicial, limpio de datos faltantes y que será utilizado para obtener campos calculados necesarios para el análisis.</w:t>
       </w:r>
     </w:p>
     <w:p>
@@ -18711,21 +21450,12 @@
         </w:rPr>
         <w:t xml:space="preserve">Los datos faciales de los títulos se utilizan posteriormente para agregar las siguientes columnas </w:t>
       </w:r>
-      <w:proofErr w:type="gramStart"/>
-      <w:r>
-        <w:rPr>
-          <w:rFonts w:ascii="Times New Roman" w:hAnsi="Times New Roman" w:cs="Times New Roman"/>
-          <w:lang w:val="es-CO"/>
-        </w:rPr>
-        <w:t>al data</w:t>
-      </w:r>
-      <w:proofErr w:type="gramEnd"/>
-      <w:r>
-        <w:rPr>
-          <w:rFonts w:ascii="Times New Roman" w:hAnsi="Times New Roman" w:cs="Times New Roman"/>
-          <w:lang w:val="es-CO"/>
-        </w:rPr>
-        <w:t xml:space="preserve"> set</w:t>
+      <w:r>
+        <w:rPr>
+          <w:rFonts w:ascii="Times New Roman" w:hAnsi="Times New Roman" w:cs="Times New Roman"/>
+          <w:lang w:val="es-CO"/>
+        </w:rPr>
+        <w:t>al set de datos</w:t>
       </w:r>
       <w:r>
         <w:rPr>
@@ -19053,23 +21783,21 @@
           <w:rFonts w:ascii="Times New Roman" w:hAnsi="Times New Roman" w:cs="Times New Roman"/>
           <w:lang w:val="es-CO"/>
         </w:rPr>
-        <w:t xml:space="preserve">La estructura final de los datos se muestra en la tabla 2, en donde se muestran las columnas </w:t>
-      </w:r>
-      <w:proofErr w:type="gramStart"/>
-      <w:r>
-        <w:rPr>
-          <w:rFonts w:ascii="Times New Roman" w:hAnsi="Times New Roman" w:cs="Times New Roman"/>
-          <w:lang w:val="es-CO"/>
-        </w:rPr>
-        <w:t>del data</w:t>
-      </w:r>
-      <w:proofErr w:type="gramEnd"/>
-      <w:r>
-        <w:rPr>
-          <w:rFonts w:ascii="Times New Roman" w:hAnsi="Times New Roman" w:cs="Times New Roman"/>
-          <w:lang w:val="es-CO"/>
-        </w:rPr>
-        <w:t xml:space="preserve"> set inicial más las columnas con campos calculados.</w:t>
+        <w:t xml:space="preserve">La estructura final de los datos se muestra en la tabla 2, en donde se muestran las columnas del </w:t>
+      </w:r>
+      <w:r>
+        <w:rPr>
+          <w:rFonts w:ascii="Times New Roman" w:hAnsi="Times New Roman" w:cs="Times New Roman"/>
+          <w:lang w:val="es-CO"/>
+        </w:rPr>
+        <w:t>set de datos</w:t>
+      </w:r>
+      <w:r>
+        <w:rPr>
+          <w:rFonts w:ascii="Times New Roman" w:hAnsi="Times New Roman" w:cs="Times New Roman"/>
+          <w:lang w:val="es-CO"/>
+        </w:rPr>
+        <w:t xml:space="preserve"> inicial más las columnas con campos calculados.</w:t>
       </w:r>
       <w:r>
         <w:rPr>
@@ -19097,21 +21825,19 @@
         </w:rPr>
         <w:t xml:space="preserve">Tabla 2. Primeros dos días </w:t>
       </w:r>
-      <w:proofErr w:type="gramStart"/>
-      <w:r>
-        <w:rPr>
-          <w:rFonts w:ascii="Times New Roman" w:hAnsi="Times New Roman" w:cs="Times New Roman"/>
-          <w:lang w:val="es-CO"/>
-        </w:rPr>
-        <w:t>del data</w:t>
-      </w:r>
-      <w:proofErr w:type="gramEnd"/>
-      <w:r>
-        <w:rPr>
-          <w:rFonts w:ascii="Times New Roman" w:hAnsi="Times New Roman" w:cs="Times New Roman"/>
-          <w:lang w:val="es-CO"/>
-        </w:rPr>
-        <w:t xml:space="preserve"> set final, limpio de datos faltantes y que será utilizado por los modelos para realizar operaciones de compraventa.</w:t>
+      <w:r>
+        <w:rPr>
+          <w:rFonts w:ascii="Times New Roman" w:hAnsi="Times New Roman" w:cs="Times New Roman"/>
+          <w:lang w:val="es-CO"/>
+        </w:rPr>
+        <w:t>del set de datos</w:t>
+      </w:r>
+      <w:r>
+        <w:rPr>
+          <w:rFonts w:ascii="Times New Roman" w:hAnsi="Times New Roman" w:cs="Times New Roman"/>
+          <w:lang w:val="es-CO"/>
+        </w:rPr>
+        <w:t xml:space="preserve"> final, limpio de datos faltantes y que será utilizado por los modelos para realizar operaciones de compraventa.</w:t>
       </w:r>
     </w:p>
     <w:p>
@@ -19198,7 +21924,7 @@
           <w:sz w:val="24"/>
           <w:szCs w:val="24"/>
         </w:rPr>
-        <w:t>C</w:t>
+        <w:t>4.1.3</w:t>
       </w:r>
       <w:r>
         <w:rPr>
@@ -19208,7 +21934,7 @@
           <w:sz w:val="24"/>
           <w:szCs w:val="24"/>
         </w:rPr>
-        <w:t xml:space="preserve">. </w:t>
+        <w:t xml:space="preserve"> </w:t>
       </w:r>
       <w:r>
         <w:rPr>
@@ -19237,7 +21963,21 @@
           <w:rFonts w:ascii="Times New Roman" w:hAnsi="Times New Roman" w:cs="Times New Roman"/>
           <w:lang w:val="es-CO"/>
         </w:rPr>
-        <w:t xml:space="preserve">Dada la particularidad de este data set de tener series de tiempo con diferentes periodos de vigencia cada una, </w:t>
+        <w:t xml:space="preserve">Dada la particularidad de este </w:t>
+      </w:r>
+      <w:r>
+        <w:rPr>
+          <w:rFonts w:ascii="Times New Roman" w:hAnsi="Times New Roman" w:cs="Times New Roman"/>
+          <w:lang w:val="es-CO"/>
+        </w:rPr>
+        <w:t>set de datos</w:t>
+      </w:r>
+      <w:r>
+        <w:rPr>
+          <w:rFonts w:ascii="Times New Roman" w:hAnsi="Times New Roman" w:cs="Times New Roman"/>
+          <w:lang w:val="es-CO"/>
+        </w:rPr>
+        <w:t xml:space="preserve"> de tener series de tiempo con diferentes periodos de vigencia cada una, </w:t>
       </w:r>
       <w:r>
         <w:rPr>
@@ -19282,23 +22022,35 @@
           <w:lang w:val="es-CO"/>
         </w:rPr>
         <w:lastRenderedPageBreak/>
-        <w:t xml:space="preserve">análisis sobre el comportamiento de las variables </w:t>
-      </w:r>
-      <w:proofErr w:type="gramStart"/>
-      <w:r>
-        <w:rPr>
-          <w:rFonts w:ascii="Times New Roman" w:hAnsi="Times New Roman" w:cs="Times New Roman"/>
-          <w:lang w:val="es-CO"/>
-        </w:rPr>
-        <w:t>del data</w:t>
-      </w:r>
-      <w:proofErr w:type="gramEnd"/>
-      <w:r>
-        <w:rPr>
-          <w:rFonts w:ascii="Times New Roman" w:hAnsi="Times New Roman" w:cs="Times New Roman"/>
-          <w:lang w:val="es-CO"/>
-        </w:rPr>
-        <w:t xml:space="preserve"> set a lo largo del tiempo. Este título tiene la particularidad de encontrarse vigente durante todo el periodo de la muestra, los siete años completos, puesto que fue emitido en 2012 para tener una vida de dieciséis años en total, y así vencer en 2028.</w:t>
+        <w:t xml:space="preserve">análisis sobre el comportamiento de las variables del </w:t>
+      </w:r>
+      <w:r>
+        <w:rPr>
+          <w:rFonts w:ascii="Times New Roman" w:hAnsi="Times New Roman" w:cs="Times New Roman"/>
+          <w:lang w:val="es-CO"/>
+        </w:rPr>
+        <w:t xml:space="preserve">set de </w:t>
+      </w:r>
+      <w:r>
+        <w:rPr>
+          <w:rFonts w:ascii="Times New Roman" w:hAnsi="Times New Roman" w:cs="Times New Roman"/>
+          <w:lang w:val="es-CO"/>
+        </w:rPr>
+        <w:t>dat</w:t>
+      </w:r>
+      <w:r>
+        <w:rPr>
+          <w:rFonts w:ascii="Times New Roman" w:hAnsi="Times New Roman" w:cs="Times New Roman"/>
+          <w:lang w:val="es-CO"/>
+        </w:rPr>
+        <w:t>os</w:t>
+      </w:r>
+      <w:r>
+        <w:rPr>
+          <w:rFonts w:ascii="Times New Roman" w:hAnsi="Times New Roman" w:cs="Times New Roman"/>
+          <w:lang w:val="es-CO"/>
+        </w:rPr>
+        <w:t xml:space="preserve"> a lo largo del tiempo. Este título tiene la particularidad de encontrarse vigente durante todo el periodo de la muestra, los siete años completos, puesto que fue emitido en 2012 para tener una vida de dieciséis años en total, y así vencer en 2028.</w:t>
       </w:r>
     </w:p>
     <w:p>
@@ -19708,7 +22460,7 @@
     <w:p>
       <w:pPr>
         <w:pStyle w:val="Textoindependiente"/>
-        <w:spacing w:before="240" w:line="360" w:lineRule="auto"/>
+        <w:spacing w:before="240" w:after="240" w:line="360" w:lineRule="auto"/>
         <w:ind w:left="360" w:right="124"/>
         <w:jc w:val="center"/>
         <w:rPr>
@@ -19762,49 +22514,14 @@
     <w:p>
       <w:pPr>
         <w:pStyle w:val="Textoindependiente"/>
-        <w:spacing w:before="240" w:line="360" w:lineRule="auto"/>
+        <w:spacing w:before="240" w:after="240" w:line="360" w:lineRule="auto"/>
         <w:ind w:left="360" w:right="124"/>
-        <w:jc w:val="both"/>
-        <w:rPr>
-          <w:rFonts w:ascii="Times New Roman" w:hAnsi="Times New Roman" w:cs="Times New Roman"/>
-          <w:lang w:val="es-CO"/>
-        </w:rPr>
-      </w:pPr>
-      <w:r>
-        <w:rPr>
-          <w:rFonts w:ascii="Times New Roman" w:hAnsi="Times New Roman" w:cs="Times New Roman"/>
-          <w:lang w:val="es-CO"/>
-        </w:rPr>
-        <w:t>Por último, en términos de riesgo, y dado que la duración</w:t>
-      </w:r>
-      <w:r>
-        <w:rPr>
-          <w:rFonts w:ascii="Times New Roman" w:hAnsi="Times New Roman" w:cs="Times New Roman"/>
-          <w:lang w:val="es-CO"/>
-        </w:rPr>
-        <w:t xml:space="preserve"> (azul, eje izquierdo)</w:t>
-      </w:r>
-      <w:r>
-        <w:rPr>
-          <w:rFonts w:ascii="Times New Roman" w:hAnsi="Times New Roman" w:cs="Times New Roman"/>
-          <w:lang w:val="es-CO"/>
-        </w:rPr>
-        <w:t xml:space="preserve"> termina dependiendo principalmente del plazo al vencimiento, </w:t>
-      </w:r>
-      <w:r>
-        <w:rPr>
-          <w:rFonts w:ascii="Times New Roman" w:hAnsi="Times New Roman" w:cs="Times New Roman"/>
-          <w:lang w:val="es-CO"/>
-        </w:rPr>
-        <w:t>se encuentra que, según la figura 6, esta es inversa al valor del DV01 (rojo, eje derecho) en pesos para una posición direccional larga de mil millones de pesos en valor de giro, un supuesto ampliamente aceptado por los operadores de renta fija, esto es, que los títulos con vencimientos más lejanos son, en general, más propensos al riesgo de mercado que los títulos con vencimientos más cortos.</w:t>
-      </w:r>
-      <w:r>
-        <w:rPr>
-          <w:rFonts w:ascii="Times New Roman" w:hAnsi="Times New Roman" w:cs="Times New Roman"/>
-          <w:lang w:val="es-CO"/>
-        </w:rPr>
-        <w:t xml:space="preserve"> </w:t>
-      </w:r>
+        <w:jc w:val="center"/>
+        <w:rPr>
+          <w:rFonts w:ascii="Times New Roman" w:hAnsi="Times New Roman" w:cs="Times New Roman"/>
+          <w:lang w:val="es-CO"/>
+        </w:rPr>
+      </w:pPr>
     </w:p>
     <w:p>
       <w:pPr>
@@ -19863,9 +22580,8 @@
           <w:noProof/>
           <w:lang w:val="es-CO"/>
         </w:rPr>
-        <w:lastRenderedPageBreak/>
         <w:drawing>
-          <wp:inline distT="0" distB="0" distL="0" distR="0" wp14:anchorId="6E88A9C6" wp14:editId="277C7043">
+          <wp:inline distT="0" distB="0" distL="0" distR="0" wp14:anchorId="6A613CB3" wp14:editId="2F627F16">
             <wp:extent cx="5612130" cy="2612390"/>
             <wp:effectExtent l="0" t="0" r="7620" b="0"/>
             <wp:docPr id="801659727" name="Imagen 1"/>
@@ -19904,6 +22620,54 @@
     <w:p>
       <w:pPr>
         <w:pStyle w:val="Textoindependiente"/>
+        <w:spacing w:before="240" w:line="360" w:lineRule="auto"/>
+        <w:ind w:left="360" w:right="124"/>
+        <w:jc w:val="both"/>
+        <w:rPr>
+          <w:rFonts w:ascii="Times New Roman" w:hAnsi="Times New Roman" w:cs="Times New Roman"/>
+          <w:lang w:val="es-CO"/>
+        </w:rPr>
+      </w:pPr>
+      <w:r>
+        <w:rPr>
+          <w:rFonts w:ascii="Times New Roman" w:hAnsi="Times New Roman" w:cs="Times New Roman"/>
+          <w:lang w:val="es-CO"/>
+        </w:rPr>
+        <w:lastRenderedPageBreak/>
+        <w:t>Por último, en términos de riesgo, y dado que la duración</w:t>
+      </w:r>
+      <w:r>
+        <w:rPr>
+          <w:rFonts w:ascii="Times New Roman" w:hAnsi="Times New Roman" w:cs="Times New Roman"/>
+          <w:lang w:val="es-CO"/>
+        </w:rPr>
+        <w:t xml:space="preserve"> (azul, eje izquierdo)</w:t>
+      </w:r>
+      <w:r>
+        <w:rPr>
+          <w:rFonts w:ascii="Times New Roman" w:hAnsi="Times New Roman" w:cs="Times New Roman"/>
+          <w:lang w:val="es-CO"/>
+        </w:rPr>
+        <w:t xml:space="preserve"> termina dependiendo principalmente del plazo al vencimiento, </w:t>
+      </w:r>
+      <w:r>
+        <w:rPr>
+          <w:rFonts w:ascii="Times New Roman" w:hAnsi="Times New Roman" w:cs="Times New Roman"/>
+          <w:lang w:val="es-CO"/>
+        </w:rPr>
+        <w:t>se encuentra que, según la figura 6, esta es inversa al valor del DV01 (rojo, eje derecho) en pesos para una posición direccional larga de mil millones de pesos en valor de giro, un supuesto ampliamente aceptado por los operadores de renta fija, esto es, que los títulos con vencimientos más lejanos son, en general, más propensos al riesgo de mercado que los títulos con vencimientos más cortos.</w:t>
+      </w:r>
+      <w:r>
+        <w:rPr>
+          <w:rFonts w:ascii="Times New Roman" w:hAnsi="Times New Roman" w:cs="Times New Roman"/>
+          <w:lang w:val="es-CO"/>
+        </w:rPr>
+        <w:t xml:space="preserve"> </w:t>
+      </w:r>
+    </w:p>
+    <w:p>
+      <w:pPr>
+        <w:pStyle w:val="Textoindependiente"/>
         <w:numPr>
           <w:ilvl w:val="0"/>
           <w:numId w:val="20"/>
@@ -19947,23 +22711,21 @@
           <w:rFonts w:ascii="Times New Roman" w:hAnsi="Times New Roman" w:cs="Times New Roman"/>
           <w:lang w:val="es-CO"/>
         </w:rPr>
-        <w:t xml:space="preserve">Si las condiciones que le daban la forma a la curva de rendimientos en un momento determinado cambian para otro momento, entonces la forma de la curva puede cambiar, presentando un desplazamiento paralelo, un empinamiento o un aplanamiento. A continuación, se describen las relaciones que tuvieron los títulos </w:t>
-      </w:r>
-      <w:proofErr w:type="gramStart"/>
-      <w:r>
-        <w:rPr>
-          <w:rFonts w:ascii="Times New Roman" w:hAnsi="Times New Roman" w:cs="Times New Roman"/>
-          <w:lang w:val="es-CO"/>
-        </w:rPr>
-        <w:t>del data</w:t>
-      </w:r>
-      <w:proofErr w:type="gramEnd"/>
-      <w:r>
-        <w:rPr>
-          <w:rFonts w:ascii="Times New Roman" w:hAnsi="Times New Roman" w:cs="Times New Roman"/>
-          <w:lang w:val="es-CO"/>
-        </w:rPr>
-        <w:t xml:space="preserve"> set en cuanto a sus precios y tasas de mercado cuando se presentaron movimientos </w:t>
+        <w:t xml:space="preserve">Si las condiciones que le daban la forma a la curva de rendimientos en un momento determinado cambian para otro momento, entonces la forma de la curva puede cambiar, presentando un desplazamiento paralelo, un empinamiento o un aplanamiento. A continuación, se describen las relaciones que tuvieron los títulos del </w:t>
+      </w:r>
+      <w:r>
+        <w:rPr>
+          <w:rFonts w:ascii="Times New Roman" w:hAnsi="Times New Roman" w:cs="Times New Roman"/>
+          <w:lang w:val="es-CO"/>
+        </w:rPr>
+        <w:t>set de datos</w:t>
+      </w:r>
+      <w:r>
+        <w:rPr>
+          <w:rFonts w:ascii="Times New Roman" w:hAnsi="Times New Roman" w:cs="Times New Roman"/>
+          <w:lang w:val="es-CO"/>
+        </w:rPr>
+        <w:t xml:space="preserve"> en cuanto a sus precios y tasas de mercado cuando se presentaron movimientos </w:t>
       </w:r>
       <w:r>
         <w:rPr>
@@ -19996,15 +22758,7 @@
           <w:rFonts w:ascii="Times New Roman" w:hAnsi="Times New Roman" w:cs="Times New Roman"/>
           <w:lang w:val="es-CO"/>
         </w:rPr>
-        <w:t xml:space="preserve">las tasas de interés tuvieron una caída. Los movimientos de las tasas para tres títulos TES específicos, uno de corto, otro de mediano y el último de largo plazo, se observan en la figura 8, observándose que el spread o diferencial entre las tasas es menor que al inicio del periodo. En específico, el spread entre las tasas de </w:t>
-      </w:r>
-      <w:r>
-        <w:rPr>
-          <w:rFonts w:ascii="Times New Roman" w:hAnsi="Times New Roman" w:cs="Times New Roman"/>
-          <w:lang w:val="es-CO"/>
-        </w:rPr>
-        <w:lastRenderedPageBreak/>
-        <w:t>corto y la</w:t>
+        <w:t>las tasas de interés tuvieron una caída. Los movimientos de las tasas para tres títulos TES específicos, uno de corto, otro de mediano y el último de largo plazo, se observan en la figura 8, observándose que el spread o diferencial entre las tasas es menor que al inicio del periodo. En específico, el spread entre las tasas de corto y la</w:t>
       </w:r>
       <w:r>
         <w:rPr>
@@ -20032,11 +22786,24 @@
           <w:lang w:val="es-CO"/>
         </w:rPr>
       </w:pPr>
-      <w:r>
-        <w:rPr>
-          <w:rFonts w:ascii="Times New Roman" w:hAnsi="Times New Roman" w:cs="Times New Roman"/>
-          <w:lang w:val="es-CO"/>
-        </w:rPr>
+    </w:p>
+    <w:p>
+      <w:pPr>
+        <w:pStyle w:val="Textoindependiente"/>
+        <w:spacing w:before="240" w:line="360" w:lineRule="auto"/>
+        <w:ind w:left="360" w:right="124"/>
+        <w:jc w:val="both"/>
+        <w:rPr>
+          <w:rFonts w:ascii="Times New Roman" w:hAnsi="Times New Roman" w:cs="Times New Roman"/>
+          <w:lang w:val="es-CO"/>
+        </w:rPr>
+      </w:pPr>
+      <w:r>
+        <w:rPr>
+          <w:rFonts w:ascii="Times New Roman" w:hAnsi="Times New Roman" w:cs="Times New Roman"/>
+          <w:lang w:val="es-CO"/>
+        </w:rPr>
+        <w:lastRenderedPageBreak/>
         <w:t>Las implicaciones en términos de riesgo de mercado de lo anterior van en el sentido de que la caída de las tasas en el largo plazo permitió una valorización o, en el peor de los casos, una menor pérdida, que lo que se registró para títulos de corto plazo.</w:t>
       </w:r>
       <w:r>
@@ -20182,6 +22949,56 @@
     <w:p>
       <w:pPr>
         <w:pStyle w:val="Textoindependiente"/>
+        <w:spacing w:before="240" w:line="360" w:lineRule="auto"/>
+        <w:ind w:right="124"/>
+        <w:jc w:val="both"/>
+        <w:rPr>
+          <w:rFonts w:ascii="Times New Roman" w:hAnsi="Times New Roman" w:cs="Times New Roman"/>
+          <w:lang w:val="es-CO"/>
+        </w:rPr>
+      </w:pPr>
+      <w:r>
+        <w:rPr>
+          <w:rFonts w:ascii="Times New Roman" w:hAnsi="Times New Roman" w:cs="Times New Roman"/>
+          <w:lang w:val="es-CO"/>
+        </w:rPr>
+        <w:t>Tras la exploración de los datos, se concluye que todas las variables para todos los títulos tiene</w:t>
+      </w:r>
+      <w:r>
+        <w:rPr>
+          <w:rFonts w:ascii="Times New Roman" w:hAnsi="Times New Roman" w:cs="Times New Roman"/>
+          <w:lang w:val="es-CO"/>
+        </w:rPr>
+        <w:t>n un nivel de importancia alto y no deben ser retiradas de los modelos. Finalmente, para entregarle a los modelos un set de datos uniforme, se incluye una columna adicional, en la que se entrega información de si el título se encuentra vigente o no, de modo que los modelos puedan descartar tomar en cuenta el título y sus datos faltantes cuando no está vigente, y solo tomando en cuenta los títulos que para determinada fecha se entran vigentes en el SEN.</w:t>
+      </w:r>
+    </w:p>
+    <w:p>
+      <w:pPr>
+        <w:pStyle w:val="Textoindependiente"/>
+        <w:spacing w:before="240" w:line="360" w:lineRule="auto"/>
+        <w:ind w:right="124"/>
+        <w:jc w:val="both"/>
+        <w:rPr>
+          <w:rFonts w:ascii="Times New Roman" w:hAnsi="Times New Roman" w:cs="Times New Roman"/>
+          <w:lang w:val="es-CO"/>
+        </w:rPr>
+      </w:pPr>
+    </w:p>
+    <w:p>
+      <w:pPr>
+        <w:pStyle w:val="Textoindependiente"/>
+        <w:spacing w:before="240" w:line="360" w:lineRule="auto"/>
+        <w:ind w:right="124"/>
+        <w:jc w:val="both"/>
+        <w:rPr>
+          <w:rFonts w:ascii="Times New Roman" w:hAnsi="Times New Roman" w:cs="Times New Roman"/>
+          <w:lang w:val="es-CO"/>
+        </w:rPr>
+      </w:pPr>
+    </w:p>
+    <w:p>
+      <w:pPr>
+        <w:pStyle w:val="Textoindependiente"/>
         <w:spacing w:before="195" w:line="360" w:lineRule="auto"/>
         <w:ind w:left="360" w:right="124"/>
         <w:jc w:val="center"/>
@@ -20195,6 +23012,7 @@
           <w:rFonts w:ascii="Times New Roman" w:hAnsi="Times New Roman" w:cs="Times New Roman"/>
           <w:lang w:val="es-CO"/>
         </w:rPr>
+        <w:lastRenderedPageBreak/>
         <w:t xml:space="preserve">Figura </w:t>
       </w:r>
       <w:r>
@@ -20239,7 +23057,6 @@
           <w:sz w:val="24"/>
           <w:szCs w:val="24"/>
         </w:rPr>
-        <w:lastRenderedPageBreak/>
         <w:drawing>
           <wp:inline distT="0" distB="0" distL="0" distR="0" wp14:anchorId="6EEEBFA5" wp14:editId="53C8DFA5">
             <wp:extent cx="5145405" cy="2956560"/>
@@ -20289,6 +23106,108 @@
     </w:p>
     <w:p>
       <w:pPr>
+        <w:spacing w:before="240"/>
+        <w:rPr>
+          <w:rFonts w:ascii="Times New Roman" w:eastAsia="LM Roman 12" w:hAnsi="Times New Roman" w:cs="Times New Roman"/>
+          <w:b/>
+          <w:bCs/>
+          <w:sz w:val="24"/>
+          <w:szCs w:val="24"/>
+        </w:rPr>
+      </w:pPr>
+      <w:r>
+        <w:rPr>
+          <w:rFonts w:ascii="Times New Roman" w:eastAsia="LM Roman 12" w:hAnsi="Times New Roman" w:cs="Times New Roman"/>
+          <w:b/>
+          <w:bCs/>
+          <w:sz w:val="24"/>
+          <w:szCs w:val="24"/>
+        </w:rPr>
+        <w:t>4.1</w:t>
+      </w:r>
+      <w:r>
+        <w:rPr>
+          <w:rFonts w:ascii="Times New Roman" w:eastAsia="LM Roman 12" w:hAnsi="Times New Roman" w:cs="Times New Roman"/>
+          <w:b/>
+          <w:bCs/>
+          <w:sz w:val="24"/>
+          <w:szCs w:val="24"/>
+        </w:rPr>
+        <w:t>.</w:t>
+      </w:r>
+      <w:r>
+        <w:rPr>
+          <w:rFonts w:ascii="Times New Roman" w:eastAsia="LM Roman 12" w:hAnsi="Times New Roman" w:cs="Times New Roman"/>
+          <w:b/>
+          <w:bCs/>
+          <w:sz w:val="24"/>
+          <w:szCs w:val="24"/>
+        </w:rPr>
+        <w:t>4</w:t>
+      </w:r>
+      <w:r>
+        <w:rPr>
+          <w:rFonts w:ascii="Times New Roman" w:eastAsia="LM Roman 12" w:hAnsi="Times New Roman" w:cs="Times New Roman"/>
+          <w:b/>
+          <w:bCs/>
+          <w:sz w:val="24"/>
+          <w:szCs w:val="24"/>
+        </w:rPr>
+        <w:t xml:space="preserve"> </w:t>
+      </w:r>
+      <w:r>
+        <w:rPr>
+          <w:rFonts w:ascii="Times New Roman" w:eastAsia="LM Roman 12" w:hAnsi="Times New Roman" w:cs="Times New Roman"/>
+          <w:b/>
+          <w:bCs/>
+          <w:sz w:val="24"/>
+          <w:szCs w:val="24"/>
+        </w:rPr>
+        <w:t>Modela</w:t>
+      </w:r>
+      <w:r>
+        <w:rPr>
+          <w:rFonts w:ascii="Times New Roman" w:eastAsia="LM Roman 12" w:hAnsi="Times New Roman" w:cs="Times New Roman"/>
+          <w:b/>
+          <w:bCs/>
+          <w:sz w:val="24"/>
+          <w:szCs w:val="24"/>
+        </w:rPr>
+        <w:t>ción</w:t>
+      </w:r>
+      <w:r>
+        <w:rPr>
+          <w:rFonts w:ascii="Times New Roman" w:eastAsia="LM Roman 12" w:hAnsi="Times New Roman" w:cs="Times New Roman"/>
+          <w:b/>
+          <w:bCs/>
+          <w:sz w:val="24"/>
+          <w:szCs w:val="24"/>
+        </w:rPr>
+        <w:t xml:space="preserve"> y Creación de Entorno</w:t>
+      </w:r>
+      <w:r>
+        <w:rPr>
+          <w:rFonts w:ascii="Times New Roman" w:eastAsia="LM Roman 12" w:hAnsi="Times New Roman" w:cs="Times New Roman"/>
+          <w:b/>
+          <w:bCs/>
+          <w:sz w:val="24"/>
+          <w:szCs w:val="24"/>
+        </w:rPr>
+        <w:t>s</w:t>
+      </w:r>
+      <w:r>
+        <w:rPr>
+          <w:rFonts w:ascii="Times New Roman" w:eastAsia="LM Roman 12" w:hAnsi="Times New Roman" w:cs="Times New Roman"/>
+          <w:b/>
+          <w:bCs/>
+          <w:sz w:val="24"/>
+          <w:szCs w:val="24"/>
+        </w:rPr>
+        <w:t xml:space="preserve"> de Aprendizaje por Refuerzo</w:t>
+      </w:r>
+    </w:p>
+    <w:p>
+      <w:pPr>
         <w:pStyle w:val="Textoindependiente"/>
         <w:spacing w:before="240" w:line="360" w:lineRule="auto"/>
         <w:ind w:right="124"/>
@@ -20303,127 +23222,28 @@
           <w:rFonts w:ascii="Times New Roman" w:hAnsi="Times New Roman" w:cs="Times New Roman"/>
           <w:lang w:val="es-CO"/>
         </w:rPr>
-        <w:t>Tras la exploración de los datos, se concluye que todas las variables para todos los títulos tiene</w:t>
-      </w:r>
-      <w:r>
-        <w:rPr>
-          <w:rFonts w:ascii="Times New Roman" w:hAnsi="Times New Roman" w:cs="Times New Roman"/>
-          <w:lang w:val="es-CO"/>
-        </w:rPr>
-        <w:t>n un nivel de importancia alto y no deben ser retiradas de los modelos. Finalmente, para entregarle a los modelos un data set uniforme, se incluye una columna adicional, en la que se entrega información de si el título se encuentra vigente o no, de modo que los modelos puedan descartar tomar en cuenta el título y sus datos faltantes cuando no está vigente, y solo tomando en cuenta los títulos que para determinada fecha se entran vigentes en el SEN.</w:t>
-      </w:r>
-    </w:p>
-    <w:p>
-      <w:pPr>
-        <w:pStyle w:val="Textoindependiente"/>
-        <w:spacing w:before="240" w:line="360" w:lineRule="auto"/>
-        <w:ind w:right="124"/>
-        <w:jc w:val="both"/>
-        <w:rPr>
-          <w:rFonts w:ascii="Times New Roman" w:hAnsi="Times New Roman" w:cs="Times New Roman"/>
-          <w:lang w:val="es-CO"/>
-        </w:rPr>
-      </w:pPr>
-    </w:p>
-    <w:p>
-      <w:pPr>
-        <w:spacing w:before="240"/>
-        <w:rPr>
-          <w:rFonts w:ascii="Times New Roman" w:eastAsia="LM Roman 12" w:hAnsi="Times New Roman" w:cs="Times New Roman"/>
-          <w:b/>
-          <w:bCs/>
-          <w:sz w:val="24"/>
-          <w:szCs w:val="24"/>
-        </w:rPr>
-      </w:pPr>
-      <w:r>
-        <w:rPr>
-          <w:rFonts w:ascii="Times New Roman" w:eastAsia="LM Roman 12" w:hAnsi="Times New Roman" w:cs="Times New Roman"/>
-          <w:b/>
-          <w:bCs/>
-          <w:sz w:val="24"/>
-          <w:szCs w:val="24"/>
-        </w:rPr>
-        <w:t>D</w:t>
-      </w:r>
-      <w:r>
-        <w:rPr>
-          <w:rFonts w:ascii="Times New Roman" w:eastAsia="LM Roman 12" w:hAnsi="Times New Roman" w:cs="Times New Roman"/>
-          <w:b/>
-          <w:bCs/>
-          <w:sz w:val="24"/>
-          <w:szCs w:val="24"/>
-        </w:rPr>
-        <w:t xml:space="preserve">. </w:t>
-      </w:r>
-      <w:r>
-        <w:rPr>
-          <w:rFonts w:ascii="Times New Roman" w:eastAsia="LM Roman 12" w:hAnsi="Times New Roman" w:cs="Times New Roman"/>
-          <w:b/>
-          <w:bCs/>
-          <w:sz w:val="24"/>
-          <w:szCs w:val="24"/>
-        </w:rPr>
-        <w:t>Modela</w:t>
-      </w:r>
-      <w:r>
-        <w:rPr>
-          <w:rFonts w:ascii="Times New Roman" w:eastAsia="LM Roman 12" w:hAnsi="Times New Roman" w:cs="Times New Roman"/>
-          <w:b/>
-          <w:bCs/>
-          <w:sz w:val="24"/>
-          <w:szCs w:val="24"/>
-        </w:rPr>
-        <w:t>ción</w:t>
-      </w:r>
-      <w:r>
-        <w:rPr>
-          <w:rFonts w:ascii="Times New Roman" w:eastAsia="LM Roman 12" w:hAnsi="Times New Roman" w:cs="Times New Roman"/>
-          <w:b/>
-          <w:bCs/>
-          <w:sz w:val="24"/>
-          <w:szCs w:val="24"/>
-        </w:rPr>
-        <w:t xml:space="preserve"> y Creación de Entorno</w:t>
-      </w:r>
-      <w:r>
-        <w:rPr>
-          <w:rFonts w:ascii="Times New Roman" w:eastAsia="LM Roman 12" w:hAnsi="Times New Roman" w:cs="Times New Roman"/>
-          <w:b/>
-          <w:bCs/>
-          <w:sz w:val="24"/>
-          <w:szCs w:val="24"/>
-        </w:rPr>
-        <w:t>s</w:t>
-      </w:r>
-      <w:r>
-        <w:rPr>
-          <w:rFonts w:ascii="Times New Roman" w:eastAsia="LM Roman 12" w:hAnsi="Times New Roman" w:cs="Times New Roman"/>
-          <w:b/>
-          <w:bCs/>
-          <w:sz w:val="24"/>
-          <w:szCs w:val="24"/>
-        </w:rPr>
-        <w:t xml:space="preserve"> de Aprendizaje por Refuerzo</w:t>
-      </w:r>
-    </w:p>
-    <w:p>
-      <w:pPr>
-        <w:pStyle w:val="Textoindependiente"/>
-        <w:spacing w:before="240" w:line="360" w:lineRule="auto"/>
-        <w:ind w:right="124"/>
-        <w:jc w:val="both"/>
-        <w:rPr>
-          <w:rFonts w:ascii="Times New Roman" w:hAnsi="Times New Roman" w:cs="Times New Roman"/>
-          <w:lang w:val="es-CO"/>
-        </w:rPr>
-      </w:pPr>
-      <w:r>
-        <w:rPr>
-          <w:rFonts w:ascii="Times New Roman" w:hAnsi="Times New Roman" w:cs="Times New Roman"/>
-          <w:lang w:val="es-CO"/>
-        </w:rPr>
-        <w:t>El data set final es</w:t>
+        <w:t xml:space="preserve">El </w:t>
+      </w:r>
+      <w:r>
+        <w:rPr>
+          <w:rFonts w:ascii="Times New Roman" w:hAnsi="Times New Roman" w:cs="Times New Roman"/>
+          <w:lang w:val="es-CO"/>
+        </w:rPr>
+        <w:t>set de datos</w:t>
+      </w:r>
+      <w:r>
+        <w:rPr>
+          <w:rFonts w:ascii="Times New Roman" w:hAnsi="Times New Roman" w:cs="Times New Roman"/>
+          <w:lang w:val="es-CO"/>
+        </w:rPr>
+        <w:t xml:space="preserve"> </w:t>
+      </w:r>
+      <w:r>
+        <w:rPr>
+          <w:rFonts w:ascii="Times New Roman" w:hAnsi="Times New Roman" w:cs="Times New Roman"/>
+          <w:lang w:val="es-CO"/>
+        </w:rPr>
+        <w:t>final es</w:t>
       </w:r>
       <w:r>
         <w:rPr>
@@ -20518,7 +23338,35 @@
           <w:rFonts w:ascii="Times New Roman" w:hAnsi="Times New Roman" w:cs="Times New Roman"/>
           <w:lang w:val="es-CO"/>
         </w:rPr>
-        <w:t xml:space="preserve">La ejecución de los modelos consta de ventanas de tiempo móviles, en las que el modelo de aprendizaje por refuerzo es entrenado con los datos más antiguos, dentro de un entorno de </w:t>
+        <w:t>La ejecución de los modelos consta de ventanas de tiempo móviles, en las que el modelo de aprendizaje por refuerzo es entrenado con los datos más antiguos, dentro de un entorno de ejecución controlado de 63 días bursátiles, es decir, un trimestre calendario.</w:t>
+      </w:r>
+      <w:r>
+        <w:rPr>
+          <w:rFonts w:ascii="Times New Roman" w:hAnsi="Times New Roman" w:cs="Times New Roman"/>
+          <w:lang w:val="es-CO"/>
+        </w:rPr>
+        <w:t xml:space="preserve"> Una vez entrenado el modelo, se ejecuta una fase de validación dentro de otro entorno de ejecución controlado también de 63 días bursátiles. </w:t>
+      </w:r>
+      <w:r>
+        <w:rPr>
+          <w:rFonts w:ascii="Times New Roman" w:hAnsi="Times New Roman" w:cs="Times New Roman"/>
+          <w:lang w:val="es-CO"/>
+        </w:rPr>
+        <w:t>Finalmente, un entorno de también 63 días es ejecutado con el fin de realizar la negociación de los títulos con datos no vistos antes; el en caso del modelo de ensamble, el modelo que será tomado en cuenta para esta etapa será aquel con mejor desempeño durante la etapa de validación</w:t>
+      </w:r>
+      <w:r>
+        <w:rPr>
+          <w:rFonts w:ascii="Times New Roman" w:hAnsi="Times New Roman" w:cs="Times New Roman"/>
+          <w:lang w:val="es-CO"/>
+        </w:rPr>
+        <w:t xml:space="preserve">, según la métrica de desempeño </w:t>
+      </w:r>
+      <w:r>
+        <w:rPr>
+          <w:rFonts w:ascii="Times New Roman" w:hAnsi="Times New Roman" w:cs="Times New Roman"/>
+          <w:lang w:val="es-CO"/>
+        </w:rPr>
+        <w:t xml:space="preserve">elegida. Una vez finalizada la iteración con esta ventana de ejecución, esta se mueve 63 días </w:t>
       </w:r>
       <w:r>
         <w:rPr>
@@ -20526,35 +23374,7 @@
           <w:lang w:val="es-CO"/>
         </w:rPr>
         <w:lastRenderedPageBreak/>
-        <w:t>ejecución controlado de 63 días bursátiles, es decir, un trimestre calendario.</w:t>
-      </w:r>
-      <w:r>
-        <w:rPr>
-          <w:rFonts w:ascii="Times New Roman" w:hAnsi="Times New Roman" w:cs="Times New Roman"/>
-          <w:lang w:val="es-CO"/>
-        </w:rPr>
-        <w:t xml:space="preserve"> Una vez entrenado el modelo, se ejecuta una fase de validación dentro de otro entorno de ejecución controlado también de 63 días bursátiles. </w:t>
-      </w:r>
-      <w:r>
-        <w:rPr>
-          <w:rFonts w:ascii="Times New Roman" w:hAnsi="Times New Roman" w:cs="Times New Roman"/>
-          <w:lang w:val="es-CO"/>
-        </w:rPr>
-        <w:t>Finalmente, un entorno de también 63 días es ejecutado con el fin de realizar la negociación de los títulos con datos no vistos antes; el en caso del modelo de ensamble, el modelo que será tomado en cuenta para esta etapa será aquel con mejor desempeño durante la etapa de validación</w:t>
-      </w:r>
-      <w:r>
-        <w:rPr>
-          <w:rFonts w:ascii="Times New Roman" w:hAnsi="Times New Roman" w:cs="Times New Roman"/>
-          <w:lang w:val="es-CO"/>
-        </w:rPr>
-        <w:t xml:space="preserve">, según la métrica de desempeño </w:t>
-      </w:r>
-      <w:r>
-        <w:rPr>
-          <w:rFonts w:ascii="Times New Roman" w:hAnsi="Times New Roman" w:cs="Times New Roman"/>
-          <w:lang w:val="es-CO"/>
-        </w:rPr>
-        <w:t>elegida. Una vez finalizada la iteración con esta ventana de ejecución, esta se mueve 63 días al futuro, y comienza nuevamente el ciclo de entrenamiento, validación y testeo.</w:t>
+        <w:t>al futuro, y comienza nuevamente el ciclo de entrenamiento, validación y testeo.</w:t>
       </w:r>
     </w:p>
     <w:p>
@@ -20631,23 +23451,21 @@
           <w:rFonts w:ascii="Times New Roman" w:hAnsi="Times New Roman" w:cs="Times New Roman"/>
           <w:lang w:val="es-CO"/>
         </w:rPr>
-        <w:t xml:space="preserve">, se fija la fecha inicial y la partición </w:t>
-      </w:r>
-      <w:proofErr w:type="gramStart"/>
-      <w:r>
-        <w:rPr>
-          <w:rFonts w:ascii="Times New Roman" w:hAnsi="Times New Roman" w:cs="Times New Roman"/>
-          <w:lang w:val="es-CO"/>
-        </w:rPr>
-        <w:t>del data</w:t>
-      </w:r>
-      <w:proofErr w:type="gramEnd"/>
-      <w:r>
-        <w:rPr>
-          <w:rFonts w:ascii="Times New Roman" w:hAnsi="Times New Roman" w:cs="Times New Roman"/>
-          <w:lang w:val="es-CO"/>
-        </w:rPr>
-        <w:t xml:space="preserve"> set correspondiente a la ventana de tiempo con la que se va a trabajar. </w:t>
+        <w:t xml:space="preserve">, se fija la fecha inicial y la partición del </w:t>
+      </w:r>
+      <w:r>
+        <w:rPr>
+          <w:rFonts w:ascii="Times New Roman" w:hAnsi="Times New Roman" w:cs="Times New Roman"/>
+          <w:lang w:val="es-CO"/>
+        </w:rPr>
+        <w:t xml:space="preserve">set de datos </w:t>
+      </w:r>
+      <w:r>
+        <w:rPr>
+          <w:rFonts w:ascii="Times New Roman" w:hAnsi="Times New Roman" w:cs="Times New Roman"/>
+          <w:lang w:val="es-CO"/>
+        </w:rPr>
+        <w:t xml:space="preserve">correspondiente a la ventana de tiempo con la que se va a trabajar. </w:t>
       </w:r>
       <w:r>
         <w:rPr>
@@ -20766,10 +23584,7 @@
           <w:szCs w:val="24"/>
         </w:rPr>
       </w:pPr>
-    </w:p>
-    <w:p>
-      <w:pPr>
-        <w:spacing w:before="240"/>
+      <w:r>
         <w:rPr>
           <w:rFonts w:ascii="Times New Roman" w:hAnsi="Times New Roman" w:cs="Times New Roman"/>
           <w:b/>
@@ -20777,11 +23592,9 @@
           <w:sz w:val="24"/>
           <w:szCs w:val="24"/>
         </w:rPr>
-      </w:pPr>
-    </w:p>
-    <w:p>
-      <w:pPr>
-        <w:spacing w:before="240"/>
+        <w:t>4.1.5</w:t>
+      </w:r>
+      <w:r>
         <w:rPr>
           <w:rFonts w:ascii="Times New Roman" w:hAnsi="Times New Roman" w:cs="Times New Roman"/>
           <w:b/>
@@ -20789,39 +23602,7 @@
           <w:sz w:val="24"/>
           <w:szCs w:val="24"/>
         </w:rPr>
-      </w:pPr>
-    </w:p>
-    <w:p>
-      <w:pPr>
-        <w:spacing w:before="240"/>
-        <w:rPr>
-          <w:rFonts w:ascii="Times New Roman" w:hAnsi="Times New Roman" w:cs="Times New Roman"/>
-          <w:b/>
-          <w:bCs/>
-          <w:sz w:val="24"/>
-          <w:szCs w:val="24"/>
-        </w:rPr>
-      </w:pPr>
-      <w:r>
-        <w:rPr>
-          <w:rFonts w:ascii="Times New Roman" w:hAnsi="Times New Roman" w:cs="Times New Roman"/>
-          <w:b/>
-          <w:bCs/>
-          <w:sz w:val="24"/>
-          <w:szCs w:val="24"/>
-        </w:rPr>
-        <w:lastRenderedPageBreak/>
-        <w:t>E</w:t>
-      </w:r>
-      <w:r>
-        <w:rPr>
-          <w:rFonts w:ascii="Times New Roman" w:hAnsi="Times New Roman" w:cs="Times New Roman"/>
-          <w:b/>
-          <w:bCs/>
-          <w:sz w:val="24"/>
-          <w:szCs w:val="24"/>
-        </w:rPr>
-        <w:t xml:space="preserve">. </w:t>
+        <w:t xml:space="preserve"> </w:t>
       </w:r>
       <w:r>
         <w:rPr>
@@ -20852,15 +23633,13 @@
         </w:rPr>
         <w:t xml:space="preserve">Con los tres entornos de ejecución creados, entonces ya es posible cargar los datos y ejecutar las secuencias de aprendizaje por refuerzo para los diferentes modelos para evaluarlos posteriormente. En ese sentido, las métricas de evaluación con las que serán comparados los modelos entre sí para elegir </w:t>
       </w:r>
-      <w:proofErr w:type="spellStart"/>
-      <w:r>
-        <w:rPr>
-          <w:rFonts w:ascii="Times New Roman" w:hAnsi="Times New Roman" w:cs="Times New Roman"/>
-          <w:lang w:val="es-CO"/>
-        </w:rPr>
-        <w:t>cual</w:t>
-      </w:r>
-      <w:proofErr w:type="spellEnd"/>
+      <w:r>
+        <w:rPr>
+          <w:rFonts w:ascii="Times New Roman" w:hAnsi="Times New Roman" w:cs="Times New Roman"/>
+          <w:lang w:val="es-CO"/>
+        </w:rPr>
+        <w:t>cuál</w:t>
+      </w:r>
       <w:r>
         <w:rPr>
           <w:rFonts w:ascii="Times New Roman" w:hAnsi="Times New Roman" w:cs="Times New Roman"/>
@@ -21230,15 +24009,7 @@
           <w:rFonts w:ascii="Times New Roman" w:hAnsi="Times New Roman" w:cs="Times New Roman"/>
           <w:lang w:val="es-CO"/>
         </w:rPr>
-        <w:t xml:space="preserve">Finalmente, los modelos se evaluarán bajo los criterios de algunas otras métricas financieras </w:t>
-      </w:r>
-      <w:r>
-        <w:rPr>
-          <w:rFonts w:ascii="Times New Roman" w:hAnsi="Times New Roman" w:cs="Times New Roman"/>
-          <w:lang w:val="es-CO"/>
-        </w:rPr>
-        <w:lastRenderedPageBreak/>
-        <w:t xml:space="preserve">comúnmente utilizadas en la gestión de portafolios, además de la </w:t>
+        <w:t xml:space="preserve">Finalmente, los modelos se evaluarán bajo los criterios de algunas otras métricas financieras comúnmente utilizadas en la gestión de portafolios, además de la </w:t>
       </w:r>
       <w:r>
         <w:rPr>
@@ -21363,7 +24134,15 @@
           <w:rFonts w:ascii="Times New Roman" w:hAnsi="Times New Roman" w:cs="Times New Roman"/>
           <w:lang w:val="es-CO"/>
         </w:rPr>
-        <w:t>generando utilidades, la estrategia implementada por este tipo de modelo de actor-crítico generó resultados insatisfactorios, observables en la tabla 6, y fue superior a los demás modelos durante un solo trimestre, como se puede observar en la tabla 5. La utilidad total del modelo fue negativa, es decir, se materializaron pérdidas en el portafolio -cuyo balance inicial era de diez mil millones de pesos- por poco más de seis millones de pesos.</w:t>
+        <w:t xml:space="preserve">generando utilidades, la estrategia implementada por este tipo de modelo de actor-crítico generó resultados insatisfactorios, observables en la tabla 6, y fue </w:t>
+      </w:r>
+      <w:r>
+        <w:rPr>
+          <w:rFonts w:ascii="Times New Roman" w:hAnsi="Times New Roman" w:cs="Times New Roman"/>
+          <w:lang w:val="es-CO"/>
+        </w:rPr>
+        <w:lastRenderedPageBreak/>
+        <w:t>superior a los demás modelos durante un solo trimestre, como se puede observar en la tabla 5. La utilidad total del modelo fue negativa, es decir, se materializaron pérdidas en el portafolio -cuyo balance inicial era de diez mil millones de pesos- por poco más de seis millones de pesos.</w:t>
       </w:r>
     </w:p>
     <w:p>
@@ -21525,15 +24304,7 @@
           <w:rFonts w:ascii="Times New Roman" w:hAnsi="Times New Roman" w:cs="Times New Roman"/>
           <w:lang w:val="es-CO"/>
         </w:rPr>
-        <w:t xml:space="preserve">, como se evidencia en la figura </w:t>
-      </w:r>
-      <w:r>
-        <w:rPr>
-          <w:rFonts w:ascii="Times New Roman" w:hAnsi="Times New Roman" w:cs="Times New Roman"/>
-          <w:lang w:val="es-CO"/>
-        </w:rPr>
-        <w:lastRenderedPageBreak/>
-        <w:t>10</w:t>
+        <w:t>, como se evidencia en la figura 10</w:t>
       </w:r>
       <w:r>
         <w:rPr>
@@ -21613,7 +24384,7 @@
     <w:p>
       <w:pPr>
         <w:pStyle w:val="Textoindependiente"/>
-        <w:spacing w:before="195" w:after="240"/>
+        <w:spacing w:before="195" w:after="240" w:line="360" w:lineRule="auto"/>
         <w:ind w:right="124"/>
         <w:jc w:val="center"/>
         <w:rPr>
@@ -21623,45 +24394,21 @@
       </w:pPr>
       <w:r>
         <w:rPr>
-          <w:rFonts w:ascii="Times New Roman" w:hAnsi="Times New Roman" w:cs="Times New Roman"/>
-          <w:lang w:val="es-CO"/>
-        </w:rPr>
-        <w:t xml:space="preserve">Tabla 5. </w:t>
-      </w:r>
-      <w:r>
-        <w:rPr>
-          <w:rFonts w:ascii="Times New Roman" w:hAnsi="Times New Roman" w:cs="Times New Roman"/>
-          <w:lang w:val="es-CO"/>
-        </w:rPr>
-        <w:t>Para cada periodo de 62 días bursátiles, el modelo elegido para la estrategia de ensamble es el de mayor razón de Sharpe</w:t>
-      </w:r>
-      <w:r>
-        <w:rPr>
-          <w:rFonts w:ascii="Times New Roman" w:hAnsi="Times New Roman" w:cs="Times New Roman"/>
-          <w:lang w:val="es-CO"/>
-        </w:rPr>
-        <w:t>.</w:t>
-      </w:r>
-    </w:p>
-    <w:p>
-      <w:pPr>
-        <w:pStyle w:val="Textoindependiente"/>
-        <w:spacing w:before="240" w:line="360" w:lineRule="auto"/>
-        <w:ind w:right="124"/>
-        <w:jc w:val="center"/>
-        <w:rPr>
-          <w:rFonts w:ascii="Times New Roman" w:hAnsi="Times New Roman" w:cs="Times New Roman"/>
-          <w:lang w:val="es-CO"/>
-        </w:rPr>
-      </w:pPr>
-      <w:r>
-        <w:rPr>
           <w:noProof/>
         </w:rPr>
+        <w:lastRenderedPageBreak/>
         <w:drawing>
-          <wp:inline distT="0" distB="0" distL="0" distR="0" wp14:anchorId="3019F8E9" wp14:editId="399083A6">
-            <wp:extent cx="5612130" cy="5094605"/>
-            <wp:effectExtent l="0" t="0" r="7620" b="0"/>
+          <wp:anchor distT="0" distB="0" distL="114300" distR="114300" simplePos="0" relativeHeight="251684864" behindDoc="0" locked="0" layoutInCell="1" allowOverlap="1" wp14:anchorId="3019F8E9" wp14:editId="6B04C664">
+            <wp:simplePos x="0" y="0"/>
+            <wp:positionH relativeFrom="margin">
+              <wp:align>center</wp:align>
+            </wp:positionH>
+            <wp:positionV relativeFrom="paragraph">
+              <wp:posOffset>816610</wp:posOffset>
+            </wp:positionV>
+            <wp:extent cx="5791835" cy="5257800"/>
+            <wp:effectExtent l="0" t="0" r="0" b="0"/>
+            <wp:wrapSquare wrapText="bothSides"/>
             <wp:docPr id="185578150" name="Imagen 4"/>
             <wp:cNvGraphicFramePr>
               <a:graphicFrameLocks xmlns:a="http://schemas.openxmlformats.org/drawingml/2006/main" noChangeAspect="1"/>
@@ -21691,7 +24438,7 @@
                   <pic:spPr bwMode="auto">
                     <a:xfrm>
                       <a:off x="0" y="0"/>
-                      <a:ext cx="5612130" cy="5094605"/>
+                      <a:ext cx="5791835" cy="5257800"/>
                     </a:xfrm>
                     <a:prstGeom prst="rect">
                       <a:avLst/>
@@ -21704,9 +24451,42 @@
                 </pic:pic>
               </a:graphicData>
             </a:graphic>
-          </wp:inline>
+          </wp:anchor>
         </w:drawing>
       </w:r>
+      <w:r>
+        <w:rPr>
+          <w:rFonts w:ascii="Times New Roman" w:hAnsi="Times New Roman" w:cs="Times New Roman"/>
+          <w:lang w:val="es-CO"/>
+        </w:rPr>
+        <w:t xml:space="preserve">Tabla 5. </w:t>
+      </w:r>
+      <w:r>
+        <w:rPr>
+          <w:rFonts w:ascii="Times New Roman" w:hAnsi="Times New Roman" w:cs="Times New Roman"/>
+          <w:lang w:val="es-CO"/>
+        </w:rPr>
+        <w:t>Para cada periodo de 62 días bursátiles, el modelo elegido para la estrategia de ensamble es el de mayor razón de Sharpe</w:t>
+      </w:r>
+      <w:r>
+        <w:rPr>
+          <w:rFonts w:ascii="Times New Roman" w:hAnsi="Times New Roman" w:cs="Times New Roman"/>
+          <w:lang w:val="es-CO"/>
+        </w:rPr>
+        <w:t>.</w:t>
+      </w:r>
+    </w:p>
+    <w:p>
+      <w:pPr>
+        <w:pStyle w:val="Textoindependiente"/>
+        <w:spacing w:before="240" w:line="360" w:lineRule="auto"/>
+        <w:ind w:right="124"/>
+        <w:jc w:val="center"/>
+        <w:rPr>
+          <w:rFonts w:ascii="Times New Roman" w:hAnsi="Times New Roman" w:cs="Times New Roman"/>
+          <w:lang w:val="es-CO"/>
+        </w:rPr>
+      </w:pPr>
     </w:p>
     <w:p>
       <w:pPr>
@@ -21735,7 +24515,31 @@
     <w:p>
       <w:pPr>
         <w:pStyle w:val="Textoindependiente"/>
-        <w:spacing w:before="195" w:after="240"/>
+        <w:spacing w:before="240" w:line="360" w:lineRule="auto"/>
+        <w:ind w:right="124"/>
+        <w:jc w:val="both"/>
+        <w:rPr>
+          <w:rFonts w:ascii="Times New Roman" w:hAnsi="Times New Roman" w:cs="Times New Roman"/>
+          <w:lang w:val="es-CO"/>
+        </w:rPr>
+      </w:pPr>
+    </w:p>
+    <w:p>
+      <w:pPr>
+        <w:pStyle w:val="Textoindependiente"/>
+        <w:spacing w:before="240" w:line="360" w:lineRule="auto"/>
+        <w:ind w:right="124"/>
+        <w:jc w:val="both"/>
+        <w:rPr>
+          <w:rFonts w:ascii="Times New Roman" w:hAnsi="Times New Roman" w:cs="Times New Roman"/>
+          <w:lang w:val="es-CO"/>
+        </w:rPr>
+      </w:pPr>
+    </w:p>
+    <w:p>
+      <w:pPr>
+        <w:pStyle w:val="Textoindependiente"/>
+        <w:spacing w:before="195" w:after="240" w:line="360" w:lineRule="auto"/>
         <w:ind w:right="124"/>
         <w:jc w:val="center"/>
         <w:rPr>
@@ -21748,6 +24552,7 @@
           <w:rFonts w:ascii="Times New Roman" w:hAnsi="Times New Roman" w:cs="Times New Roman"/>
           <w:lang w:val="es-CO"/>
         </w:rPr>
+        <w:lastRenderedPageBreak/>
         <w:t>Tabla 6. Resumen de métricas importantes de evaluación de modelos según su capacidad para administrar el portafolio entregado.</w:t>
       </w:r>
     </w:p>
@@ -21932,6 +24737,18 @@
     <w:p>
       <w:pPr>
         <w:pStyle w:val="Textoindependiente"/>
+        <w:spacing w:before="240" w:after="240" w:line="360" w:lineRule="auto"/>
+        <w:ind w:right="124"/>
+        <w:jc w:val="both"/>
+        <w:rPr>
+          <w:rFonts w:ascii="Times New Roman" w:hAnsi="Times New Roman" w:cs="Times New Roman"/>
+          <w:lang w:val="es-CO"/>
+        </w:rPr>
+      </w:pPr>
+    </w:p>
+    <w:p>
+      <w:pPr>
+        <w:pStyle w:val="Textoindependiente"/>
         <w:spacing w:before="195" w:line="360" w:lineRule="auto"/>
         <w:ind w:left="360" w:right="124"/>
         <w:jc w:val="center"/>
@@ -21953,7 +24770,7 @@
           <w:rFonts w:ascii="Times New Roman" w:hAnsi="Times New Roman" w:cs="Times New Roman"/>
           <w:lang w:val="es-CO"/>
         </w:rPr>
-        <w:t>9</w:t>
+        <w:t>10</w:t>
       </w:r>
       <w:r>
         <w:rPr>
@@ -22419,7 +25236,14 @@
           <w:rFonts w:ascii="Times New Roman" w:hAnsi="Times New Roman" w:cs="Times New Roman"/>
           <w:lang w:val="es-CO"/>
         </w:rPr>
-        <w:t>10</w:t>
+        <w:t>1</w:t>
+      </w:r>
+      <w:r>
+        <w:rPr>
+          <w:rFonts w:ascii="Times New Roman" w:hAnsi="Times New Roman" w:cs="Times New Roman"/>
+          <w:lang w:val="es-CO"/>
+        </w:rPr>
+        <w:t>1</w:t>
       </w:r>
       <w:r>
         <w:rPr>
@@ -23233,13 +26057,12 @@
     </w:p>
     <w:p>
       <w:pPr>
-        <w:pStyle w:val="Textoindependiente"/>
-        <w:spacing w:before="240" w:after="240" w:line="360" w:lineRule="auto"/>
-        <w:ind w:right="124"/>
-        <w:jc w:val="both"/>
-        <w:rPr>
-          <w:rFonts w:ascii="Times New Roman" w:hAnsi="Times New Roman" w:cs="Times New Roman"/>
-          <w:lang w:val="es-CO"/>
+        <w:rPr>
+          <w:rFonts w:ascii="Times New Roman" w:eastAsia="LM Roman 12" w:hAnsi="Times New Roman" w:cs="Times New Roman"/>
+          <w:b/>
+          <w:bCs/>
+          <w:sz w:val="24"/>
+          <w:szCs w:val="24"/>
         </w:rPr>
       </w:pPr>
       <w:bookmarkStart w:id="0" w:name="Regression_Tree"/>
@@ -23253,11 +26076,82 @@
           <w:color w:val="292929"/>
           <w:spacing w:val="-1"/>
           <w:shd w:val="clear" w:color="auto" w:fill="FFFFFF"/>
-          <w:lang w:val="es-CO"/>
         </w:rPr>
         <w:br w:type="page"/>
       </w:r>
+      <w:r>
+        <w:rPr>
+          <w:rFonts w:ascii="Times New Roman" w:eastAsia="LM Roman 12" w:hAnsi="Times New Roman" w:cs="Times New Roman"/>
+          <w:b/>
+          <w:bCs/>
+          <w:sz w:val="24"/>
+          <w:szCs w:val="24"/>
+        </w:rPr>
+        <w:lastRenderedPageBreak/>
+        <w:t>Agradecimientos</w:t>
+      </w:r>
     </w:p>
+    <w:p>
+      <w:pPr>
+        <w:spacing w:line="360" w:lineRule="auto"/>
+        <w:jc w:val="both"/>
+        <w:rPr>
+          <w:rFonts w:ascii="Times New Roman" w:eastAsia="LM Roman 12" w:hAnsi="Times New Roman" w:cs="Times New Roman"/>
+          <w:sz w:val="24"/>
+          <w:szCs w:val="24"/>
+        </w:rPr>
+      </w:pPr>
+      <w:r>
+        <w:rPr>
+          <w:rFonts w:ascii="Times New Roman" w:eastAsia="LM Roman 12" w:hAnsi="Times New Roman" w:cs="Times New Roman"/>
+          <w:sz w:val="24"/>
+          <w:szCs w:val="24"/>
+        </w:rPr>
+        <w:t>Agradecimientos especiales a mi directora de trabajo de grado, Paula Almonacid, por su instrucción, disposición y acompañamiento durante todo el proceso de investigación y construcción del presente trabajo. A la Universidad EAFIT, al ICETEX y al Ministerio de las TIC, por su apoyo académico y financiero durante todo el posgrado. A mi familia por su incondicional apoyo y su inconmensurable cariño.</w:t>
+      </w:r>
+    </w:p>
+    <w:p>
+      <w:pPr>
+        <w:spacing w:line="360" w:lineRule="auto"/>
+        <w:jc w:val="both"/>
+        <w:rPr>
+          <w:rFonts w:ascii="Times New Roman" w:eastAsia="LM Roman 12" w:hAnsi="Times New Roman" w:cs="Times New Roman"/>
+          <w:noProof/>
+          <w:color w:val="292929"/>
+          <w:spacing w:val="-1"/>
+          <w:sz w:val="24"/>
+          <w:szCs w:val="24"/>
+          <w:shd w:val="clear" w:color="auto" w:fill="FFFFFF"/>
+        </w:rPr>
+      </w:pPr>
+      <w:r>
+        <w:rPr>
+          <w:rFonts w:ascii="Times New Roman" w:eastAsia="LM Roman 12" w:hAnsi="Times New Roman" w:cs="Times New Roman"/>
+          <w:sz w:val="24"/>
+          <w:szCs w:val="24"/>
+        </w:rPr>
+        <w:t>Finalmente, establecer una dedicatoria de este trabajo de grado a mi pareja, Stefania Restrepo, pue</w:t>
+      </w:r>
+      <w:r>
+        <w:rPr>
+          <w:rFonts w:ascii="Times New Roman" w:eastAsia="LM Roman 12" w:hAnsi="Times New Roman" w:cs="Times New Roman"/>
+          <w:sz w:val="24"/>
+          <w:szCs w:val="24"/>
+        </w:rPr>
+        <w:t>s pienso que de su parte recibí toda la motivación necesaria, y más, para finalizar este trabajo de investigación.</w:t>
+      </w:r>
+      <w:r>
+        <w:rPr>
+          <w:rFonts w:ascii="Times New Roman" w:hAnsi="Times New Roman" w:cs="Times New Roman"/>
+          <w:noProof/>
+          <w:color w:val="292929"/>
+          <w:spacing w:val="-1"/>
+          <w:shd w:val="clear" w:color="auto" w:fill="FFFFFF"/>
+        </w:rPr>
+        <w:br w:type="page"/>
+      </w:r>
+    </w:p>
+    <w:bookmarkStart w:id="2" w:name="_Toc145241335" w:displacedByCustomXml="next"/>
     <w:sdt>
       <w:sdtPr>
         <w:rPr>
@@ -23300,6 +26194,7 @@
             </w:rPr>
             <w:t>Bibliografía</w:t>
           </w:r>
+          <w:bookmarkEnd w:id="2"/>
         </w:p>
         <w:sdt>
           <w:sdtPr>
@@ -23338,6 +26233,7 @@
                   <w:rFonts w:ascii="Times New Roman" w:hAnsi="Times New Roman" w:cs="Times New Roman"/>
                   <w:sz w:val="24"/>
                   <w:szCs w:val="24"/>
+                  <w:lang w:val="en-US"/>
                 </w:rPr>
                 <w:instrText>BIBLIOGRAPHY</w:instrText>
               </w:r>
@@ -23355,6 +26251,7 @@
                   <w:noProof/>
                   <w:sz w:val="24"/>
                   <w:szCs w:val="24"/>
+                  <w:lang w:val="en-US"/>
                 </w:rPr>
                 <w:t xml:space="preserve">Ang, S., Alles, L., &amp; Allen, D. (1998). </w:t>
               </w:r>
@@ -26075,39 +28972,7 @@
           <w:rFonts w:ascii="Times New Roman" w:hAnsi="Times New Roman" w:cs="Times New Roman"/>
           <w:lang w:val="es-CO"/>
         </w:rPr>
-        <w:t xml:space="preserve"> El concepto de </w:t>
-      </w:r>
-      <w:proofErr w:type="spellStart"/>
-      <w:r>
-        <w:rPr>
-          <w:rFonts w:ascii="Times New Roman" w:hAnsi="Times New Roman" w:cs="Times New Roman"/>
-          <w:lang w:val="es-CO"/>
-        </w:rPr>
-        <w:t>Asset</w:t>
-      </w:r>
-      <w:proofErr w:type="spellEnd"/>
-      <w:r>
-        <w:rPr>
-          <w:rFonts w:ascii="Times New Roman" w:hAnsi="Times New Roman" w:cs="Times New Roman"/>
-          <w:lang w:val="es-CO"/>
-        </w:rPr>
-        <w:t xml:space="preserve"> and </w:t>
-      </w:r>
-      <w:proofErr w:type="spellStart"/>
-      <w:r>
-        <w:rPr>
-          <w:rFonts w:ascii="Times New Roman" w:hAnsi="Times New Roman" w:cs="Times New Roman"/>
-          <w:lang w:val="es-CO"/>
-        </w:rPr>
-        <w:t>Liability</w:t>
-      </w:r>
-      <w:proofErr w:type="spellEnd"/>
-      <w:r>
-        <w:rPr>
-          <w:rFonts w:ascii="Times New Roman" w:hAnsi="Times New Roman" w:cs="Times New Roman"/>
-          <w:lang w:val="es-CO"/>
-        </w:rPr>
-        <w:t xml:space="preserve"> Management (ALM) para las entidades financieras suele ser bastante relevante. Es a partir de este concepto que el negocio bancario puede ser rentable y sostenible en el tiempo, y cuenta con un alto nivel de complejidad técnico, ampliamente explicado en </w:t>
+        <w:t xml:space="preserve"> El concepto de Asset and Liability Management (ALM) para las entidades financieras suele ser bastante relevante. Es a partir de este concepto que el negocio bancario puede ser rentable y sostenible en el tiempo, y cuenta con un alto nivel de complejidad técnico, ampliamente explicado en </w:t>
       </w:r>
       <w:sdt>
         <w:sdtPr>
@@ -26328,37 +29193,12 @@
         </w:rPr>
         <w:t xml:space="preserve"> explica en su libro como el Machine </w:t>
       </w:r>
-      <w:proofErr w:type="spellStart"/>
-      <w:r>
-        <w:rPr>
-          <w:rFonts w:ascii="Times New Roman" w:hAnsi="Times New Roman" w:cs="Times New Roman"/>
-          <w:lang w:val="es-CO"/>
-        </w:rPr>
-        <w:t>Learning</w:t>
-      </w:r>
-      <w:proofErr w:type="spellEnd"/>
-      <w:r>
-        <w:rPr>
-          <w:rFonts w:ascii="Times New Roman" w:hAnsi="Times New Roman" w:cs="Times New Roman"/>
-          <w:lang w:val="es-CO"/>
-        </w:rPr>
-        <w:t xml:space="preserve"> ha impactado positivamente la gestión de los </w:t>
-      </w:r>
-      <w:proofErr w:type="spellStart"/>
-      <w:r>
-        <w:rPr>
-          <w:rFonts w:ascii="Times New Roman" w:hAnsi="Times New Roman" w:cs="Times New Roman"/>
-          <w:lang w:val="es-CO"/>
-        </w:rPr>
-        <w:t>asset</w:t>
-      </w:r>
-      <w:proofErr w:type="spellEnd"/>
-      <w:r>
-        <w:rPr>
-          <w:rFonts w:ascii="Times New Roman" w:hAnsi="Times New Roman" w:cs="Times New Roman"/>
-          <w:lang w:val="es-CO"/>
-        </w:rPr>
-        <w:t xml:space="preserve"> managers, es decir, los gestores de carteras de inversión, toda vez que se minimizan tiempos de análisis de las potenciales inversiones, al tiempo que los mismos son, en general, más precisos. Todo esto ayuda al gestor a tomar decisiones más informadas, y, en general, mejores para su gestión específica.</w:t>
+      <w:r>
+        <w:rPr>
+          <w:rFonts w:ascii="Times New Roman" w:hAnsi="Times New Roman" w:cs="Times New Roman"/>
+          <w:lang w:val="es-CO"/>
+        </w:rPr>
+        <w:t>Learning ha impactado positivamente la gestión de los asset managers, es decir, los gestores de carteras de inversión, toda vez que se minimizan tiempos de análisis de las potenciales inversiones, al tiempo que los mismos son, en general, más precisos. Todo esto ayuda al gestor a tomar decisiones más informadas, y, en general, mejores para su gestión específica.</w:t>
       </w:r>
     </w:p>
   </w:footnote>
@@ -26386,53 +29226,12 @@
         </w:rPr>
         <w:t xml:space="preserve"> Rendimiento al Vencimiento, en inglés, </w:t>
       </w:r>
-      <w:proofErr w:type="spellStart"/>
-      <w:r>
-        <w:rPr>
-          <w:rFonts w:ascii="Times New Roman" w:hAnsi="Times New Roman" w:cs="Times New Roman"/>
-          <w:lang w:val="es-CO"/>
-        </w:rPr>
-        <w:t>Yield</w:t>
-      </w:r>
-      <w:proofErr w:type="spellEnd"/>
-      <w:r>
-        <w:rPr>
-          <w:rFonts w:ascii="Times New Roman" w:hAnsi="Times New Roman" w:cs="Times New Roman"/>
-          <w:lang w:val="es-CO"/>
-        </w:rPr>
-        <w:t xml:space="preserve"> </w:t>
-      </w:r>
-      <w:proofErr w:type="spellStart"/>
-      <w:r>
-        <w:rPr>
-          <w:rFonts w:ascii="Times New Roman" w:hAnsi="Times New Roman" w:cs="Times New Roman"/>
-          <w:lang w:val="es-CO"/>
-        </w:rPr>
-        <w:t>To</w:t>
-      </w:r>
-      <w:proofErr w:type="spellEnd"/>
-      <w:r>
-        <w:rPr>
-          <w:rFonts w:ascii="Times New Roman" w:hAnsi="Times New Roman" w:cs="Times New Roman"/>
-          <w:lang w:val="es-CO"/>
-        </w:rPr>
-        <w:t xml:space="preserve"> </w:t>
-      </w:r>
-      <w:proofErr w:type="spellStart"/>
-      <w:r>
-        <w:rPr>
-          <w:rFonts w:ascii="Times New Roman" w:hAnsi="Times New Roman" w:cs="Times New Roman"/>
-          <w:lang w:val="es-CO"/>
-        </w:rPr>
-        <w:t>Maturity</w:t>
-      </w:r>
-      <w:proofErr w:type="spellEnd"/>
-      <w:r>
-        <w:rPr>
-          <w:rFonts w:ascii="Times New Roman" w:hAnsi="Times New Roman" w:cs="Times New Roman"/>
-          <w:lang w:val="es-CO"/>
-        </w:rPr>
-        <w:t xml:space="preserve"> (YTM), es la tasa de descuento justa a la que se descuentan los flujos de caja futuros del título negociado para que el precio de este sea considerado por el mercado como el «precio justo». Esto implica que ese precio justo es igual a los flujos de caja descontados, y, por tanto, si el inversionista compra el título y decir mantenerlo hasta su fecha de vencimiento,</w:t>
+      <w:r>
+        <w:rPr>
+          <w:rFonts w:ascii="Times New Roman" w:hAnsi="Times New Roman" w:cs="Times New Roman"/>
+          <w:lang w:val="es-CO"/>
+        </w:rPr>
+        <w:t>Yield To Maturity (YTM), es la tasa de descuento justa a la que se descuentan los flujos de caja futuros del título negociado para que el precio de este sea considerado por el mercado como el «precio justo». Esto implica que ese precio justo es igual a los flujos de caja descontados, y, por tanto, si el inversionista compra el título y decir mantenerlo hasta su fecha de vencimiento,</w:t>
       </w:r>
       <w:r>
         <w:rPr>
@@ -26633,21 +29432,12 @@
         </w:rPr>
         <w:t xml:space="preserve"> la razón de Sharpe ya ha sido propuesta como variable objetivo de maximización en problemas de Q-</w:t>
       </w:r>
-      <w:proofErr w:type="spellStart"/>
-      <w:r>
-        <w:rPr>
-          <w:rFonts w:ascii="Times New Roman" w:hAnsi="Times New Roman" w:cs="Times New Roman"/>
-          <w:lang w:val="es-CO"/>
-        </w:rPr>
-        <w:t>Learning</w:t>
-      </w:r>
-      <w:proofErr w:type="spellEnd"/>
-      <w:r>
-        <w:rPr>
-          <w:rFonts w:ascii="Times New Roman" w:hAnsi="Times New Roman" w:cs="Times New Roman"/>
-          <w:lang w:val="es-CO"/>
-        </w:rPr>
-        <w:t xml:space="preserve"> por </w:t>
+      <w:r>
+        <w:rPr>
+          <w:rFonts w:ascii="Times New Roman" w:hAnsi="Times New Roman" w:cs="Times New Roman"/>
+          <w:lang w:val="es-CO"/>
+        </w:rPr>
+        <w:t xml:space="preserve">Learning por </w:t>
       </w:r>
       <w:r>
         <w:rPr>
@@ -27144,6 +29934,95 @@
     </w:lvl>
   </w:abstractNum>
   <w:abstractNum w:abstractNumId="4" w15:restartNumberingAfterBreak="0">
+    <w:nsid w:val="200F12B8"/>
+    <w:multiLevelType w:val="hybridMultilevel"/>
+    <w:tmpl w:val="71483FB4"/>
+    <w:lvl w:ilvl="0" w:tplc="240A000F">
+      <w:start w:val="1"/>
+      <w:numFmt w:val="decimal"/>
+      <w:lvlText w:val="%1."/>
+      <w:lvlJc w:val="left"/>
+      <w:pPr>
+        <w:ind w:left="720" w:hanging="360"/>
+      </w:pPr>
+      <w:rPr>
+        <w:rFonts w:hint="default"/>
+      </w:rPr>
+    </w:lvl>
+    <w:lvl w:ilvl="1" w:tplc="240A0019" w:tentative="1">
+      <w:start w:val="1"/>
+      <w:numFmt w:val="lowerLetter"/>
+      <w:lvlText w:val="%2."/>
+      <w:lvlJc w:val="left"/>
+      <w:pPr>
+        <w:ind w:left="1440" w:hanging="360"/>
+      </w:pPr>
+    </w:lvl>
+    <w:lvl w:ilvl="2" w:tplc="240A001B" w:tentative="1">
+      <w:start w:val="1"/>
+      <w:numFmt w:val="lowerRoman"/>
+      <w:lvlText w:val="%3."/>
+      <w:lvlJc w:val="right"/>
+      <w:pPr>
+        <w:ind w:left="2160" w:hanging="180"/>
+      </w:pPr>
+    </w:lvl>
+    <w:lvl w:ilvl="3" w:tplc="240A000F" w:tentative="1">
+      <w:start w:val="1"/>
+      <w:numFmt w:val="decimal"/>
+      <w:lvlText w:val="%4."/>
+      <w:lvlJc w:val="left"/>
+      <w:pPr>
+        <w:ind w:left="2880" w:hanging="360"/>
+      </w:pPr>
+    </w:lvl>
+    <w:lvl w:ilvl="4" w:tplc="240A0019" w:tentative="1">
+      <w:start w:val="1"/>
+      <w:numFmt w:val="lowerLetter"/>
+      <w:lvlText w:val="%5."/>
+      <w:lvlJc w:val="left"/>
+      <w:pPr>
+        <w:ind w:left="3600" w:hanging="360"/>
+      </w:pPr>
+    </w:lvl>
+    <w:lvl w:ilvl="5" w:tplc="240A001B" w:tentative="1">
+      <w:start w:val="1"/>
+      <w:numFmt w:val="lowerRoman"/>
+      <w:lvlText w:val="%6."/>
+      <w:lvlJc w:val="right"/>
+      <w:pPr>
+        <w:ind w:left="4320" w:hanging="180"/>
+      </w:pPr>
+    </w:lvl>
+    <w:lvl w:ilvl="6" w:tplc="240A000F" w:tentative="1">
+      <w:start w:val="1"/>
+      <w:numFmt w:val="decimal"/>
+      <w:lvlText w:val="%7."/>
+      <w:lvlJc w:val="left"/>
+      <w:pPr>
+        <w:ind w:left="5040" w:hanging="360"/>
+      </w:pPr>
+    </w:lvl>
+    <w:lvl w:ilvl="7" w:tplc="240A0019" w:tentative="1">
+      <w:start w:val="1"/>
+      <w:numFmt w:val="lowerLetter"/>
+      <w:lvlText w:val="%8."/>
+      <w:lvlJc w:val="left"/>
+      <w:pPr>
+        <w:ind w:left="5760" w:hanging="360"/>
+      </w:pPr>
+    </w:lvl>
+    <w:lvl w:ilvl="8" w:tplc="240A001B" w:tentative="1">
+      <w:start w:val="1"/>
+      <w:numFmt w:val="lowerRoman"/>
+      <w:lvlText w:val="%9."/>
+      <w:lvlJc w:val="right"/>
+      <w:pPr>
+        <w:ind w:left="6480" w:hanging="180"/>
+      </w:pPr>
+    </w:lvl>
+  </w:abstractNum>
+  <w:abstractNum w:abstractNumId="5" w15:restartNumberingAfterBreak="0">
     <w:nsid w:val="2DAB2D1C"/>
     <w:multiLevelType w:val="hybridMultilevel"/>
     <w:tmpl w:val="AB8A7D8E"/>
@@ -27256,7 +30135,7 @@
       </w:rPr>
     </w:lvl>
   </w:abstractNum>
-  <w:abstractNum w:abstractNumId="5" w15:restartNumberingAfterBreak="0">
+  <w:abstractNum w:abstractNumId="6" w15:restartNumberingAfterBreak="0">
     <w:nsid w:val="2EA9434A"/>
     <w:multiLevelType w:val="hybridMultilevel"/>
     <w:tmpl w:val="53880598"/>
@@ -27369,7 +30248,7 @@
       </w:rPr>
     </w:lvl>
   </w:abstractNum>
-  <w:abstractNum w:abstractNumId="6" w15:restartNumberingAfterBreak="0">
+  <w:abstractNum w:abstractNumId="7" w15:restartNumberingAfterBreak="0">
     <w:nsid w:val="31361106"/>
     <w:multiLevelType w:val="hybridMultilevel"/>
     <w:tmpl w:val="A52655FC"/>
@@ -27482,7 +30361,7 @@
       </w:rPr>
     </w:lvl>
   </w:abstractNum>
-  <w:abstractNum w:abstractNumId="7" w15:restartNumberingAfterBreak="0">
+  <w:abstractNum w:abstractNumId="8" w15:restartNumberingAfterBreak="0">
     <w:nsid w:val="3B5D1FA5"/>
     <w:multiLevelType w:val="hybridMultilevel"/>
     <w:tmpl w:val="7CF443B8"/>
@@ -27595,7 +30474,7 @@
       </w:rPr>
     </w:lvl>
   </w:abstractNum>
-  <w:abstractNum w:abstractNumId="8" w15:restartNumberingAfterBreak="0">
+  <w:abstractNum w:abstractNumId="9" w15:restartNumberingAfterBreak="0">
     <w:nsid w:val="4964564E"/>
     <w:multiLevelType w:val="multilevel"/>
     <w:tmpl w:val="5F48BB6C"/>
@@ -27708,7 +30587,7 @@
       </w:rPr>
     </w:lvl>
   </w:abstractNum>
-  <w:abstractNum w:abstractNumId="9" w15:restartNumberingAfterBreak="0">
+  <w:abstractNum w:abstractNumId="10" w15:restartNumberingAfterBreak="0">
     <w:nsid w:val="4A1255A8"/>
     <w:multiLevelType w:val="hybridMultilevel"/>
     <w:tmpl w:val="85F48A4C"/>
@@ -27797,7 +30676,7 @@
       </w:pPr>
     </w:lvl>
   </w:abstractNum>
-  <w:abstractNum w:abstractNumId="10" w15:restartNumberingAfterBreak="0">
+  <w:abstractNum w:abstractNumId="11" w15:restartNumberingAfterBreak="0">
     <w:nsid w:val="4F617F4A"/>
     <w:multiLevelType w:val="hybridMultilevel"/>
     <w:tmpl w:val="146CE4B0"/>
@@ -27910,7 +30789,7 @@
       </w:rPr>
     </w:lvl>
   </w:abstractNum>
-  <w:abstractNum w:abstractNumId="11" w15:restartNumberingAfterBreak="0">
+  <w:abstractNum w:abstractNumId="12" w15:restartNumberingAfterBreak="0">
     <w:nsid w:val="54161AB8"/>
     <w:multiLevelType w:val="hybridMultilevel"/>
     <w:tmpl w:val="979E2728"/>
@@ -28027,7 +30906,7 @@
       </w:rPr>
     </w:lvl>
   </w:abstractNum>
-  <w:abstractNum w:abstractNumId="12" w15:restartNumberingAfterBreak="0">
+  <w:abstractNum w:abstractNumId="13" w15:restartNumberingAfterBreak="0">
     <w:nsid w:val="555A34C2"/>
     <w:multiLevelType w:val="hybridMultilevel"/>
     <w:tmpl w:val="45C86564"/>
@@ -28144,7 +31023,7 @@
       </w:rPr>
     </w:lvl>
   </w:abstractNum>
-  <w:abstractNum w:abstractNumId="13" w15:restartNumberingAfterBreak="0">
+  <w:abstractNum w:abstractNumId="14" w15:restartNumberingAfterBreak="0">
     <w:nsid w:val="56E2562C"/>
     <w:multiLevelType w:val="hybridMultilevel"/>
     <w:tmpl w:val="587C1C26"/>
@@ -28257,7 +31136,7 @@
       </w:rPr>
     </w:lvl>
   </w:abstractNum>
-  <w:abstractNum w:abstractNumId="14" w15:restartNumberingAfterBreak="0">
+  <w:abstractNum w:abstractNumId="15" w15:restartNumberingAfterBreak="0">
     <w:nsid w:val="580615CF"/>
     <w:multiLevelType w:val="multilevel"/>
     <w:tmpl w:val="09543690"/>
@@ -28388,7 +31267,7 @@
       </w:rPr>
     </w:lvl>
   </w:abstractNum>
-  <w:abstractNum w:abstractNumId="15" w15:restartNumberingAfterBreak="0">
+  <w:abstractNum w:abstractNumId="16" w15:restartNumberingAfterBreak="0">
     <w:nsid w:val="58A33938"/>
     <w:multiLevelType w:val="hybridMultilevel"/>
     <w:tmpl w:val="16725AD8"/>
@@ -28501,7 +31380,7 @@
       </w:rPr>
     </w:lvl>
   </w:abstractNum>
-  <w:abstractNum w:abstractNumId="16" w15:restartNumberingAfterBreak="0">
+  <w:abstractNum w:abstractNumId="17" w15:restartNumberingAfterBreak="0">
     <w:nsid w:val="66B45113"/>
     <w:multiLevelType w:val="hybridMultilevel"/>
     <w:tmpl w:val="119E416A"/>
@@ -28614,7 +31493,7 @@
       </w:rPr>
     </w:lvl>
   </w:abstractNum>
-  <w:abstractNum w:abstractNumId="17" w15:restartNumberingAfterBreak="0">
+  <w:abstractNum w:abstractNumId="18" w15:restartNumberingAfterBreak="0">
     <w:nsid w:val="6F2E0E4A"/>
     <w:multiLevelType w:val="hybridMultilevel"/>
     <w:tmpl w:val="58285D84"/>
@@ -28733,7 +31612,7 @@
       </w:rPr>
     </w:lvl>
   </w:abstractNum>
-  <w:abstractNum w:abstractNumId="18" w15:restartNumberingAfterBreak="0">
+  <w:abstractNum w:abstractNumId="19" w15:restartNumberingAfterBreak="0">
     <w:nsid w:val="6FF563F6"/>
     <w:multiLevelType w:val="hybridMultilevel"/>
     <w:tmpl w:val="7AF69A48"/>
@@ -28846,7 +31725,7 @@
       </w:rPr>
     </w:lvl>
   </w:abstractNum>
-  <w:abstractNum w:abstractNumId="19" w15:restartNumberingAfterBreak="0">
+  <w:abstractNum w:abstractNumId="20" w15:restartNumberingAfterBreak="0">
     <w:nsid w:val="776D54ED"/>
     <w:multiLevelType w:val="hybridMultilevel"/>
     <w:tmpl w:val="B55AF230"/>
@@ -28959,7 +31838,7 @@
       </w:rPr>
     </w:lvl>
   </w:abstractNum>
-  <w:abstractNum w:abstractNumId="20" w15:restartNumberingAfterBreak="0">
+  <w:abstractNum w:abstractNumId="21" w15:restartNumberingAfterBreak="0">
     <w:nsid w:val="7B136BC1"/>
     <w:multiLevelType w:val="hybridMultilevel"/>
     <w:tmpl w:val="4CF0E114"/>
@@ -29073,52 +31952,52 @@
     </w:lvl>
   </w:abstractNum>
   <w:num w:numId="1" w16cid:durableId="1326780000">
+    <w:abstractNumId w:val="13"/>
+  </w:num>
+  <w:num w:numId="2" w16cid:durableId="748500987">
     <w:abstractNumId w:val="12"/>
   </w:num>
-  <w:num w:numId="2" w16cid:durableId="748500987">
-    <w:abstractNumId w:val="11"/>
-  </w:num>
   <w:num w:numId="3" w16cid:durableId="1443526484">
-    <w:abstractNumId w:val="14"/>
+    <w:abstractNumId w:val="15"/>
   </w:num>
   <w:num w:numId="4" w16cid:durableId="392043196">
-    <w:abstractNumId w:val="17"/>
+    <w:abstractNumId w:val="18"/>
   </w:num>
   <w:num w:numId="5" w16cid:durableId="1270044569">
+    <w:abstractNumId w:val="7"/>
+  </w:num>
+  <w:num w:numId="6" w16cid:durableId="1465810705">
     <w:abstractNumId w:val="6"/>
   </w:num>
-  <w:num w:numId="6" w16cid:durableId="1465810705">
+  <w:num w:numId="7" w16cid:durableId="2125151808">
+    <w:abstractNumId w:val="21"/>
+  </w:num>
+  <w:num w:numId="8" w16cid:durableId="1750695421">
+    <w:abstractNumId w:val="9"/>
+  </w:num>
+  <w:num w:numId="9" w16cid:durableId="1136335323">
     <w:abstractNumId w:val="5"/>
   </w:num>
-  <w:num w:numId="7" w16cid:durableId="2125151808">
+  <w:num w:numId="10" w16cid:durableId="2005669231">
     <w:abstractNumId w:val="20"/>
-  </w:num>
-  <w:num w:numId="8" w16cid:durableId="1750695421">
-    <w:abstractNumId w:val="8"/>
-  </w:num>
-  <w:num w:numId="9" w16cid:durableId="1136335323">
-    <w:abstractNumId w:val="4"/>
-  </w:num>
-  <w:num w:numId="10" w16cid:durableId="2005669231">
-    <w:abstractNumId w:val="19"/>
   </w:num>
   <w:num w:numId="11" w16cid:durableId="1978097924">
     <w:abstractNumId w:val="3"/>
   </w:num>
   <w:num w:numId="12" w16cid:durableId="192034211">
-    <w:abstractNumId w:val="16"/>
+    <w:abstractNumId w:val="17"/>
   </w:num>
   <w:num w:numId="13" w16cid:durableId="273023788">
-    <w:abstractNumId w:val="13"/>
+    <w:abstractNumId w:val="14"/>
   </w:num>
   <w:num w:numId="14" w16cid:durableId="910772133">
-    <w:abstractNumId w:val="10"/>
+    <w:abstractNumId w:val="11"/>
   </w:num>
   <w:num w:numId="15" w16cid:durableId="706217464">
-    <w:abstractNumId w:val="7"/>
+    <w:abstractNumId w:val="8"/>
   </w:num>
   <w:num w:numId="16" w16cid:durableId="355423326">
-    <w:abstractNumId w:val="18"/>
+    <w:abstractNumId w:val="19"/>
   </w:num>
   <w:num w:numId="17" w16cid:durableId="1593471630">
     <w:abstractNumId w:val="1"/>
@@ -29130,10 +32009,13 @@
     <w:abstractNumId w:val="0"/>
   </w:num>
   <w:num w:numId="20" w16cid:durableId="859471455">
-    <w:abstractNumId w:val="15"/>
+    <w:abstractNumId w:val="16"/>
   </w:num>
   <w:num w:numId="21" w16cid:durableId="1600407541">
-    <w:abstractNumId w:val="9"/>
+    <w:abstractNumId w:val="10"/>
+  </w:num>
+  <w:num w:numId="22" w16cid:durableId="1115254976">
+    <w:abstractNumId w:val="4"/>
   </w:num>
 </w:numbering>
 </file>
@@ -30168,6 +33050,46 @@
     <w:rPr>
       <w:vertAlign w:val="superscript"/>
     </w:rPr>
+  </w:style>
+  <w:style w:type="paragraph" w:styleId="TtuloTDC">
+    <w:name w:val="TOC Heading"/>
+    <w:basedOn w:val="Ttulo1"/>
+    <w:next w:val="Normal"/>
+    <w:uiPriority w:val="39"/>
+    <w:unhideWhenUsed/>
+    <w:qFormat/>
+    <w:rsid w:val="0076289C"/>
+    <w:pPr>
+      <w:keepNext/>
+      <w:keepLines/>
+      <w:widowControl/>
+      <w:autoSpaceDE/>
+      <w:autoSpaceDN/>
+      <w:spacing w:before="240" w:line="259" w:lineRule="auto"/>
+      <w:ind w:left="0" w:firstLine="0"/>
+      <w:outlineLvl w:val="9"/>
+    </w:pPr>
+    <w:rPr>
+      <w:rFonts w:asciiTheme="majorHAnsi" w:eastAsiaTheme="majorEastAsia" w:hAnsiTheme="majorHAnsi" w:cstheme="majorBidi"/>
+      <w:b w:val="0"/>
+      <w:bCs w:val="0"/>
+      <w:color w:val="2F5496" w:themeColor="accent1" w:themeShade="BF"/>
+      <w:sz w:val="32"/>
+      <w:szCs w:val="32"/>
+      <w:lang w:val="es-CO" w:eastAsia="es-CO"/>
+    </w:rPr>
+  </w:style>
+  <w:style w:type="paragraph" w:styleId="TDC1">
+    <w:name w:val="toc 1"/>
+    <w:basedOn w:val="Normal"/>
+    <w:next w:val="Normal"/>
+    <w:autoRedefine/>
+    <w:uiPriority w:val="39"/>
+    <w:unhideWhenUsed/>
+    <w:rsid w:val="0076289C"/>
+    <w:pPr>
+      <w:spacing w:after="100"/>
+    </w:pPr>
   </w:style>
 </w:styles>
 </file>

</xml_diff>

<commit_message>
Se incluyen recomendaciones finales de directora sobre forma
</commit_message>
<xml_diff>
--- a/Trabajo de Grado - David Mejía Estrada.docx
+++ b/Trabajo de Grado - David Mejía Estrada.docx
@@ -2024,7 +2024,7 @@
                 <w:sz w:val="24"/>
                 <w:szCs w:val="24"/>
               </w:rPr>
-              <w:t>48</w:t>
+              <w:t>49</w:t>
             </w:r>
             <w:r>
               <w:rPr>
@@ -3314,7 +3314,7 @@
           <w:sz w:val="24"/>
           <w:szCs w:val="24"/>
         </w:rPr>
-        <w:t xml:space="preserve"> estudio contribuye al muy estudiado campo de las aplicaciones de aprendizaje de máquina e inteligencia </w:t>
+        <w:t xml:space="preserve"> estudio contribuye al campo de las aplicaciones de aprendizaje de máquina e inteligencia </w:t>
       </w:r>
       <w:r>
         <w:rPr>
@@ -3346,15 +3346,15 @@
           <w:sz w:val="24"/>
           <w:szCs w:val="24"/>
         </w:rPr>
-        <w:t xml:space="preserve"> sobre predicción del mercado de valores y administración de carteras de inversión</w:t>
-      </w:r>
-      <w:r>
-        <w:rPr>
-          <w:rFonts w:ascii="Times New Roman" w:hAnsi="Times New Roman" w:cs="Times New Roman"/>
-          <w:sz w:val="24"/>
-          <w:szCs w:val="24"/>
-        </w:rPr>
-        <w:t>.</w:t>
+        <w:t xml:space="preserve"> sobre administración de carteras de inversión</w:t>
+      </w:r>
+      <w:r>
+        <w:rPr>
+          <w:rFonts w:ascii="Times New Roman" w:hAnsi="Times New Roman" w:cs="Times New Roman"/>
+          <w:sz w:val="24"/>
+          <w:szCs w:val="24"/>
+        </w:rPr>
+        <w:t>, con un enfoque relativamente nuevo sobre el mercado de renta fija en general, consolidándose como uno de los primeros trabajos en aplicar técnicas de aprendizaje por refuerzo al mercado de deuda pública colombiana.</w:t>
       </w:r>
     </w:p>
     <w:p>
@@ -3449,7 +3449,7 @@
           <w:szCs w:val="24"/>
           <w:lang w:val="en-US"/>
         </w:rPr>
-        <w:t>trading strategies that deep reinforced learning models foresee more convenient given certain market conditions and of each of the securities, such as their implied risk in metrics like DV01, Duration and Convexity. Finally, th</w:t>
+        <w:t xml:space="preserve">trading strategies that deep reinforced learning models foresee more convenient given certain market conditions and of each of the securities, such as their implied risk in metrics like DV01, Duration and Convexity. </w:t>
       </w:r>
       <w:r>
         <w:rPr>
@@ -3458,7 +3458,7 @@
           <w:szCs w:val="24"/>
           <w:lang w:val="en-US"/>
         </w:rPr>
-        <w:t>is</w:t>
+        <w:t xml:space="preserve">Finally, this study contributes to the field of machine learning and artificial intelligence applications on investment portfolio management, with a relatively new focus on the fixed income market in </w:t>
       </w:r>
       <w:r>
         <w:rPr>
@@ -3467,7 +3467,34 @@
           <w:szCs w:val="24"/>
           <w:lang w:val="en-US"/>
         </w:rPr>
-        <w:t xml:space="preserve"> study contributes to the much-studied field of machine learning and artificial intelligence applications on stock market prediction and portfolio management.</w:t>
+        <w:t>general</w:t>
+      </w:r>
+      <w:r>
+        <w:rPr>
+          <w:rFonts w:ascii="Times New Roman" w:hAnsi="Times New Roman" w:cs="Times New Roman"/>
+          <w:sz w:val="24"/>
+          <w:szCs w:val="24"/>
+          <w:lang w:val="en-US"/>
+        </w:rPr>
+        <w:t>,</w:t>
+      </w:r>
+      <w:r>
+        <w:rPr>
+          <w:rFonts w:ascii="Times New Roman" w:hAnsi="Times New Roman" w:cs="Times New Roman"/>
+          <w:sz w:val="24"/>
+          <w:szCs w:val="24"/>
+          <w:lang w:val="en-US"/>
+        </w:rPr>
+        <w:t xml:space="preserve"> </w:t>
+      </w:r>
+      <w:r>
+        <w:rPr>
+          <w:rFonts w:ascii="Times New Roman" w:hAnsi="Times New Roman" w:cs="Times New Roman"/>
+          <w:sz w:val="24"/>
+          <w:szCs w:val="24"/>
+          <w:lang w:val="en-US"/>
+        </w:rPr>
+        <w:t>consolidating itself as one of the first works to apply reinforcement learning techniques to the Colombian public debt market.</w:t>
       </w:r>
     </w:p>
     <w:p>
@@ -10089,7 +10116,21 @@
           <w:rFonts w:ascii="Times New Roman" w:hAnsi="Times New Roman" w:cs="Times New Roman"/>
           <w:lang w:val="es-CO"/>
         </w:rPr>
-        <w:t xml:space="preserve"> movimientos y, en algunos casos, la próxima crisis financiera, utilizando máquinas de </w:t>
+        <w:t xml:space="preserve"> movimientos y, en algunos casos, </w:t>
+      </w:r>
+      <w:r>
+        <w:rPr>
+          <w:rFonts w:ascii="Times New Roman" w:hAnsi="Times New Roman" w:cs="Times New Roman"/>
+          <w:lang w:val="es-CO"/>
+        </w:rPr>
+        <w:t xml:space="preserve">en predicción de </w:t>
+      </w:r>
+      <w:r>
+        <w:rPr>
+          <w:rFonts w:ascii="Times New Roman" w:hAnsi="Times New Roman" w:cs="Times New Roman"/>
+          <w:lang w:val="es-CO"/>
+        </w:rPr>
+        <w:t xml:space="preserve">la próxima crisis financiera, utilizando máquinas de </w:t>
       </w:r>
       <w:r>
         <w:rPr>
@@ -10335,6 +10376,39 @@
           <w:lang w:val="es-CO"/>
         </w:rPr>
         <w:t>variable, por lo que valdría la pena revisar si estos algoritmos de aprendizaje por refuerzo profundo pueden utilizarse directamente sobre los subyacentes de renta fija.</w:t>
+      </w:r>
+    </w:p>
+    <w:p>
+      <w:pPr>
+        <w:pStyle w:val="Textoindependiente"/>
+        <w:spacing w:before="195" w:line="360" w:lineRule="auto"/>
+        <w:ind w:right="124"/>
+        <w:jc w:val="both"/>
+        <w:rPr>
+          <w:rFonts w:ascii="Times New Roman" w:hAnsi="Times New Roman" w:cs="Times New Roman"/>
+          <w:lang w:val="es-CO"/>
+        </w:rPr>
+      </w:pPr>
+      <w:r>
+        <w:rPr>
+          <w:rFonts w:ascii="Times New Roman" w:hAnsi="Times New Roman" w:cs="Times New Roman"/>
+          <w:lang w:val="es-CO"/>
+        </w:rPr>
+        <w:t>A modo de</w:t>
+      </w:r>
+      <w:r>
+        <w:rPr>
+          <w:rFonts w:ascii="Times New Roman" w:hAnsi="Times New Roman" w:cs="Times New Roman"/>
+          <w:lang w:val="es-CO"/>
+        </w:rPr>
+        <w:t xml:space="preserve"> comentario de </w:t>
+      </w:r>
+      <w:r>
+        <w:rPr>
+          <w:rFonts w:ascii="Times New Roman" w:hAnsi="Times New Roman" w:cs="Times New Roman"/>
+          <w:lang w:val="es-CO"/>
+        </w:rPr>
+        <w:t>final, se resalta que dentro de la revisión de literatura realizada no se encontraron precedentes científicos ni evidencia de aproximaciones empíricas de aplicaciones puntuales de aprendizaje por refuerzo a los mercados de renta fija colombiana, ni a la gestión activa de portafolios con títulos de ese tipo.</w:t>
       </w:r>
     </w:p>
     <w:p>
@@ -22200,7 +22274,7 @@
     <w:p>
       <w:pPr>
         <w:pStyle w:val="Textoindependiente"/>
-        <w:spacing w:before="195" w:line="360" w:lineRule="auto"/>
+        <w:spacing w:before="195" w:line="276" w:lineRule="auto"/>
         <w:ind w:left="360" w:right="124"/>
         <w:jc w:val="center"/>
         <w:rPr>
@@ -22235,6 +22309,13 @@
           <w:lang w:val="es-CO"/>
         </w:rPr>
         <w:t>TFIT16280428: Precio Sucio, Precio Limpio y YTM. 2015-2022.</w:t>
+      </w:r>
+      <w:r>
+        <w:rPr>
+          <w:rFonts w:ascii="Times New Roman" w:hAnsi="Times New Roman" w:cs="Times New Roman"/>
+          <w:lang w:val="es-CO"/>
+        </w:rPr>
+        <w:t xml:space="preserve"> Precio limpio (rojo), precio sucio (azul) en eje izquierdo, YTM (verde) en eje derecho.</w:t>
       </w:r>
     </w:p>
     <w:p>
@@ -22242,6 +22323,7 @@
         <w:pStyle w:val="Textoindependiente"/>
         <w:spacing w:before="240" w:line="360" w:lineRule="auto"/>
         <w:ind w:right="124"/>
+        <w:jc w:val="center"/>
         <w:rPr>
           <w:rFonts w:ascii="Times New Roman" w:hAnsi="Times New Roman" w:cs="Times New Roman"/>
           <w:lang w:val="es-CO"/>
@@ -22254,9 +22336,9 @@
           <w:lang w:val="es-CO"/>
         </w:rPr>
         <w:drawing>
-          <wp:inline distT="0" distB="0" distL="0" distR="0" wp14:anchorId="0489D633" wp14:editId="57DEA30A">
-            <wp:extent cx="5612130" cy="2447290"/>
-            <wp:effectExtent l="0" t="0" r="7620" b="0"/>
+          <wp:inline distT="0" distB="0" distL="0" distR="0" wp14:anchorId="0489D633" wp14:editId="342D55AF">
+            <wp:extent cx="5548058" cy="2419350"/>
+            <wp:effectExtent l="0" t="0" r="0" b="0"/>
             <wp:docPr id="481484344" name="Imagen 1"/>
             <wp:cNvGraphicFramePr>
               <a:graphicFrameLocks xmlns:a="http://schemas.openxmlformats.org/drawingml/2006/main" noChangeAspect="1"/>
@@ -22277,7 +22359,7 @@
                   <pic:spPr>
                     <a:xfrm>
                       <a:off x="0" y="0"/>
-                      <a:ext cx="5612130" cy="2447290"/>
+                      <a:ext cx="5556479" cy="2423022"/>
                     </a:xfrm>
                     <a:prstGeom prst="rect">
                       <a:avLst/>
@@ -22514,7 +22596,7 @@
     <w:p>
       <w:pPr>
         <w:pStyle w:val="Textoindependiente"/>
-        <w:spacing w:before="240" w:after="240" w:line="360" w:lineRule="auto"/>
+        <w:spacing w:before="240" w:line="360" w:lineRule="auto"/>
         <w:ind w:left="360" w:right="124"/>
         <w:jc w:val="center"/>
         <w:rPr>
@@ -22526,7 +22608,7 @@
     <w:p>
       <w:pPr>
         <w:pStyle w:val="Textoindependiente"/>
-        <w:spacing w:before="195" w:line="360" w:lineRule="auto"/>
+        <w:spacing w:before="195" w:line="276" w:lineRule="auto"/>
         <w:ind w:left="360" w:right="124"/>
         <w:jc w:val="center"/>
         <w:rPr>
@@ -22561,6 +22643,13 @@
           <w:lang w:val="es-CO"/>
         </w:rPr>
         <w:t>TFIT16280428: Duración Modificada Vs DV01. 2015-2022.</w:t>
+      </w:r>
+      <w:r>
+        <w:rPr>
+          <w:rFonts w:ascii="Times New Roman" w:hAnsi="Times New Roman" w:cs="Times New Roman"/>
+          <w:lang w:val="es-CO"/>
+        </w:rPr>
+        <w:t xml:space="preserve"> Duración modificada (azul) en eje izquierdo, DV01 (rojo) eje izquierdo.</w:t>
       </w:r>
     </w:p>
     <w:p>
@@ -23631,7 +23720,7 @@
           <w:rFonts w:ascii="Times New Roman" w:hAnsi="Times New Roman" w:cs="Times New Roman"/>
           <w:lang w:val="es-CO"/>
         </w:rPr>
-        <w:t xml:space="preserve">Con los tres entornos de ejecución creados, entonces ya es posible cargar los datos y ejecutar las secuencias de aprendizaje por refuerzo para los diferentes modelos para evaluarlos posteriormente. En ese sentido, las métricas de evaluación con las que serán comparados los modelos entre sí para elegir </w:t>
+        <w:t xml:space="preserve">Con los tres entornos de ejecución creados, entonces es posible cargar los datos y ejecutar las secuencias de aprendizaje por refuerzo para los diferentes modelos para evaluarlos posteriormente. En ese sentido, las métricas de evaluación con las que serán comparados los modelos entre sí para elegir </w:t>
       </w:r>
       <w:r>
         <w:rPr>
@@ -25034,7 +25123,21 @@
           <w:rFonts w:ascii="Times New Roman" w:hAnsi="Times New Roman" w:cs="Times New Roman"/>
           <w:lang w:val="es-CO"/>
         </w:rPr>
-        <w:t xml:space="preserve">Es importante destacar que el modelo de ensamble, al integrar el mejor modelo en fase de validación por trimestre, en realidad está utilizando información más antigua, </w:t>
+        <w:t>Es importante destacar que el modelo de ensamble, al integrar el mejor modelo en fase de validación por trimestre, en realidad está utilizando información más antigua, y</w:t>
+      </w:r>
+      <w:r>
+        <w:rPr>
+          <w:rFonts w:ascii="Times New Roman" w:hAnsi="Times New Roman" w:cs="Times New Roman"/>
+          <w:lang w:val="es-CO"/>
+        </w:rPr>
+        <w:t>,</w:t>
+      </w:r>
+      <w:r>
+        <w:rPr>
+          <w:rFonts w:ascii="Times New Roman" w:hAnsi="Times New Roman" w:cs="Times New Roman"/>
+          <w:lang w:val="es-CO"/>
+        </w:rPr>
+        <w:t xml:space="preserve"> aun así, el criterio de selección del modelo basado en mayor razón de </w:t>
       </w:r>
       <w:proofErr w:type="gramStart"/>
       <w:r>
@@ -25042,7 +25145,7 @@
           <w:rFonts w:ascii="Times New Roman" w:hAnsi="Times New Roman" w:cs="Times New Roman"/>
           <w:lang w:val="es-CO"/>
         </w:rPr>
-        <w:t>y</w:t>
+        <w:t>Sharpe,</w:t>
       </w:r>
       <w:proofErr w:type="gramEnd"/>
       <w:r>
@@ -25050,7 +25153,7 @@
           <w:rFonts w:ascii="Times New Roman" w:hAnsi="Times New Roman" w:cs="Times New Roman"/>
           <w:lang w:val="es-CO"/>
         </w:rPr>
-        <w:t xml:space="preserve"> aun así, el criterio de selección del modelo basado en mayor razón de Sharpe, permite elegir un modelo que es capaz de generar rentabilidad para el siguiente trimestre</w:t>
+        <w:t xml:space="preserve"> permite elegir un modelo que es capaz de generar rentabilidad para el siguiente trimestre</w:t>
       </w:r>
       <w:r>
         <w:rPr>
@@ -25667,7 +25770,39 @@
           <w:sz w:val="24"/>
           <w:szCs w:val="24"/>
         </w:rPr>
-        <w:t>Los modelos fueron sometidos a dos fases previas, una de entrenamiento y una de validación, antes de llevarlos a ejecutar activamente su estrategia de administración, ajustando varios parámetros de mercado dentro de la ejecución del modelo para garantizar la mayor fidelidad a un entorno real de negociación, siendo estos</w:t>
+        <w:t>Los modelos fueron sometidos a dos fases previas, una de</w:t>
+      </w:r>
+      <w:r>
+        <w:rPr>
+          <w:rFonts w:ascii="Times New Roman" w:hAnsi="Times New Roman" w:cs="Times New Roman"/>
+          <w:sz w:val="24"/>
+          <w:szCs w:val="24"/>
+        </w:rPr>
+        <w:t>ntro de un ambiente de</w:t>
+      </w:r>
+      <w:r>
+        <w:rPr>
+          <w:rFonts w:ascii="Times New Roman" w:hAnsi="Times New Roman" w:cs="Times New Roman"/>
+          <w:sz w:val="24"/>
+          <w:szCs w:val="24"/>
+        </w:rPr>
+        <w:t xml:space="preserve"> entrenamiento</w:t>
+      </w:r>
+      <w:r>
+        <w:rPr>
+          <w:rFonts w:ascii="Times New Roman" w:hAnsi="Times New Roman" w:cs="Times New Roman"/>
+          <w:sz w:val="24"/>
+          <w:szCs w:val="24"/>
+        </w:rPr>
+        <w:t xml:space="preserve"> y la siguiente en un ambiente </w:t>
+      </w:r>
+      <w:r>
+        <w:rPr>
+          <w:rFonts w:ascii="Times New Roman" w:hAnsi="Times New Roman" w:cs="Times New Roman"/>
+          <w:sz w:val="24"/>
+          <w:szCs w:val="24"/>
+        </w:rPr>
+        <w:t>de validación, antes de llevarlos a ejecutar activamente su estrategia de administración, ajustando varios parámetros de mercado dentro de la ejecución del modelo para garantizar la mayor fidelidad a un entorno real de negociación, siendo estos</w:t>
       </w:r>
       <w:r>
         <w:rPr>
@@ -25683,25 +25818,91 @@
           <w:sz w:val="24"/>
           <w:szCs w:val="24"/>
         </w:rPr>
-        <w:t xml:space="preserve"> La razón de Sharpe fue el indicador utilizado para buscar la optimización por parte de todos los modelos, y fue escogido por su característica principal, es decir, la integración </w:t>
-      </w:r>
-      <w:proofErr w:type="gramStart"/>
-      <w:r>
-        <w:rPr>
-          <w:rFonts w:ascii="Times New Roman" w:hAnsi="Times New Roman" w:cs="Times New Roman"/>
-          <w:sz w:val="24"/>
-          <w:szCs w:val="24"/>
-        </w:rPr>
-        <w:t>e</w:t>
-      </w:r>
-      <w:proofErr w:type="gramEnd"/>
-      <w:r>
-        <w:rPr>
-          <w:rFonts w:ascii="Times New Roman" w:hAnsi="Times New Roman" w:cs="Times New Roman"/>
-          <w:sz w:val="24"/>
-          <w:szCs w:val="24"/>
-        </w:rPr>
-        <w:t xml:space="preserve"> un solo indicador entre la cantidad de utilidad generada por cada unidad de riesgo de mercado asumido, por lo que los modelos no se enfocarían en buscar una gran rentabilidad únicamente, sino también, en mantener un portafolio estable en el tiempo. </w:t>
+        <w:t xml:space="preserve"> La razón de Sharpe fue el indicador utilizado para buscar la optimización por parte de todos los modelos</w:t>
+      </w:r>
+      <w:r>
+        <w:rPr>
+          <w:rFonts w:ascii="Times New Roman" w:hAnsi="Times New Roman" w:cs="Times New Roman"/>
+          <w:sz w:val="24"/>
+          <w:szCs w:val="24"/>
+        </w:rPr>
+        <w:t xml:space="preserve">, es decir, para los modelos </w:t>
+      </w:r>
+      <w:r>
+        <w:rPr>
+          <w:rFonts w:ascii="Times New Roman" w:hAnsi="Times New Roman" w:cs="Times New Roman"/>
+          <w:sz w:val="24"/>
+          <w:szCs w:val="24"/>
+        </w:rPr>
+        <w:t xml:space="preserve">de aprendizaje reforzado, la razón de Sharpe era la recompensa o </w:t>
+      </w:r>
+      <w:proofErr w:type="spellStart"/>
+      <w:r>
+        <w:rPr>
+          <w:rFonts w:ascii="Times New Roman" w:hAnsi="Times New Roman" w:cs="Times New Roman"/>
+          <w:i/>
+          <w:iCs/>
+          <w:sz w:val="24"/>
+          <w:szCs w:val="24"/>
+        </w:rPr>
+        <w:t>reward</w:t>
+      </w:r>
+      <w:proofErr w:type="spellEnd"/>
+      <w:r>
+        <w:rPr>
+          <w:rFonts w:ascii="Times New Roman" w:hAnsi="Times New Roman" w:cs="Times New Roman"/>
+          <w:sz w:val="24"/>
+          <w:szCs w:val="24"/>
+        </w:rPr>
+        <w:t xml:space="preserve"> a maximizar</w:t>
+      </w:r>
+      <w:r>
+        <w:rPr>
+          <w:rFonts w:ascii="Times New Roman" w:hAnsi="Times New Roman" w:cs="Times New Roman"/>
+          <w:sz w:val="24"/>
+          <w:szCs w:val="24"/>
+        </w:rPr>
+        <w:t>, y fue escogido por su característica principal, es</w:t>
+      </w:r>
+      <w:r>
+        <w:rPr>
+          <w:rFonts w:ascii="Times New Roman" w:hAnsi="Times New Roman" w:cs="Times New Roman"/>
+          <w:sz w:val="24"/>
+          <w:szCs w:val="24"/>
+        </w:rPr>
+        <w:t>ta es</w:t>
+      </w:r>
+      <w:r>
+        <w:rPr>
+          <w:rFonts w:ascii="Times New Roman" w:hAnsi="Times New Roman" w:cs="Times New Roman"/>
+          <w:sz w:val="24"/>
+          <w:szCs w:val="24"/>
+        </w:rPr>
+        <w:t>, la integración e</w:t>
+      </w:r>
+      <w:r>
+        <w:rPr>
+          <w:rFonts w:ascii="Times New Roman" w:hAnsi="Times New Roman" w:cs="Times New Roman"/>
+          <w:sz w:val="24"/>
+          <w:szCs w:val="24"/>
+        </w:rPr>
+        <w:t>n</w:t>
+      </w:r>
+      <w:r>
+        <w:rPr>
+          <w:rFonts w:ascii="Times New Roman" w:hAnsi="Times New Roman" w:cs="Times New Roman"/>
+          <w:sz w:val="24"/>
+          <w:szCs w:val="24"/>
+        </w:rPr>
+        <w:t xml:space="preserve"> un solo indicador entre la cantidad de utilidad generada por cada unidad de riesgo de mercado asumido, por lo que los modelos no se enfocarían en buscar una gran rentabilidad únicamente, sino también en mantener un portafolio </w:t>
+      </w:r>
+      <w:r>
+        <w:rPr>
+          <w:rFonts w:ascii="Times New Roman" w:hAnsi="Times New Roman" w:cs="Times New Roman"/>
+          <w:sz w:val="24"/>
+          <w:szCs w:val="24"/>
+        </w:rPr>
+        <w:t>de riesgo bajo a lo largo del tiempo.</w:t>
       </w:r>
     </w:p>
     <w:p>
@@ -25763,6 +25964,7 @@
           <w:sz w:val="24"/>
           <w:szCs w:val="24"/>
         </w:rPr>
+        <w:lastRenderedPageBreak/>
         <w:t>Sobre el modelo de ensamble, este escoge que modelo utilizar para un trimestre a partir de la razón de Sharpe que los modelos generan en la fase de validación</w:t>
       </w:r>
       <w:r>
@@ -25771,16 +25973,7 @@
           <w:sz w:val="24"/>
           <w:szCs w:val="24"/>
         </w:rPr>
-        <w:t xml:space="preserve">. El modelo de ensamble </w:t>
-      </w:r>
-      <w:r>
-        <w:rPr>
-          <w:rFonts w:ascii="Times New Roman" w:hAnsi="Times New Roman" w:cs="Times New Roman"/>
-          <w:sz w:val="24"/>
-          <w:szCs w:val="24"/>
-        </w:rPr>
-        <w:lastRenderedPageBreak/>
-        <w:t>escogió con frecuencia antes de pandemia operar bajo las instrucciones de PPO, y después de pandemia bajo las instrucciones de DDPG, lo que muestra que el modelo de ensamble, gracias a la flexibilidad que le brinda poder elegir el mejor de los modelos, tiene un mayor nivel de adaptación a los cambios que pueden darse en el mercado y que tal vez los modelos vistos de manera individual no pueden ver. Además, en el largo plazo, los resultados para el modelo de ensamble bajo las métricas e indicadores descritos fueron bastante superiores, con razones de Sharpe siempre positivas.</w:t>
+        <w:t>. El modelo de ensamble escogió con frecuencia antes de pandemia operar bajo las instrucciones de PPO, y después de pandemia bajo las instrucciones de DDPG, lo que muestra que el modelo de ensamble, gracias a la flexibilidad que le brinda poder elegir el mejor de los modelos, tiene un mayor nivel de adaptación a los cambios que pueden darse en el mercado y que tal vez los modelos vistos de manera individual no pueden ver. Además, en el largo plazo, los resultados para el modelo de ensamble bajo las métricas e indicadores descritos fueron bastante superiores, con razones de Sharpe siempre positivas.</w:t>
       </w:r>
     </w:p>
     <w:p>
@@ -25990,7 +26183,7 @@
           <w:sz w:val="24"/>
           <w:szCs w:val="24"/>
         </w:rPr>
-        <w:t xml:space="preserve">para que los administradores de portafolios puedan utilizarlo, se debe evaluar el esquema de costos que puede tener dicho administrador para poder operar en ese mercado, y que puede variar con respecto al costo de operación utilizado para este trabajo, pues es un costo por operación para una entidad que se encuentre dentro del esquema de creadores de mercado. Adicionalmente, hay un costo de </w:t>
+        <w:t xml:space="preserve">para que los administradores de portafolios puedan utilizarlo, se debe evaluar el esquema de costos que puede tener dicho administrador para poder operar en ese mercado, y que puede variar con respecto al costo de </w:t>
       </w:r>
       <w:r>
         <w:rPr>
@@ -25999,7 +26192,7 @@
           <w:szCs w:val="24"/>
         </w:rPr>
         <w:lastRenderedPageBreak/>
-        <w:t xml:space="preserve">transacción que no influye en la precisión de los modelos, pero si en su futura rentabilidad, y este es el </w:t>
+        <w:t xml:space="preserve">operación utilizado para este trabajo, pues es un costo por operación para una entidad que se encuentre dentro del esquema de creadores de mercado. Adicionalmente, hay un costo de transacción que no influye en la precisión de los modelos, pero si en su futura rentabilidad, y este es el </w:t>
       </w:r>
       <w:proofErr w:type="spellStart"/>
       <w:r>
@@ -26138,7 +26331,23 @@
           <w:sz w:val="24"/>
           <w:szCs w:val="24"/>
         </w:rPr>
-        <w:t>s pienso que de su parte recibí toda la motivación necesaria, y más, para finalizar este trabajo de investigación.</w:t>
+        <w:t xml:space="preserve">s pienso que de su parte recibí toda la motivación necesaria, y más, para finalizar este </w:t>
+      </w:r>
+      <w:r>
+        <w:rPr>
+          <w:rFonts w:ascii="Times New Roman" w:eastAsia="LM Roman 12" w:hAnsi="Times New Roman" w:cs="Times New Roman"/>
+          <w:sz w:val="24"/>
+          <w:szCs w:val="24"/>
+        </w:rPr>
+        <w:t>trabajo</w:t>
+      </w:r>
+      <w:r>
+        <w:rPr>
+          <w:rFonts w:ascii="Times New Roman" w:eastAsia="LM Roman 12" w:hAnsi="Times New Roman" w:cs="Times New Roman"/>
+          <w:sz w:val="24"/>
+          <w:szCs w:val="24"/>
+        </w:rPr>
+        <w:t>.</w:t>
       </w:r>
       <w:r>
         <w:rPr>
@@ -29191,14 +29400,7 @@
           <w:rFonts w:ascii="Times New Roman" w:hAnsi="Times New Roman" w:cs="Times New Roman"/>
           <w:lang w:val="es-CO"/>
         </w:rPr>
-        <w:t xml:space="preserve"> explica en su libro como el Machine </w:t>
-      </w:r>
-      <w:r>
-        <w:rPr>
-          <w:rFonts w:ascii="Times New Roman" w:hAnsi="Times New Roman" w:cs="Times New Roman"/>
-          <w:lang w:val="es-CO"/>
-        </w:rPr>
-        <w:t>Learning ha impactado positivamente la gestión de los asset managers, es decir, los gestores de carteras de inversión, toda vez que se minimizan tiempos de análisis de las potenciales inversiones, al tiempo que los mismos son, en general, más precisos. Todo esto ayuda al gestor a tomar decisiones más informadas, y, en general, mejores para su gestión específica.</w:t>
+        <w:t xml:space="preserve"> explica en su libro como el Machine Learning ha impactado positivamente la gestión de los asset managers, es decir, los gestores de carteras de inversión, toda vez que se minimizan tiempos de análisis de las potenciales inversiones, al tiempo que los mismos son, en general, más precisos. Todo esto ayuda al gestor a tomar decisiones más informadas, y, en general, mejores para su gestión específica.</w:t>
       </w:r>
     </w:p>
   </w:footnote>
@@ -29224,14 +29426,7 @@
           <w:rFonts w:ascii="Times New Roman" w:hAnsi="Times New Roman" w:cs="Times New Roman"/>
           <w:lang w:val="es-CO"/>
         </w:rPr>
-        <w:t xml:space="preserve"> Rendimiento al Vencimiento, en inglés, </w:t>
-      </w:r>
-      <w:r>
-        <w:rPr>
-          <w:rFonts w:ascii="Times New Roman" w:hAnsi="Times New Roman" w:cs="Times New Roman"/>
-          <w:lang w:val="es-CO"/>
-        </w:rPr>
-        <w:t>Yield To Maturity (YTM), es la tasa de descuento justa a la que se descuentan los flujos de caja futuros del título negociado para que el precio de este sea considerado por el mercado como el «precio justo». Esto implica que ese precio justo es igual a los flujos de caja descontados, y, por tanto, si el inversionista compra el título y decir mantenerlo hasta su fecha de vencimiento,</w:t>
+        <w:t xml:space="preserve"> Rendimiento al Vencimiento, en inglés, Yield To Maturity (YTM), es la tasa de descuento justa a la que se descuentan los flujos de caja futuros del título negociado para que el precio de este sea considerado por el mercado como el «precio justo». Esto implica que ese precio justo es igual a los flujos de caja descontados, y, por tanto, si el inversionista compra el título y decir mantenerlo hasta su fecha de vencimiento,</w:t>
       </w:r>
       <w:r>
         <w:rPr>
@@ -29430,14 +29625,7 @@
           <w:rFonts w:ascii="Times New Roman" w:hAnsi="Times New Roman" w:cs="Times New Roman"/>
           <w:lang w:val="es-CO"/>
         </w:rPr>
-        <w:t xml:space="preserve"> la razón de Sharpe ya ha sido propuesta como variable objetivo de maximización en problemas de Q-</w:t>
-      </w:r>
-      <w:r>
-        <w:rPr>
-          <w:rFonts w:ascii="Times New Roman" w:hAnsi="Times New Roman" w:cs="Times New Roman"/>
-          <w:lang w:val="es-CO"/>
-        </w:rPr>
-        <w:t xml:space="preserve">Learning por </w:t>
+        <w:t xml:space="preserve"> la razón de Sharpe ya ha sido propuesta como variable objetivo de maximización en problemas de Q-Learning por </w:t>
       </w:r>
       <w:r>
         <w:rPr>
@@ -29472,7 +29660,21 @@
           <w:rFonts w:ascii="Times New Roman" w:hAnsi="Times New Roman" w:cs="Times New Roman"/>
           <w:lang w:val="es-CO"/>
         </w:rPr>
-        <w:t>Todos los trimestres son iguales en tamaño, es decir, no son trimestres calendario. En cambio, están compuestos por 62 días bursátiles consecutives.</w:t>
+        <w:t>Todos los trimestres son iguales en tamaño, es decir, no son trimestres calendario. En cambio, están compuestos por 62 días bursátiles consecutiv</w:t>
+      </w:r>
+      <w:r>
+        <w:rPr>
+          <w:rFonts w:ascii="Times New Roman" w:hAnsi="Times New Roman" w:cs="Times New Roman"/>
+          <w:lang w:val="es-CO"/>
+        </w:rPr>
+        <w:t>o</w:t>
+      </w:r>
+      <w:r>
+        <w:rPr>
+          <w:rFonts w:ascii="Times New Roman" w:hAnsi="Times New Roman" w:cs="Times New Roman"/>
+          <w:lang w:val="es-CO"/>
+        </w:rPr>
+        <w:t>s.</w:t>
       </w:r>
     </w:p>
   </w:footnote>

</xml_diff>